<commit_message>
Made some progress on the methods writeup.
</commit_message>
<xml_diff>
--- a/methods.docx
+++ b/methods.docx
@@ -60,7 +60,23 @@
           <w:sz w:val="22"/>
           <w:szCs w:val="22"/>
         </w:rPr>
-        <w:t xml:space="preserve"> [fasttopics2022] to fit </w:t>
+        <w:t xml:space="preserve"> [fast</w:t>
+      </w:r>
+      <w:r>
+        <w:rPr>
+          <w:rFonts w:ascii="Helvetica" w:hAnsi="Helvetica"/>
+          <w:sz w:val="22"/>
+          <w:szCs w:val="22"/>
+        </w:rPr>
+        <w:t>T</w:t>
+      </w:r>
+      <w:r>
+        <w:rPr>
+          <w:rFonts w:ascii="Helvetica" w:hAnsi="Helvetica"/>
+          <w:sz w:val="22"/>
+          <w:szCs w:val="22"/>
+        </w:rPr>
+        <w:t xml:space="preserve">opics2022] to fit </w:t>
       </w:r>
       <w:r>
         <w:rPr>
@@ -318,7 +334,23 @@
           <w:sz w:val="22"/>
           <w:szCs w:val="22"/>
         </w:rPr>
-        <w:t>the topic model parameters by a simple reparameterization [fasttopics2022].</w:t>
+        <w:t>the topic model parameters by a simple reparameterization [fast</w:t>
+      </w:r>
+      <w:r>
+        <w:rPr>
+          <w:rFonts w:ascii="Helvetica" w:hAnsi="Helvetica"/>
+          <w:sz w:val="22"/>
+          <w:szCs w:val="22"/>
+        </w:rPr>
+        <w:t>T</w:t>
+      </w:r>
+      <w:r>
+        <w:rPr>
+          <w:rFonts w:ascii="Helvetica" w:hAnsi="Helvetica"/>
+          <w:sz w:val="22"/>
+          <w:szCs w:val="22"/>
+        </w:rPr>
+        <w:t>opics2022].</w:t>
       </w:r>
     </w:p>
     <w:p>
@@ -401,15 +433,7 @@
           <w:sz w:val="22"/>
           <w:szCs w:val="22"/>
         </w:rPr>
-        <w:t xml:space="preserve"> First, we removed g</w:t>
-      </w:r>
-      <w:r>
-        <w:rPr>
-          <w:rFonts w:ascii="Helvetica" w:hAnsi="Helvetica"/>
-          <w:sz w:val="22"/>
-          <w:szCs w:val="22"/>
-        </w:rPr>
-        <w:t xml:space="preserve">enes with very low expression (total </w:t>
+        <w:t xml:space="preserve"> First, we removed genes with very low expression (total </w:t>
       </w:r>
       <w:r>
         <w:rPr>
@@ -425,23 +449,7 @@
           <w:sz w:val="22"/>
           <w:szCs w:val="22"/>
         </w:rPr>
-        <w:t xml:space="preserve">count </w:t>
-      </w:r>
-      <w:r>
-        <w:rPr>
-          <w:rFonts w:ascii="Helvetica" w:hAnsi="Helvetica"/>
-          <w:sz w:val="22"/>
-          <w:szCs w:val="22"/>
-        </w:rPr>
-        <w:t>≤</w:t>
-      </w:r>
-      <w:r>
-        <w:rPr>
-          <w:rFonts w:ascii="Helvetica" w:hAnsi="Helvetica"/>
-          <w:sz w:val="22"/>
-          <w:szCs w:val="22"/>
-        </w:rPr>
-        <w:t xml:space="preserve"> 20)</w:t>
+        <w:t>count ≤ 20)</w:t>
       </w:r>
       <w:r>
         <w:rPr>
@@ -497,7 +505,1114 @@
           <w:sz w:val="22"/>
           <w:szCs w:val="22"/>
         </w:rPr>
-        <w:t xml:space="preserve"> ge</w:t>
+        <w:t xml:space="preserve"> genes</w:t>
+      </w:r>
+      <w:r>
+        <w:rPr>
+          <w:rFonts w:ascii="Helvetica" w:hAnsi="Helvetica"/>
+          <w:sz w:val="22"/>
+          <w:szCs w:val="22"/>
+        </w:rPr>
+        <w:t xml:space="preserve"> were used to </w:t>
+      </w:r>
+      <w:r>
+        <w:rPr>
+          <w:rFonts w:ascii="Helvetica" w:hAnsi="Helvetica"/>
+          <w:sz w:val="22"/>
+          <w:szCs w:val="22"/>
+        </w:rPr>
+        <w:t>estimate the parameters of</w:t>
+      </w:r>
+      <w:r>
+        <w:rPr>
+          <w:rFonts w:ascii="Helvetica" w:hAnsi="Helvetica"/>
+          <w:sz w:val="22"/>
+          <w:szCs w:val="22"/>
+        </w:rPr>
+        <w:t xml:space="preserve"> the topic model</w:t>
+      </w:r>
+      <w:r>
+        <w:rPr>
+          <w:rFonts w:ascii="Helvetica" w:hAnsi="Helvetica"/>
+          <w:sz w:val="22"/>
+          <w:szCs w:val="22"/>
+        </w:rPr>
+        <w:t>. Second, we</w:t>
+      </w:r>
+      <w:r>
+        <w:rPr>
+          <w:rFonts w:ascii="Helvetica" w:hAnsi="Helvetica"/>
+          <w:sz w:val="22"/>
+          <w:szCs w:val="22"/>
+        </w:rPr>
+        <w:t xml:space="preserve"> </w:t>
+      </w:r>
+      <w:r>
+        <w:rPr>
+          <w:rFonts w:ascii="Helvetica" w:hAnsi="Helvetica"/>
+          <w:sz w:val="22"/>
+          <w:szCs w:val="22"/>
+        </w:rPr>
+        <w:t>ran</w:t>
+      </w:r>
+      <w:r>
+        <w:rPr>
+          <w:rFonts w:ascii="Helvetica" w:hAnsi="Helvetica"/>
+          <w:sz w:val="22"/>
+          <w:szCs w:val="22"/>
+        </w:rPr>
+        <w:t xml:space="preserve"> </w:t>
+      </w:r>
+      <w:r>
+        <w:rPr>
+          <w:rFonts w:ascii="Helvetica" w:hAnsi="Helvetica"/>
+          <w:sz w:val="22"/>
+          <w:szCs w:val="22"/>
+        </w:rPr>
+        <w:t>20</w:t>
+      </w:r>
+      <w:r>
+        <w:rPr>
+          <w:rFonts w:ascii="Helvetica" w:hAnsi="Helvetica"/>
+          <w:sz w:val="22"/>
+          <w:szCs w:val="22"/>
+        </w:rPr>
+        <w:t xml:space="preserve"> </w:t>
+      </w:r>
+      <w:r>
+        <w:rPr>
+          <w:rFonts w:ascii="Helvetica" w:hAnsi="Helvetica"/>
+          <w:sz w:val="22"/>
+          <w:szCs w:val="22"/>
+        </w:rPr>
+        <w:t>expectation maximization (</w:t>
+      </w:r>
+      <w:r>
+        <w:rPr>
+          <w:rFonts w:ascii="Helvetica" w:hAnsi="Helvetica"/>
+          <w:sz w:val="22"/>
+          <w:szCs w:val="22"/>
+        </w:rPr>
+        <w:t>EM</w:t>
+      </w:r>
+      <w:r>
+        <w:rPr>
+          <w:rFonts w:ascii="Helvetica" w:hAnsi="Helvetica"/>
+          <w:sz w:val="22"/>
+          <w:szCs w:val="22"/>
+        </w:rPr>
+        <w:t>)</w:t>
+      </w:r>
+      <w:r>
+        <w:rPr>
+          <w:rFonts w:ascii="Helvetica" w:hAnsi="Helvetica"/>
+          <w:sz w:val="22"/>
+          <w:szCs w:val="22"/>
+        </w:rPr>
+        <w:t xml:space="preserve"> updates</w:t>
+      </w:r>
+      <w:r>
+        <w:rPr>
+          <w:rFonts w:ascii="Helvetica" w:hAnsi="Helvetica"/>
+          <w:sz w:val="22"/>
+          <w:szCs w:val="22"/>
+        </w:rPr>
+        <w:t xml:space="preserve">, </w:t>
+      </w:r>
+      <w:r>
+        <w:rPr>
+          <w:rFonts w:ascii="Helvetica" w:hAnsi="Helvetica"/>
+          <w:sz w:val="22"/>
+          <w:szCs w:val="22"/>
+        </w:rPr>
+        <w:t>without extrapolation</w:t>
+      </w:r>
+      <w:r>
+        <w:rPr>
+          <w:rFonts w:ascii="Helvetica" w:hAnsi="Helvetica"/>
+          <w:sz w:val="22"/>
+          <w:szCs w:val="22"/>
+        </w:rPr>
+        <w:t>,</w:t>
+      </w:r>
+      <w:r>
+        <w:rPr>
+          <w:rFonts w:ascii="Helvetica" w:hAnsi="Helvetica"/>
+          <w:sz w:val="22"/>
+          <w:szCs w:val="22"/>
+        </w:rPr>
+        <w:t xml:space="preserve"> to get close to </w:t>
+      </w:r>
+      <w:proofErr w:type="gramStart"/>
+      <w:r>
+        <w:rPr>
+          <w:rFonts w:ascii="Helvetica" w:hAnsi="Helvetica"/>
+          <w:sz w:val="22"/>
+          <w:szCs w:val="22"/>
+        </w:rPr>
+        <w:t>a</w:t>
+      </w:r>
+      <w:proofErr w:type="gramEnd"/>
+      <w:r>
+        <w:rPr>
+          <w:rFonts w:ascii="Helvetica" w:hAnsi="Helvetica"/>
+          <w:sz w:val="22"/>
+          <w:szCs w:val="22"/>
+        </w:rPr>
+        <w:t xml:space="preserve"> </w:t>
+      </w:r>
+      <w:r>
+        <w:rPr>
+          <w:rFonts w:ascii="Helvetica" w:hAnsi="Helvetica"/>
+          <w:sz w:val="22"/>
+          <w:szCs w:val="22"/>
+        </w:rPr>
+        <w:t xml:space="preserve">MLE </w:t>
+      </w:r>
+      <w:r>
+        <w:rPr>
+          <w:rFonts w:ascii="Helvetica" w:hAnsi="Helvetica"/>
+          <w:sz w:val="22"/>
+          <w:szCs w:val="22"/>
+        </w:rPr>
+        <w:t>solution (“prefitting phase”)</w:t>
+      </w:r>
+      <w:r>
+        <w:rPr>
+          <w:rFonts w:ascii="Helvetica" w:hAnsi="Helvetica"/>
+          <w:sz w:val="22"/>
+          <w:szCs w:val="22"/>
+        </w:rPr>
+        <w:t>. This prefitting phase was</w:t>
+      </w:r>
+      <w:r>
+        <w:rPr>
+          <w:rFonts w:ascii="Helvetica" w:hAnsi="Helvetica"/>
+          <w:sz w:val="22"/>
+          <w:szCs w:val="22"/>
+        </w:rPr>
+        <w:t xml:space="preserve"> implemented in R by </w:t>
+      </w:r>
+      <w:r>
+        <w:rPr>
+          <w:rFonts w:ascii="Helvetica" w:hAnsi="Helvetica"/>
+          <w:sz w:val="22"/>
+          <w:szCs w:val="22"/>
+        </w:rPr>
+        <w:t xml:space="preserve">calling </w:t>
+      </w:r>
+      <w:r>
+        <w:rPr>
+          <w:rFonts w:ascii="Courier" w:hAnsi="Courier"/>
+          <w:sz w:val="22"/>
+          <w:szCs w:val="22"/>
+        </w:rPr>
+        <w:t>fit_poisson_nmf</w:t>
+      </w:r>
+      <w:r>
+        <w:rPr>
+          <w:rFonts w:ascii="Helvetica" w:hAnsi="Helvetica"/>
+          <w:sz w:val="22"/>
+          <w:szCs w:val="22"/>
+        </w:rPr>
+        <w:t xml:space="preserve"> from </w:t>
+      </w:r>
+      <w:r>
+        <w:rPr>
+          <w:rFonts w:ascii="Courier" w:hAnsi="Courier"/>
+          <w:sz w:val="22"/>
+          <w:szCs w:val="22"/>
+        </w:rPr>
+        <w:t>fastTopics</w:t>
+      </w:r>
+      <w:r>
+        <w:rPr>
+          <w:rFonts w:ascii="Helvetica" w:hAnsi="Helvetica"/>
+          <w:sz w:val="22"/>
+          <w:szCs w:val="22"/>
+        </w:rPr>
+        <w:t xml:space="preserve"> with </w:t>
+      </w:r>
+      <w:r>
+        <w:rPr>
+          <w:rFonts w:ascii="Helvetica" w:hAnsi="Helvetica"/>
+          <w:sz w:val="22"/>
+          <w:szCs w:val="22"/>
+        </w:rPr>
+        <w:t>the following</w:t>
+      </w:r>
+      <w:r>
+        <w:rPr>
+          <w:rFonts w:ascii="Helvetica" w:hAnsi="Helvetica"/>
+          <w:sz w:val="22"/>
+          <w:szCs w:val="22"/>
+        </w:rPr>
+        <w:t xml:space="preserve"> settings: </w:t>
+      </w:r>
+      <w:r>
+        <w:rPr>
+          <w:rFonts w:ascii="Courier" w:hAnsi="Courier"/>
+          <w:sz w:val="22"/>
+          <w:szCs w:val="22"/>
+        </w:rPr>
+        <w:t xml:space="preserve">numiter = </w:t>
+      </w:r>
+      <w:r>
+        <w:rPr>
+          <w:rFonts w:ascii="Courier" w:hAnsi="Courier"/>
+          <w:sz w:val="22"/>
+          <w:szCs w:val="22"/>
+        </w:rPr>
+        <w:t>20</w:t>
+      </w:r>
+      <w:r>
+        <w:rPr>
+          <w:rFonts w:ascii="Helvetica" w:hAnsi="Helvetica"/>
+          <w:sz w:val="22"/>
+          <w:szCs w:val="22"/>
+        </w:rPr>
+        <w:t xml:space="preserve">, </w:t>
+      </w:r>
+      <w:r>
+        <w:rPr>
+          <w:rFonts w:ascii="Courier" w:hAnsi="Courier"/>
+          <w:sz w:val="22"/>
+          <w:szCs w:val="22"/>
+        </w:rPr>
+        <w:t>method = "em"</w:t>
+      </w:r>
+      <w:r>
+        <w:rPr>
+          <w:rFonts w:ascii="Helvetica" w:hAnsi="Helvetica"/>
+          <w:sz w:val="22"/>
+          <w:szCs w:val="22"/>
+        </w:rPr>
+        <w:t xml:space="preserve">, </w:t>
+      </w:r>
+      <w:r>
+        <w:rPr>
+          <w:rFonts w:ascii="Courier" w:hAnsi="Courier"/>
+          <w:sz w:val="22"/>
+          <w:szCs w:val="22"/>
+        </w:rPr>
+        <w:t>init.method = "random"</w:t>
+      </w:r>
+      <w:r>
+        <w:rPr>
+          <w:rFonts w:ascii="Helvetica" w:hAnsi="Helvetica"/>
+          <w:sz w:val="22"/>
+          <w:szCs w:val="22"/>
+        </w:rPr>
+        <w:t xml:space="preserve">, </w:t>
+      </w:r>
+      <w:r>
+        <w:rPr>
+          <w:rFonts w:ascii="Courier" w:hAnsi="Courier"/>
+          <w:sz w:val="22"/>
+          <w:szCs w:val="22"/>
+        </w:rPr>
+        <w:t>control = list(</w:t>
+      </w:r>
+      <w:r>
+        <w:rPr>
+          <w:rFonts w:ascii="Courier" w:hAnsi="Courier"/>
+          <w:sz w:val="22"/>
+          <w:szCs w:val="22"/>
+        </w:rPr>
+        <w:t>nc = 8</w:t>
+      </w:r>
+      <w:r>
+        <w:rPr>
+          <w:rFonts w:ascii="Courier" w:hAnsi="Courier"/>
+          <w:sz w:val="22"/>
+          <w:szCs w:val="22"/>
+        </w:rPr>
+        <w:t>)</w:t>
+      </w:r>
+      <w:r>
+        <w:rPr>
+          <w:rFonts w:ascii="Helvetica" w:hAnsi="Helvetica"/>
+          <w:sz w:val="22"/>
+          <w:szCs w:val="22"/>
+        </w:rPr>
+        <w:t>.</w:t>
+      </w:r>
+      <w:r>
+        <w:rPr>
+          <w:rFonts w:ascii="Helvetica" w:hAnsi="Helvetica"/>
+          <w:sz w:val="22"/>
+          <w:szCs w:val="22"/>
+        </w:rPr>
+        <w:t xml:space="preserve"> </w:t>
+      </w:r>
+      <w:r>
+        <w:rPr>
+          <w:rFonts w:ascii="Helvetica" w:hAnsi="Helvetica"/>
+          <w:sz w:val="22"/>
+          <w:szCs w:val="22"/>
+        </w:rPr>
+        <w:t>Third, we performed</w:t>
+      </w:r>
+      <w:r>
+        <w:rPr>
+          <w:rFonts w:ascii="Helvetica" w:hAnsi="Helvetica"/>
+          <w:sz w:val="22"/>
+          <w:szCs w:val="22"/>
+        </w:rPr>
+        <w:t xml:space="preserve"> an additional </w:t>
+      </w:r>
+      <w:r>
+        <w:rPr>
+          <w:rFonts w:ascii="Helvetica" w:hAnsi="Helvetica"/>
+          <w:sz w:val="22"/>
+          <w:szCs w:val="22"/>
+        </w:rPr>
+        <w:t>180</w:t>
+      </w:r>
+      <w:r>
+        <w:rPr>
+          <w:rFonts w:ascii="Helvetica" w:hAnsi="Helvetica"/>
+          <w:sz w:val="22"/>
+          <w:szCs w:val="22"/>
+        </w:rPr>
+        <w:t xml:space="preserve"> </w:t>
+      </w:r>
+      <w:r>
+        <w:rPr>
+          <w:rFonts w:ascii="Helvetica" w:hAnsi="Helvetica"/>
+          <w:sz w:val="22"/>
+          <w:szCs w:val="22"/>
+        </w:rPr>
+        <w:t>coordinate descent (CD)</w:t>
+      </w:r>
+      <w:r>
+        <w:rPr>
+          <w:rFonts w:ascii="Helvetica" w:hAnsi="Helvetica"/>
+          <w:sz w:val="22"/>
+          <w:szCs w:val="22"/>
+        </w:rPr>
+        <w:t xml:space="preserve"> updates</w:t>
+      </w:r>
+      <w:r>
+        <w:rPr>
+          <w:rFonts w:ascii="Helvetica" w:hAnsi="Helvetica"/>
+          <w:sz w:val="22"/>
+          <w:szCs w:val="22"/>
+        </w:rPr>
+        <w:t>, with extrapolation,</w:t>
+      </w:r>
+      <w:r>
+        <w:rPr>
+          <w:rFonts w:ascii="Helvetica" w:hAnsi="Helvetica"/>
+          <w:sz w:val="22"/>
+          <w:szCs w:val="22"/>
+        </w:rPr>
+        <w:t xml:space="preserve"> to improve the fit (“refinement phase”)</w:t>
+      </w:r>
+      <w:r>
+        <w:rPr>
+          <w:rFonts w:ascii="Helvetica" w:hAnsi="Helvetica"/>
+          <w:sz w:val="22"/>
+          <w:szCs w:val="22"/>
+        </w:rPr>
+        <w:t>.</w:t>
+      </w:r>
+      <w:r>
+        <w:rPr>
+          <w:rFonts w:ascii="Helvetica" w:hAnsi="Helvetica"/>
+          <w:sz w:val="22"/>
+          <w:szCs w:val="22"/>
+        </w:rPr>
+        <w:t xml:space="preserve"> </w:t>
+      </w:r>
+      <w:r>
+        <w:rPr>
+          <w:rFonts w:ascii="Helvetica" w:hAnsi="Helvetica"/>
+          <w:sz w:val="22"/>
+          <w:szCs w:val="22"/>
+        </w:rPr>
+        <w:t xml:space="preserve">This refinement phase was implemented by calling </w:t>
+      </w:r>
+      <w:r>
+        <w:rPr>
+          <w:rFonts w:ascii="Courier" w:hAnsi="Courier"/>
+          <w:sz w:val="22"/>
+          <w:szCs w:val="22"/>
+        </w:rPr>
+        <w:t>fit_poisson_nmf</w:t>
+      </w:r>
+      <w:r>
+        <w:rPr>
+          <w:rFonts w:ascii="Helvetica" w:hAnsi="Helvetica"/>
+          <w:sz w:val="22"/>
+          <w:szCs w:val="22"/>
+        </w:rPr>
+        <w:t xml:space="preserve"> with</w:t>
+      </w:r>
+      <w:r>
+        <w:rPr>
+          <w:rFonts w:ascii="Helvetica" w:hAnsi="Helvetica"/>
+          <w:sz w:val="22"/>
+          <w:szCs w:val="22"/>
+        </w:rPr>
+        <w:t xml:space="preserve"> the following settings: </w:t>
+      </w:r>
+      <w:r>
+        <w:rPr>
+          <w:rFonts w:ascii="Courier" w:hAnsi="Courier"/>
+          <w:sz w:val="22"/>
+          <w:szCs w:val="22"/>
+        </w:rPr>
+        <w:t>method = "scd"</w:t>
+      </w:r>
+      <w:r>
+        <w:rPr>
+          <w:rFonts w:ascii="Helvetica" w:hAnsi="Helvetica"/>
+          <w:sz w:val="22"/>
+          <w:szCs w:val="22"/>
+        </w:rPr>
+        <w:t>,</w:t>
+      </w:r>
+      <w:r>
+        <w:rPr>
+          <w:rFonts w:ascii="Helvetica" w:hAnsi="Helvetica"/>
+          <w:sz w:val="22"/>
+          <w:szCs w:val="22"/>
+        </w:rPr>
+        <w:t xml:space="preserve"> </w:t>
+      </w:r>
+      <w:r>
+        <w:rPr>
+          <w:rFonts w:ascii="Courier" w:hAnsi="Courier"/>
+          <w:sz w:val="22"/>
+          <w:szCs w:val="22"/>
+        </w:rPr>
+        <w:t>numiter = 180</w:t>
+      </w:r>
+      <w:r>
+        <w:rPr>
+          <w:rFonts w:ascii="Helvetica" w:hAnsi="Helvetica"/>
+          <w:sz w:val="22"/>
+          <w:szCs w:val="22"/>
+        </w:rPr>
+        <w:t>,</w:t>
+      </w:r>
+      <w:r>
+        <w:rPr>
+          <w:rFonts w:ascii="Helvetica" w:hAnsi="Helvetica"/>
+          <w:sz w:val="22"/>
+          <w:szCs w:val="22"/>
+        </w:rPr>
+        <w:t xml:space="preserve"> </w:t>
+      </w:r>
+      <w:r>
+        <w:rPr>
+          <w:rFonts w:ascii="Courier" w:hAnsi="Courier"/>
+          <w:sz w:val="22"/>
+          <w:szCs w:val="22"/>
+        </w:rPr>
+        <w:t xml:space="preserve">control = </w:t>
+      </w:r>
+      <w:proofErr w:type="gramStart"/>
+      <w:r>
+        <w:rPr>
+          <w:rFonts w:ascii="Courier" w:hAnsi="Courier"/>
+          <w:sz w:val="22"/>
+          <w:szCs w:val="22"/>
+        </w:rPr>
+        <w:t>list(</w:t>
+      </w:r>
+      <w:proofErr w:type="gramEnd"/>
+      <w:r>
+        <w:rPr>
+          <w:rFonts w:ascii="Courier" w:hAnsi="Courier"/>
+          <w:sz w:val="22"/>
+          <w:szCs w:val="22"/>
+        </w:rPr>
+        <w:t>numiter = 4,</w:t>
+      </w:r>
+      <w:r>
+        <w:rPr>
+          <w:rFonts w:ascii="Courier" w:hAnsi="Courier"/>
+          <w:sz w:val="22"/>
+          <w:szCs w:val="22"/>
+        </w:rPr>
+        <w:t xml:space="preserve"> </w:t>
+      </w:r>
+      <w:r>
+        <w:rPr>
+          <w:rFonts w:ascii="Courier" w:hAnsi="Courier"/>
+          <w:sz w:val="22"/>
+          <w:szCs w:val="22"/>
+        </w:rPr>
+        <w:t>nc = 8,</w:t>
+      </w:r>
+      <w:r>
+        <w:rPr>
+          <w:rFonts w:ascii="Courier" w:hAnsi="Courier"/>
+          <w:sz w:val="22"/>
+          <w:szCs w:val="22"/>
+        </w:rPr>
+        <w:t xml:space="preserve"> </w:t>
+      </w:r>
+      <w:r>
+        <w:rPr>
+          <w:rFonts w:ascii="Courier" w:hAnsi="Courier"/>
+          <w:sz w:val="22"/>
+          <w:szCs w:val="22"/>
+        </w:rPr>
+        <w:t>extrapolate = TRUE)</w:t>
+      </w:r>
+      <w:r>
+        <w:rPr>
+          <w:rFonts w:ascii="Helvetica" w:hAnsi="Helvetica"/>
+          <w:sz w:val="22"/>
+          <w:szCs w:val="22"/>
+        </w:rPr>
+        <w:t>,</w:t>
+      </w:r>
+      <w:r>
+        <w:rPr>
+          <w:rFonts w:ascii="Helvetica" w:hAnsi="Helvetica"/>
+          <w:sz w:val="22"/>
+          <w:szCs w:val="22"/>
+        </w:rPr>
+        <w:t xml:space="preserve"> in which the model fit was initialized using the fit obtained from the prefitting phase. </w:t>
+      </w:r>
+      <w:r>
+        <w:rPr>
+          <w:rFonts w:ascii="Helvetica" w:hAnsi="Helvetica"/>
+          <w:sz w:val="22"/>
+          <w:szCs w:val="22"/>
+        </w:rPr>
+        <w:t>Finally, the</w:t>
+      </w:r>
+      <w:r>
+        <w:rPr>
+          <w:rFonts w:ascii="Helvetica" w:hAnsi="Helvetica"/>
+          <w:sz w:val="22"/>
+          <w:szCs w:val="22"/>
+        </w:rPr>
+        <w:t xml:space="preserve"> topic model was recovered </w:t>
+      </w:r>
+      <w:r>
+        <w:rPr>
+          <w:rFonts w:ascii="Helvetica" w:hAnsi="Helvetica"/>
+          <w:sz w:val="22"/>
+          <w:szCs w:val="22"/>
+        </w:rPr>
+        <w:t xml:space="preserve">from the Poisson NMF model </w:t>
+      </w:r>
+      <w:r>
+        <w:rPr>
+          <w:rFonts w:ascii="Helvetica" w:hAnsi="Helvetica"/>
+          <w:sz w:val="22"/>
+          <w:szCs w:val="22"/>
+        </w:rPr>
+        <w:t xml:space="preserve">by calling </w:t>
+      </w:r>
+      <w:r>
+        <w:rPr>
+          <w:rFonts w:ascii="Helvetica" w:hAnsi="Helvetica"/>
+          <w:sz w:val="22"/>
+          <w:szCs w:val="22"/>
+        </w:rPr>
+        <w:t xml:space="preserve">function </w:t>
+      </w:r>
+      <w:r>
+        <w:rPr>
+          <w:rFonts w:ascii="Courier" w:hAnsi="Courier"/>
+          <w:sz w:val="22"/>
+          <w:szCs w:val="22"/>
+        </w:rPr>
+        <w:t>poisson2multinom</w:t>
+      </w:r>
+      <w:r>
+        <w:rPr>
+          <w:rFonts w:ascii="Helvetica" w:hAnsi="Helvetica"/>
+          <w:sz w:val="22"/>
+          <w:szCs w:val="22"/>
+        </w:rPr>
+        <w:t xml:space="preserve">. </w:t>
+      </w:r>
+      <w:r>
+        <w:rPr>
+          <w:rFonts w:ascii="Helvetica" w:hAnsi="Helvetica"/>
+          <w:sz w:val="22"/>
+          <w:szCs w:val="22"/>
+        </w:rPr>
+        <w:t xml:space="preserve">The convergence diagnostics suggested that, after a total of 200 combined iterations of the Poisson NMF optimization, the parameter estimates were very close to </w:t>
+      </w:r>
+      <w:proofErr w:type="gramStart"/>
+      <w:r>
+        <w:rPr>
+          <w:rFonts w:ascii="Helvetica" w:hAnsi="Helvetica"/>
+          <w:sz w:val="22"/>
+          <w:szCs w:val="22"/>
+        </w:rPr>
+        <w:t>a</w:t>
+      </w:r>
+      <w:proofErr w:type="gramEnd"/>
+      <w:r>
+        <w:rPr>
+          <w:rFonts w:ascii="Helvetica" w:hAnsi="Helvetica"/>
+          <w:sz w:val="22"/>
+          <w:szCs w:val="22"/>
+        </w:rPr>
+        <w:t xml:space="preserve"> MLE: the change in log-likelihood between successive iterations was less than 1 </w:t>
+      </w:r>
+      <w:r>
+        <w:rPr>
+          <w:rFonts w:ascii="Helvetica" w:hAnsi="Helvetica"/>
+          <w:sz w:val="22"/>
+          <w:szCs w:val="22"/>
+        </w:rPr>
+        <w:t>×</w:t>
+      </w:r>
+      <w:r>
+        <w:rPr>
+          <w:rFonts w:ascii="Helvetica" w:hAnsi="Helvetica"/>
+          <w:sz w:val="22"/>
+          <w:szCs w:val="22"/>
+        </w:rPr>
+        <w:t xml:space="preserve"> 10</w:t>
+      </w:r>
+      <w:r>
+        <w:rPr>
+          <w:rFonts w:ascii="Helvetica" w:hAnsi="Helvetica"/>
+          <w:sz w:val="22"/>
+          <w:szCs w:val="22"/>
+          <w:vertAlign w:val="superscript"/>
+        </w:rPr>
+        <w:t>-</w:t>
+      </w:r>
+      <w:r>
+        <w:rPr>
+          <w:rFonts w:ascii="Helvetica" w:hAnsi="Helvetica"/>
+          <w:sz w:val="22"/>
+          <w:szCs w:val="22"/>
+          <w:vertAlign w:val="superscript"/>
+        </w:rPr>
+        <w:t>5</w:t>
+      </w:r>
+      <w:r>
+        <w:rPr>
+          <w:rFonts w:ascii="Helvetica" w:hAnsi="Helvetica"/>
+          <w:sz w:val="22"/>
+          <w:szCs w:val="22"/>
+        </w:rPr>
+        <w:t>, and the largest residual in the first-order (“Karush-Kuhn-Tucker”) conditions was less than 1.</w:t>
+      </w:r>
+    </w:p>
+    <w:p>
+      <w:pPr>
+        <w:rPr>
+          <w:rFonts w:ascii="Helvetica" w:hAnsi="Helvetica"/>
+          <w:sz w:val="22"/>
+          <w:szCs w:val="22"/>
+        </w:rPr>
+      </w:pPr>
+    </w:p>
+    <w:p>
+      <w:pPr>
+        <w:rPr>
+          <w:rFonts w:ascii="Helvetica" w:hAnsi="Helvetica"/>
+          <w:sz w:val="22"/>
+          <w:szCs w:val="22"/>
+        </w:rPr>
+      </w:pPr>
+      <w:r>
+        <w:rPr>
+          <w:rFonts w:ascii="Helvetica" w:hAnsi="Helvetica"/>
+          <w:sz w:val="22"/>
+          <w:szCs w:val="22"/>
+        </w:rPr>
+        <w:t>Reassuringly, the estimated topics capture the predominant expression patterns, which largely coincide with the 13 tissues. Two other topics (topics 1 and 6) capture variation specific to two tissues (LI and PBMC)</w:t>
+      </w:r>
+      <w:r>
+        <w:rPr>
+          <w:rFonts w:ascii="Helvetica" w:hAnsi="Helvetica"/>
+          <w:sz w:val="22"/>
+          <w:szCs w:val="22"/>
+        </w:rPr>
+        <w:t>, and one topic (topic 9) captures</w:t>
+      </w:r>
+      <w:r>
+        <w:rPr>
+          <w:rFonts w:ascii="Helvetica" w:hAnsi="Helvetica"/>
+          <w:sz w:val="22"/>
+          <w:szCs w:val="22"/>
+        </w:rPr>
+        <w:t xml:space="preserve"> changes in expression over time that are not specific to any one tissue.</w:t>
+      </w:r>
+    </w:p>
+    <w:p>
+      <w:pPr>
+        <w:rPr>
+          <w:rFonts w:ascii="Helvetica" w:hAnsi="Helvetica"/>
+          <w:sz w:val="22"/>
+          <w:szCs w:val="22"/>
+        </w:rPr>
+      </w:pPr>
+    </w:p>
+    <w:p>
+      <w:pPr>
+        <w:rPr>
+          <w:rFonts w:ascii="Helvetica" w:hAnsi="Helvetica"/>
+          <w:i/>
+          <w:sz w:val="20"/>
+          <w:szCs w:val="22"/>
+        </w:rPr>
+      </w:pPr>
+      <w:r>
+        <w:rPr>
+          <w:rFonts w:ascii="Helvetica" w:hAnsi="Helvetica"/>
+          <w:i/>
+          <w:sz w:val="22"/>
+          <w:szCs w:val="22"/>
+        </w:rPr>
+        <w:t>If necessary, we can add details here about fitting topic models separately to each tissue.</w:t>
+      </w:r>
+    </w:p>
+    <w:p>
+      <w:pPr>
+        <w:rPr>
+          <w:rFonts w:ascii="Helvetica" w:hAnsi="Helvetica"/>
+          <w:sz w:val="22"/>
+          <w:szCs w:val="22"/>
+        </w:rPr>
+      </w:pPr>
+    </w:p>
+    <w:p>
+      <w:pPr>
+        <w:rPr>
+          <w:rFonts w:ascii="Helvetica" w:hAnsi="Helvetica"/>
+          <w:b/>
+          <w:sz w:val="22"/>
+          <w:szCs w:val="22"/>
+        </w:rPr>
+      </w:pPr>
+      <w:r>
+        <w:rPr>
+          <w:rFonts w:ascii="Helvetica" w:hAnsi="Helvetica"/>
+          <w:b/>
+          <w:sz w:val="22"/>
+          <w:szCs w:val="22"/>
+        </w:rPr>
+        <w:t>Visualizing the topic proportions</w:t>
+      </w:r>
+    </w:p>
+    <w:p>
+      <w:pPr>
+        <w:rPr>
+          <w:rFonts w:ascii="Helvetica" w:hAnsi="Helvetica"/>
+          <w:sz w:val="22"/>
+          <w:szCs w:val="22"/>
+        </w:rPr>
+      </w:pPr>
+    </w:p>
+    <w:p>
+      <w:pPr>
+        <w:rPr>
+          <w:rFonts w:ascii="Helvetica" w:hAnsi="Helvetica"/>
+          <w:sz w:val="22"/>
+          <w:szCs w:val="22"/>
+        </w:rPr>
+      </w:pPr>
+      <w:r>
+        <w:rPr>
+          <w:rFonts w:ascii="Helvetica" w:hAnsi="Helvetica"/>
+          <w:sz w:val="22"/>
+          <w:szCs w:val="22"/>
+        </w:rPr>
+        <w:t xml:space="preserve">The </w:t>
+      </w:r>
+      <w:r>
+        <w:rPr>
+          <w:rFonts w:ascii="Helvetica" w:hAnsi="Helvetica"/>
+          <w:i/>
+          <w:sz w:val="22"/>
+          <w:szCs w:val="22"/>
+        </w:rPr>
+        <w:t>n</w:t>
+      </w:r>
+      <w:r>
+        <w:rPr>
+          <w:rFonts w:ascii="Helvetica" w:hAnsi="Helvetica"/>
+          <w:sz w:val="22"/>
+          <w:szCs w:val="22"/>
+        </w:rPr>
+        <w:t xml:space="preserve"> </w:t>
+      </w:r>
+      <w:r>
+        <w:rPr>
+          <w:rFonts w:ascii="Helvetica" w:hAnsi="Helvetica"/>
+          <w:sz w:val="22"/>
+          <w:szCs w:val="22"/>
+        </w:rPr>
+        <w:t>×</w:t>
+      </w:r>
+      <w:r>
+        <w:rPr>
+          <w:rFonts w:ascii="Helvetica" w:hAnsi="Helvetica"/>
+          <w:sz w:val="22"/>
+          <w:szCs w:val="22"/>
+        </w:rPr>
+        <w:t xml:space="preserve"> </w:t>
+      </w:r>
+      <w:r>
+        <w:rPr>
+          <w:rFonts w:ascii="Helvetica" w:hAnsi="Helvetica"/>
+          <w:i/>
+          <w:sz w:val="22"/>
+          <w:szCs w:val="22"/>
+        </w:rPr>
+        <w:t>K</w:t>
+      </w:r>
+      <w:r>
+        <w:rPr>
+          <w:rFonts w:ascii="Helvetica" w:hAnsi="Helvetica"/>
+          <w:sz w:val="22"/>
+          <w:szCs w:val="22"/>
+        </w:rPr>
+        <w:t xml:space="preserve"> matrix of </w:t>
+      </w:r>
+      <w:r>
+        <w:rPr>
+          <w:rFonts w:ascii="Helvetica" w:hAnsi="Helvetica"/>
+          <w:sz w:val="22"/>
+          <w:szCs w:val="22"/>
+        </w:rPr>
+        <w:t>topic proportions</w:t>
+      </w:r>
+      <w:r>
+        <w:rPr>
+          <w:rFonts w:ascii="Helvetica" w:hAnsi="Helvetica"/>
+          <w:sz w:val="22"/>
+          <w:szCs w:val="22"/>
+        </w:rPr>
+        <w:t xml:space="preserve">, where </w:t>
+      </w:r>
+      <w:r>
+        <w:rPr>
+          <w:rFonts w:ascii="Helvetica" w:hAnsi="Helvetica"/>
+          <w:i/>
+          <w:sz w:val="22"/>
+          <w:szCs w:val="22"/>
+        </w:rPr>
+        <w:t>n</w:t>
+      </w:r>
+      <w:r>
+        <w:rPr>
+          <w:rFonts w:ascii="Helvetica" w:hAnsi="Helvetica"/>
+          <w:sz w:val="22"/>
+          <w:szCs w:val="22"/>
+        </w:rPr>
+        <w:t xml:space="preserve"> denotes the number of RNA-seq samples and </w:t>
+      </w:r>
+      <w:r>
+        <w:rPr>
+          <w:rFonts w:ascii="Helvetica" w:hAnsi="Helvetica"/>
+          <w:i/>
+          <w:sz w:val="22"/>
+          <w:szCs w:val="22"/>
+        </w:rPr>
+        <w:t>K</w:t>
+      </w:r>
+      <w:r>
+        <w:rPr>
+          <w:rFonts w:ascii="Helvetica" w:hAnsi="Helvetica"/>
+          <w:sz w:val="22"/>
+          <w:szCs w:val="22"/>
+        </w:rPr>
+        <w:t xml:space="preserve"> is the number of topics,</w:t>
+      </w:r>
+      <w:r>
+        <w:rPr>
+          <w:rFonts w:ascii="Helvetica" w:hAnsi="Helvetica"/>
+          <w:sz w:val="22"/>
+          <w:szCs w:val="22"/>
+        </w:rPr>
+        <w:t xml:space="preserve"> can be viewed as an embedding of the </w:t>
+      </w:r>
+      <w:r>
+        <w:rPr>
+          <w:rFonts w:ascii="Helvetica" w:hAnsi="Helvetica"/>
+          <w:sz w:val="22"/>
+          <w:szCs w:val="22"/>
+        </w:rPr>
+        <w:t>saamples</w:t>
+      </w:r>
+      <w:r>
+        <w:rPr>
+          <w:rFonts w:ascii="Helvetica" w:hAnsi="Helvetica"/>
+          <w:sz w:val="22"/>
+          <w:szCs w:val="22"/>
+        </w:rPr>
+        <w:t xml:space="preserve"> in a (</w:t>
+      </w:r>
+      <w:r>
+        <w:rPr>
+          <w:rFonts w:ascii="Helvetica" w:hAnsi="Helvetica"/>
+          <w:i/>
+          <w:sz w:val="22"/>
+          <w:szCs w:val="22"/>
+        </w:rPr>
+        <w:t>K</w:t>
+      </w:r>
+      <w:r>
+        <w:rPr>
+          <w:rFonts w:ascii="Helvetica" w:hAnsi="Helvetica"/>
+          <w:sz w:val="22"/>
+          <w:szCs w:val="22"/>
+        </w:rPr>
+        <w:t xml:space="preserve"> − 1)- dimensional space. A simple way to visualize this embedding in 2-d </w:t>
+      </w:r>
+      <w:r>
+        <w:rPr>
+          <w:rFonts w:ascii="Helvetica" w:hAnsi="Helvetica"/>
+          <w:sz w:val="22"/>
+          <w:szCs w:val="22"/>
+        </w:rPr>
+        <w:t xml:space="preserve">(or </w:t>
+      </w:r>
+      <w:r>
+        <w:rPr>
+          <w:rFonts w:ascii="Helvetica" w:hAnsi="Helvetica"/>
+          <w:sz w:val="22"/>
+          <w:szCs w:val="22"/>
+        </w:rPr>
+        <w:t xml:space="preserve">3-d) </w:t>
+      </w:r>
+      <w:r>
+        <w:rPr>
+          <w:rFonts w:ascii="Helvetica" w:hAnsi="Helvetica"/>
+          <w:sz w:val="22"/>
+          <w:szCs w:val="22"/>
+        </w:rPr>
+        <w:t xml:space="preserve">is to apply a nonlinear dimensionality reduction technique such as </w:t>
+      </w:r>
+      <w:r>
+        <w:rPr>
+          <w:rFonts w:ascii="Helvetica" w:hAnsi="Helvetica"/>
+          <w:i/>
+          <w:sz w:val="22"/>
+          <w:szCs w:val="22"/>
+        </w:rPr>
+        <w:t>t</w:t>
+      </w:r>
+      <w:r>
+        <w:rPr>
+          <w:rFonts w:ascii="Helvetica" w:hAnsi="Helvetica"/>
+          <w:sz w:val="22"/>
+          <w:szCs w:val="22"/>
+        </w:rPr>
+        <w:t xml:space="preserve">-SNE </w:t>
+      </w:r>
+      <w:r>
+        <w:rPr>
+          <w:rFonts w:ascii="Helvetica" w:hAnsi="Helvetica"/>
+          <w:sz w:val="22"/>
+          <w:szCs w:val="22"/>
+        </w:rPr>
+        <w:t>[tsne2008]</w:t>
+      </w:r>
+      <w:r>
+        <w:rPr>
+          <w:rFonts w:ascii="Helvetica" w:hAnsi="Helvetica"/>
+          <w:sz w:val="22"/>
+          <w:szCs w:val="22"/>
+        </w:rPr>
+        <w:t xml:space="preserve"> to L [47]. </w:t>
+      </w:r>
+      <w:r>
+        <w:rPr>
+          <w:rFonts w:ascii="Helvetica" w:hAnsi="Helvetica"/>
+          <w:sz w:val="22"/>
+          <w:szCs w:val="22"/>
+        </w:rPr>
+        <w:t>A</w:t>
+      </w:r>
+      <w:r>
+        <w:rPr>
+          <w:rFonts w:ascii="Helvetica" w:hAnsi="Helvetica"/>
+          <w:sz w:val="22"/>
+          <w:szCs w:val="22"/>
+        </w:rPr>
+        <w:t xml:space="preserve"> more powerful approach</w:t>
+      </w:r>
+      <w:r>
+        <w:rPr>
+          <w:rFonts w:ascii="Helvetica" w:hAnsi="Helvetica"/>
+          <w:sz w:val="22"/>
+          <w:szCs w:val="22"/>
+        </w:rPr>
+        <w:t xml:space="preserve">, first suggested by </w:t>
+      </w:r>
+      <w:r>
+        <w:rPr>
+          <w:rFonts w:ascii="Helvetica" w:hAnsi="Helvetica"/>
+          <w:sz w:val="22"/>
+          <w:szCs w:val="22"/>
+        </w:rPr>
+        <w:t>[countClust2017]</w:t>
+      </w:r>
+      <w:r>
+        <w:rPr>
+          <w:rFonts w:ascii="Helvetica" w:hAnsi="Helvetica"/>
+          <w:sz w:val="22"/>
+          <w:szCs w:val="22"/>
+        </w:rPr>
+        <w:t>,</w:t>
+      </w:r>
+      <w:r>
+        <w:rPr>
+          <w:rFonts w:ascii="Helvetica" w:hAnsi="Helvetica"/>
+          <w:sz w:val="22"/>
+          <w:szCs w:val="22"/>
+        </w:rPr>
+        <w:t xml:space="preserve"> is to visualize all </w:t>
+      </w:r>
+      <w:r>
+        <w:rPr>
+          <w:rFonts w:ascii="Helvetica" w:hAnsi="Helvetica"/>
+          <w:i/>
+          <w:sz w:val="22"/>
+          <w:szCs w:val="22"/>
+        </w:rPr>
+        <w:t>K</w:t>
+      </w:r>
+      <w:r>
+        <w:rPr>
+          <w:rFonts w:ascii="Helvetica" w:hAnsi="Helvetica"/>
+          <w:sz w:val="22"/>
+          <w:szCs w:val="22"/>
+        </w:rPr>
+        <w:t xml:space="preserve"> − 1 dimensions simultaneously using a Structure plot </w:t>
+      </w:r>
+      <w:r>
+        <w:rPr>
+          <w:rFonts w:ascii="Helvetica" w:hAnsi="Helvetica"/>
+          <w:sz w:val="22"/>
+          <w:szCs w:val="22"/>
+        </w:rPr>
+        <w:t>[rosenberg2002]</w:t>
+      </w:r>
+      <w:r>
+        <w:rPr>
+          <w:rFonts w:ascii="Helvetica" w:hAnsi="Helvetica"/>
+          <w:sz w:val="22"/>
+          <w:szCs w:val="22"/>
+        </w:rPr>
+        <w:t>.</w:t>
+      </w:r>
+      <w:r>
+        <w:rPr>
+          <w:rFonts w:ascii="Helvetica" w:hAnsi="Helvetica"/>
+          <w:sz w:val="22"/>
+          <w:szCs w:val="22"/>
+        </w:rPr>
+        <w:t xml:space="preserve"> The Structure plot is essentially a stacker bar chart, in which the bars correspond to samples and bar heights (in different colors, one for each toppic) are determined by the topic proportions. To produce the Structure plot, we first group the RNA-seq samples by tissue, then order them within each tissue </w:t>
       </w:r>
       <w:bookmarkStart w:id="1" w:name="_GoBack"/>
       <w:bookmarkEnd w:id="1"/>
@@ -507,497 +1622,7 @@
           <w:sz w:val="22"/>
           <w:szCs w:val="22"/>
         </w:rPr>
-        <w:t>nes</w:t>
-      </w:r>
-      <w:r>
-        <w:rPr>
-          <w:rFonts w:ascii="Helvetica" w:hAnsi="Helvetica"/>
-          <w:sz w:val="22"/>
-          <w:szCs w:val="22"/>
-        </w:rPr>
-        <w:t xml:space="preserve"> were used to </w:t>
-      </w:r>
-      <w:r>
-        <w:rPr>
-          <w:rFonts w:ascii="Helvetica" w:hAnsi="Helvetica"/>
-          <w:sz w:val="22"/>
-          <w:szCs w:val="22"/>
-        </w:rPr>
-        <w:t>estimate the parameters of</w:t>
-      </w:r>
-      <w:r>
-        <w:rPr>
-          <w:rFonts w:ascii="Helvetica" w:hAnsi="Helvetica"/>
-          <w:sz w:val="22"/>
-          <w:szCs w:val="22"/>
-        </w:rPr>
-        <w:t xml:space="preserve"> the topic model</w:t>
-      </w:r>
-      <w:r>
-        <w:rPr>
-          <w:rFonts w:ascii="Helvetica" w:hAnsi="Helvetica"/>
-          <w:sz w:val="22"/>
-          <w:szCs w:val="22"/>
-        </w:rPr>
-        <w:t>. Second, we</w:t>
-      </w:r>
-      <w:r>
-        <w:rPr>
-          <w:rFonts w:ascii="Helvetica" w:hAnsi="Helvetica"/>
-          <w:sz w:val="22"/>
-          <w:szCs w:val="22"/>
-        </w:rPr>
-        <w:t xml:space="preserve"> </w:t>
-      </w:r>
-      <w:r>
-        <w:rPr>
-          <w:rFonts w:ascii="Helvetica" w:hAnsi="Helvetica"/>
-          <w:sz w:val="22"/>
-          <w:szCs w:val="22"/>
-        </w:rPr>
-        <w:t>ran</w:t>
-      </w:r>
-      <w:r>
-        <w:rPr>
-          <w:rFonts w:ascii="Helvetica" w:hAnsi="Helvetica"/>
-          <w:sz w:val="22"/>
-          <w:szCs w:val="22"/>
-        </w:rPr>
-        <w:t xml:space="preserve"> </w:t>
-      </w:r>
-      <w:r>
-        <w:rPr>
-          <w:rFonts w:ascii="Helvetica" w:hAnsi="Helvetica"/>
-          <w:sz w:val="22"/>
-          <w:szCs w:val="22"/>
-        </w:rPr>
-        <w:t>20</w:t>
-      </w:r>
-      <w:r>
-        <w:rPr>
-          <w:rFonts w:ascii="Helvetica" w:hAnsi="Helvetica"/>
-          <w:sz w:val="22"/>
-          <w:szCs w:val="22"/>
-        </w:rPr>
-        <w:t xml:space="preserve"> </w:t>
-      </w:r>
-      <w:r>
-        <w:rPr>
-          <w:rFonts w:ascii="Helvetica" w:hAnsi="Helvetica"/>
-          <w:sz w:val="22"/>
-          <w:szCs w:val="22"/>
-        </w:rPr>
-        <w:t>expectation maximization (</w:t>
-      </w:r>
-      <w:r>
-        <w:rPr>
-          <w:rFonts w:ascii="Helvetica" w:hAnsi="Helvetica"/>
-          <w:sz w:val="22"/>
-          <w:szCs w:val="22"/>
-        </w:rPr>
-        <w:t>EM</w:t>
-      </w:r>
-      <w:r>
-        <w:rPr>
-          <w:rFonts w:ascii="Helvetica" w:hAnsi="Helvetica"/>
-          <w:sz w:val="22"/>
-          <w:szCs w:val="22"/>
-        </w:rPr>
-        <w:t>)</w:t>
-      </w:r>
-      <w:r>
-        <w:rPr>
-          <w:rFonts w:ascii="Helvetica" w:hAnsi="Helvetica"/>
-          <w:sz w:val="22"/>
-          <w:szCs w:val="22"/>
-        </w:rPr>
-        <w:t xml:space="preserve"> updates</w:t>
-      </w:r>
-      <w:r>
-        <w:rPr>
-          <w:rFonts w:ascii="Helvetica" w:hAnsi="Helvetica"/>
-          <w:sz w:val="22"/>
-          <w:szCs w:val="22"/>
-        </w:rPr>
-        <w:t xml:space="preserve">, </w:t>
-      </w:r>
-      <w:r>
-        <w:rPr>
-          <w:rFonts w:ascii="Helvetica" w:hAnsi="Helvetica"/>
-          <w:sz w:val="22"/>
-          <w:szCs w:val="22"/>
-        </w:rPr>
-        <w:t>without extrapolation</w:t>
-      </w:r>
-      <w:r>
-        <w:rPr>
-          <w:rFonts w:ascii="Helvetica" w:hAnsi="Helvetica"/>
-          <w:sz w:val="22"/>
-          <w:szCs w:val="22"/>
-        </w:rPr>
-        <w:t>,</w:t>
-      </w:r>
-      <w:r>
-        <w:rPr>
-          <w:rFonts w:ascii="Helvetica" w:hAnsi="Helvetica"/>
-          <w:sz w:val="22"/>
-          <w:szCs w:val="22"/>
-        </w:rPr>
-        <w:t xml:space="preserve"> to get close to </w:t>
-      </w:r>
-      <w:proofErr w:type="gramStart"/>
-      <w:r>
-        <w:rPr>
-          <w:rFonts w:ascii="Helvetica" w:hAnsi="Helvetica"/>
-          <w:sz w:val="22"/>
-          <w:szCs w:val="22"/>
-        </w:rPr>
-        <w:t>a</w:t>
-      </w:r>
-      <w:proofErr w:type="gramEnd"/>
-      <w:r>
-        <w:rPr>
-          <w:rFonts w:ascii="Helvetica" w:hAnsi="Helvetica"/>
-          <w:sz w:val="22"/>
-          <w:szCs w:val="22"/>
-        </w:rPr>
-        <w:t xml:space="preserve"> </w:t>
-      </w:r>
-      <w:r>
-        <w:rPr>
-          <w:rFonts w:ascii="Helvetica" w:hAnsi="Helvetica"/>
-          <w:sz w:val="22"/>
-          <w:szCs w:val="22"/>
-        </w:rPr>
-        <w:t xml:space="preserve">MLE </w:t>
-      </w:r>
-      <w:r>
-        <w:rPr>
-          <w:rFonts w:ascii="Helvetica" w:hAnsi="Helvetica"/>
-          <w:sz w:val="22"/>
-          <w:szCs w:val="22"/>
-        </w:rPr>
-        <w:t>solution (“prefitting phase”)</w:t>
-      </w:r>
-      <w:r>
-        <w:rPr>
-          <w:rFonts w:ascii="Helvetica" w:hAnsi="Helvetica"/>
-          <w:sz w:val="22"/>
-          <w:szCs w:val="22"/>
-        </w:rPr>
-        <w:t>. This prefitting phase was</w:t>
-      </w:r>
-      <w:r>
-        <w:rPr>
-          <w:rFonts w:ascii="Helvetica" w:hAnsi="Helvetica"/>
-          <w:sz w:val="22"/>
-          <w:szCs w:val="22"/>
-        </w:rPr>
-        <w:t xml:space="preserve"> implemented in R by </w:t>
-      </w:r>
-      <w:r>
-        <w:rPr>
-          <w:rFonts w:ascii="Helvetica" w:hAnsi="Helvetica"/>
-          <w:sz w:val="22"/>
-          <w:szCs w:val="22"/>
-        </w:rPr>
-        <w:t xml:space="preserve">calling </w:t>
-      </w:r>
-      <w:r>
-        <w:rPr>
-          <w:rFonts w:ascii="Courier" w:hAnsi="Courier"/>
-          <w:sz w:val="22"/>
-          <w:szCs w:val="22"/>
-        </w:rPr>
-        <w:t>fit_poisson_nmf</w:t>
-      </w:r>
-      <w:r>
-        <w:rPr>
-          <w:rFonts w:ascii="Helvetica" w:hAnsi="Helvetica"/>
-          <w:sz w:val="22"/>
-          <w:szCs w:val="22"/>
-        </w:rPr>
-        <w:t xml:space="preserve"> from </w:t>
-      </w:r>
-      <w:r>
-        <w:rPr>
-          <w:rFonts w:ascii="Courier" w:hAnsi="Courier"/>
-          <w:sz w:val="22"/>
-          <w:szCs w:val="22"/>
-        </w:rPr>
-        <w:t>fastTopics</w:t>
-      </w:r>
-      <w:r>
-        <w:rPr>
-          <w:rFonts w:ascii="Helvetica" w:hAnsi="Helvetica"/>
-          <w:sz w:val="22"/>
-          <w:szCs w:val="22"/>
-        </w:rPr>
-        <w:t xml:space="preserve"> with </w:t>
-      </w:r>
-      <w:r>
-        <w:rPr>
-          <w:rFonts w:ascii="Helvetica" w:hAnsi="Helvetica"/>
-          <w:sz w:val="22"/>
-          <w:szCs w:val="22"/>
-        </w:rPr>
-        <w:t>the following</w:t>
-      </w:r>
-      <w:r>
-        <w:rPr>
-          <w:rFonts w:ascii="Helvetica" w:hAnsi="Helvetica"/>
-          <w:sz w:val="22"/>
-          <w:szCs w:val="22"/>
-        </w:rPr>
-        <w:t xml:space="preserve"> settings: </w:t>
-      </w:r>
-      <w:r>
-        <w:rPr>
-          <w:rFonts w:ascii="Courier" w:hAnsi="Courier"/>
-          <w:sz w:val="22"/>
-          <w:szCs w:val="22"/>
-        </w:rPr>
-        <w:t xml:space="preserve">numiter = </w:t>
-      </w:r>
-      <w:r>
-        <w:rPr>
-          <w:rFonts w:ascii="Courier" w:hAnsi="Courier"/>
-          <w:sz w:val="22"/>
-          <w:szCs w:val="22"/>
-        </w:rPr>
-        <w:t>20</w:t>
-      </w:r>
-      <w:r>
-        <w:rPr>
-          <w:rFonts w:ascii="Helvetica" w:hAnsi="Helvetica"/>
-          <w:sz w:val="22"/>
-          <w:szCs w:val="22"/>
-        </w:rPr>
-        <w:t xml:space="preserve">, </w:t>
-      </w:r>
-      <w:r>
-        <w:rPr>
-          <w:rFonts w:ascii="Courier" w:hAnsi="Courier"/>
-          <w:sz w:val="22"/>
-          <w:szCs w:val="22"/>
-        </w:rPr>
-        <w:t>method = "em"</w:t>
-      </w:r>
-      <w:r>
-        <w:rPr>
-          <w:rFonts w:ascii="Helvetica" w:hAnsi="Helvetica"/>
-          <w:sz w:val="22"/>
-          <w:szCs w:val="22"/>
-        </w:rPr>
-        <w:t xml:space="preserve">, </w:t>
-      </w:r>
-      <w:r>
-        <w:rPr>
-          <w:rFonts w:ascii="Courier" w:hAnsi="Courier"/>
-          <w:sz w:val="22"/>
-          <w:szCs w:val="22"/>
-        </w:rPr>
-        <w:t>init.method = "random"</w:t>
-      </w:r>
-      <w:r>
-        <w:rPr>
-          <w:rFonts w:ascii="Helvetica" w:hAnsi="Helvetica"/>
-          <w:sz w:val="22"/>
-          <w:szCs w:val="22"/>
-        </w:rPr>
-        <w:t xml:space="preserve">, </w:t>
-      </w:r>
-      <w:r>
-        <w:rPr>
-          <w:rFonts w:ascii="Courier" w:hAnsi="Courier"/>
-          <w:sz w:val="22"/>
-          <w:szCs w:val="22"/>
-        </w:rPr>
-        <w:t>control = list(</w:t>
-      </w:r>
-      <w:r>
-        <w:rPr>
-          <w:rFonts w:ascii="Courier" w:hAnsi="Courier"/>
-          <w:sz w:val="22"/>
-          <w:szCs w:val="22"/>
-        </w:rPr>
-        <w:t>nc = 8</w:t>
-      </w:r>
-      <w:r>
-        <w:rPr>
-          <w:rFonts w:ascii="Courier" w:hAnsi="Courier"/>
-          <w:sz w:val="22"/>
-          <w:szCs w:val="22"/>
-        </w:rPr>
-        <w:t>)</w:t>
-      </w:r>
-      <w:r>
-        <w:rPr>
-          <w:rFonts w:ascii="Helvetica" w:hAnsi="Helvetica"/>
-          <w:sz w:val="22"/>
-          <w:szCs w:val="22"/>
-        </w:rPr>
-        <w:t>.</w:t>
-      </w:r>
-      <w:r>
-        <w:rPr>
-          <w:rFonts w:ascii="Helvetica" w:hAnsi="Helvetica"/>
-          <w:sz w:val="22"/>
-          <w:szCs w:val="22"/>
-        </w:rPr>
-        <w:t xml:space="preserve"> </w:t>
-      </w:r>
-      <w:r>
-        <w:rPr>
-          <w:rFonts w:ascii="Helvetica" w:hAnsi="Helvetica"/>
-          <w:sz w:val="22"/>
-          <w:szCs w:val="22"/>
-        </w:rPr>
-        <w:t>Third, we performed</w:t>
-      </w:r>
-      <w:r>
-        <w:rPr>
-          <w:rFonts w:ascii="Helvetica" w:hAnsi="Helvetica"/>
-          <w:sz w:val="22"/>
-          <w:szCs w:val="22"/>
-        </w:rPr>
-        <w:t xml:space="preserve"> an additional </w:t>
-      </w:r>
-      <w:r>
-        <w:rPr>
-          <w:rFonts w:ascii="Helvetica" w:hAnsi="Helvetica"/>
-          <w:sz w:val="22"/>
-          <w:szCs w:val="22"/>
-        </w:rPr>
-        <w:t>180</w:t>
-      </w:r>
-      <w:r>
-        <w:rPr>
-          <w:rFonts w:ascii="Helvetica" w:hAnsi="Helvetica"/>
-          <w:sz w:val="22"/>
-          <w:szCs w:val="22"/>
-        </w:rPr>
-        <w:t xml:space="preserve"> </w:t>
-      </w:r>
-      <w:r>
-        <w:rPr>
-          <w:rFonts w:ascii="Helvetica" w:hAnsi="Helvetica"/>
-          <w:sz w:val="22"/>
-          <w:szCs w:val="22"/>
-        </w:rPr>
-        <w:t>coordinate descent (CD)</w:t>
-      </w:r>
-      <w:r>
-        <w:rPr>
-          <w:rFonts w:ascii="Helvetica" w:hAnsi="Helvetica"/>
-          <w:sz w:val="22"/>
-          <w:szCs w:val="22"/>
-        </w:rPr>
-        <w:t xml:space="preserve"> updates</w:t>
-      </w:r>
-      <w:r>
-        <w:rPr>
-          <w:rFonts w:ascii="Helvetica" w:hAnsi="Helvetica"/>
-          <w:sz w:val="22"/>
-          <w:szCs w:val="22"/>
-        </w:rPr>
-        <w:t>, with extrapolation,</w:t>
-      </w:r>
-      <w:r>
-        <w:rPr>
-          <w:rFonts w:ascii="Helvetica" w:hAnsi="Helvetica"/>
-          <w:sz w:val="22"/>
-          <w:szCs w:val="22"/>
-        </w:rPr>
-        <w:t xml:space="preserve"> to improve the fit (“refinement phase”)</w:t>
-      </w:r>
-      <w:r>
-        <w:rPr>
-          <w:rFonts w:ascii="Helvetica" w:hAnsi="Helvetica"/>
-          <w:sz w:val="22"/>
-          <w:szCs w:val="22"/>
-        </w:rPr>
-        <w:t>.</w:t>
-      </w:r>
-      <w:r>
-        <w:rPr>
-          <w:rFonts w:ascii="Helvetica" w:hAnsi="Helvetica"/>
-          <w:sz w:val="22"/>
-          <w:szCs w:val="22"/>
-        </w:rPr>
-        <w:t xml:space="preserve"> </w:t>
-      </w:r>
-      <w:r>
-        <w:rPr>
-          <w:rFonts w:ascii="Helvetica" w:hAnsi="Helvetica"/>
-          <w:sz w:val="22"/>
-          <w:szCs w:val="22"/>
-        </w:rPr>
-        <w:t xml:space="preserve">This refinement phase was implemented by calling </w:t>
-      </w:r>
-      <w:r>
-        <w:rPr>
-          <w:rFonts w:ascii="Courier" w:hAnsi="Courier"/>
-          <w:sz w:val="22"/>
-          <w:szCs w:val="22"/>
-        </w:rPr>
-        <w:t>fit_poisson_nmf</w:t>
-      </w:r>
-      <w:r>
-        <w:rPr>
-          <w:rFonts w:ascii="Helvetica" w:hAnsi="Helvetica"/>
-          <w:sz w:val="22"/>
-          <w:szCs w:val="22"/>
-        </w:rPr>
-        <w:t xml:space="preserve"> with</w:t>
-      </w:r>
-      <w:r>
-        <w:rPr>
-          <w:rFonts w:ascii="Helvetica" w:hAnsi="Helvetica"/>
-          <w:sz w:val="22"/>
-          <w:szCs w:val="22"/>
-        </w:rPr>
-        <w:t xml:space="preserve"> the following settings: </w:t>
-      </w:r>
-      <w:r>
-        <w:rPr>
-          <w:rFonts w:ascii="Courier" w:hAnsi="Courier"/>
-          <w:sz w:val="22"/>
-          <w:szCs w:val="22"/>
-        </w:rPr>
-        <w:t>method = "scd"</w:t>
-      </w:r>
-      <w:r>
-        <w:rPr>
-          <w:rFonts w:ascii="Helvetica" w:hAnsi="Helvetica"/>
-          <w:sz w:val="22"/>
-          <w:szCs w:val="22"/>
-        </w:rPr>
-        <w:t>,</w:t>
-      </w:r>
-      <w:r>
-        <w:rPr>
-          <w:rFonts w:ascii="Helvetica" w:hAnsi="Helvetica"/>
-          <w:sz w:val="22"/>
-          <w:szCs w:val="22"/>
-        </w:rPr>
-        <w:t xml:space="preserve"> </w:t>
-      </w:r>
-      <w:r>
-        <w:rPr>
-          <w:rFonts w:ascii="Courier" w:hAnsi="Courier"/>
-          <w:sz w:val="22"/>
-          <w:szCs w:val="22"/>
-        </w:rPr>
-        <w:t>numiter = 180</w:t>
-      </w:r>
-      <w:r>
-        <w:rPr>
-          <w:rFonts w:ascii="Helvetica" w:hAnsi="Helvetica"/>
-          <w:sz w:val="22"/>
-          <w:szCs w:val="22"/>
-        </w:rPr>
-        <w:t>,</w:t>
+        <w:t>by time point.</w:t>
       </w:r>
     </w:p>
     <w:p>
@@ -1008,99 +1633,27 @@
           <w:szCs w:val="22"/>
         </w:rPr>
       </w:pPr>
-      <w:r>
-        <w:rPr>
-          <w:rFonts w:ascii="Helvetica" w:hAnsi="Helvetica"/>
-          <w:sz w:val="22"/>
-          <w:szCs w:val="22"/>
-        </w:rPr>
-        <w:t xml:space="preserve">                       control = </w:t>
-      </w:r>
-      <w:proofErr w:type="gramStart"/>
-      <w:r>
-        <w:rPr>
-          <w:rFonts w:ascii="Helvetica" w:hAnsi="Helvetica"/>
-          <w:sz w:val="22"/>
-          <w:szCs w:val="22"/>
-        </w:rPr>
-        <w:t>list(</w:t>
-      </w:r>
-      <w:proofErr w:type="gramEnd"/>
-      <w:r>
-        <w:rPr>
-          <w:rFonts w:ascii="Helvetica" w:hAnsi="Helvetica"/>
-          <w:sz w:val="22"/>
-          <w:szCs w:val="22"/>
-        </w:rPr>
-        <w:t>numiter = 4,nc = 8,extrapolate = TRUE)</w:t>
-      </w:r>
-      <w:r>
-        <w:rPr>
-          <w:rFonts w:ascii="Helvetica" w:hAnsi="Helvetica"/>
-          <w:sz w:val="22"/>
-          <w:szCs w:val="22"/>
-        </w:rPr>
-        <w:t xml:space="preserve">… </w:t>
-      </w:r>
-      <w:r>
-        <w:rPr>
-          <w:rFonts w:ascii="Helvetica" w:hAnsi="Helvetica"/>
-          <w:sz w:val="22"/>
-          <w:szCs w:val="22"/>
-        </w:rPr>
-        <w:t xml:space="preserve">and (5) recover F, L from W, H. The prefitting phase was implemented by. The refinement phase was implemented with a second call to fit poisson nmf, with numiter = 1000, method = "scd", control = </w:t>
-      </w:r>
-      <w:proofErr w:type="gramStart"/>
-      <w:r>
-        <w:rPr>
-          <w:rFonts w:ascii="Helvetica" w:hAnsi="Helvetica"/>
-          <w:sz w:val="22"/>
-          <w:szCs w:val="22"/>
-        </w:rPr>
-        <w:t>list(</w:t>
-      </w:r>
-      <w:proofErr w:type="gramEnd"/>
-      <w:r>
-        <w:rPr>
-          <w:rFonts w:ascii="Helvetica" w:hAnsi="Helvetica"/>
-          <w:sz w:val="22"/>
-          <w:szCs w:val="22"/>
-        </w:rPr>
-        <w:t xml:space="preserve">numiter = 4,extrapolate = TRUE), in which the model fit was initialized using the fit obtained from the prefitting phase. The topic model fit was recovered by calling </w:t>
-      </w:r>
-      <w:r>
-        <w:rPr>
-          <w:rFonts w:ascii="Helvetica" w:hAnsi="Helvetica"/>
-          <w:sz w:val="22"/>
-          <w:szCs w:val="22"/>
-        </w:rPr>
-        <w:t xml:space="preserve">the function </w:t>
-      </w:r>
-      <w:r>
-        <w:rPr>
-          <w:rFonts w:ascii="Courier" w:hAnsi="Courier"/>
-          <w:sz w:val="22"/>
-          <w:szCs w:val="22"/>
-        </w:rPr>
-        <w:t>poisson2multinom</w:t>
-      </w:r>
-      <w:r>
-        <w:rPr>
-          <w:rFonts w:ascii="Helvetica" w:hAnsi="Helvetica"/>
-          <w:sz w:val="22"/>
-          <w:szCs w:val="22"/>
-        </w:rPr>
-        <w:t xml:space="preserve">. </w:t>
-      </w:r>
     </w:p>
     <w:p>
       <w:pPr>
-        <w:rPr>
-          <w:rFonts w:ascii="Helvetica" w:hAnsi="Helvetica"/>
-          <w:sz w:val="22"/>
-          <w:szCs w:val="22"/>
-        </w:rPr>
-      </w:pPr>
+        <w:pStyle w:val="NormalWeb"/>
+        <w:spacing w:before="0" w:beforeAutospacing="0" w:after="0" w:afterAutospacing="0"/>
+        <w:rPr>
+          <w:rFonts w:ascii="Helvetica" w:hAnsi="Helvetica"/>
+          <w:b/>
+          <w:sz w:val="22"/>
+          <w:szCs w:val="22"/>
+        </w:rPr>
+      </w:pPr>
+      <w:r>
+        <w:rPr>
+          <w:rFonts w:ascii="Helvetica" w:hAnsi="Helvetica"/>
+          <w:b/>
+          <w:sz w:val="22"/>
+          <w:szCs w:val="22"/>
+        </w:rPr>
+        <w:t>Computing environment for topic modeling analysis</w:t>
+      </w:r>
     </w:p>
     <w:p>
       <w:pPr>
@@ -1108,20 +1661,10 @@
         <w:spacing w:before="0" w:beforeAutospacing="0" w:after="0" w:afterAutospacing="0"/>
         <w:rPr>
           <w:rFonts w:ascii="Helvetica" w:hAnsi="Helvetica"/>
-          <w:b/>
-          <w:sz w:val="22"/>
-          <w:szCs w:val="22"/>
-        </w:rPr>
-      </w:pPr>
-      <w:r>
-        <w:rPr>
-          <w:rFonts w:ascii="Helvetica" w:hAnsi="Helvetica"/>
-          <w:b/>
-          <w:sz w:val="22"/>
-          <w:szCs w:val="22"/>
-        </w:rPr>
-        <w:t>Computing environment for topic modeling analysis</w:t>
-      </w:r>
+          <w:sz w:val="22"/>
+          <w:szCs w:val="22"/>
+        </w:rPr>
+      </w:pPr>
     </w:p>
     <w:p>
       <w:pPr>
@@ -1133,113 +1676,112 @@
           <w:szCs w:val="22"/>
         </w:rPr>
       </w:pPr>
+      <w:r>
+        <w:rPr>
+          <w:rFonts w:ascii="Helvetica" w:hAnsi="Helvetica"/>
+          <w:sz w:val="22"/>
+          <w:szCs w:val="22"/>
+        </w:rPr>
+        <w:lastRenderedPageBreak/>
+        <w:t xml:space="preserve">Most computations on real data sets were </w:t>
+      </w:r>
+      <w:r>
+        <w:rPr>
+          <w:rFonts w:ascii="Helvetica" w:hAnsi="Helvetica"/>
+          <w:sz w:val="22"/>
+          <w:szCs w:val="22"/>
+        </w:rPr>
+        <w:t>performed</w:t>
+      </w:r>
+      <w:r>
+        <w:rPr>
+          <w:rFonts w:ascii="Helvetica" w:hAnsi="Helvetica"/>
+          <w:sz w:val="22"/>
+          <w:szCs w:val="22"/>
+        </w:rPr>
+        <w:t xml:space="preserve"> in R 3.5.1 [</w:t>
+      </w:r>
+      <w:r>
+        <w:rPr>
+          <w:rFonts w:ascii="Helvetica" w:hAnsi="Helvetica"/>
+          <w:sz w:val="22"/>
+          <w:szCs w:val="22"/>
+        </w:rPr>
+        <w:t>R2018</w:t>
+      </w:r>
+      <w:r>
+        <w:rPr>
+          <w:rFonts w:ascii="Helvetica" w:hAnsi="Helvetica"/>
+          <w:sz w:val="22"/>
+          <w:szCs w:val="22"/>
+        </w:rPr>
+        <w:t>], linked to the OpenBLAS 0.2.19 optimized numerical libraries, on Linux machines (Scientific Linux 7.4) with Intel Xeon E5-2680v4 (“Broadwell”) processors. For performing the Poisson NMF optimization</w:t>
+      </w:r>
+      <w:r>
+        <w:rPr>
+          <w:rFonts w:ascii="Helvetica" w:hAnsi="Helvetica"/>
+          <w:sz w:val="22"/>
+          <w:szCs w:val="22"/>
+        </w:rPr>
+        <w:t xml:space="preserve"> and DE analysis</w:t>
+      </w:r>
+      <w:r>
+        <w:rPr>
+          <w:rFonts w:ascii="Helvetica" w:hAnsi="Helvetica"/>
+          <w:sz w:val="22"/>
+          <w:szCs w:val="22"/>
+        </w:rPr>
+        <w:t xml:space="preserve">, which included some multithreaded computations, as many as 8 CPUs and 16 GB of memory were used. More details about the computing environment, including the R packages used, are recorded in the workflowr </w:t>
+      </w:r>
+      <w:r>
+        <w:rPr>
+          <w:rFonts w:ascii="Helvetica" w:hAnsi="Helvetica"/>
+          <w:sz w:val="22"/>
+          <w:szCs w:val="22"/>
+        </w:rPr>
+        <w:t>[</w:t>
+      </w:r>
+      <w:r>
+        <w:rPr>
+          <w:rFonts w:ascii="Helvetica" w:hAnsi="Helvetica"/>
+          <w:sz w:val="22"/>
+          <w:szCs w:val="22"/>
+        </w:rPr>
+        <w:t>workflowr2019</w:t>
+      </w:r>
+      <w:r>
+        <w:rPr>
+          <w:rFonts w:ascii="Helvetica" w:hAnsi="Helvetica"/>
+          <w:sz w:val="22"/>
+          <w:szCs w:val="22"/>
+        </w:rPr>
+        <w:t xml:space="preserve">] </w:t>
+      </w:r>
+      <w:r>
+        <w:rPr>
+          <w:rFonts w:ascii="Helvetica" w:hAnsi="Helvetica"/>
+          <w:sz w:val="22"/>
+          <w:szCs w:val="22"/>
+        </w:rPr>
+        <w:t xml:space="preserve">pages in the companion code repository </w:t>
+      </w:r>
+      <w:r>
+        <w:rPr>
+          <w:rFonts w:ascii="Helvetica" w:hAnsi="Helvetica"/>
+          <w:sz w:val="22"/>
+          <w:szCs w:val="22"/>
+        </w:rPr>
+        <w:t>[TO DO: create Zenodo repository].</w:t>
+      </w:r>
     </w:p>
     <w:p>
       <w:pPr>
-        <w:pStyle w:val="NormalWeb"/>
-        <w:spacing w:before="0" w:beforeAutospacing="0" w:after="0" w:afterAutospacing="0"/>
-        <w:rPr>
-          <w:rFonts w:ascii="Helvetica" w:hAnsi="Helvetica"/>
-          <w:sz w:val="22"/>
-          <w:szCs w:val="22"/>
-        </w:rPr>
-      </w:pPr>
-      <w:r>
-        <w:rPr>
-          <w:rFonts w:ascii="Helvetica" w:hAnsi="Helvetica"/>
-          <w:sz w:val="22"/>
-          <w:szCs w:val="22"/>
-        </w:rPr>
-        <w:t xml:space="preserve">Most computations on real data sets were </w:t>
-      </w:r>
-      <w:r>
-        <w:rPr>
-          <w:rFonts w:ascii="Helvetica" w:hAnsi="Helvetica"/>
-          <w:sz w:val="22"/>
-          <w:szCs w:val="22"/>
-        </w:rPr>
-        <w:t>performed</w:t>
-      </w:r>
-      <w:r>
-        <w:rPr>
-          <w:rFonts w:ascii="Helvetica" w:hAnsi="Helvetica"/>
-          <w:sz w:val="22"/>
-          <w:szCs w:val="22"/>
-        </w:rPr>
-        <w:t xml:space="preserve"> in R 3.5.1 [</w:t>
-      </w:r>
-      <w:r>
-        <w:rPr>
-          <w:rFonts w:ascii="Helvetica" w:hAnsi="Helvetica"/>
-          <w:sz w:val="22"/>
-          <w:szCs w:val="22"/>
-        </w:rPr>
-        <w:t>R2018</w:t>
-      </w:r>
-      <w:r>
-        <w:rPr>
-          <w:rFonts w:ascii="Helvetica" w:hAnsi="Helvetica"/>
-          <w:sz w:val="22"/>
-          <w:szCs w:val="22"/>
-        </w:rPr>
-        <w:t>], linked to the OpenBLAS 0.2.19 optimized numerical libraries, on Linux machines (Scientific Linux 7.4) with Intel Xeon E5-2680v4 (“Broadwell”) processors. For performing the Poisson NMF optimization</w:t>
-      </w:r>
-      <w:r>
-        <w:rPr>
-          <w:rFonts w:ascii="Helvetica" w:hAnsi="Helvetica"/>
-          <w:sz w:val="22"/>
-          <w:szCs w:val="22"/>
-        </w:rPr>
-        <w:t xml:space="preserve"> and DE analysis</w:t>
-      </w:r>
-      <w:r>
-        <w:rPr>
-          <w:rFonts w:ascii="Helvetica" w:hAnsi="Helvetica"/>
-          <w:sz w:val="22"/>
-          <w:szCs w:val="22"/>
-        </w:rPr>
-        <w:t xml:space="preserve">, which included some multithreaded computations, as many as 8 CPUs and 16 GB of memory were used. More details about the computing environment, including the R packages used, are recorded in the workflowr </w:t>
-      </w:r>
-      <w:r>
-        <w:rPr>
-          <w:rFonts w:ascii="Helvetica" w:hAnsi="Helvetica"/>
-          <w:sz w:val="22"/>
-          <w:szCs w:val="22"/>
-        </w:rPr>
-        <w:t>[</w:t>
-      </w:r>
-      <w:r>
-        <w:rPr>
-          <w:rFonts w:ascii="Helvetica" w:hAnsi="Helvetica"/>
-          <w:sz w:val="22"/>
-          <w:szCs w:val="22"/>
-        </w:rPr>
-        <w:t>workflowr2019</w:t>
-      </w:r>
-      <w:r>
-        <w:rPr>
-          <w:rFonts w:ascii="Helvetica" w:hAnsi="Helvetica"/>
-          <w:sz w:val="22"/>
-          <w:szCs w:val="22"/>
-        </w:rPr>
-        <w:t xml:space="preserve">] </w:t>
-      </w:r>
-      <w:r>
-        <w:rPr>
-          <w:rFonts w:ascii="Helvetica" w:hAnsi="Helvetica"/>
-          <w:sz w:val="22"/>
-          <w:szCs w:val="22"/>
-        </w:rPr>
-        <w:t xml:space="preserve">pages in the companion code repository </w:t>
-      </w:r>
-      <w:r>
-        <w:rPr>
-          <w:rFonts w:ascii="Helvetica" w:hAnsi="Helvetica"/>
-          <w:sz w:val="22"/>
-          <w:szCs w:val="22"/>
-        </w:rPr>
-        <w:t>[TO DO: create Zenodo repository].</w:t>
-      </w:r>
+        <w:rPr>
+          <w:rFonts w:ascii="Helvetica" w:hAnsi="Helvetica"/>
+          <w:sz w:val="22"/>
+          <w:szCs w:val="22"/>
+        </w:rPr>
+      </w:pPr>
     </w:p>
     <w:p>
       <w:pPr>
@@ -1249,6 +1791,39 @@
           <w:szCs w:val="22"/>
         </w:rPr>
       </w:pPr>
+      <w:r>
+        <w:rPr>
+          <w:rFonts w:ascii="Helvetica" w:hAnsi="Helvetica"/>
+          <w:sz w:val="22"/>
+          <w:szCs w:val="22"/>
+        </w:rPr>
+        <w:t xml:space="preserve">[countClust2017] </w:t>
+      </w:r>
+      <w:r>
+        <w:rPr>
+          <w:rFonts w:ascii="Helvetica" w:hAnsi="Helvetica"/>
+          <w:sz w:val="22"/>
+          <w:szCs w:val="22"/>
+        </w:rPr>
+        <w:t xml:space="preserve">Dey, K.K., Hsiao, C.J., Stephens, M.: Visualizing the structure of RNA-seq expression data using grade of membership models. </w:t>
+      </w:r>
+      <w:r>
+        <w:rPr>
+          <w:rFonts w:ascii="Helvetica" w:hAnsi="Helvetica"/>
+          <w:i/>
+          <w:sz w:val="22"/>
+          <w:szCs w:val="22"/>
+        </w:rPr>
+        <w:t>PLoS Genetics</w:t>
+      </w:r>
+      <w:r>
+        <w:rPr>
+          <w:rFonts w:ascii="Helvetica" w:hAnsi="Helvetica"/>
+          <w:sz w:val="22"/>
+          <w:szCs w:val="22"/>
+        </w:rPr>
+        <w:t xml:space="preserve"> 13(3), 1006599 (2017) </w:t>
+      </w:r>
     </w:p>
     <w:p>
       <w:pPr>
@@ -1258,22 +1833,6 @@
           <w:szCs w:val="22"/>
         </w:rPr>
       </w:pPr>
-      <w:r>
-        <w:rPr>
-          <w:rFonts w:ascii="Helvetica" w:hAnsi="Helvetica"/>
-          <w:sz w:val="22"/>
-          <w:szCs w:val="22"/>
-        </w:rPr>
-        <w:t xml:space="preserve">[fasttopics2022] </w:t>
-      </w:r>
-      <w:r>
-        <w:rPr>
-          <w:rFonts w:ascii="Helvetica" w:hAnsi="Helvetica"/>
-          <w:sz w:val="22"/>
-          <w:szCs w:val="22"/>
-        </w:rPr>
-        <w:t xml:space="preserve">Carbonetto, P., Luo, K., Dey, K., Hsiao, J., Sarkar, A., Hung, A., Stephens, M.: fastTopics: Fast Algorithms for Fitting Topic Models and Non-negative Matrix Factorizations to Count Data. (2022). R package version 0.6-97. </w:t>
-      </w:r>
     </w:p>
     <w:p>
       <w:pPr>
@@ -1283,6 +1842,182 @@
           <w:szCs w:val="22"/>
         </w:rPr>
       </w:pPr>
+      <w:r>
+        <w:rPr>
+          <w:rFonts w:ascii="Helvetica" w:hAnsi="Helvetica"/>
+          <w:sz w:val="22"/>
+          <w:szCs w:val="22"/>
+        </w:rPr>
+        <w:t>[fast</w:t>
+      </w:r>
+      <w:r>
+        <w:rPr>
+          <w:rFonts w:ascii="Helvetica" w:hAnsi="Helvetica"/>
+          <w:sz w:val="22"/>
+          <w:szCs w:val="22"/>
+        </w:rPr>
+        <w:t>T</w:t>
+      </w:r>
+      <w:r>
+        <w:rPr>
+          <w:rFonts w:ascii="Helvetica" w:hAnsi="Helvetica"/>
+          <w:sz w:val="22"/>
+          <w:szCs w:val="22"/>
+        </w:rPr>
+        <w:t xml:space="preserve">opics2022] </w:t>
+      </w:r>
+      <w:r>
+        <w:rPr>
+          <w:rFonts w:ascii="Helvetica" w:hAnsi="Helvetica"/>
+          <w:sz w:val="22"/>
+          <w:szCs w:val="22"/>
+        </w:rPr>
+        <w:t xml:space="preserve">Carbonetto, P., Luo, K., Dey, K., Hsiao, J., Sarkar, A., Hung, A., Stephens, M.: fastTopics: Fast </w:t>
+      </w:r>
+      <w:r>
+        <w:rPr>
+          <w:rFonts w:ascii="Helvetica" w:hAnsi="Helvetica"/>
+          <w:sz w:val="22"/>
+          <w:szCs w:val="22"/>
+        </w:rPr>
+        <w:t>a</w:t>
+      </w:r>
+      <w:r>
+        <w:rPr>
+          <w:rFonts w:ascii="Helvetica" w:hAnsi="Helvetica"/>
+          <w:sz w:val="22"/>
+          <w:szCs w:val="22"/>
+        </w:rPr>
+        <w:t xml:space="preserve">lgorithms for </w:t>
+      </w:r>
+      <w:r>
+        <w:rPr>
+          <w:rFonts w:ascii="Helvetica" w:hAnsi="Helvetica"/>
+          <w:sz w:val="22"/>
+          <w:szCs w:val="22"/>
+        </w:rPr>
+        <w:t>f</w:t>
+      </w:r>
+      <w:r>
+        <w:rPr>
+          <w:rFonts w:ascii="Helvetica" w:hAnsi="Helvetica"/>
+          <w:sz w:val="22"/>
+          <w:szCs w:val="22"/>
+        </w:rPr>
+        <w:t xml:space="preserve">itting </w:t>
+      </w:r>
+      <w:r>
+        <w:rPr>
+          <w:rFonts w:ascii="Helvetica" w:hAnsi="Helvetica"/>
+          <w:sz w:val="22"/>
+          <w:szCs w:val="22"/>
+        </w:rPr>
+        <w:t>t</w:t>
+      </w:r>
+      <w:r>
+        <w:rPr>
+          <w:rFonts w:ascii="Helvetica" w:hAnsi="Helvetica"/>
+          <w:sz w:val="22"/>
+          <w:szCs w:val="22"/>
+        </w:rPr>
+        <w:t xml:space="preserve">opic </w:t>
+      </w:r>
+      <w:r>
+        <w:rPr>
+          <w:rFonts w:ascii="Helvetica" w:hAnsi="Helvetica"/>
+          <w:sz w:val="22"/>
+          <w:szCs w:val="22"/>
+        </w:rPr>
+        <w:t>m</w:t>
+      </w:r>
+      <w:r>
+        <w:rPr>
+          <w:rFonts w:ascii="Helvetica" w:hAnsi="Helvetica"/>
+          <w:sz w:val="22"/>
+          <w:szCs w:val="22"/>
+        </w:rPr>
+        <w:t xml:space="preserve">odels and </w:t>
+      </w:r>
+      <w:r>
+        <w:rPr>
+          <w:rFonts w:ascii="Helvetica" w:hAnsi="Helvetica"/>
+          <w:sz w:val="22"/>
+          <w:szCs w:val="22"/>
+        </w:rPr>
+        <w:t>n</w:t>
+      </w:r>
+      <w:r>
+        <w:rPr>
+          <w:rFonts w:ascii="Helvetica" w:hAnsi="Helvetica"/>
+          <w:sz w:val="22"/>
+          <w:szCs w:val="22"/>
+        </w:rPr>
+        <w:t xml:space="preserve">on-negative </w:t>
+      </w:r>
+      <w:r>
+        <w:rPr>
+          <w:rFonts w:ascii="Helvetica" w:hAnsi="Helvetica"/>
+          <w:sz w:val="22"/>
+          <w:szCs w:val="22"/>
+        </w:rPr>
+        <w:t>m</w:t>
+      </w:r>
+      <w:r>
+        <w:rPr>
+          <w:rFonts w:ascii="Helvetica" w:hAnsi="Helvetica"/>
+          <w:sz w:val="22"/>
+          <w:szCs w:val="22"/>
+        </w:rPr>
+        <w:t xml:space="preserve">atrix </w:t>
+      </w:r>
+      <w:r>
+        <w:rPr>
+          <w:rFonts w:ascii="Helvetica" w:hAnsi="Helvetica"/>
+          <w:sz w:val="22"/>
+          <w:szCs w:val="22"/>
+        </w:rPr>
+        <w:t>f</w:t>
+      </w:r>
+      <w:r>
+        <w:rPr>
+          <w:rFonts w:ascii="Helvetica" w:hAnsi="Helvetica"/>
+          <w:sz w:val="22"/>
+          <w:szCs w:val="22"/>
+        </w:rPr>
+        <w:t xml:space="preserve">actorizations to </w:t>
+      </w:r>
+      <w:r>
+        <w:rPr>
+          <w:rFonts w:ascii="Helvetica" w:hAnsi="Helvetica"/>
+          <w:sz w:val="22"/>
+          <w:szCs w:val="22"/>
+        </w:rPr>
+        <w:t>c</w:t>
+      </w:r>
+      <w:r>
+        <w:rPr>
+          <w:rFonts w:ascii="Helvetica" w:hAnsi="Helvetica"/>
+          <w:sz w:val="22"/>
+          <w:szCs w:val="22"/>
+        </w:rPr>
+        <w:t xml:space="preserve">ount </w:t>
+      </w:r>
+      <w:r>
+        <w:rPr>
+          <w:rFonts w:ascii="Helvetica" w:hAnsi="Helvetica"/>
+          <w:sz w:val="22"/>
+          <w:szCs w:val="22"/>
+        </w:rPr>
+        <w:t>d</w:t>
+      </w:r>
+      <w:r>
+        <w:rPr>
+          <w:rFonts w:ascii="Helvetica" w:hAnsi="Helvetica"/>
+          <w:sz w:val="22"/>
+          <w:szCs w:val="22"/>
+        </w:rPr>
+        <w:t>ata. (2022). R package version 0.6-97</w:t>
+      </w:r>
     </w:p>
     <w:p>
       <w:pPr>
@@ -1292,22 +2027,6 @@
           <w:szCs w:val="22"/>
         </w:rPr>
       </w:pPr>
-      <w:r>
-        <w:rPr>
-          <w:rFonts w:ascii="Helvetica" w:hAnsi="Helvetica"/>
-          <w:sz w:val="22"/>
-          <w:szCs w:val="22"/>
-        </w:rPr>
-        <w:t xml:space="preserve">[hien2021] </w:t>
-      </w:r>
-      <w:r>
-        <w:rPr>
-          <w:rFonts w:ascii="Helvetica" w:hAnsi="Helvetica"/>
-          <w:sz w:val="22"/>
-          <w:szCs w:val="22"/>
-        </w:rPr>
-        <w:t xml:space="preserve">Hien, L.T.K., Gillis, N.: Algorithms for nonnegative matrix factorization with the Kullback–Leibler divergence. Journal of Scientific Computing 87(3), 93 (2021) </w:t>
-      </w:r>
     </w:p>
     <w:p>
       <w:pPr>
@@ -1317,6 +2036,55 @@
           <w:szCs w:val="22"/>
         </w:rPr>
       </w:pPr>
+      <w:r>
+        <w:rPr>
+          <w:rFonts w:ascii="Helvetica" w:hAnsi="Helvetica"/>
+          <w:sz w:val="22"/>
+          <w:szCs w:val="22"/>
+        </w:rPr>
+        <w:t xml:space="preserve">[cistopic2019] </w:t>
+      </w:r>
+      <w:r>
+        <w:rPr>
+          <w:rFonts w:ascii="Helvetica" w:hAnsi="Helvetica"/>
+          <w:sz w:val="22"/>
+          <w:szCs w:val="22"/>
+        </w:rPr>
+        <w:t>Gonz</w:t>
+      </w:r>
+      <w:r>
+        <w:rPr>
+          <w:rFonts w:ascii="Helvetica" w:hAnsi="Helvetica"/>
+          <w:sz w:val="22"/>
+          <w:szCs w:val="22"/>
+        </w:rPr>
+        <w:t>á</w:t>
+      </w:r>
+      <w:r>
+        <w:rPr>
+          <w:rFonts w:ascii="Helvetica" w:hAnsi="Helvetica"/>
+          <w:sz w:val="22"/>
+          <w:szCs w:val="22"/>
+        </w:rPr>
+        <w:t xml:space="preserve">lez-Blas, C., Minnoye, L., Papasokrati, D., Aibar, S., Hulselmans, G., Christiaens, V., Davie, K., Wouters, J., Aerts, S.: cisTopic: cis-regulatory topic modeling on single-cell ATAC-seq data. </w:t>
+      </w:r>
+      <w:r>
+        <w:rPr>
+          <w:rFonts w:ascii="Helvetica" w:hAnsi="Helvetica"/>
+          <w:i/>
+          <w:sz w:val="22"/>
+          <w:szCs w:val="22"/>
+        </w:rPr>
+        <w:t>Nature Methods</w:t>
+      </w:r>
+      <w:r>
+        <w:rPr>
+          <w:rFonts w:ascii="Helvetica" w:hAnsi="Helvetica"/>
+          <w:sz w:val="22"/>
+          <w:szCs w:val="22"/>
+        </w:rPr>
+        <w:t xml:space="preserve"> 16(5), 397–400 (2019) </w:t>
+      </w:r>
     </w:p>
     <w:p>
       <w:pPr>
@@ -1326,56 +2094,6 @@
           <w:szCs w:val="22"/>
         </w:rPr>
       </w:pPr>
-      <w:r>
-        <w:rPr>
-          <w:rFonts w:ascii="Helvetica" w:hAnsi="Helvetica"/>
-          <w:sz w:val="22"/>
-          <w:szCs w:val="22"/>
-        </w:rPr>
-        <w:t>[</w:t>
-      </w:r>
-      <w:r>
-        <w:rPr>
-          <w:rFonts w:ascii="Helvetica" w:hAnsi="Helvetica"/>
-          <w:sz w:val="22"/>
-          <w:szCs w:val="22"/>
-        </w:rPr>
-        <w:t>R</w:t>
-      </w:r>
-      <w:r>
-        <w:rPr>
-          <w:rFonts w:ascii="Helvetica" w:hAnsi="Helvetica"/>
-          <w:sz w:val="22"/>
-          <w:szCs w:val="22"/>
-        </w:rPr>
-        <w:t xml:space="preserve">] </w:t>
-      </w:r>
-      <w:r>
-        <w:rPr>
-          <w:rFonts w:ascii="Helvetica" w:hAnsi="Helvetica"/>
-          <w:sz w:val="22"/>
-          <w:szCs w:val="22"/>
-        </w:rPr>
-        <w:t xml:space="preserve">R Core Team: R: </w:t>
-      </w:r>
-      <w:proofErr w:type="gramStart"/>
-      <w:r>
-        <w:rPr>
-          <w:rFonts w:ascii="Helvetica" w:hAnsi="Helvetica"/>
-          <w:sz w:val="22"/>
-          <w:szCs w:val="22"/>
-        </w:rPr>
-        <w:t>a</w:t>
-      </w:r>
-      <w:proofErr w:type="gramEnd"/>
-      <w:r>
-        <w:rPr>
-          <w:rFonts w:ascii="Helvetica" w:hAnsi="Helvetica"/>
-          <w:sz w:val="22"/>
-          <w:szCs w:val="22"/>
-        </w:rPr>
-        <w:t xml:space="preserve"> Language and Environment for Statistical Computing. R Foundation for Statistical Computing, Vienna, Austria (2018). R Foundation for Statistical Computing. https://www.R-project.org </w:t>
-      </w:r>
     </w:p>
     <w:p>
       <w:pPr>
@@ -1385,6 +2103,39 @@
           <w:szCs w:val="22"/>
         </w:rPr>
       </w:pPr>
+      <w:r>
+        <w:rPr>
+          <w:rFonts w:ascii="Helvetica" w:hAnsi="Helvetica"/>
+          <w:sz w:val="22"/>
+          <w:szCs w:val="22"/>
+        </w:rPr>
+        <w:t xml:space="preserve">[hien2021] </w:t>
+      </w:r>
+      <w:r>
+        <w:rPr>
+          <w:rFonts w:ascii="Helvetica" w:hAnsi="Helvetica"/>
+          <w:sz w:val="22"/>
+          <w:szCs w:val="22"/>
+        </w:rPr>
+        <w:t xml:space="preserve">Hien, L.T.K., Gillis, N.: Algorithms for nonnegative matrix factorization with the Kullback–Leibler divergence. </w:t>
+      </w:r>
+      <w:r>
+        <w:rPr>
+          <w:rFonts w:ascii="Helvetica" w:hAnsi="Helvetica"/>
+          <w:i/>
+          <w:sz w:val="22"/>
+          <w:szCs w:val="22"/>
+        </w:rPr>
+        <w:t>Journal of Scientific Computing</w:t>
+      </w:r>
+      <w:r>
+        <w:rPr>
+          <w:rFonts w:ascii="Helvetica" w:hAnsi="Helvetica"/>
+          <w:sz w:val="22"/>
+          <w:szCs w:val="22"/>
+        </w:rPr>
+        <w:t xml:space="preserve"> 87(3), 93 (2021)</w:t>
+      </w:r>
     </w:p>
     <w:p>
       <w:pPr>
@@ -1394,6 +2145,15 @@
           <w:szCs w:val="22"/>
         </w:rPr>
       </w:pPr>
+    </w:p>
+    <w:p>
+      <w:pPr>
+        <w:rPr>
+          <w:rFonts w:ascii="Helvetica" w:hAnsi="Helvetica"/>
+          <w:sz w:val="22"/>
+          <w:szCs w:val="22"/>
+        </w:rPr>
+      </w:pPr>
       <w:r>
         <w:rPr>
           <w:rFonts w:ascii="Helvetica" w:hAnsi="Helvetica"/>
@@ -1408,6 +2168,238 @@
           <w:sz w:val="22"/>
           <w:szCs w:val="22"/>
         </w:rPr>
+        <w:t>R</w:t>
+      </w:r>
+      <w:r>
+        <w:rPr>
+          <w:rFonts w:ascii="Helvetica" w:hAnsi="Helvetica"/>
+          <w:sz w:val="22"/>
+          <w:szCs w:val="22"/>
+        </w:rPr>
+        <w:t xml:space="preserve">] </w:t>
+      </w:r>
+      <w:r>
+        <w:rPr>
+          <w:rFonts w:ascii="Helvetica" w:hAnsi="Helvetica"/>
+          <w:sz w:val="22"/>
+          <w:szCs w:val="22"/>
+        </w:rPr>
+        <w:t xml:space="preserve">R Core Team: R: a </w:t>
+      </w:r>
+      <w:r>
+        <w:rPr>
+          <w:rFonts w:ascii="Helvetica" w:hAnsi="Helvetica"/>
+          <w:sz w:val="22"/>
+          <w:szCs w:val="22"/>
+        </w:rPr>
+        <w:t>l</w:t>
+      </w:r>
+      <w:r>
+        <w:rPr>
+          <w:rFonts w:ascii="Helvetica" w:hAnsi="Helvetica"/>
+          <w:sz w:val="22"/>
+          <w:szCs w:val="22"/>
+        </w:rPr>
+        <w:t xml:space="preserve">anguage and </w:t>
+      </w:r>
+      <w:r>
+        <w:rPr>
+          <w:rFonts w:ascii="Helvetica" w:hAnsi="Helvetica"/>
+          <w:sz w:val="22"/>
+          <w:szCs w:val="22"/>
+        </w:rPr>
+        <w:t>e</w:t>
+      </w:r>
+      <w:r>
+        <w:rPr>
+          <w:rFonts w:ascii="Helvetica" w:hAnsi="Helvetica"/>
+          <w:sz w:val="22"/>
+          <w:szCs w:val="22"/>
+        </w:rPr>
+        <w:t xml:space="preserve">nvironment for </w:t>
+      </w:r>
+      <w:r>
+        <w:rPr>
+          <w:rFonts w:ascii="Helvetica" w:hAnsi="Helvetica"/>
+          <w:sz w:val="22"/>
+          <w:szCs w:val="22"/>
+        </w:rPr>
+        <w:t>s</w:t>
+      </w:r>
+      <w:r>
+        <w:rPr>
+          <w:rFonts w:ascii="Helvetica" w:hAnsi="Helvetica"/>
+          <w:sz w:val="22"/>
+          <w:szCs w:val="22"/>
+        </w:rPr>
+        <w:t xml:space="preserve">tatistical </w:t>
+      </w:r>
+      <w:r>
+        <w:rPr>
+          <w:rFonts w:ascii="Helvetica" w:hAnsi="Helvetica"/>
+          <w:sz w:val="22"/>
+          <w:szCs w:val="22"/>
+        </w:rPr>
+        <w:t>c</w:t>
+      </w:r>
+      <w:r>
+        <w:rPr>
+          <w:rFonts w:ascii="Helvetica" w:hAnsi="Helvetica"/>
+          <w:sz w:val="22"/>
+          <w:szCs w:val="22"/>
+        </w:rPr>
+        <w:t xml:space="preserve">omputing. R Foundation for Statistical Computing, Vienna, Austria (2018). R Foundation for Statistical Computing. https://www.R-project.org </w:t>
+      </w:r>
+    </w:p>
+    <w:p>
+      <w:pPr>
+        <w:rPr>
+          <w:rFonts w:ascii="Helvetica" w:hAnsi="Helvetica"/>
+          <w:sz w:val="22"/>
+          <w:szCs w:val="22"/>
+        </w:rPr>
+      </w:pPr>
+    </w:p>
+    <w:p>
+      <w:pPr>
+        <w:rPr>
+          <w:rFonts w:ascii="Helvetica" w:hAnsi="Helvetica"/>
+          <w:sz w:val="22"/>
+          <w:szCs w:val="22"/>
+        </w:rPr>
+      </w:pPr>
+      <w:r>
+        <w:rPr>
+          <w:rFonts w:ascii="Helvetica" w:hAnsi="Helvetica"/>
+          <w:sz w:val="22"/>
+          <w:szCs w:val="22"/>
+        </w:rPr>
+        <w:t xml:space="preserve">[rosenberg2002] </w:t>
+      </w:r>
+      <w:r>
+        <w:rPr>
+          <w:rFonts w:ascii="Helvetica" w:hAnsi="Helvetica"/>
+          <w:sz w:val="22"/>
+          <w:szCs w:val="22"/>
+        </w:rPr>
+        <w:t xml:space="preserve">Rosenberg, N.A.: Genetic structure of human populations. </w:t>
+      </w:r>
+      <w:r>
+        <w:rPr>
+          <w:rFonts w:ascii="Helvetica" w:hAnsi="Helvetica"/>
+          <w:i/>
+          <w:sz w:val="22"/>
+          <w:szCs w:val="22"/>
+        </w:rPr>
+        <w:t>Science</w:t>
+      </w:r>
+      <w:r>
+        <w:rPr>
+          <w:rFonts w:ascii="Helvetica" w:hAnsi="Helvetica"/>
+          <w:sz w:val="22"/>
+          <w:szCs w:val="22"/>
+        </w:rPr>
+        <w:t xml:space="preserve"> 298(5602), 2381–2385 (2002) </w:t>
+      </w:r>
+    </w:p>
+    <w:p>
+      <w:pPr>
+        <w:rPr>
+          <w:rFonts w:ascii="Helvetica" w:hAnsi="Helvetica"/>
+          <w:sz w:val="22"/>
+          <w:szCs w:val="22"/>
+        </w:rPr>
+      </w:pPr>
+    </w:p>
+    <w:p>
+      <w:pPr>
+        <w:rPr>
+          <w:rFonts w:ascii="Helvetica" w:hAnsi="Helvetica"/>
+          <w:sz w:val="22"/>
+          <w:szCs w:val="22"/>
+        </w:rPr>
+      </w:pPr>
+      <w:r>
+        <w:rPr>
+          <w:rFonts w:ascii="Helvetica" w:hAnsi="Helvetica"/>
+          <w:sz w:val="22"/>
+          <w:szCs w:val="22"/>
+        </w:rPr>
+        <w:t>[t</w:t>
+      </w:r>
+      <w:r>
+        <w:rPr>
+          <w:rFonts w:ascii="Helvetica" w:hAnsi="Helvetica"/>
+          <w:sz w:val="22"/>
+          <w:szCs w:val="22"/>
+        </w:rPr>
+        <w:t>sne</w:t>
+      </w:r>
+      <w:r>
+        <w:rPr>
+          <w:rFonts w:ascii="Helvetica" w:hAnsi="Helvetica"/>
+          <w:sz w:val="22"/>
+          <w:szCs w:val="22"/>
+        </w:rPr>
+        <w:t xml:space="preserve">2008] </w:t>
+      </w:r>
+      <w:r>
+        <w:rPr>
+          <w:rFonts w:ascii="Helvetica" w:hAnsi="Helvetica"/>
+          <w:sz w:val="22"/>
+          <w:szCs w:val="22"/>
+        </w:rPr>
+        <w:t xml:space="preserve">van der Maaten, L., Hinton, G.: Visualizing data using t-SNE. </w:t>
+      </w:r>
+      <w:r>
+        <w:rPr>
+          <w:rFonts w:ascii="Helvetica" w:hAnsi="Helvetica"/>
+          <w:i/>
+          <w:sz w:val="22"/>
+          <w:szCs w:val="22"/>
+        </w:rPr>
+        <w:t>Journal of Machine Learning Research</w:t>
+      </w:r>
+      <w:r>
+        <w:rPr>
+          <w:rFonts w:ascii="Helvetica" w:hAnsi="Helvetica"/>
+          <w:sz w:val="22"/>
+          <w:szCs w:val="22"/>
+        </w:rPr>
+        <w:t xml:space="preserve"> 9(86), 2579–2605 (2008) </w:t>
+      </w:r>
+    </w:p>
+    <w:p>
+      <w:pPr>
+        <w:rPr>
+          <w:rFonts w:ascii="Helvetica" w:hAnsi="Helvetica"/>
+          <w:sz w:val="22"/>
+          <w:szCs w:val="22"/>
+        </w:rPr>
+      </w:pPr>
+    </w:p>
+    <w:p>
+      <w:pPr>
+        <w:rPr>
+          <w:rFonts w:ascii="Helvetica" w:hAnsi="Helvetica"/>
+          <w:sz w:val="22"/>
+          <w:szCs w:val="22"/>
+        </w:rPr>
+      </w:pPr>
+      <w:r>
+        <w:rPr>
+          <w:rFonts w:ascii="Helvetica" w:hAnsi="Helvetica"/>
+          <w:sz w:val="22"/>
+          <w:szCs w:val="22"/>
+        </w:rPr>
+        <w:t>[</w:t>
+      </w:r>
+      <w:r>
+        <w:rPr>
+          <w:rFonts w:ascii="Helvetica" w:hAnsi="Helvetica"/>
+          <w:sz w:val="22"/>
+          <w:szCs w:val="22"/>
+        </w:rPr>
         <w:t>workflowr2019</w:t>
       </w:r>
       <w:r>
@@ -1424,8 +2416,34 @@
           <w:sz w:val="22"/>
           <w:szCs w:val="22"/>
         </w:rPr>
-        <w:t xml:space="preserve">Blischak, J.D., Carbonetto, P., Stephens, M.: Creating and sharing reproducible research code the workflowr way [version 1; peer review: 3 approved]. F1000Research 8(1749) (2019) </w:t>
-      </w:r>
+        <w:t xml:space="preserve">Blischak, J.D., Carbonetto, P., Stephens, M.: Creating and sharing reproducible research code the workflowr way [version 1; peer review: 3 approved]. </w:t>
+      </w:r>
+      <w:r>
+        <w:rPr>
+          <w:rFonts w:ascii="Helvetica" w:hAnsi="Helvetica"/>
+          <w:i/>
+          <w:sz w:val="22"/>
+          <w:szCs w:val="22"/>
+        </w:rPr>
+        <w:t>F1000Research</w:t>
+      </w:r>
+      <w:r>
+        <w:rPr>
+          <w:rFonts w:ascii="Helvetica" w:hAnsi="Helvetica"/>
+          <w:sz w:val="22"/>
+          <w:szCs w:val="22"/>
+        </w:rPr>
+        <w:t xml:space="preserve"> 8(1749) (2019) </w:t>
+      </w:r>
+    </w:p>
+    <w:p>
+      <w:pPr>
+        <w:rPr>
+          <w:rFonts w:ascii="Helvetica" w:hAnsi="Helvetica"/>
+          <w:sz w:val="22"/>
+          <w:szCs w:val="22"/>
+        </w:rPr>
+      </w:pPr>
     </w:p>
     <w:p>
       <w:pPr>
@@ -1613,6 +2631,119 @@
     </w:lvl>
   </w:abstractNum>
   <w:abstractNum w:abstractNumId="1" w15:restartNumberingAfterBreak="0">
+    <w:nsid w:val="25417700"/>
+    <w:multiLevelType w:val="multilevel"/>
+    <w:tmpl w:val="400C5642"/>
+    <w:lvl w:ilvl="0">
+      <w:start w:val="54"/>
+      <w:numFmt w:val="decimal"/>
+      <w:lvlText w:val="%1."/>
+      <w:lvlJc w:val="left"/>
+      <w:pPr>
+        <w:tabs>
+          <w:tab w:val="num" w:pos="720"/>
+        </w:tabs>
+        <w:ind w:left="720" w:hanging="360"/>
+      </w:pPr>
+    </w:lvl>
+    <w:lvl w:ilvl="1" w:tentative="1">
+      <w:start w:val="1"/>
+      <w:numFmt w:val="decimal"/>
+      <w:lvlText w:val="%2."/>
+      <w:lvlJc w:val="left"/>
+      <w:pPr>
+        <w:tabs>
+          <w:tab w:val="num" w:pos="1440"/>
+        </w:tabs>
+        <w:ind w:left="1440" w:hanging="360"/>
+      </w:pPr>
+    </w:lvl>
+    <w:lvl w:ilvl="2" w:tentative="1">
+      <w:start w:val="1"/>
+      <w:numFmt w:val="decimal"/>
+      <w:lvlText w:val="%3."/>
+      <w:lvlJc w:val="left"/>
+      <w:pPr>
+        <w:tabs>
+          <w:tab w:val="num" w:pos="2160"/>
+        </w:tabs>
+        <w:ind w:left="2160" w:hanging="360"/>
+      </w:pPr>
+    </w:lvl>
+    <w:lvl w:ilvl="3" w:tentative="1">
+      <w:start w:val="1"/>
+      <w:numFmt w:val="decimal"/>
+      <w:lvlText w:val="%4."/>
+      <w:lvlJc w:val="left"/>
+      <w:pPr>
+        <w:tabs>
+          <w:tab w:val="num" w:pos="2880"/>
+        </w:tabs>
+        <w:ind w:left="2880" w:hanging="360"/>
+      </w:pPr>
+    </w:lvl>
+    <w:lvl w:ilvl="4" w:tentative="1">
+      <w:start w:val="1"/>
+      <w:numFmt w:val="decimal"/>
+      <w:lvlText w:val="%5."/>
+      <w:lvlJc w:val="left"/>
+      <w:pPr>
+        <w:tabs>
+          <w:tab w:val="num" w:pos="3600"/>
+        </w:tabs>
+        <w:ind w:left="3600" w:hanging="360"/>
+      </w:pPr>
+    </w:lvl>
+    <w:lvl w:ilvl="5" w:tentative="1">
+      <w:start w:val="1"/>
+      <w:numFmt w:val="decimal"/>
+      <w:lvlText w:val="%6."/>
+      <w:lvlJc w:val="left"/>
+      <w:pPr>
+        <w:tabs>
+          <w:tab w:val="num" w:pos="4320"/>
+        </w:tabs>
+        <w:ind w:left="4320" w:hanging="360"/>
+      </w:pPr>
+    </w:lvl>
+    <w:lvl w:ilvl="6" w:tentative="1">
+      <w:start w:val="1"/>
+      <w:numFmt w:val="decimal"/>
+      <w:lvlText w:val="%7."/>
+      <w:lvlJc w:val="left"/>
+      <w:pPr>
+        <w:tabs>
+          <w:tab w:val="num" w:pos="5040"/>
+        </w:tabs>
+        <w:ind w:left="5040" w:hanging="360"/>
+      </w:pPr>
+    </w:lvl>
+    <w:lvl w:ilvl="7" w:tentative="1">
+      <w:start w:val="1"/>
+      <w:numFmt w:val="decimal"/>
+      <w:lvlText w:val="%8."/>
+      <w:lvlJc w:val="left"/>
+      <w:pPr>
+        <w:tabs>
+          <w:tab w:val="num" w:pos="5760"/>
+        </w:tabs>
+        <w:ind w:left="5760" w:hanging="360"/>
+      </w:pPr>
+    </w:lvl>
+    <w:lvl w:ilvl="8" w:tentative="1">
+      <w:start w:val="1"/>
+      <w:numFmt w:val="decimal"/>
+      <w:lvlText w:val="%9."/>
+      <w:lvlJc w:val="left"/>
+      <w:pPr>
+        <w:tabs>
+          <w:tab w:val="num" w:pos="6480"/>
+        </w:tabs>
+        <w:ind w:left="6480" w:hanging="360"/>
+      </w:pPr>
+    </w:lvl>
+  </w:abstractNum>
+  <w:abstractNum w:abstractNumId="2" w15:restartNumberingAfterBreak="0">
     <w:nsid w:val="27B45596"/>
     <w:multiLevelType w:val="multilevel"/>
     <w:tmpl w:val="6924E8D0"/>
@@ -1725,7 +2856,7 @@
       </w:pPr>
     </w:lvl>
   </w:abstractNum>
-  <w:abstractNum w:abstractNumId="2" w15:restartNumberingAfterBreak="0">
+  <w:abstractNum w:abstractNumId="3" w15:restartNumberingAfterBreak="0">
     <w:nsid w:val="6B4F7BF7"/>
     <w:multiLevelType w:val="multilevel"/>
     <w:tmpl w:val="1EDE71DE"/>
@@ -1842,9 +2973,12 @@
     <w:abstractNumId w:val="0"/>
   </w:num>
   <w:num w:numId="2">
+    <w:abstractNumId w:val="3"/>
+  </w:num>
+  <w:num w:numId="3">
     <w:abstractNumId w:val="2"/>
   </w:num>
-  <w:num w:numId="3">
+  <w:num w:numId="4">
     <w:abstractNumId w:val="1"/>
   </w:num>
 </w:numbering>
@@ -2241,6 +3375,7 @@
   <w:style w:type="paragraph" w:default="1" w:styleId="Normal">
     <w:name w:val="Normal"/>
     <w:qFormat/>
+    <w:rsid w:val="00E0310B"/>
   </w:style>
   <w:style w:type="character" w:default="1" w:styleId="DefaultParagraphFont">
     <w:name w:val="Default Paragraph Font"/>

</xml_diff>

<commit_message>
Filled out more of the methods Word doc.
</commit_message>
<xml_diff>
--- a/methods.docx
+++ b/methods.docx
@@ -60,7 +60,23 @@
           <w:sz w:val="22"/>
           <w:szCs w:val="22"/>
         </w:rPr>
-        <w:t xml:space="preserve"> [fast</w:t>
+        <w:t xml:space="preserve"> [</w:t>
+      </w:r>
+      <w:r>
+        <w:rPr>
+          <w:rFonts w:ascii="Helvetica" w:hAnsi="Helvetica"/>
+          <w:sz w:val="22"/>
+          <w:szCs w:val="22"/>
+        </w:rPr>
+        <w:t xml:space="preserve">countClust2017, </w:t>
+      </w:r>
+      <w:r>
+        <w:rPr>
+          <w:rFonts w:ascii="Helvetica" w:hAnsi="Helvetica"/>
+          <w:sz w:val="22"/>
+          <w:szCs w:val="22"/>
+        </w:rPr>
+        <w:t>fast</w:t>
       </w:r>
       <w:r>
         <w:rPr>
@@ -641,18 +657,184 @@
           <w:sz w:val="22"/>
           <w:szCs w:val="22"/>
         </w:rPr>
-        <w:t xml:space="preserve"> to get close to </w:t>
-      </w:r>
-      <w:proofErr w:type="gramStart"/>
-      <w:r>
-        <w:rPr>
-          <w:rFonts w:ascii="Helvetica" w:hAnsi="Helvetica"/>
-          <w:sz w:val="22"/>
-          <w:szCs w:val="22"/>
-        </w:rPr>
-        <w:t>a</w:t>
-      </w:r>
-      <w:proofErr w:type="gramEnd"/>
+        <w:t xml:space="preserve"> to get close to a </w:t>
+      </w:r>
+      <w:r>
+        <w:rPr>
+          <w:rFonts w:ascii="Helvetica" w:hAnsi="Helvetica"/>
+          <w:sz w:val="22"/>
+          <w:szCs w:val="22"/>
+        </w:rPr>
+        <w:t xml:space="preserve">MLE </w:t>
+      </w:r>
+      <w:r>
+        <w:rPr>
+          <w:rFonts w:ascii="Helvetica" w:hAnsi="Helvetica"/>
+          <w:sz w:val="22"/>
+          <w:szCs w:val="22"/>
+        </w:rPr>
+        <w:t>solution (“prefitting phase”)</w:t>
+      </w:r>
+      <w:r>
+        <w:rPr>
+          <w:rFonts w:ascii="Helvetica" w:hAnsi="Helvetica"/>
+          <w:sz w:val="22"/>
+          <w:szCs w:val="22"/>
+        </w:rPr>
+        <w:t>. This prefitting phase was</w:t>
+      </w:r>
+      <w:r>
+        <w:rPr>
+          <w:rFonts w:ascii="Helvetica" w:hAnsi="Helvetica"/>
+          <w:sz w:val="22"/>
+          <w:szCs w:val="22"/>
+        </w:rPr>
+        <w:t xml:space="preserve"> implemented in R by </w:t>
+      </w:r>
+      <w:r>
+        <w:rPr>
+          <w:rFonts w:ascii="Helvetica" w:hAnsi="Helvetica"/>
+          <w:sz w:val="22"/>
+          <w:szCs w:val="22"/>
+        </w:rPr>
+        <w:t xml:space="preserve">calling </w:t>
+      </w:r>
+      <w:r>
+        <w:rPr>
+          <w:rFonts w:ascii="Courier" w:hAnsi="Courier"/>
+          <w:sz w:val="22"/>
+          <w:szCs w:val="22"/>
+        </w:rPr>
+        <w:t>fit_poisson_nmf</w:t>
+      </w:r>
+      <w:r>
+        <w:rPr>
+          <w:rFonts w:ascii="Helvetica" w:hAnsi="Helvetica"/>
+          <w:sz w:val="22"/>
+          <w:szCs w:val="22"/>
+        </w:rPr>
+        <w:t xml:space="preserve"> from </w:t>
+      </w:r>
+      <w:r>
+        <w:rPr>
+          <w:rFonts w:ascii="Courier" w:hAnsi="Courier"/>
+          <w:sz w:val="22"/>
+          <w:szCs w:val="22"/>
+        </w:rPr>
+        <w:t>fastTopics</w:t>
+      </w:r>
+      <w:r>
+        <w:rPr>
+          <w:rFonts w:ascii="Helvetica" w:hAnsi="Helvetica"/>
+          <w:sz w:val="22"/>
+          <w:szCs w:val="22"/>
+        </w:rPr>
+        <w:t xml:space="preserve"> with </w:t>
+      </w:r>
+      <w:r>
+        <w:rPr>
+          <w:rFonts w:ascii="Helvetica" w:hAnsi="Helvetica"/>
+          <w:sz w:val="22"/>
+          <w:szCs w:val="22"/>
+        </w:rPr>
+        <w:t>the following</w:t>
+      </w:r>
+      <w:r>
+        <w:rPr>
+          <w:rFonts w:ascii="Helvetica" w:hAnsi="Helvetica"/>
+          <w:sz w:val="22"/>
+          <w:szCs w:val="22"/>
+        </w:rPr>
+        <w:t xml:space="preserve"> settings: </w:t>
+      </w:r>
+      <w:r>
+        <w:rPr>
+          <w:rFonts w:ascii="Courier" w:hAnsi="Courier"/>
+          <w:sz w:val="22"/>
+          <w:szCs w:val="22"/>
+        </w:rPr>
+        <w:t xml:space="preserve">numiter = </w:t>
+      </w:r>
+      <w:r>
+        <w:rPr>
+          <w:rFonts w:ascii="Courier" w:hAnsi="Courier"/>
+          <w:sz w:val="22"/>
+          <w:szCs w:val="22"/>
+        </w:rPr>
+        <w:t>20</w:t>
+      </w:r>
+      <w:r>
+        <w:rPr>
+          <w:rFonts w:ascii="Helvetica" w:hAnsi="Helvetica"/>
+          <w:sz w:val="22"/>
+          <w:szCs w:val="22"/>
+        </w:rPr>
+        <w:t xml:space="preserve">, </w:t>
+      </w:r>
+      <w:r>
+        <w:rPr>
+          <w:rFonts w:ascii="Courier" w:hAnsi="Courier"/>
+          <w:sz w:val="22"/>
+          <w:szCs w:val="22"/>
+        </w:rPr>
+        <w:t>method = "em"</w:t>
+      </w:r>
+      <w:r>
+        <w:rPr>
+          <w:rFonts w:ascii="Helvetica" w:hAnsi="Helvetica"/>
+          <w:sz w:val="22"/>
+          <w:szCs w:val="22"/>
+        </w:rPr>
+        <w:t xml:space="preserve">, </w:t>
+      </w:r>
+      <w:r>
+        <w:rPr>
+          <w:rFonts w:ascii="Courier" w:hAnsi="Courier"/>
+          <w:sz w:val="22"/>
+          <w:szCs w:val="22"/>
+        </w:rPr>
+        <w:t>init.method = "random"</w:t>
+      </w:r>
+      <w:r>
+        <w:rPr>
+          <w:rFonts w:ascii="Helvetica" w:hAnsi="Helvetica"/>
+          <w:sz w:val="22"/>
+          <w:szCs w:val="22"/>
+        </w:rPr>
+        <w:t xml:space="preserve">, </w:t>
+      </w:r>
+      <w:r>
+        <w:rPr>
+          <w:rFonts w:ascii="Courier" w:hAnsi="Courier"/>
+          <w:sz w:val="22"/>
+          <w:szCs w:val="22"/>
+        </w:rPr>
+        <w:t>control = list(</w:t>
+      </w:r>
+      <w:r>
+        <w:rPr>
+          <w:rFonts w:ascii="Courier" w:hAnsi="Courier"/>
+          <w:sz w:val="22"/>
+          <w:szCs w:val="22"/>
+        </w:rPr>
+        <w:t>nc = 8</w:t>
+      </w:r>
+      <w:r>
+        <w:rPr>
+          <w:rFonts w:ascii="Courier" w:hAnsi="Courier"/>
+          <w:sz w:val="22"/>
+          <w:szCs w:val="22"/>
+        </w:rPr>
+        <w:t>)</w:t>
+      </w:r>
+      <w:r>
+        <w:rPr>
+          <w:rFonts w:ascii="Helvetica" w:hAnsi="Helvetica"/>
+          <w:sz w:val="22"/>
+          <w:szCs w:val="22"/>
+        </w:rPr>
+        <w:t>.</w:t>
+      </w:r>
       <w:r>
         <w:rPr>
           <w:rFonts w:ascii="Helvetica" w:hAnsi="Helvetica"/>
@@ -667,39 +849,87 @@
           <w:sz w:val="22"/>
           <w:szCs w:val="22"/>
         </w:rPr>
-        <w:t xml:space="preserve">MLE </w:t>
-      </w:r>
-      <w:r>
-        <w:rPr>
-          <w:rFonts w:ascii="Helvetica" w:hAnsi="Helvetica"/>
-          <w:sz w:val="22"/>
-          <w:szCs w:val="22"/>
-        </w:rPr>
-        <w:t>solution (“prefitting phase”)</w:t>
-      </w:r>
-      <w:r>
-        <w:rPr>
-          <w:rFonts w:ascii="Helvetica" w:hAnsi="Helvetica"/>
-          <w:sz w:val="22"/>
-          <w:szCs w:val="22"/>
-        </w:rPr>
-        <w:t>. This prefitting phase was</w:t>
-      </w:r>
-      <w:r>
-        <w:rPr>
-          <w:rFonts w:ascii="Helvetica" w:hAnsi="Helvetica"/>
-          <w:sz w:val="22"/>
-          <w:szCs w:val="22"/>
-        </w:rPr>
-        <w:t xml:space="preserve"> implemented in R by </w:t>
-      </w:r>
-      <w:r>
-        <w:rPr>
-          <w:rFonts w:ascii="Helvetica" w:hAnsi="Helvetica"/>
-          <w:sz w:val="22"/>
-          <w:szCs w:val="22"/>
-        </w:rPr>
-        <w:t xml:space="preserve">calling </w:t>
+        <w:t>Third, we performed</w:t>
+      </w:r>
+      <w:r>
+        <w:rPr>
+          <w:rFonts w:ascii="Helvetica" w:hAnsi="Helvetica"/>
+          <w:sz w:val="22"/>
+          <w:szCs w:val="22"/>
+        </w:rPr>
+        <w:t xml:space="preserve"> an additional </w:t>
+      </w:r>
+      <w:r>
+        <w:rPr>
+          <w:rFonts w:ascii="Helvetica" w:hAnsi="Helvetica"/>
+          <w:sz w:val="22"/>
+          <w:szCs w:val="22"/>
+        </w:rPr>
+        <w:t>180</w:t>
+      </w:r>
+      <w:r>
+        <w:rPr>
+          <w:rFonts w:ascii="Helvetica" w:hAnsi="Helvetica"/>
+          <w:sz w:val="22"/>
+          <w:szCs w:val="22"/>
+        </w:rPr>
+        <w:t xml:space="preserve"> </w:t>
+      </w:r>
+      <w:r>
+        <w:rPr>
+          <w:rFonts w:ascii="Helvetica" w:hAnsi="Helvetica"/>
+          <w:sz w:val="22"/>
+          <w:szCs w:val="22"/>
+        </w:rPr>
+        <w:t>coordinate descent (CD)</w:t>
+      </w:r>
+      <w:r>
+        <w:rPr>
+          <w:rFonts w:ascii="Helvetica" w:hAnsi="Helvetica"/>
+          <w:sz w:val="22"/>
+          <w:szCs w:val="22"/>
+        </w:rPr>
+        <w:t xml:space="preserve"> updates</w:t>
+      </w:r>
+      <w:r>
+        <w:rPr>
+          <w:rFonts w:ascii="Helvetica" w:hAnsi="Helvetica"/>
+          <w:sz w:val="22"/>
+          <w:szCs w:val="22"/>
+        </w:rPr>
+        <w:t>, with extrapolation,</w:t>
+      </w:r>
+      <w:r>
+        <w:rPr>
+          <w:rFonts w:ascii="Helvetica" w:hAnsi="Helvetica"/>
+          <w:sz w:val="22"/>
+          <w:szCs w:val="22"/>
+        </w:rPr>
+        <w:t xml:space="preserve"> to improve the fit (“refinement phase”)</w:t>
+      </w:r>
+      <w:r>
+        <w:rPr>
+          <w:rFonts w:ascii="Helvetica" w:hAnsi="Helvetica"/>
+          <w:sz w:val="22"/>
+          <w:szCs w:val="22"/>
+        </w:rPr>
+        <w:t>.</w:t>
+      </w:r>
+      <w:r>
+        <w:rPr>
+          <w:rFonts w:ascii="Helvetica" w:hAnsi="Helvetica"/>
+          <w:sz w:val="22"/>
+          <w:szCs w:val="22"/>
+        </w:rPr>
+        <w:t xml:space="preserve"> </w:t>
+      </w:r>
+      <w:r>
+        <w:rPr>
+          <w:rFonts w:ascii="Helvetica" w:hAnsi="Helvetica"/>
+          <w:sz w:val="22"/>
+          <w:szCs w:val="22"/>
+        </w:rPr>
+        <w:t xml:space="preserve">This refinement phase was implemented by calling </w:t>
       </w:r>
       <w:r>
         <w:rPr>
@@ -715,7 +945,15 @@
           <w:sz w:val="22"/>
           <w:szCs w:val="22"/>
         </w:rPr>
-        <w:t xml:space="preserve"> from </w:t>
+        <w:t xml:space="preserve"> with</w:t>
+      </w:r>
+      <w:r>
+        <w:rPr>
+          <w:rFonts w:ascii="Helvetica" w:hAnsi="Helvetica"/>
+          <w:sz w:val="22"/>
+          <w:szCs w:val="22"/>
+        </w:rPr>
+        <w:t xml:space="preserve"> the following settings: </w:t>
       </w:r>
       <w:r>
         <w:rPr>
@@ -723,31 +961,23 @@
           <w:sz w:val="22"/>
           <w:szCs w:val="22"/>
         </w:rPr>
-        <w:t>fastTopics</w:t>
-      </w:r>
-      <w:r>
-        <w:rPr>
-          <w:rFonts w:ascii="Helvetica" w:hAnsi="Helvetica"/>
-          <w:sz w:val="22"/>
-          <w:szCs w:val="22"/>
-        </w:rPr>
-        <w:t xml:space="preserve"> with </w:t>
-      </w:r>
-      <w:r>
-        <w:rPr>
-          <w:rFonts w:ascii="Helvetica" w:hAnsi="Helvetica"/>
-          <w:sz w:val="22"/>
-          <w:szCs w:val="22"/>
-        </w:rPr>
-        <w:t>the following</w:t>
-      </w:r>
-      <w:r>
-        <w:rPr>
-          <w:rFonts w:ascii="Helvetica" w:hAnsi="Helvetica"/>
-          <w:sz w:val="22"/>
-          <w:szCs w:val="22"/>
-        </w:rPr>
-        <w:t xml:space="preserve"> settings: </w:t>
+        <w:t>method = "scd"</w:t>
+      </w:r>
+      <w:r>
+        <w:rPr>
+          <w:rFonts w:ascii="Helvetica" w:hAnsi="Helvetica"/>
+          <w:sz w:val="22"/>
+          <w:szCs w:val="22"/>
+        </w:rPr>
+        <w:t>,</w:t>
+      </w:r>
+      <w:r>
+        <w:rPr>
+          <w:rFonts w:ascii="Helvetica" w:hAnsi="Helvetica"/>
+          <w:sz w:val="22"/>
+          <w:szCs w:val="22"/>
+        </w:rPr>
+        <w:t xml:space="preserve"> </w:t>
       </w:r>
       <w:r>
         <w:rPr>
@@ -755,7 +985,23 @@
           <w:sz w:val="22"/>
           <w:szCs w:val="22"/>
         </w:rPr>
-        <w:t xml:space="preserve">numiter = </w:t>
+        <w:t>numiter = 180</w:t>
+      </w:r>
+      <w:r>
+        <w:rPr>
+          <w:rFonts w:ascii="Helvetica" w:hAnsi="Helvetica"/>
+          <w:sz w:val="22"/>
+          <w:szCs w:val="22"/>
+        </w:rPr>
+        <w:t>,</w:t>
+      </w:r>
+      <w:r>
+        <w:rPr>
+          <w:rFonts w:ascii="Helvetica" w:hAnsi="Helvetica"/>
+          <w:sz w:val="22"/>
+          <w:szCs w:val="22"/>
+        </w:rPr>
+        <w:t xml:space="preserve"> </w:t>
       </w:r>
       <w:r>
         <w:rPr>
@@ -763,15 +1009,7 @@
           <w:sz w:val="22"/>
           <w:szCs w:val="22"/>
         </w:rPr>
-        <w:t>20</w:t>
-      </w:r>
-      <w:r>
-        <w:rPr>
-          <w:rFonts w:ascii="Helvetica" w:hAnsi="Helvetica"/>
-          <w:sz w:val="22"/>
-          <w:szCs w:val="22"/>
-        </w:rPr>
-        <w:t xml:space="preserve">, </w:t>
+        <w:t>control = list(numiter = 4,</w:t>
       </w:r>
       <w:r>
         <w:rPr>
@@ -779,15 +1017,7 @@
           <w:sz w:val="22"/>
           <w:szCs w:val="22"/>
         </w:rPr>
-        <w:t>method = "em"</w:t>
-      </w:r>
-      <w:r>
-        <w:rPr>
-          <w:rFonts w:ascii="Helvetica" w:hAnsi="Helvetica"/>
-          <w:sz w:val="22"/>
-          <w:szCs w:val="22"/>
-        </w:rPr>
-        <w:t xml:space="preserve">, </w:t>
+        <w:t xml:space="preserve"> </w:t>
       </w:r>
       <w:r>
         <w:rPr>
@@ -795,15 +1025,7 @@
           <w:sz w:val="22"/>
           <w:szCs w:val="22"/>
         </w:rPr>
-        <w:t>init.method = "random"</w:t>
-      </w:r>
-      <w:r>
-        <w:rPr>
-          <w:rFonts w:ascii="Helvetica" w:hAnsi="Helvetica"/>
-          <w:sz w:val="22"/>
-          <w:szCs w:val="22"/>
-        </w:rPr>
-        <w:t xml:space="preserve">, </w:t>
+        <w:t>nc = 8,</w:t>
       </w:r>
       <w:r>
         <w:rPr>
@@ -811,7 +1033,7 @@
           <w:sz w:val="22"/>
           <w:szCs w:val="22"/>
         </w:rPr>
-        <w:t>control = list(</w:t>
+        <w:t xml:space="preserve"> </w:t>
       </w:r>
       <w:r>
         <w:rPr>
@@ -819,7 +1041,63 @@
           <w:sz w:val="22"/>
           <w:szCs w:val="22"/>
         </w:rPr>
-        <w:t>nc = 8</w:t>
+        <w:t>extrapolate = TRUE)</w:t>
+      </w:r>
+      <w:r>
+        <w:rPr>
+          <w:rFonts w:ascii="Helvetica" w:hAnsi="Helvetica"/>
+          <w:sz w:val="22"/>
+          <w:szCs w:val="22"/>
+        </w:rPr>
+        <w:t>,</w:t>
+      </w:r>
+      <w:r>
+        <w:rPr>
+          <w:rFonts w:ascii="Helvetica" w:hAnsi="Helvetica"/>
+          <w:sz w:val="22"/>
+          <w:szCs w:val="22"/>
+        </w:rPr>
+        <w:t xml:space="preserve"> in which the model fit was initialized using the fit obtained from the prefitting phase. </w:t>
+      </w:r>
+      <w:r>
+        <w:rPr>
+          <w:rFonts w:ascii="Helvetica" w:hAnsi="Helvetica"/>
+          <w:sz w:val="22"/>
+          <w:szCs w:val="22"/>
+        </w:rPr>
+        <w:t>Finally, the</w:t>
+      </w:r>
+      <w:r>
+        <w:rPr>
+          <w:rFonts w:ascii="Helvetica" w:hAnsi="Helvetica"/>
+          <w:sz w:val="22"/>
+          <w:szCs w:val="22"/>
+        </w:rPr>
+        <w:t xml:space="preserve"> topic model was recovered </w:t>
+      </w:r>
+      <w:r>
+        <w:rPr>
+          <w:rFonts w:ascii="Helvetica" w:hAnsi="Helvetica"/>
+          <w:sz w:val="22"/>
+          <w:szCs w:val="22"/>
+        </w:rPr>
+        <w:t xml:space="preserve">from the Poisson NMF model </w:t>
+      </w:r>
+      <w:r>
+        <w:rPr>
+          <w:rFonts w:ascii="Helvetica" w:hAnsi="Helvetica"/>
+          <w:sz w:val="22"/>
+          <w:szCs w:val="22"/>
+        </w:rPr>
+        <w:t xml:space="preserve">by calling </w:t>
+      </w:r>
+      <w:r>
+        <w:rPr>
+          <w:rFonts w:ascii="Helvetica" w:hAnsi="Helvetica"/>
+          <w:sz w:val="22"/>
+          <w:szCs w:val="22"/>
+        </w:rPr>
+        <w:t xml:space="preserve">function </w:t>
       </w:r>
       <w:r>
         <w:rPr>
@@ -827,304 +1105,6 @@
           <w:sz w:val="22"/>
           <w:szCs w:val="22"/>
         </w:rPr>
-        <w:t>)</w:t>
-      </w:r>
-      <w:r>
-        <w:rPr>
-          <w:rFonts w:ascii="Helvetica" w:hAnsi="Helvetica"/>
-          <w:sz w:val="22"/>
-          <w:szCs w:val="22"/>
-        </w:rPr>
-        <w:t>.</w:t>
-      </w:r>
-      <w:r>
-        <w:rPr>
-          <w:rFonts w:ascii="Helvetica" w:hAnsi="Helvetica"/>
-          <w:sz w:val="22"/>
-          <w:szCs w:val="22"/>
-        </w:rPr>
-        <w:t xml:space="preserve"> </w:t>
-      </w:r>
-      <w:r>
-        <w:rPr>
-          <w:rFonts w:ascii="Helvetica" w:hAnsi="Helvetica"/>
-          <w:sz w:val="22"/>
-          <w:szCs w:val="22"/>
-        </w:rPr>
-        <w:t>Third, we performed</w:t>
-      </w:r>
-      <w:r>
-        <w:rPr>
-          <w:rFonts w:ascii="Helvetica" w:hAnsi="Helvetica"/>
-          <w:sz w:val="22"/>
-          <w:szCs w:val="22"/>
-        </w:rPr>
-        <w:t xml:space="preserve"> an additional </w:t>
-      </w:r>
-      <w:r>
-        <w:rPr>
-          <w:rFonts w:ascii="Helvetica" w:hAnsi="Helvetica"/>
-          <w:sz w:val="22"/>
-          <w:szCs w:val="22"/>
-        </w:rPr>
-        <w:t>180</w:t>
-      </w:r>
-      <w:r>
-        <w:rPr>
-          <w:rFonts w:ascii="Helvetica" w:hAnsi="Helvetica"/>
-          <w:sz w:val="22"/>
-          <w:szCs w:val="22"/>
-        </w:rPr>
-        <w:t xml:space="preserve"> </w:t>
-      </w:r>
-      <w:r>
-        <w:rPr>
-          <w:rFonts w:ascii="Helvetica" w:hAnsi="Helvetica"/>
-          <w:sz w:val="22"/>
-          <w:szCs w:val="22"/>
-        </w:rPr>
-        <w:t>coordinate descent (CD)</w:t>
-      </w:r>
-      <w:r>
-        <w:rPr>
-          <w:rFonts w:ascii="Helvetica" w:hAnsi="Helvetica"/>
-          <w:sz w:val="22"/>
-          <w:szCs w:val="22"/>
-        </w:rPr>
-        <w:t xml:space="preserve"> updates</w:t>
-      </w:r>
-      <w:r>
-        <w:rPr>
-          <w:rFonts w:ascii="Helvetica" w:hAnsi="Helvetica"/>
-          <w:sz w:val="22"/>
-          <w:szCs w:val="22"/>
-        </w:rPr>
-        <w:t>, with extrapolation,</w:t>
-      </w:r>
-      <w:r>
-        <w:rPr>
-          <w:rFonts w:ascii="Helvetica" w:hAnsi="Helvetica"/>
-          <w:sz w:val="22"/>
-          <w:szCs w:val="22"/>
-        </w:rPr>
-        <w:t xml:space="preserve"> to improve the fit (“refinement phase”)</w:t>
-      </w:r>
-      <w:r>
-        <w:rPr>
-          <w:rFonts w:ascii="Helvetica" w:hAnsi="Helvetica"/>
-          <w:sz w:val="22"/>
-          <w:szCs w:val="22"/>
-        </w:rPr>
-        <w:t>.</w:t>
-      </w:r>
-      <w:r>
-        <w:rPr>
-          <w:rFonts w:ascii="Helvetica" w:hAnsi="Helvetica"/>
-          <w:sz w:val="22"/>
-          <w:szCs w:val="22"/>
-        </w:rPr>
-        <w:t xml:space="preserve"> </w:t>
-      </w:r>
-      <w:r>
-        <w:rPr>
-          <w:rFonts w:ascii="Helvetica" w:hAnsi="Helvetica"/>
-          <w:sz w:val="22"/>
-          <w:szCs w:val="22"/>
-        </w:rPr>
-        <w:t xml:space="preserve">This refinement phase was implemented by calling </w:t>
-      </w:r>
-      <w:r>
-        <w:rPr>
-          <w:rFonts w:ascii="Courier" w:hAnsi="Courier"/>
-          <w:sz w:val="22"/>
-          <w:szCs w:val="22"/>
-        </w:rPr>
-        <w:t>fit_poisson_nmf</w:t>
-      </w:r>
-      <w:r>
-        <w:rPr>
-          <w:rFonts w:ascii="Helvetica" w:hAnsi="Helvetica"/>
-          <w:sz w:val="22"/>
-          <w:szCs w:val="22"/>
-        </w:rPr>
-        <w:t xml:space="preserve"> with</w:t>
-      </w:r>
-      <w:r>
-        <w:rPr>
-          <w:rFonts w:ascii="Helvetica" w:hAnsi="Helvetica"/>
-          <w:sz w:val="22"/>
-          <w:szCs w:val="22"/>
-        </w:rPr>
-        <w:t xml:space="preserve"> the following settings: </w:t>
-      </w:r>
-      <w:r>
-        <w:rPr>
-          <w:rFonts w:ascii="Courier" w:hAnsi="Courier"/>
-          <w:sz w:val="22"/>
-          <w:szCs w:val="22"/>
-        </w:rPr>
-        <w:t>method = "scd"</w:t>
-      </w:r>
-      <w:r>
-        <w:rPr>
-          <w:rFonts w:ascii="Helvetica" w:hAnsi="Helvetica"/>
-          <w:sz w:val="22"/>
-          <w:szCs w:val="22"/>
-        </w:rPr>
-        <w:t>,</w:t>
-      </w:r>
-      <w:r>
-        <w:rPr>
-          <w:rFonts w:ascii="Helvetica" w:hAnsi="Helvetica"/>
-          <w:sz w:val="22"/>
-          <w:szCs w:val="22"/>
-        </w:rPr>
-        <w:t xml:space="preserve"> </w:t>
-      </w:r>
-      <w:r>
-        <w:rPr>
-          <w:rFonts w:ascii="Courier" w:hAnsi="Courier"/>
-          <w:sz w:val="22"/>
-          <w:szCs w:val="22"/>
-        </w:rPr>
-        <w:t>numiter = 180</w:t>
-      </w:r>
-      <w:r>
-        <w:rPr>
-          <w:rFonts w:ascii="Helvetica" w:hAnsi="Helvetica"/>
-          <w:sz w:val="22"/>
-          <w:szCs w:val="22"/>
-        </w:rPr>
-        <w:t>,</w:t>
-      </w:r>
-      <w:r>
-        <w:rPr>
-          <w:rFonts w:ascii="Helvetica" w:hAnsi="Helvetica"/>
-          <w:sz w:val="22"/>
-          <w:szCs w:val="22"/>
-        </w:rPr>
-        <w:t xml:space="preserve"> </w:t>
-      </w:r>
-      <w:r>
-        <w:rPr>
-          <w:rFonts w:ascii="Courier" w:hAnsi="Courier"/>
-          <w:sz w:val="22"/>
-          <w:szCs w:val="22"/>
-        </w:rPr>
-        <w:t xml:space="preserve">control = </w:t>
-      </w:r>
-      <w:proofErr w:type="gramStart"/>
-      <w:r>
-        <w:rPr>
-          <w:rFonts w:ascii="Courier" w:hAnsi="Courier"/>
-          <w:sz w:val="22"/>
-          <w:szCs w:val="22"/>
-        </w:rPr>
-        <w:t>list(</w:t>
-      </w:r>
-      <w:proofErr w:type="gramEnd"/>
-      <w:r>
-        <w:rPr>
-          <w:rFonts w:ascii="Courier" w:hAnsi="Courier"/>
-          <w:sz w:val="22"/>
-          <w:szCs w:val="22"/>
-        </w:rPr>
-        <w:t>numiter = 4,</w:t>
-      </w:r>
-      <w:r>
-        <w:rPr>
-          <w:rFonts w:ascii="Courier" w:hAnsi="Courier"/>
-          <w:sz w:val="22"/>
-          <w:szCs w:val="22"/>
-        </w:rPr>
-        <w:t xml:space="preserve"> </w:t>
-      </w:r>
-      <w:r>
-        <w:rPr>
-          <w:rFonts w:ascii="Courier" w:hAnsi="Courier"/>
-          <w:sz w:val="22"/>
-          <w:szCs w:val="22"/>
-        </w:rPr>
-        <w:t>nc = 8,</w:t>
-      </w:r>
-      <w:r>
-        <w:rPr>
-          <w:rFonts w:ascii="Courier" w:hAnsi="Courier"/>
-          <w:sz w:val="22"/>
-          <w:szCs w:val="22"/>
-        </w:rPr>
-        <w:t xml:space="preserve"> </w:t>
-      </w:r>
-      <w:r>
-        <w:rPr>
-          <w:rFonts w:ascii="Courier" w:hAnsi="Courier"/>
-          <w:sz w:val="22"/>
-          <w:szCs w:val="22"/>
-        </w:rPr>
-        <w:t>extrapolate = TRUE)</w:t>
-      </w:r>
-      <w:r>
-        <w:rPr>
-          <w:rFonts w:ascii="Helvetica" w:hAnsi="Helvetica"/>
-          <w:sz w:val="22"/>
-          <w:szCs w:val="22"/>
-        </w:rPr>
-        <w:t>,</w:t>
-      </w:r>
-      <w:r>
-        <w:rPr>
-          <w:rFonts w:ascii="Helvetica" w:hAnsi="Helvetica"/>
-          <w:sz w:val="22"/>
-          <w:szCs w:val="22"/>
-        </w:rPr>
-        <w:t xml:space="preserve"> in which the model fit was initialized using the fit obtained from the prefitting phase. </w:t>
-      </w:r>
-      <w:r>
-        <w:rPr>
-          <w:rFonts w:ascii="Helvetica" w:hAnsi="Helvetica"/>
-          <w:sz w:val="22"/>
-          <w:szCs w:val="22"/>
-        </w:rPr>
-        <w:t>Finally, the</w:t>
-      </w:r>
-      <w:r>
-        <w:rPr>
-          <w:rFonts w:ascii="Helvetica" w:hAnsi="Helvetica"/>
-          <w:sz w:val="22"/>
-          <w:szCs w:val="22"/>
-        </w:rPr>
-        <w:t xml:space="preserve"> topic model was recovered </w:t>
-      </w:r>
-      <w:r>
-        <w:rPr>
-          <w:rFonts w:ascii="Helvetica" w:hAnsi="Helvetica"/>
-          <w:sz w:val="22"/>
-          <w:szCs w:val="22"/>
-        </w:rPr>
-        <w:t xml:space="preserve">from the Poisson NMF model </w:t>
-      </w:r>
-      <w:r>
-        <w:rPr>
-          <w:rFonts w:ascii="Helvetica" w:hAnsi="Helvetica"/>
-          <w:sz w:val="22"/>
-          <w:szCs w:val="22"/>
-        </w:rPr>
-        <w:t xml:space="preserve">by calling </w:t>
-      </w:r>
-      <w:r>
-        <w:rPr>
-          <w:rFonts w:ascii="Helvetica" w:hAnsi="Helvetica"/>
-          <w:sz w:val="22"/>
-          <w:szCs w:val="22"/>
-        </w:rPr>
-        <w:t xml:space="preserve">function </w:t>
-      </w:r>
-      <w:r>
-        <w:rPr>
-          <w:rFonts w:ascii="Courier" w:hAnsi="Courier"/>
-          <w:sz w:val="22"/>
-          <w:szCs w:val="22"/>
-        </w:rPr>
         <w:t>poisson2multinom</w:t>
       </w:r>
       <w:r>
@@ -1141,25 +1121,7 @@
           <w:sz w:val="22"/>
           <w:szCs w:val="22"/>
         </w:rPr>
-        <w:t xml:space="preserve">The convergence diagnostics suggested that, after a total of 200 combined iterations of the Poisson NMF optimization, the parameter estimates were very close to </w:t>
-      </w:r>
-      <w:proofErr w:type="gramStart"/>
-      <w:r>
-        <w:rPr>
-          <w:rFonts w:ascii="Helvetica" w:hAnsi="Helvetica"/>
-          <w:sz w:val="22"/>
-          <w:szCs w:val="22"/>
-        </w:rPr>
-        <w:t>a</w:t>
-      </w:r>
-      <w:proofErr w:type="gramEnd"/>
-      <w:r>
-        <w:rPr>
-          <w:rFonts w:ascii="Helvetica" w:hAnsi="Helvetica"/>
-          <w:sz w:val="22"/>
-          <w:szCs w:val="22"/>
-        </w:rPr>
-        <w:t xml:space="preserve"> MLE: the change in log-likelihood between successive iterations was less than 1 </w:t>
+        <w:t xml:space="preserve">The convergence diagnostics suggested that, after a total of 200 combined iterations of the Poisson NMF optimization, the parameter estimates were very close to a MLE: the change in log-likelihood between successive iterations was less than 1 </w:t>
       </w:r>
       <w:r>
         <w:rPr>
@@ -1227,7 +1189,23 @@
           <w:sz w:val="22"/>
           <w:szCs w:val="22"/>
         </w:rPr>
-        <w:t>Reassuringly, the estimated topics capture the predominant expression patterns, which largely coincide with the 13 tissues. Two other topics (topics 1 and 6) capture variation specific to two tissues (LI and PBMC)</w:t>
+        <w:t>Reassuringly, the estimated topics capture the predominant expression patterns, which largely coincide with the 13 tissues.</w:t>
+      </w:r>
+      <w:r>
+        <w:rPr>
+          <w:rFonts w:ascii="Helvetica" w:hAnsi="Helvetica"/>
+          <w:sz w:val="22"/>
+          <w:szCs w:val="22"/>
+        </w:rPr>
+        <w:t xml:space="preserve"> (The one exception was iLN and SP)</w:t>
+      </w:r>
+      <w:r>
+        <w:rPr>
+          <w:rFonts w:ascii="Helvetica" w:hAnsi="Helvetica"/>
+          <w:sz w:val="22"/>
+          <w:szCs w:val="22"/>
+        </w:rPr>
+        <w:t xml:space="preserve"> Two other topics (topics 1 and 6) capture variation specific to two tissues (LI and PBMC)</w:t>
       </w:r>
       <w:r>
         <w:rPr>
@@ -1391,7 +1369,7 @@
           <w:sz w:val="22"/>
           <w:szCs w:val="22"/>
         </w:rPr>
-        <w:t xml:space="preserve">, where </w:t>
+        <w:t xml:space="preserve">, </w:t>
       </w:r>
       <w:r>
         <w:rPr>
@@ -1400,6 +1378,31 @@
           <w:sz w:val="22"/>
           <w:szCs w:val="22"/>
         </w:rPr>
+        <w:t>L</w:t>
+      </w:r>
+      <w:r>
+        <w:rPr>
+          <w:rFonts w:ascii="Helvetica" w:hAnsi="Helvetica"/>
+          <w:sz w:val="22"/>
+          <w:szCs w:val="22"/>
+        </w:rPr>
+        <w:t xml:space="preserve">, </w:t>
+      </w:r>
+      <w:r>
+        <w:rPr>
+          <w:rFonts w:ascii="Helvetica" w:hAnsi="Helvetica"/>
+          <w:sz w:val="22"/>
+          <w:szCs w:val="22"/>
+        </w:rPr>
+        <w:t xml:space="preserve">where </w:t>
+      </w:r>
+      <w:r>
+        <w:rPr>
+          <w:rFonts w:ascii="Helvetica" w:hAnsi="Helvetica"/>
+          <w:i/>
+          <w:sz w:val="22"/>
+          <w:szCs w:val="22"/>
+        </w:rPr>
         <w:t>n</w:t>
       </w:r>
       <w:r>
@@ -1441,7 +1444,7 @@
           <w:sz w:val="22"/>
           <w:szCs w:val="22"/>
         </w:rPr>
-        <w:t>saamples</w:t>
+        <w:t>samples</w:t>
       </w:r>
       <w:r>
         <w:rPr>
@@ -1523,7 +1526,24 @@
           <w:sz w:val="22"/>
           <w:szCs w:val="22"/>
         </w:rPr>
-        <w:t xml:space="preserve"> to L [47]. </w:t>
+        <w:t xml:space="preserve"> to </w:t>
+      </w:r>
+      <w:r>
+        <w:rPr>
+          <w:rFonts w:ascii="Helvetica" w:hAnsi="Helvetica"/>
+          <w:i/>
+          <w:sz w:val="22"/>
+          <w:szCs w:val="22"/>
+        </w:rPr>
+        <w:t>L</w:t>
+      </w:r>
+      <w:r>
+        <w:rPr>
+          <w:rFonts w:ascii="Helvetica" w:hAnsi="Helvetica"/>
+          <w:sz w:val="22"/>
+          <w:szCs w:val="22"/>
+        </w:rPr>
+        <w:t xml:space="preserve">. </w:t>
       </w:r>
       <w:r>
         <w:rPr>
@@ -1612,7 +1632,696 @@
           <w:sz w:val="22"/>
           <w:szCs w:val="22"/>
         </w:rPr>
-        <w:t xml:space="preserve"> The Structure plot is essentially a stacker bar chart, in which the bars correspond to samples and bar heights (in different colors, one for each toppic) are determined by the topic proportions. To produce the Structure plot, we first group the RNA-seq samples by tissue, then order them within each tissue </w:t>
+        <w:t xml:space="preserve"> The Structure plot is essentially a stacker bar chart, in which the bars correspond to samples </w:t>
+      </w:r>
+      <w:r>
+        <w:rPr>
+          <w:rFonts w:ascii="Helvetica" w:hAnsi="Helvetica"/>
+          <w:sz w:val="22"/>
+          <w:szCs w:val="22"/>
+        </w:rPr>
+        <w:t xml:space="preserve">(rows of </w:t>
+      </w:r>
+      <w:r>
+        <w:rPr>
+          <w:rFonts w:ascii="Helvetica" w:hAnsi="Helvetica"/>
+          <w:i/>
+          <w:sz w:val="22"/>
+          <w:szCs w:val="22"/>
+        </w:rPr>
+        <w:t>L</w:t>
+      </w:r>
+      <w:r>
+        <w:rPr>
+          <w:rFonts w:ascii="Helvetica" w:hAnsi="Helvetica"/>
+          <w:sz w:val="22"/>
+          <w:szCs w:val="22"/>
+        </w:rPr>
+        <w:t xml:space="preserve">) </w:t>
+      </w:r>
+      <w:r>
+        <w:rPr>
+          <w:rFonts w:ascii="Helvetica" w:hAnsi="Helvetica"/>
+          <w:sz w:val="22"/>
+          <w:szCs w:val="22"/>
+        </w:rPr>
+        <w:t>and bar heights (in different colors, one for each topic) are determined by the topic proportion</w:t>
+      </w:r>
+      <w:r>
+        <w:rPr>
+          <w:rFonts w:ascii="Helvetica" w:hAnsi="Helvetica"/>
+          <w:sz w:val="22"/>
+          <w:szCs w:val="22"/>
+        </w:rPr>
+        <w:t>s</w:t>
+      </w:r>
+      <w:r>
+        <w:rPr>
+          <w:rFonts w:ascii="Helvetica" w:hAnsi="Helvetica"/>
+          <w:sz w:val="22"/>
+          <w:szCs w:val="22"/>
+        </w:rPr>
+        <w:t xml:space="preserve">. To </w:t>
+      </w:r>
+      <w:r>
+        <w:rPr>
+          <w:rFonts w:ascii="Helvetica" w:hAnsi="Helvetica"/>
+          <w:sz w:val="22"/>
+          <w:szCs w:val="22"/>
+        </w:rPr>
+        <w:t>arrange the samples in the</w:t>
+      </w:r>
+      <w:r>
+        <w:rPr>
+          <w:rFonts w:ascii="Helvetica" w:hAnsi="Helvetica"/>
+          <w:sz w:val="22"/>
+          <w:szCs w:val="22"/>
+        </w:rPr>
+        <w:t xml:space="preserve"> Structure plot, we first group</w:t>
+      </w:r>
+      <w:r>
+        <w:rPr>
+          <w:rFonts w:ascii="Helvetica" w:hAnsi="Helvetica"/>
+          <w:sz w:val="22"/>
+          <w:szCs w:val="22"/>
+        </w:rPr>
+        <w:t>ed</w:t>
+      </w:r>
+      <w:r>
+        <w:rPr>
+          <w:rFonts w:ascii="Helvetica" w:hAnsi="Helvetica"/>
+          <w:sz w:val="22"/>
+          <w:szCs w:val="22"/>
+        </w:rPr>
+        <w:t xml:space="preserve"> the RNA-seq samples by tissue, then </w:t>
+      </w:r>
+      <w:r>
+        <w:rPr>
+          <w:rFonts w:ascii="Helvetica" w:hAnsi="Helvetica"/>
+          <w:sz w:val="22"/>
+          <w:szCs w:val="22"/>
+        </w:rPr>
+        <w:t xml:space="preserve">we </w:t>
+      </w:r>
+      <w:r>
+        <w:rPr>
+          <w:rFonts w:ascii="Helvetica" w:hAnsi="Helvetica"/>
+          <w:sz w:val="22"/>
+          <w:szCs w:val="22"/>
+        </w:rPr>
+        <w:t>order</w:t>
+      </w:r>
+      <w:r>
+        <w:rPr>
+          <w:rFonts w:ascii="Helvetica" w:hAnsi="Helvetica"/>
+          <w:sz w:val="22"/>
+          <w:szCs w:val="22"/>
+        </w:rPr>
+        <w:t>ed</w:t>
+      </w:r>
+      <w:r>
+        <w:rPr>
+          <w:rFonts w:ascii="Helvetica" w:hAnsi="Helvetica"/>
+          <w:sz w:val="22"/>
+          <w:szCs w:val="22"/>
+        </w:rPr>
+        <w:t xml:space="preserve"> them within each tissue by time point.</w:t>
+      </w:r>
+    </w:p>
+    <w:p>
+      <w:pPr>
+        <w:rPr>
+          <w:rFonts w:ascii="Helvetica" w:hAnsi="Helvetica"/>
+          <w:sz w:val="22"/>
+          <w:szCs w:val="22"/>
+        </w:rPr>
+      </w:pPr>
+    </w:p>
+    <w:p>
+      <w:pPr>
+        <w:rPr>
+          <w:rFonts w:ascii="Helvetica" w:hAnsi="Helvetica"/>
+          <w:b/>
+          <w:sz w:val="22"/>
+          <w:szCs w:val="22"/>
+        </w:rPr>
+      </w:pPr>
+      <w:r>
+        <w:rPr>
+          <w:rFonts w:ascii="Helvetica" w:hAnsi="Helvetica"/>
+          <w:b/>
+          <w:sz w:val="22"/>
+          <w:szCs w:val="22"/>
+        </w:rPr>
+        <w:t>Differential expression analysis allowing for grades of membership</w:t>
+      </w:r>
+    </w:p>
+    <w:p>
+      <w:pPr>
+        <w:rPr>
+          <w:rFonts w:ascii="Helvetica" w:hAnsi="Helvetica"/>
+          <w:sz w:val="22"/>
+          <w:szCs w:val="22"/>
+        </w:rPr>
+      </w:pPr>
+    </w:p>
+    <w:p>
+      <w:pPr>
+        <w:rPr>
+          <w:rFonts w:ascii="Helvetica" w:hAnsi="Helvetica"/>
+          <w:sz w:val="22"/>
+          <w:szCs w:val="22"/>
+        </w:rPr>
+      </w:pPr>
+      <w:r>
+        <w:rPr>
+          <w:rFonts w:ascii="Helvetica" w:hAnsi="Helvetica"/>
+          <w:sz w:val="22"/>
+          <w:szCs w:val="22"/>
+        </w:rPr>
+        <w:lastRenderedPageBreak/>
+        <w:t xml:space="preserve">To annotate the topics, we used the </w:t>
+      </w:r>
+      <w:r>
+        <w:rPr>
+          <w:rFonts w:ascii="Helvetica" w:hAnsi="Helvetica"/>
+          <w:sz w:val="22"/>
+          <w:szCs w:val="22"/>
+        </w:rPr>
+        <w:t>grade</w:t>
+      </w:r>
+      <w:r>
+        <w:rPr>
+          <w:rFonts w:ascii="Helvetica" w:hAnsi="Helvetica"/>
+          <w:sz w:val="22"/>
+          <w:szCs w:val="22"/>
+        </w:rPr>
+        <w:t>-</w:t>
+      </w:r>
+      <w:r>
+        <w:rPr>
+          <w:rFonts w:ascii="Helvetica" w:hAnsi="Helvetica"/>
+          <w:sz w:val="22"/>
+          <w:szCs w:val="22"/>
+        </w:rPr>
+        <w:t>of</w:t>
+      </w:r>
+      <w:r>
+        <w:rPr>
+          <w:rFonts w:ascii="Helvetica" w:hAnsi="Helvetica"/>
+          <w:sz w:val="22"/>
+          <w:szCs w:val="22"/>
+        </w:rPr>
+        <w:t>-</w:t>
+      </w:r>
+      <w:r>
+        <w:rPr>
+          <w:rFonts w:ascii="Helvetica" w:hAnsi="Helvetica"/>
+          <w:sz w:val="22"/>
+          <w:szCs w:val="22"/>
+        </w:rPr>
+        <w:t xml:space="preserve">membership differential expression </w:t>
+      </w:r>
+      <w:r>
+        <w:rPr>
+          <w:rFonts w:ascii="Helvetica" w:hAnsi="Helvetica"/>
+          <w:sz w:val="22"/>
+          <w:szCs w:val="22"/>
+        </w:rPr>
+        <w:t xml:space="preserve">(GoM DE) analysis methods developed in </w:t>
+      </w:r>
+      <w:r>
+        <w:rPr>
+          <w:rFonts w:ascii="Helvetica" w:hAnsi="Helvetica"/>
+          <w:sz w:val="22"/>
+          <w:szCs w:val="22"/>
+        </w:rPr>
+        <w:t>[GoM-DE2022]</w:t>
+      </w:r>
+      <w:r>
+        <w:rPr>
+          <w:rFonts w:ascii="Helvetica" w:hAnsi="Helvetica"/>
+          <w:sz w:val="22"/>
+          <w:szCs w:val="22"/>
+        </w:rPr>
+        <w:t xml:space="preserve"> and implemented in the </w:t>
+      </w:r>
+      <w:r>
+        <w:rPr>
+          <w:rFonts w:ascii="Courier" w:hAnsi="Courier"/>
+          <w:sz w:val="22"/>
+          <w:szCs w:val="22"/>
+        </w:rPr>
+        <w:t>de_analysis</w:t>
+      </w:r>
+      <w:r>
+        <w:rPr>
+          <w:rFonts w:ascii="Helvetica" w:hAnsi="Helvetica"/>
+          <w:sz w:val="22"/>
+          <w:szCs w:val="22"/>
+        </w:rPr>
+        <w:t xml:space="preserve"> function in the </w:t>
+      </w:r>
+      <w:r>
+        <w:rPr>
+          <w:rFonts w:ascii="Courier" w:hAnsi="Courier"/>
+          <w:sz w:val="22"/>
+          <w:szCs w:val="22"/>
+        </w:rPr>
+        <w:t>fastTopics</w:t>
+      </w:r>
+      <w:r>
+        <w:rPr>
+          <w:rFonts w:ascii="Helvetica" w:hAnsi="Helvetica"/>
+          <w:sz w:val="22"/>
+          <w:szCs w:val="22"/>
+        </w:rPr>
+        <w:t xml:space="preserve"> package. In brief, the GoM DE analysis is conceptually similar to standard DE analysis methods, but extends the idea of comparing expression between groups </w:t>
+      </w:r>
+      <w:r>
+        <w:rPr>
+          <w:rFonts w:ascii="Helvetica" w:hAnsi="Helvetica"/>
+          <w:sz w:val="22"/>
+          <w:szCs w:val="22"/>
+        </w:rPr>
+        <w:t xml:space="preserve">by allowing the cells to have </w:t>
+      </w:r>
+      <w:r>
+        <w:rPr>
+          <w:rFonts w:ascii="Helvetica" w:hAnsi="Helvetica"/>
+          <w:i/>
+          <w:sz w:val="22"/>
+          <w:szCs w:val="22"/>
+        </w:rPr>
+        <w:t>partial membership</w:t>
+      </w:r>
+      <w:r>
+        <w:rPr>
+          <w:rFonts w:ascii="Helvetica" w:hAnsi="Helvetica"/>
+          <w:sz w:val="22"/>
+          <w:szCs w:val="22"/>
+        </w:rPr>
+        <w:t xml:space="preserve"> to multiple groups (</w:t>
+      </w:r>
+      <w:r>
+        <w:rPr>
+          <w:rFonts w:ascii="Helvetica" w:hAnsi="Helvetica"/>
+          <w:i/>
+          <w:sz w:val="22"/>
+          <w:szCs w:val="22"/>
+        </w:rPr>
+        <w:t>i.e.</w:t>
+      </w:r>
+      <w:r>
+        <w:rPr>
+          <w:rFonts w:ascii="Helvetica" w:hAnsi="Helvetica"/>
+          <w:sz w:val="22"/>
+          <w:szCs w:val="22"/>
+        </w:rPr>
+        <w:t>,</w:t>
+      </w:r>
+      <w:r>
+        <w:rPr>
+          <w:rFonts w:ascii="Helvetica" w:hAnsi="Helvetica"/>
+          <w:sz w:val="22"/>
+          <w:szCs w:val="22"/>
+        </w:rPr>
+        <w:t xml:space="preserve"> topics). </w:t>
+      </w:r>
+      <w:r>
+        <w:rPr>
+          <w:rFonts w:ascii="Helvetica" w:hAnsi="Helvetica"/>
+          <w:sz w:val="22"/>
+          <w:szCs w:val="22"/>
+        </w:rPr>
+        <w:t xml:space="preserve">We called the </w:t>
+      </w:r>
+      <w:r>
+        <w:rPr>
+          <w:rFonts w:ascii="Courier" w:hAnsi="Courier"/>
+          <w:sz w:val="22"/>
+          <w:szCs w:val="22"/>
+        </w:rPr>
+        <w:t>de_analysis</w:t>
+      </w:r>
+      <w:r>
+        <w:rPr>
+          <w:rFonts w:ascii="Helvetica" w:hAnsi="Helvetica"/>
+          <w:sz w:val="22"/>
+          <w:szCs w:val="22"/>
+        </w:rPr>
+        <w:t xml:space="preserve"> function with the following settings: </w:t>
+      </w:r>
+      <w:r>
+        <w:rPr>
+          <w:rFonts w:ascii="Courier" w:hAnsi="Courier"/>
+          <w:sz w:val="22"/>
+          <w:szCs w:val="22"/>
+        </w:rPr>
+        <w:t>shrink.method = "ash"</w:t>
+      </w:r>
+      <w:r>
+        <w:rPr>
+          <w:rFonts w:ascii="Helvetica" w:hAnsi="Helvetica"/>
+          <w:sz w:val="22"/>
+          <w:szCs w:val="22"/>
+        </w:rPr>
+        <w:t>,</w:t>
+      </w:r>
+      <w:r>
+        <w:rPr>
+          <w:rFonts w:ascii="Helvetica" w:hAnsi="Helvetica"/>
+          <w:sz w:val="22"/>
+          <w:szCs w:val="22"/>
+        </w:rPr>
+        <w:t xml:space="preserve"> </w:t>
+      </w:r>
+      <w:r>
+        <w:rPr>
+          <w:rFonts w:ascii="Courier" w:hAnsi="Courier"/>
+          <w:sz w:val="22"/>
+          <w:szCs w:val="22"/>
+        </w:rPr>
+        <w:t>pseudocount = 0.1</w:t>
+      </w:r>
+      <w:r>
+        <w:rPr>
+          <w:rFonts w:ascii="Helvetica" w:hAnsi="Helvetica"/>
+          <w:sz w:val="22"/>
+          <w:szCs w:val="22"/>
+        </w:rPr>
+        <w:t xml:space="preserve"> and </w:t>
+      </w:r>
+      <w:r>
+        <w:rPr>
+          <w:rFonts w:ascii="Courier" w:hAnsi="Courier"/>
+          <w:sz w:val="22"/>
+          <w:szCs w:val="22"/>
+        </w:rPr>
+        <w:t>control = list(ns = 1e5,</w:t>
+      </w:r>
+      <w:r>
+        <w:rPr>
+          <w:rFonts w:ascii="Courier" w:hAnsi="Courier"/>
+          <w:sz w:val="22"/>
+          <w:szCs w:val="22"/>
+        </w:rPr>
+        <w:t xml:space="preserve"> </w:t>
+      </w:r>
+      <w:r>
+        <w:rPr>
+          <w:rFonts w:ascii="Courier" w:hAnsi="Courier"/>
+          <w:sz w:val="22"/>
+          <w:szCs w:val="22"/>
+        </w:rPr>
+        <w:t>nc = 8)</w:t>
+      </w:r>
+      <w:r>
+        <w:rPr>
+          <w:rFonts w:ascii="Helvetica" w:hAnsi="Helvetica"/>
+          <w:sz w:val="22"/>
+          <w:szCs w:val="22"/>
+        </w:rPr>
+        <w:t>.</w:t>
+      </w:r>
+      <w:r>
+        <w:rPr>
+          <w:rFonts w:ascii="Helvetica" w:hAnsi="Helvetica"/>
+          <w:sz w:val="22"/>
+          <w:szCs w:val="22"/>
+        </w:rPr>
+        <w:t xml:space="preserve"> We also performed a second DE analysis, with the same settings, after merging topics 1 and 5 (capturing expression in PBMC), 2 and 13 (BM) and topics 6 and 14 (LI). </w:t>
+      </w:r>
+      <w:r>
+        <w:rPr>
+          <w:rFonts w:ascii="Helvetica" w:hAnsi="Helvetica"/>
+          <w:sz w:val="22"/>
+          <w:szCs w:val="22"/>
+        </w:rPr>
+        <w:t xml:space="preserve">The GoM DE analysis </w:t>
+      </w:r>
+      <w:r>
+        <w:rPr>
+          <w:rFonts w:ascii="Helvetica" w:hAnsi="Helvetica"/>
+          <w:sz w:val="22"/>
+          <w:szCs w:val="22"/>
+        </w:rPr>
+        <w:t xml:space="preserve">produces, for each gene </w:t>
+      </w:r>
+      <w:r>
+        <w:rPr>
+          <w:rFonts w:ascii="Helvetica" w:hAnsi="Helvetica"/>
+          <w:i/>
+          <w:sz w:val="22"/>
+          <w:szCs w:val="22"/>
+        </w:rPr>
+        <w:t>j</w:t>
+      </w:r>
+      <w:r>
+        <w:rPr>
+          <w:rFonts w:ascii="Helvetica" w:hAnsi="Helvetica"/>
+          <w:sz w:val="22"/>
+          <w:szCs w:val="22"/>
+        </w:rPr>
+        <w:t xml:space="preserve"> and topic </w:t>
+      </w:r>
+      <w:r>
+        <w:rPr>
+          <w:rFonts w:ascii="Helvetica" w:hAnsi="Helvetica"/>
+          <w:i/>
+          <w:sz w:val="22"/>
+          <w:szCs w:val="22"/>
+        </w:rPr>
+        <w:t>k</w:t>
+      </w:r>
+      <w:r>
+        <w:rPr>
+          <w:rFonts w:ascii="Helvetica" w:hAnsi="Helvetica"/>
+          <w:sz w:val="22"/>
+          <w:szCs w:val="22"/>
+        </w:rPr>
+        <w:t>,</w:t>
+      </w:r>
+      <w:r>
+        <w:rPr>
+          <w:rFonts w:ascii="Helvetica" w:hAnsi="Helvetica"/>
+          <w:sz w:val="22"/>
+          <w:szCs w:val="22"/>
+        </w:rPr>
+        <w:t xml:space="preserve"> </w:t>
+      </w:r>
+      <w:r>
+        <w:rPr>
+          <w:rFonts w:ascii="Helvetica" w:hAnsi="Helvetica"/>
+          <w:sz w:val="22"/>
+          <w:szCs w:val="22"/>
+        </w:rPr>
+        <w:t xml:space="preserve">estimates of expression differences and </w:t>
+      </w:r>
+      <w:r>
+        <w:rPr>
+          <w:rFonts w:ascii="Helvetica" w:hAnsi="Helvetica"/>
+          <w:sz w:val="22"/>
+          <w:szCs w:val="22"/>
+        </w:rPr>
+        <w:t xml:space="preserve">statistics quantifying </w:t>
+      </w:r>
+      <w:r>
+        <w:rPr>
+          <w:rFonts w:ascii="Helvetica" w:hAnsi="Helvetica"/>
+          <w:sz w:val="22"/>
+          <w:szCs w:val="22"/>
+        </w:rPr>
+        <w:t>support for these differences.</w:t>
+      </w:r>
+      <w:r>
+        <w:rPr>
+          <w:rFonts w:ascii="Helvetica" w:hAnsi="Helvetica"/>
+          <w:sz w:val="22"/>
+          <w:szCs w:val="22"/>
+        </w:rPr>
+        <w:t xml:space="preserve"> </w:t>
+      </w:r>
+      <w:r>
+        <w:rPr>
+          <w:rFonts w:ascii="Helvetica" w:hAnsi="Helvetica"/>
+          <w:sz w:val="22"/>
+          <w:szCs w:val="22"/>
+        </w:rPr>
+        <w:t xml:space="preserve">Expression differences are defined by the “least extreme” log-fold change (l.e. LFC), which is defined for gene </w:t>
+      </w:r>
+      <w:r>
+        <w:rPr>
+          <w:rFonts w:ascii="Helvetica" w:hAnsi="Helvetica"/>
+          <w:i/>
+          <w:sz w:val="22"/>
+          <w:szCs w:val="22"/>
+        </w:rPr>
+        <w:t>j</w:t>
+      </w:r>
+      <w:r>
+        <w:rPr>
+          <w:rFonts w:ascii="Helvetica" w:hAnsi="Helvetica"/>
+          <w:sz w:val="22"/>
+          <w:szCs w:val="22"/>
+        </w:rPr>
+        <w:t xml:space="preserve"> and topic </w:t>
+      </w:r>
+      <w:r>
+        <w:rPr>
+          <w:rFonts w:ascii="Helvetica" w:hAnsi="Helvetica"/>
+          <w:i/>
+          <w:sz w:val="22"/>
+          <w:szCs w:val="22"/>
+        </w:rPr>
+        <w:t>k</w:t>
+      </w:r>
+      <w:r>
+        <w:rPr>
+          <w:rFonts w:ascii="Helvetica" w:hAnsi="Helvetica"/>
+          <w:sz w:val="22"/>
+          <w:szCs w:val="22"/>
+        </w:rPr>
+        <w:t xml:space="preserve"> as the log-fold change that is the smallest (in magnitude) among all pairs of topics (</w:t>
+      </w:r>
+      <w:r>
+        <w:rPr>
+          <w:rFonts w:ascii="Helvetica" w:hAnsi="Helvetica"/>
+          <w:i/>
+          <w:sz w:val="22"/>
+          <w:szCs w:val="22"/>
+        </w:rPr>
+        <w:t>k</w:t>
+      </w:r>
+      <w:r>
+        <w:rPr>
+          <w:rFonts w:ascii="Helvetica" w:hAnsi="Helvetica"/>
+          <w:sz w:val="22"/>
+          <w:szCs w:val="22"/>
+        </w:rPr>
+        <w:t xml:space="preserve">, </w:t>
+      </w:r>
+      <w:r>
+        <w:rPr>
+          <w:rFonts w:ascii="Helvetica" w:hAnsi="Helvetica"/>
+          <w:i/>
+          <w:sz w:val="22"/>
+          <w:szCs w:val="22"/>
+        </w:rPr>
+        <w:t>l</w:t>
+      </w:r>
+      <w:r>
+        <w:rPr>
+          <w:rFonts w:ascii="Helvetica" w:hAnsi="Helvetica"/>
+          <w:sz w:val="22"/>
+          <w:szCs w:val="22"/>
+        </w:rPr>
+        <w:t xml:space="preserve">). The GoM DE analysis (with </w:t>
+      </w:r>
+      <w:r>
+        <w:rPr>
+          <w:rFonts w:ascii="Courier" w:hAnsi="Courier"/>
+          <w:sz w:val="22"/>
+          <w:szCs w:val="22"/>
+        </w:rPr>
+        <w:t>shrink.method = “ash</w:t>
+      </w:r>
+      <w:r>
+        <w:rPr>
+          <w:rFonts w:ascii="Courier" w:hAnsi="Courier"/>
+          <w:sz w:val="22"/>
+          <w:szCs w:val="22"/>
+        </w:rPr>
+        <w:t>”</w:t>
+      </w:r>
+      <w:r>
+        <w:rPr>
+          <w:rFonts w:ascii="Helvetica" w:hAnsi="Helvetica"/>
+          <w:sz w:val="22"/>
+          <w:szCs w:val="22"/>
+        </w:rPr>
+        <w:t>) performs an adaptive shrinkage step [ash2016] to stabilize the l.e. LFC estimates, separately for each topicc. We use the posterior mean estimates, posterior standard errors</w:t>
+      </w:r>
+      <w:r>
+        <w:rPr>
+          <w:rFonts w:ascii="Helvetica" w:hAnsi="Helvetica"/>
+          <w:sz w:val="22"/>
+          <w:szCs w:val="22"/>
+        </w:rPr>
+        <w:t>, posterior z-scores (</w:t>
+      </w:r>
+      <w:r>
+        <w:rPr>
+          <w:rFonts w:ascii="Helvetica" w:hAnsi="Helvetica"/>
+          <w:sz w:val="22"/>
+          <w:szCs w:val="22"/>
+        </w:rPr>
+        <w:t>posterior mean/posterior s.e.</w:t>
+      </w:r>
+      <w:r>
+        <w:rPr>
+          <w:rFonts w:ascii="Helvetica" w:hAnsi="Helvetica"/>
+          <w:sz w:val="22"/>
+          <w:szCs w:val="22"/>
+        </w:rPr>
+        <w:t>)</w:t>
+      </w:r>
+      <w:r>
+        <w:rPr>
+          <w:rFonts w:ascii="Helvetica" w:hAnsi="Helvetica"/>
+          <w:sz w:val="22"/>
+          <w:szCs w:val="22"/>
+        </w:rPr>
+        <w:t xml:space="preserve"> and local false sign rates </w:t>
+      </w:r>
+      <w:r>
+        <w:rPr>
+          <w:rFonts w:ascii="Helvetica" w:hAnsi="Helvetica"/>
+          <w:sz w:val="22"/>
+          <w:szCs w:val="22"/>
+        </w:rPr>
+        <w:t>(</w:t>
+      </w:r>
+      <w:r>
+        <w:rPr>
+          <w:rFonts w:ascii="Helvetica" w:hAnsi="Helvetica"/>
+          <w:i/>
+          <w:sz w:val="22"/>
+          <w:szCs w:val="22"/>
+        </w:rPr>
+        <w:t>lfsr</w:t>
+      </w:r>
+      <w:r>
+        <w:rPr>
+          <w:rFonts w:ascii="Helvetica" w:hAnsi="Helvetica"/>
+          <w:sz w:val="22"/>
+          <w:szCs w:val="22"/>
+        </w:rPr>
+        <w:t xml:space="preserve">) </w:t>
+      </w:r>
+      <w:r>
+        <w:rPr>
+          <w:rFonts w:ascii="Helvetica" w:hAnsi="Helvetica"/>
+          <w:sz w:val="22"/>
+          <w:szCs w:val="22"/>
+        </w:rPr>
+        <w:t>produced by the adaptive shrinkage step to report results of the GoM DE analysis.</w:t>
+      </w:r>
+      <w:r>
+        <w:rPr>
+          <w:rFonts w:ascii="Helvetica" w:hAnsi="Helvetica"/>
+          <w:sz w:val="22"/>
+          <w:szCs w:val="22"/>
+        </w:rPr>
+        <w:t xml:space="preserve"> </w:t>
+      </w:r>
+      <w:r>
+        <w:rPr>
+          <w:rFonts w:ascii="Helvetica" w:hAnsi="Helvetica"/>
+          <w:sz w:val="22"/>
+          <w:szCs w:val="22"/>
+        </w:rPr>
+        <w:t>Note that the</w:t>
       </w:r>
       <w:bookmarkStart w:id="1" w:name="_GoBack"/>
       <w:bookmarkEnd w:id="1"/>
@@ -1622,7 +2331,75 @@
           <w:sz w:val="22"/>
           <w:szCs w:val="22"/>
         </w:rPr>
-        <w:t>by time point.</w:t>
+        <w:t xml:space="preserve"> </w:t>
+      </w:r>
+      <w:r>
+        <w:rPr>
+          <w:rFonts w:ascii="Helvetica" w:hAnsi="Helvetica"/>
+          <w:i/>
+          <w:sz w:val="22"/>
+          <w:szCs w:val="22"/>
+        </w:rPr>
+        <w:t>lfsr</w:t>
+      </w:r>
+      <w:r>
+        <w:rPr>
+          <w:rFonts w:ascii="Helvetica" w:hAnsi="Helvetica"/>
+          <w:sz w:val="22"/>
+          <w:szCs w:val="22"/>
+        </w:rPr>
+        <w:t xml:space="preserve"> can be interpreted similarly to the </w:t>
+      </w:r>
+      <w:r>
+        <w:rPr>
+          <w:rFonts w:ascii="Helvetica" w:hAnsi="Helvetica"/>
+          <w:i/>
+          <w:sz w:val="22"/>
+          <w:szCs w:val="22"/>
+        </w:rPr>
+        <w:t>q</w:t>
+      </w:r>
+      <w:r>
+        <w:rPr>
+          <w:rFonts w:ascii="Helvetica" w:hAnsi="Helvetica"/>
+          <w:sz w:val="22"/>
+          <w:szCs w:val="22"/>
+        </w:rPr>
+        <w:t xml:space="preserve">-value, or </w:t>
+      </w:r>
+      <w:r>
+        <w:rPr>
+          <w:rFonts w:ascii="Helvetica" w:hAnsi="Helvetica"/>
+          <w:i/>
+          <w:sz w:val="22"/>
+          <w:szCs w:val="22"/>
+        </w:rPr>
+        <w:t>p</w:t>
+      </w:r>
+      <w:r>
+        <w:rPr>
+          <w:rFonts w:ascii="Helvetica" w:hAnsi="Helvetica"/>
+          <w:sz w:val="22"/>
+          <w:szCs w:val="22"/>
+        </w:rPr>
+        <w:t xml:space="preserve">-value adjusted for multiple testing, but the </w:t>
+      </w:r>
+      <w:r>
+        <w:rPr>
+          <w:rFonts w:ascii="Helvetica" w:hAnsi="Helvetica"/>
+          <w:i/>
+          <w:sz w:val="22"/>
+          <w:szCs w:val="22"/>
+        </w:rPr>
+        <w:t>lfsr</w:t>
+      </w:r>
+      <w:r>
+        <w:rPr>
+          <w:rFonts w:ascii="Helvetica" w:hAnsi="Helvetica"/>
+          <w:sz w:val="22"/>
+          <w:szCs w:val="22"/>
+        </w:rPr>
+        <w:t xml:space="preserve"> is a more conservative measure [ash2016].</w:t>
       </w:r>
     </w:p>
     <w:p>
@@ -1682,7 +2459,6 @@
           <w:sz w:val="22"/>
           <w:szCs w:val="22"/>
         </w:rPr>
-        <w:lastRenderedPageBreak/>
         <w:t xml:space="preserve">Most computations on real data sets were </w:t>
       </w:r>
       <w:r>
@@ -1797,15 +2573,15 @@
           <w:sz w:val="22"/>
           <w:szCs w:val="22"/>
         </w:rPr>
-        <w:t xml:space="preserve">[countClust2017] </w:t>
-      </w:r>
-      <w:r>
-        <w:rPr>
-          <w:rFonts w:ascii="Helvetica" w:hAnsi="Helvetica"/>
-          <w:sz w:val="22"/>
-          <w:szCs w:val="22"/>
-        </w:rPr>
-        <w:t xml:space="preserve">Dey, K.K., Hsiao, C.J., Stephens, M.: Visualizing the structure of RNA-seq expression data using grade of membership models. </w:t>
+        <w:t xml:space="preserve">[ash2016]: </w:t>
+      </w:r>
+      <w:r>
+        <w:rPr>
+          <w:rFonts w:ascii="Helvetica" w:hAnsi="Helvetica"/>
+          <w:sz w:val="22"/>
+          <w:szCs w:val="22"/>
+        </w:rPr>
+        <w:t xml:space="preserve">Stephens, M.: False discovery rates: a new deal. </w:t>
       </w:r>
       <w:r>
         <w:rPr>
@@ -1814,15 +2590,15 @@
           <w:sz w:val="22"/>
           <w:szCs w:val="22"/>
         </w:rPr>
-        <w:t>PLoS Genetics</w:t>
-      </w:r>
-      <w:r>
-        <w:rPr>
-          <w:rFonts w:ascii="Helvetica" w:hAnsi="Helvetica"/>
-          <w:sz w:val="22"/>
-          <w:szCs w:val="22"/>
-        </w:rPr>
-        <w:t xml:space="preserve"> 13(3), 1006599 (2017) </w:t>
+        <w:t>Biostatistics</w:t>
+      </w:r>
+      <w:r>
+        <w:rPr>
+          <w:rFonts w:ascii="Helvetica" w:hAnsi="Helvetica"/>
+          <w:sz w:val="22"/>
+          <w:szCs w:val="22"/>
+        </w:rPr>
+        <w:t xml:space="preserve"> 18(2), 041 (2016) </w:t>
       </w:r>
     </w:p>
     <w:p>
@@ -1848,175 +2624,48 @@
           <w:sz w:val="22"/>
           <w:szCs w:val="22"/>
         </w:rPr>
-        <w:t>[fast</w:t>
-      </w:r>
-      <w:r>
-        <w:rPr>
-          <w:rFonts w:ascii="Helvetica" w:hAnsi="Helvetica"/>
-          <w:sz w:val="22"/>
-          <w:szCs w:val="22"/>
-        </w:rPr>
-        <w:t>T</w:t>
-      </w:r>
-      <w:r>
-        <w:rPr>
-          <w:rFonts w:ascii="Helvetica" w:hAnsi="Helvetica"/>
-          <w:sz w:val="22"/>
-          <w:szCs w:val="22"/>
-        </w:rPr>
-        <w:t xml:space="preserve">opics2022] </w:t>
-      </w:r>
-      <w:r>
-        <w:rPr>
-          <w:rFonts w:ascii="Helvetica" w:hAnsi="Helvetica"/>
-          <w:sz w:val="22"/>
-          <w:szCs w:val="22"/>
-        </w:rPr>
-        <w:t xml:space="preserve">Carbonetto, P., Luo, K., Dey, K., Hsiao, J., Sarkar, A., Hung, A., Stephens, M.: fastTopics: Fast </w:t>
-      </w:r>
-      <w:r>
-        <w:rPr>
-          <w:rFonts w:ascii="Helvetica" w:hAnsi="Helvetica"/>
-          <w:sz w:val="22"/>
-          <w:szCs w:val="22"/>
-        </w:rPr>
-        <w:t>a</w:t>
-      </w:r>
-      <w:r>
-        <w:rPr>
-          <w:rFonts w:ascii="Helvetica" w:hAnsi="Helvetica"/>
-          <w:sz w:val="22"/>
-          <w:szCs w:val="22"/>
-        </w:rPr>
-        <w:t xml:space="preserve">lgorithms for </w:t>
-      </w:r>
-      <w:r>
-        <w:rPr>
-          <w:rFonts w:ascii="Helvetica" w:hAnsi="Helvetica"/>
-          <w:sz w:val="22"/>
-          <w:szCs w:val="22"/>
-        </w:rPr>
-        <w:t>f</w:t>
-      </w:r>
-      <w:r>
-        <w:rPr>
-          <w:rFonts w:ascii="Helvetica" w:hAnsi="Helvetica"/>
-          <w:sz w:val="22"/>
-          <w:szCs w:val="22"/>
-        </w:rPr>
-        <w:t xml:space="preserve">itting </w:t>
-      </w:r>
-      <w:r>
-        <w:rPr>
-          <w:rFonts w:ascii="Helvetica" w:hAnsi="Helvetica"/>
-          <w:sz w:val="22"/>
-          <w:szCs w:val="22"/>
-        </w:rPr>
-        <w:t>t</w:t>
-      </w:r>
-      <w:r>
-        <w:rPr>
-          <w:rFonts w:ascii="Helvetica" w:hAnsi="Helvetica"/>
-          <w:sz w:val="22"/>
-          <w:szCs w:val="22"/>
-        </w:rPr>
-        <w:t xml:space="preserve">opic </w:t>
-      </w:r>
-      <w:r>
-        <w:rPr>
-          <w:rFonts w:ascii="Helvetica" w:hAnsi="Helvetica"/>
-          <w:sz w:val="22"/>
-          <w:szCs w:val="22"/>
-        </w:rPr>
-        <w:t>m</w:t>
-      </w:r>
-      <w:r>
-        <w:rPr>
-          <w:rFonts w:ascii="Helvetica" w:hAnsi="Helvetica"/>
-          <w:sz w:val="22"/>
-          <w:szCs w:val="22"/>
-        </w:rPr>
-        <w:t xml:space="preserve">odels and </w:t>
-      </w:r>
-      <w:r>
-        <w:rPr>
-          <w:rFonts w:ascii="Helvetica" w:hAnsi="Helvetica"/>
-          <w:sz w:val="22"/>
-          <w:szCs w:val="22"/>
-        </w:rPr>
-        <w:t>n</w:t>
-      </w:r>
-      <w:r>
-        <w:rPr>
-          <w:rFonts w:ascii="Helvetica" w:hAnsi="Helvetica"/>
-          <w:sz w:val="22"/>
-          <w:szCs w:val="22"/>
-        </w:rPr>
-        <w:t xml:space="preserve">on-negative </w:t>
-      </w:r>
-      <w:r>
-        <w:rPr>
-          <w:rFonts w:ascii="Helvetica" w:hAnsi="Helvetica"/>
-          <w:sz w:val="22"/>
-          <w:szCs w:val="22"/>
-        </w:rPr>
-        <w:t>m</w:t>
-      </w:r>
-      <w:r>
-        <w:rPr>
-          <w:rFonts w:ascii="Helvetica" w:hAnsi="Helvetica"/>
-          <w:sz w:val="22"/>
-          <w:szCs w:val="22"/>
-        </w:rPr>
-        <w:t xml:space="preserve">atrix </w:t>
-      </w:r>
-      <w:r>
-        <w:rPr>
-          <w:rFonts w:ascii="Helvetica" w:hAnsi="Helvetica"/>
-          <w:sz w:val="22"/>
-          <w:szCs w:val="22"/>
-        </w:rPr>
-        <w:t>f</w:t>
-      </w:r>
-      <w:r>
-        <w:rPr>
-          <w:rFonts w:ascii="Helvetica" w:hAnsi="Helvetica"/>
-          <w:sz w:val="22"/>
-          <w:szCs w:val="22"/>
-        </w:rPr>
-        <w:t xml:space="preserve">actorizations to </w:t>
-      </w:r>
-      <w:r>
-        <w:rPr>
-          <w:rFonts w:ascii="Helvetica" w:hAnsi="Helvetica"/>
-          <w:sz w:val="22"/>
-          <w:szCs w:val="22"/>
-        </w:rPr>
-        <w:t>c</w:t>
-      </w:r>
-      <w:r>
-        <w:rPr>
-          <w:rFonts w:ascii="Helvetica" w:hAnsi="Helvetica"/>
-          <w:sz w:val="22"/>
-          <w:szCs w:val="22"/>
-        </w:rPr>
-        <w:t xml:space="preserve">ount </w:t>
-      </w:r>
-      <w:r>
-        <w:rPr>
-          <w:rFonts w:ascii="Helvetica" w:hAnsi="Helvetica"/>
-          <w:sz w:val="22"/>
-          <w:szCs w:val="22"/>
-        </w:rPr>
-        <w:t>d</w:t>
-      </w:r>
-      <w:r>
-        <w:rPr>
-          <w:rFonts w:ascii="Helvetica" w:hAnsi="Helvetica"/>
-          <w:sz w:val="22"/>
-          <w:szCs w:val="22"/>
-        </w:rPr>
-        <w:t>ata. (2022). R package version 0.6-97</w:t>
+        <w:t xml:space="preserve">[cistopic2019] </w:t>
+      </w:r>
+      <w:r>
+        <w:rPr>
+          <w:rFonts w:ascii="Helvetica" w:hAnsi="Helvetica"/>
+          <w:sz w:val="22"/>
+          <w:szCs w:val="22"/>
+        </w:rPr>
+        <w:t>Gonz</w:t>
+      </w:r>
+      <w:r>
+        <w:rPr>
+          <w:rFonts w:ascii="Helvetica" w:hAnsi="Helvetica"/>
+          <w:sz w:val="22"/>
+          <w:szCs w:val="22"/>
+        </w:rPr>
+        <w:t>á</w:t>
+      </w:r>
+      <w:r>
+        <w:rPr>
+          <w:rFonts w:ascii="Helvetica" w:hAnsi="Helvetica"/>
+          <w:sz w:val="22"/>
+          <w:szCs w:val="22"/>
+        </w:rPr>
+        <w:t xml:space="preserve">lez-Blas, C., Minnoye, L., Papasokrati, D., Aibar, S., Hulselmans, G., Christiaens, V., Davie, K., Wouters, J., Aerts, S.: cisTopic: cis-regulatory topic modeling on single-cell ATAC-seq data. </w:t>
+      </w:r>
+      <w:r>
+        <w:rPr>
+          <w:rFonts w:ascii="Helvetica" w:hAnsi="Helvetica"/>
+          <w:i/>
+          <w:sz w:val="22"/>
+          <w:szCs w:val="22"/>
+        </w:rPr>
+        <w:t>Nature Methods</w:t>
+      </w:r>
+      <w:r>
+        <w:rPr>
+          <w:rFonts w:ascii="Helvetica" w:hAnsi="Helvetica"/>
+          <w:sz w:val="22"/>
+          <w:szCs w:val="22"/>
+        </w:rPr>
+        <w:t xml:space="preserve"> 16(5), 397–400 (2019) </w:t>
       </w:r>
     </w:p>
     <w:p>
@@ -2042,31 +2691,15 @@
           <w:sz w:val="22"/>
           <w:szCs w:val="22"/>
         </w:rPr>
-        <w:t xml:space="preserve">[cistopic2019] </w:t>
-      </w:r>
-      <w:r>
-        <w:rPr>
-          <w:rFonts w:ascii="Helvetica" w:hAnsi="Helvetica"/>
-          <w:sz w:val="22"/>
-          <w:szCs w:val="22"/>
-        </w:rPr>
-        <w:t>Gonz</w:t>
-      </w:r>
-      <w:r>
-        <w:rPr>
-          <w:rFonts w:ascii="Helvetica" w:hAnsi="Helvetica"/>
-          <w:sz w:val="22"/>
-          <w:szCs w:val="22"/>
-        </w:rPr>
-        <w:t>á</w:t>
-      </w:r>
-      <w:r>
-        <w:rPr>
-          <w:rFonts w:ascii="Helvetica" w:hAnsi="Helvetica"/>
-          <w:sz w:val="22"/>
-          <w:szCs w:val="22"/>
-        </w:rPr>
-        <w:t xml:space="preserve">lez-Blas, C., Minnoye, L., Papasokrati, D., Aibar, S., Hulselmans, G., Christiaens, V., Davie, K., Wouters, J., Aerts, S.: cisTopic: cis-regulatory topic modeling on single-cell ATAC-seq data. </w:t>
+        <w:t xml:space="preserve">[countClust2017] </w:t>
+      </w:r>
+      <w:r>
+        <w:rPr>
+          <w:rFonts w:ascii="Helvetica" w:hAnsi="Helvetica"/>
+          <w:sz w:val="22"/>
+          <w:szCs w:val="22"/>
+        </w:rPr>
+        <w:t xml:space="preserve">Dey, K.K., Hsiao, C.J., Stephens, M.: Visualizing the structure of RNA-seq expression data using grade of membership models. </w:t>
       </w:r>
       <w:r>
         <w:rPr>
@@ -2075,15 +2708,279 @@
           <w:sz w:val="22"/>
           <w:szCs w:val="22"/>
         </w:rPr>
-        <w:t>Nature Methods</w:t>
-      </w:r>
-      <w:r>
-        <w:rPr>
-          <w:rFonts w:ascii="Helvetica" w:hAnsi="Helvetica"/>
-          <w:sz w:val="22"/>
-          <w:szCs w:val="22"/>
-        </w:rPr>
-        <w:t xml:space="preserve"> 16(5), 397–400 (2019) </w:t>
+        <w:t>PLoS Genetics</w:t>
+      </w:r>
+      <w:r>
+        <w:rPr>
+          <w:rFonts w:ascii="Helvetica" w:hAnsi="Helvetica"/>
+          <w:sz w:val="22"/>
+          <w:szCs w:val="22"/>
+        </w:rPr>
+        <w:t xml:space="preserve"> 13(3), 1006599 (2017) </w:t>
+      </w:r>
+    </w:p>
+    <w:p>
+      <w:pPr>
+        <w:rPr>
+          <w:rFonts w:ascii="Helvetica" w:hAnsi="Helvetica"/>
+          <w:sz w:val="22"/>
+          <w:szCs w:val="22"/>
+        </w:rPr>
+      </w:pPr>
+    </w:p>
+    <w:p>
+      <w:pPr>
+        <w:rPr>
+          <w:rFonts w:ascii="Helvetica" w:hAnsi="Helvetica"/>
+          <w:sz w:val="22"/>
+          <w:szCs w:val="22"/>
+        </w:rPr>
+      </w:pPr>
+      <w:r>
+        <w:rPr>
+          <w:rFonts w:ascii="Helvetica" w:hAnsi="Helvetica"/>
+          <w:sz w:val="22"/>
+          <w:szCs w:val="22"/>
+        </w:rPr>
+        <w:t>[fast</w:t>
+      </w:r>
+      <w:r>
+        <w:rPr>
+          <w:rFonts w:ascii="Helvetica" w:hAnsi="Helvetica"/>
+          <w:sz w:val="22"/>
+          <w:szCs w:val="22"/>
+        </w:rPr>
+        <w:t>T</w:t>
+      </w:r>
+      <w:r>
+        <w:rPr>
+          <w:rFonts w:ascii="Helvetica" w:hAnsi="Helvetica"/>
+          <w:sz w:val="22"/>
+          <w:szCs w:val="22"/>
+        </w:rPr>
+        <w:t xml:space="preserve">opics2022] </w:t>
+      </w:r>
+      <w:r>
+        <w:rPr>
+          <w:rFonts w:ascii="Helvetica" w:hAnsi="Helvetica"/>
+          <w:sz w:val="22"/>
+          <w:szCs w:val="22"/>
+        </w:rPr>
+        <w:t xml:space="preserve">Carbonetto, P., Sarkar, A., Wang, Z., Stephens, M.: Non-negative matrix factorization algorithms greatly improve topic model fits. </w:t>
+      </w:r>
+      <w:r>
+        <w:rPr>
+          <w:rFonts w:ascii="Helvetica" w:hAnsi="Helvetica"/>
+          <w:i/>
+          <w:sz w:val="22"/>
+          <w:szCs w:val="22"/>
+        </w:rPr>
+        <w:t>arXiv</w:t>
+      </w:r>
+      <w:r>
+        <w:rPr>
+          <w:rFonts w:ascii="Helvetica" w:hAnsi="Helvetica"/>
+          <w:sz w:val="22"/>
+          <w:szCs w:val="22"/>
+        </w:rPr>
+        <w:t xml:space="preserve"> 2105.13440 (2021). </w:t>
+      </w:r>
+    </w:p>
+    <w:p>
+      <w:pPr>
+        <w:rPr>
+          <w:rFonts w:ascii="Helvetica" w:hAnsi="Helvetica"/>
+          <w:sz w:val="22"/>
+          <w:szCs w:val="22"/>
+        </w:rPr>
+      </w:pPr>
+    </w:p>
+    <w:p>
+      <w:pPr>
+        <w:rPr>
+          <w:rFonts w:ascii="Helvetica" w:hAnsi="Helvetica"/>
+          <w:sz w:val="22"/>
+          <w:szCs w:val="22"/>
+        </w:rPr>
+      </w:pPr>
+      <w:r>
+        <w:rPr>
+          <w:rFonts w:ascii="Helvetica" w:hAnsi="Helvetica"/>
+          <w:sz w:val="22"/>
+          <w:szCs w:val="22"/>
+        </w:rPr>
+        <w:t xml:space="preserve">[GoM-DE2022] </w:t>
+      </w:r>
+      <w:r>
+        <w:rPr>
+          <w:rFonts w:ascii="Helvetica" w:hAnsi="Helvetica"/>
+          <w:sz w:val="22"/>
+          <w:szCs w:val="22"/>
+        </w:rPr>
+        <w:t>Carbonetto</w:t>
+      </w:r>
+      <w:r>
+        <w:rPr>
+          <w:rFonts w:ascii="Helvetica" w:hAnsi="Helvetica"/>
+          <w:sz w:val="22"/>
+          <w:szCs w:val="22"/>
+        </w:rPr>
+        <w:t>, P.</w:t>
+      </w:r>
+      <w:r>
+        <w:rPr>
+          <w:rFonts w:ascii="Helvetica" w:hAnsi="Helvetica"/>
+          <w:sz w:val="22"/>
+          <w:szCs w:val="22"/>
+        </w:rPr>
+        <w:t xml:space="preserve">, </w:t>
+      </w:r>
+      <w:r>
+        <w:rPr>
+          <w:rFonts w:ascii="Helvetica" w:hAnsi="Helvetica"/>
+          <w:sz w:val="22"/>
+          <w:szCs w:val="22"/>
+        </w:rPr>
+        <w:t>Luo, K.,</w:t>
+      </w:r>
+      <w:r>
+        <w:rPr>
+          <w:rFonts w:ascii="Helvetica" w:hAnsi="Helvetica"/>
+          <w:sz w:val="22"/>
+          <w:szCs w:val="22"/>
+        </w:rPr>
+        <w:t xml:space="preserve"> Sarkar</w:t>
+      </w:r>
+      <w:r>
+        <w:rPr>
+          <w:rFonts w:ascii="Helvetica" w:hAnsi="Helvetica"/>
+          <w:sz w:val="22"/>
+          <w:szCs w:val="22"/>
+        </w:rPr>
+        <w:t>, A., Hung,</w:t>
+      </w:r>
+      <w:r>
+        <w:rPr>
+          <w:rFonts w:ascii="Helvetica" w:hAnsi="Helvetica"/>
+          <w:sz w:val="22"/>
+          <w:szCs w:val="22"/>
+        </w:rPr>
+        <w:t xml:space="preserve"> A</w:t>
+      </w:r>
+      <w:r>
+        <w:rPr>
+          <w:rFonts w:ascii="Helvetica" w:hAnsi="Helvetica"/>
+          <w:sz w:val="22"/>
+          <w:szCs w:val="22"/>
+        </w:rPr>
+        <w:t>.</w:t>
+      </w:r>
+      <w:r>
+        <w:rPr>
+          <w:rFonts w:ascii="Helvetica" w:hAnsi="Helvetica"/>
+          <w:sz w:val="22"/>
+          <w:szCs w:val="22"/>
+        </w:rPr>
+        <w:t xml:space="preserve">, </w:t>
+      </w:r>
+      <w:r>
+        <w:rPr>
+          <w:rFonts w:ascii="Helvetica" w:hAnsi="Helvetica"/>
+          <w:sz w:val="22"/>
+          <w:szCs w:val="22"/>
+        </w:rPr>
+        <w:t xml:space="preserve">Pott, </w:t>
+      </w:r>
+      <w:r>
+        <w:rPr>
+          <w:rFonts w:ascii="Helvetica" w:hAnsi="Helvetica"/>
+          <w:sz w:val="22"/>
+          <w:szCs w:val="22"/>
+        </w:rPr>
+        <w:t>S</w:t>
+      </w:r>
+      <w:r>
+        <w:rPr>
+          <w:rFonts w:ascii="Helvetica" w:hAnsi="Helvetica"/>
+          <w:sz w:val="22"/>
+          <w:szCs w:val="22"/>
+        </w:rPr>
+        <w:t xml:space="preserve">., </w:t>
+      </w:r>
+      <w:r>
+        <w:rPr>
+          <w:rFonts w:ascii="Helvetica" w:hAnsi="Helvetica"/>
+          <w:sz w:val="22"/>
+          <w:szCs w:val="22"/>
+        </w:rPr>
+        <w:t>Stephens</w:t>
+      </w:r>
+      <w:r>
+        <w:rPr>
+          <w:rFonts w:ascii="Helvetica" w:hAnsi="Helvetica"/>
+          <w:sz w:val="22"/>
+          <w:szCs w:val="22"/>
+        </w:rPr>
+        <w:t>. M.:</w:t>
+      </w:r>
+      <w:r>
+        <w:rPr>
+          <w:rFonts w:ascii="Helvetica" w:hAnsi="Helvetica"/>
+          <w:sz w:val="22"/>
+          <w:szCs w:val="22"/>
+        </w:rPr>
+        <w:t xml:space="preserve"> </w:t>
+      </w:r>
+    </w:p>
+    <w:p>
+      <w:pPr>
+        <w:rPr>
+          <w:rFonts w:ascii="Helvetica" w:hAnsi="Helvetica"/>
+          <w:sz w:val="22"/>
+          <w:szCs w:val="22"/>
+        </w:rPr>
+      </w:pPr>
+      <w:r>
+        <w:rPr>
+          <w:rFonts w:ascii="Helvetica" w:hAnsi="Helvetica"/>
+          <w:sz w:val="22"/>
+          <w:szCs w:val="22"/>
+        </w:rPr>
+        <w:t xml:space="preserve">Interpreting structure in sequence count data with differential expression analysis allowing for </w:t>
+      </w:r>
+    </w:p>
+    <w:p>
+      <w:pPr>
+        <w:rPr>
+          <w:rFonts w:ascii="Helvetica" w:hAnsi="Helvetica"/>
+          <w:sz w:val="22"/>
+          <w:szCs w:val="22"/>
+        </w:rPr>
+      </w:pPr>
+      <w:r>
+        <w:rPr>
+          <w:rFonts w:ascii="Helvetica" w:hAnsi="Helvetica"/>
+          <w:sz w:val="22"/>
+          <w:szCs w:val="22"/>
+        </w:rPr>
+        <w:t>grades of membership</w:t>
+      </w:r>
+      <w:r>
+        <w:rPr>
+          <w:rFonts w:ascii="Helvetica" w:hAnsi="Helvetica"/>
+          <w:sz w:val="22"/>
+          <w:szCs w:val="22"/>
+        </w:rPr>
+        <w:t xml:space="preserve">. </w:t>
+      </w:r>
+      <w:r>
+        <w:rPr>
+          <w:rFonts w:ascii="Helvetica" w:hAnsi="Helvetica"/>
+          <w:i/>
+          <w:sz w:val="22"/>
+          <w:szCs w:val="22"/>
+        </w:rPr>
+        <w:t>Manuscript in preparation.</w:t>
       </w:r>
     </w:p>
     <w:p>

</xml_diff>

<commit_message>
More additions to the methods writeup.
</commit_message>
<xml_diff>
--- a/methods.docx
+++ b/methods.docx
@@ -657,7 +657,25 @@
           <w:sz w:val="22"/>
           <w:szCs w:val="22"/>
         </w:rPr>
-        <w:t xml:space="preserve"> to get close to a </w:t>
+        <w:t xml:space="preserve"> to get close to </w:t>
+      </w:r>
+      <w:proofErr w:type="gramStart"/>
+      <w:r>
+        <w:rPr>
+          <w:rFonts w:ascii="Helvetica" w:hAnsi="Helvetica"/>
+          <w:sz w:val="22"/>
+          <w:szCs w:val="22"/>
+        </w:rPr>
+        <w:t>a</w:t>
+      </w:r>
+      <w:proofErr w:type="gramEnd"/>
+      <w:r>
+        <w:rPr>
+          <w:rFonts w:ascii="Helvetica" w:hAnsi="Helvetica"/>
+          <w:sz w:val="22"/>
+          <w:szCs w:val="22"/>
+        </w:rPr>
+        <w:t xml:space="preserve"> </w:t>
       </w:r>
       <w:r>
         <w:rPr>
@@ -1009,14 +1027,32 @@
           <w:sz w:val="22"/>
           <w:szCs w:val="22"/>
         </w:rPr>
-        <w:t>control = list(numiter = 4,</w:t>
-      </w:r>
+        <w:t xml:space="preserve">control = </w:t>
+      </w:r>
+      <w:proofErr w:type="gramStart"/>
       <w:r>
         <w:rPr>
           <w:rFonts w:ascii="Courier" w:hAnsi="Courier"/>
           <w:sz w:val="22"/>
           <w:szCs w:val="22"/>
         </w:rPr>
+        <w:t>list(</w:t>
+      </w:r>
+      <w:proofErr w:type="gramEnd"/>
+      <w:r>
+        <w:rPr>
+          <w:rFonts w:ascii="Courier" w:hAnsi="Courier"/>
+          <w:sz w:val="22"/>
+          <w:szCs w:val="22"/>
+        </w:rPr>
+        <w:t>numiter = 4,</w:t>
+      </w:r>
+      <w:r>
+        <w:rPr>
+          <w:rFonts w:ascii="Courier" w:hAnsi="Courier"/>
+          <w:sz w:val="22"/>
+          <w:szCs w:val="22"/>
+        </w:rPr>
         <w:t xml:space="preserve"> </w:t>
       </w:r>
       <w:r>
@@ -1121,7 +1157,25 @@
           <w:sz w:val="22"/>
           <w:szCs w:val="22"/>
         </w:rPr>
-        <w:t xml:space="preserve">The convergence diagnostics suggested that, after a total of 200 combined iterations of the Poisson NMF optimization, the parameter estimates were very close to a MLE: the change in log-likelihood between successive iterations was less than 1 </w:t>
+        <w:t xml:space="preserve">The convergence diagnostics suggested that, after a total of 200 combined iterations of the Poisson NMF optimization, the parameter estimates were very close to </w:t>
+      </w:r>
+      <w:proofErr w:type="gramStart"/>
+      <w:r>
+        <w:rPr>
+          <w:rFonts w:ascii="Helvetica" w:hAnsi="Helvetica"/>
+          <w:sz w:val="22"/>
+          <w:szCs w:val="22"/>
+        </w:rPr>
+        <w:t>a</w:t>
+      </w:r>
+      <w:proofErr w:type="gramEnd"/>
+      <w:r>
+        <w:rPr>
+          <w:rFonts w:ascii="Helvetica" w:hAnsi="Helvetica"/>
+          <w:sz w:val="22"/>
+          <w:szCs w:val="22"/>
+        </w:rPr>
+        <w:t xml:space="preserve"> MLE: the change in log-likelihood between successive iterations was less than 1 </w:t>
       </w:r>
       <w:r>
         <w:rPr>
@@ -1242,6 +1296,7 @@
           <w:szCs w:val="22"/>
         </w:rPr>
       </w:pPr>
+      <w:commentRangeStart w:id="1"/>
       <w:r>
         <w:rPr>
           <w:rFonts w:ascii="Helvetica" w:hAnsi="Helvetica"/>
@@ -1250,6 +1305,13 @@
           <w:szCs w:val="22"/>
         </w:rPr>
         <w:t>If necessary, we can add details here about fitting topic models separately to each tissue.</w:t>
+      </w:r>
+      <w:commentRangeEnd w:id="1"/>
+      <w:r>
+        <w:rPr>
+          <w:rStyle w:val="CommentReference"/>
+        </w:rPr>
+        <w:commentReference w:id="1"/>
       </w:r>
     </w:p>
     <w:p>
@@ -1972,13 +2034,23 @@
         </w:rPr>
         <w:t xml:space="preserve"> function with the following settings: </w:t>
       </w:r>
+      <w:proofErr w:type="gramStart"/>
       <w:r>
         <w:rPr>
           <w:rFonts w:ascii="Courier" w:hAnsi="Courier"/>
           <w:sz w:val="22"/>
           <w:szCs w:val="22"/>
         </w:rPr>
-        <w:t>shrink.method = "ash"</w:t>
+        <w:t>shrink.method</w:t>
+      </w:r>
+      <w:proofErr w:type="gramEnd"/>
+      <w:r>
+        <w:rPr>
+          <w:rFonts w:ascii="Courier" w:hAnsi="Courier"/>
+          <w:sz w:val="22"/>
+          <w:szCs w:val="22"/>
+        </w:rPr>
+        <w:t xml:space="preserve"> = "ash"</w:t>
       </w:r>
       <w:r>
         <w:rPr>
@@ -2218,20 +2290,30 @@
         </w:rPr>
         <w:t xml:space="preserve">). The GoM DE analysis (with </w:t>
       </w:r>
+      <w:proofErr w:type="gramStart"/>
       <w:r>
         <w:rPr>
           <w:rFonts w:ascii="Courier" w:hAnsi="Courier"/>
           <w:sz w:val="22"/>
           <w:szCs w:val="22"/>
         </w:rPr>
-        <w:t>shrink.method = “ash</w:t>
-      </w:r>
+        <w:t>shrink.method</w:t>
+      </w:r>
+      <w:proofErr w:type="gramEnd"/>
       <w:r>
         <w:rPr>
           <w:rFonts w:ascii="Courier" w:hAnsi="Courier"/>
           <w:sz w:val="22"/>
           <w:szCs w:val="22"/>
         </w:rPr>
+        <w:t xml:space="preserve"> = “ash</w:t>
+      </w:r>
+      <w:r>
+        <w:rPr>
+          <w:rFonts w:ascii="Courier" w:hAnsi="Courier"/>
+          <w:sz w:val="22"/>
+          <w:szCs w:val="22"/>
+        </w:rPr>
         <w:t>”</w:t>
       </w:r>
       <w:r>
@@ -2323,8 +2405,6 @@
         </w:rPr>
         <w:t>Note that the</w:t>
       </w:r>
-      <w:bookmarkStart w:id="1" w:name="_GoBack"/>
-      <w:bookmarkEnd w:id="1"/>
       <w:r>
         <w:rPr>
           <w:rFonts w:ascii="Helvetica" w:hAnsi="Helvetica"/>
@@ -2400,6 +2480,502 @@
           <w:szCs w:val="22"/>
         </w:rPr>
         <w:t xml:space="preserve"> is a more conservative measure [ash2016].</w:t>
+      </w:r>
+    </w:p>
+    <w:p>
+      <w:pPr>
+        <w:rPr>
+          <w:rFonts w:ascii="Helvetica" w:hAnsi="Helvetica"/>
+          <w:sz w:val="22"/>
+          <w:szCs w:val="22"/>
+        </w:rPr>
+      </w:pPr>
+    </w:p>
+    <w:p>
+      <w:pPr>
+        <w:rPr>
+          <w:rFonts w:ascii="Helvetica" w:hAnsi="Helvetica"/>
+          <w:b/>
+          <w:sz w:val="22"/>
+          <w:szCs w:val="22"/>
+        </w:rPr>
+      </w:pPr>
+      <w:r>
+        <w:rPr>
+          <w:rFonts w:ascii="Helvetica" w:hAnsi="Helvetica"/>
+          <w:b/>
+          <w:sz w:val="22"/>
+          <w:szCs w:val="22"/>
+        </w:rPr>
+        <w:t xml:space="preserve">Gene sets </w:t>
+      </w:r>
+    </w:p>
+    <w:p>
+      <w:pPr>
+        <w:rPr>
+          <w:rFonts w:ascii="Helvetica" w:hAnsi="Helvetica"/>
+          <w:sz w:val="22"/>
+          <w:szCs w:val="22"/>
+        </w:rPr>
+      </w:pPr>
+    </w:p>
+    <w:p>
+      <w:pPr>
+        <w:rPr>
+          <w:rFonts w:ascii="Helvetica" w:hAnsi="Helvetica"/>
+          <w:sz w:val="22"/>
+          <w:szCs w:val="22"/>
+        </w:rPr>
+      </w:pPr>
+      <w:r>
+        <w:rPr>
+          <w:rFonts w:ascii="Helvetica" w:hAnsi="Helvetica"/>
+          <w:sz w:val="22"/>
+          <w:szCs w:val="22"/>
+        </w:rPr>
+        <w:t>Mouse</w:t>
+      </w:r>
+      <w:r>
+        <w:rPr>
+          <w:rFonts w:ascii="Helvetica" w:hAnsi="Helvetica"/>
+          <w:sz w:val="22"/>
+          <w:szCs w:val="22"/>
+        </w:rPr>
+        <w:t xml:space="preserve"> gene sets for the gene set enrichment analyses (GSEA) were compil</w:t>
+      </w:r>
+      <w:r>
+        <w:rPr>
+          <w:rFonts w:ascii="Helvetica" w:hAnsi="Helvetica"/>
+          <w:sz w:val="22"/>
+          <w:szCs w:val="22"/>
+        </w:rPr>
+        <w:t>e</w:t>
+      </w:r>
+      <w:r>
+        <w:rPr>
+          <w:rFonts w:ascii="Helvetica" w:hAnsi="Helvetica"/>
+          <w:sz w:val="22"/>
+          <w:szCs w:val="22"/>
+        </w:rPr>
+        <w:t>d from the fol- lowing gene set databases: NCBI BioSystems [</w:t>
+      </w:r>
+      <w:r>
+        <w:rPr>
+          <w:rFonts w:ascii="Helvetica" w:hAnsi="Helvetica"/>
+          <w:sz w:val="22"/>
+          <w:szCs w:val="22"/>
+        </w:rPr>
+        <w:t>biosystems2009</w:t>
+      </w:r>
+      <w:r>
+        <w:rPr>
+          <w:rFonts w:ascii="Helvetica" w:hAnsi="Helvetica"/>
+          <w:sz w:val="22"/>
+          <w:szCs w:val="22"/>
+        </w:rPr>
+        <w:t>]; Pathway Commons [</w:t>
+      </w:r>
+      <w:r>
+        <w:rPr>
+          <w:rFonts w:ascii="Helvetica" w:hAnsi="Helvetica"/>
+          <w:sz w:val="22"/>
+          <w:szCs w:val="22"/>
+        </w:rPr>
+        <w:t>pc2010</w:t>
+      </w:r>
+      <w:r>
+        <w:rPr>
+          <w:rFonts w:ascii="Helvetica" w:hAnsi="Helvetica"/>
+          <w:sz w:val="22"/>
+          <w:szCs w:val="22"/>
+        </w:rPr>
+        <w:t xml:space="preserve">, </w:t>
+      </w:r>
+      <w:r>
+        <w:rPr>
+          <w:rFonts w:ascii="Helvetica" w:hAnsi="Helvetica"/>
+          <w:sz w:val="22"/>
+          <w:szCs w:val="22"/>
+        </w:rPr>
+        <w:t>pc2019</w:t>
+      </w:r>
+      <w:r>
+        <w:rPr>
+          <w:rFonts w:ascii="Helvetica" w:hAnsi="Helvetica"/>
+          <w:sz w:val="22"/>
+          <w:szCs w:val="22"/>
+        </w:rPr>
+        <w:t>]; and MSigDB [</w:t>
+      </w:r>
+      <w:r>
+        <w:rPr>
+          <w:rFonts w:ascii="Helvetica" w:hAnsi="Helvetica"/>
+          <w:sz w:val="22"/>
+          <w:szCs w:val="22"/>
+        </w:rPr>
+        <w:t>gsea2005</w:t>
+      </w:r>
+      <w:r>
+        <w:rPr>
+          <w:rFonts w:ascii="Helvetica" w:hAnsi="Helvetica"/>
+          <w:sz w:val="22"/>
+          <w:szCs w:val="22"/>
+        </w:rPr>
+        <w:t>, msigdb2011, msigdb2015]</w:t>
+      </w:r>
+      <w:r>
+        <w:rPr>
+          <w:rFonts w:ascii="Helvetica" w:hAnsi="Helvetica"/>
+          <w:sz w:val="22"/>
+          <w:szCs w:val="22"/>
+        </w:rPr>
+        <w:t>, which include</w:t>
+      </w:r>
+      <w:r>
+        <w:rPr>
+          <w:rFonts w:ascii="Helvetica" w:hAnsi="Helvetica"/>
+          <w:sz w:val="22"/>
+          <w:szCs w:val="22"/>
+        </w:rPr>
+        <w:t>d</w:t>
+      </w:r>
+      <w:r>
+        <w:rPr>
+          <w:rFonts w:ascii="Helvetica" w:hAnsi="Helvetica"/>
+          <w:sz w:val="22"/>
+          <w:szCs w:val="22"/>
+        </w:rPr>
+        <w:t xml:space="preserve"> Gene Ontology (GO) gene sets [</w:t>
+      </w:r>
+      <w:r>
+        <w:rPr>
+          <w:rFonts w:ascii="Helvetica" w:hAnsi="Helvetica"/>
+          <w:sz w:val="22"/>
+          <w:szCs w:val="22"/>
+        </w:rPr>
+        <w:t>go2000</w:t>
+      </w:r>
+      <w:r>
+        <w:rPr>
+          <w:rFonts w:ascii="Helvetica" w:hAnsi="Helvetica"/>
+          <w:sz w:val="22"/>
+          <w:szCs w:val="22"/>
+        </w:rPr>
+        <w:t>, go2020</w:t>
+      </w:r>
+      <w:r>
+        <w:rPr>
+          <w:rFonts w:ascii="Helvetica" w:hAnsi="Helvetica"/>
+          <w:sz w:val="22"/>
+          <w:szCs w:val="22"/>
+        </w:rPr>
+        <w:t xml:space="preserve">]. Specifically, we downloaded </w:t>
+      </w:r>
+      <w:r>
+        <w:rPr>
+          <w:rFonts w:ascii="Courier" w:hAnsi="Courier"/>
+          <w:sz w:val="22"/>
+          <w:szCs w:val="22"/>
+        </w:rPr>
+        <w:t>bsid2info.gz</w:t>
+      </w:r>
+      <w:r>
+        <w:rPr>
+          <w:rFonts w:ascii="Helvetica" w:hAnsi="Helvetica"/>
+          <w:sz w:val="22"/>
+          <w:szCs w:val="22"/>
+        </w:rPr>
+        <w:t xml:space="preserve"> and </w:t>
+      </w:r>
+      <w:r>
+        <w:rPr>
+          <w:rFonts w:ascii="Courier" w:hAnsi="Courier"/>
+          <w:sz w:val="22"/>
+          <w:szCs w:val="22"/>
+        </w:rPr>
+        <w:t>biosystems gene.gz</w:t>
+      </w:r>
+      <w:r>
+        <w:rPr>
+          <w:rFonts w:ascii="Helvetica" w:hAnsi="Helvetica"/>
+          <w:sz w:val="22"/>
+          <w:szCs w:val="22"/>
+        </w:rPr>
+        <w:t xml:space="preserve"> from the NCBI FTP site (</w:t>
+      </w:r>
+      <w:r>
+        <w:rPr>
+          <w:rFonts w:ascii="Courier" w:hAnsi="Courier"/>
+          <w:sz w:val="22"/>
+          <w:szCs w:val="22"/>
+        </w:rPr>
+        <w:t>https://ftp.ncbi.nih.gov/gene</w:t>
+      </w:r>
+      <w:r>
+        <w:rPr>
+          <w:rFonts w:ascii="Helvetica" w:hAnsi="Helvetica"/>
+          <w:sz w:val="22"/>
+          <w:szCs w:val="22"/>
+        </w:rPr>
+        <w:t xml:space="preserve">) on March 22, 2020; </w:t>
+      </w:r>
+      <w:r>
+        <w:rPr>
+          <w:rFonts w:ascii="Courier" w:hAnsi="Courier"/>
+          <w:sz w:val="22"/>
+          <w:szCs w:val="22"/>
+        </w:rPr>
+        <w:t>PathwayCommons12.All.hgnc.gmt.gz</w:t>
+      </w:r>
+      <w:r>
+        <w:rPr>
+          <w:rFonts w:ascii="Helvetica" w:hAnsi="Helvetica"/>
+          <w:sz w:val="22"/>
+          <w:szCs w:val="22"/>
+        </w:rPr>
+        <w:t xml:space="preserve"> from the Pathway Commons website (</w:t>
+      </w:r>
+      <w:r>
+        <w:rPr>
+          <w:rFonts w:ascii="Courier" w:hAnsi="Courier"/>
+          <w:sz w:val="22"/>
+          <w:szCs w:val="22"/>
+        </w:rPr>
+        <w:t>https://www.pathwaycommons.org</w:t>
+      </w:r>
+      <w:r>
+        <w:rPr>
+          <w:rFonts w:ascii="Helvetica" w:hAnsi="Helvetica"/>
+          <w:sz w:val="22"/>
+          <w:szCs w:val="22"/>
+        </w:rPr>
+        <w:t>) on March 20, 2020; and msigdb v7.2.xml.gz</w:t>
+      </w:r>
+      <w:r>
+        <w:rPr>
+          <w:rFonts w:ascii="Helvetica" w:hAnsi="Helvetica"/>
+          <w:sz w:val="22"/>
+          <w:szCs w:val="22"/>
+        </w:rPr>
+        <w:t xml:space="preserve"> </w:t>
+      </w:r>
+      <w:r>
+        <w:rPr>
+          <w:rFonts w:ascii="Helvetica" w:hAnsi="Helvetica"/>
+          <w:sz w:val="22"/>
+          <w:szCs w:val="22"/>
+        </w:rPr>
+        <w:t>from the MSigDB website (https://www.gsea-msigdb.org) on October 15, 2020. For the gene set enrichment analyses</w:t>
+      </w:r>
+      <w:r>
+        <w:rPr>
+          <w:rFonts w:ascii="Helvetica" w:hAnsi="Helvetica"/>
+          <w:sz w:val="22"/>
+          <w:szCs w:val="22"/>
+        </w:rPr>
+        <w:t>,</w:t>
+      </w:r>
+      <w:r>
+        <w:rPr>
+          <w:rFonts w:ascii="Helvetica" w:hAnsi="Helvetica"/>
+          <w:sz w:val="22"/>
+          <w:szCs w:val="22"/>
+        </w:rPr>
+        <w:t xml:space="preserve"> we also downloaded </w:t>
+      </w:r>
+      <w:r>
+        <w:rPr>
+          <w:rFonts w:ascii="Helvetica" w:hAnsi="Helvetica"/>
+          <w:sz w:val="22"/>
+          <w:szCs w:val="22"/>
+        </w:rPr>
+        <w:t xml:space="preserve">the </w:t>
+      </w:r>
+      <w:r>
+        <w:rPr>
+          <w:rFonts w:ascii="Helvetica" w:hAnsi="Helvetica"/>
+          <w:sz w:val="22"/>
+          <w:szCs w:val="22"/>
+        </w:rPr>
+        <w:t xml:space="preserve">mouse gene information (“gene info”) file </w:t>
+      </w:r>
+      <w:r>
+        <w:rPr>
+          <w:rFonts w:ascii="Courier" w:hAnsi="Courier"/>
+          <w:sz w:val="22"/>
+          <w:szCs w:val="22"/>
+        </w:rPr>
+        <w:t>Mus</w:t>
+      </w:r>
+      <w:r>
+        <w:rPr>
+          <w:rFonts w:ascii="Courier" w:hAnsi="Courier"/>
+          <w:sz w:val="22"/>
+          <w:szCs w:val="22"/>
+        </w:rPr>
+        <w:t>_</w:t>
+      </w:r>
+      <w:r>
+        <w:rPr>
+          <w:rFonts w:ascii="Courier" w:hAnsi="Courier"/>
+          <w:sz w:val="22"/>
+          <w:szCs w:val="22"/>
+        </w:rPr>
+        <w:t>musculus.gene</w:t>
+      </w:r>
+      <w:r>
+        <w:rPr>
+          <w:rFonts w:ascii="Courier" w:hAnsi="Courier"/>
+          <w:sz w:val="22"/>
+          <w:szCs w:val="22"/>
+        </w:rPr>
+        <w:t>_</w:t>
+      </w:r>
+      <w:r>
+        <w:rPr>
+          <w:rFonts w:ascii="Courier" w:hAnsi="Courier"/>
+          <w:sz w:val="22"/>
+          <w:szCs w:val="22"/>
+        </w:rPr>
+        <w:t>info.gz</w:t>
+      </w:r>
+      <w:r>
+        <w:rPr>
+          <w:rFonts w:ascii="Helvetica" w:hAnsi="Helvetica"/>
+          <w:sz w:val="22"/>
+          <w:szCs w:val="22"/>
+        </w:rPr>
+        <w:t xml:space="preserve"> from the NCBI</w:t>
+      </w:r>
+      <w:r>
+        <w:rPr>
+          <w:rFonts w:ascii="Helvetica" w:hAnsi="Helvetica"/>
+          <w:sz w:val="22"/>
+          <w:szCs w:val="22"/>
+        </w:rPr>
+        <w:t xml:space="preserve"> </w:t>
+      </w:r>
+      <w:r>
+        <w:rPr>
+          <w:rFonts w:ascii="Helvetica" w:hAnsi="Helvetica"/>
+          <w:sz w:val="22"/>
+          <w:szCs w:val="22"/>
+        </w:rPr>
+        <w:t xml:space="preserve">FTP site on October 15, 2020. </w:t>
+      </w:r>
+      <w:r>
+        <w:rPr>
+          <w:rFonts w:ascii="Helvetica" w:hAnsi="Helvetica"/>
+          <w:sz w:val="22"/>
+          <w:szCs w:val="22"/>
+        </w:rPr>
+        <w:t>To facilitate integration of these gene sets into our analyses, we have compiled these gene sets into an R package [</w:t>
+      </w:r>
+      <w:r>
+        <w:rPr>
+          <w:rFonts w:ascii="Helvetica" w:hAnsi="Helvetica"/>
+          <w:sz w:val="22"/>
+          <w:szCs w:val="22"/>
+        </w:rPr>
+        <w:t>pathways2021</w:t>
+      </w:r>
+      <w:r>
+        <w:rPr>
+          <w:rFonts w:ascii="Helvetica" w:hAnsi="Helvetica"/>
+          <w:sz w:val="22"/>
+          <w:szCs w:val="22"/>
+        </w:rPr>
+        <w:t>].</w:t>
+      </w:r>
+    </w:p>
+    <w:p>
+      <w:pPr>
+        <w:rPr>
+          <w:rFonts w:ascii="Helvetica" w:hAnsi="Helvetica"/>
+          <w:sz w:val="22"/>
+          <w:szCs w:val="22"/>
+        </w:rPr>
+      </w:pPr>
+    </w:p>
+    <w:p>
+      <w:pPr>
+        <w:rPr>
+          <w:rFonts w:ascii="Helvetica" w:hAnsi="Helvetica"/>
+          <w:sz w:val="22"/>
+          <w:szCs w:val="22"/>
+        </w:rPr>
+      </w:pPr>
+      <w:commentRangeStart w:id="2"/>
+      <w:r>
+        <w:rPr>
+          <w:rFonts w:ascii="Helvetica" w:hAnsi="Helvetica"/>
+          <w:sz w:val="22"/>
+          <w:szCs w:val="22"/>
+        </w:rPr>
+        <w:t>Put together, we obtained 33,380 mouse gene</w:t>
+      </w:r>
+      <w:r>
+        <w:rPr>
+          <w:rFonts w:ascii="Helvetica" w:hAnsi="Helvetica"/>
+          <w:sz w:val="22"/>
+          <w:szCs w:val="22"/>
+        </w:rPr>
+        <w:t xml:space="preserve"> </w:t>
+      </w:r>
+      <w:r>
+        <w:rPr>
+          <w:rFonts w:ascii="Helvetica" w:hAnsi="Helvetica"/>
+          <w:sz w:val="22"/>
+          <w:szCs w:val="22"/>
+        </w:rPr>
+        <w:t>sets, although in practice we filtered out many gene</w:t>
+      </w:r>
+      <w:r>
+        <w:rPr>
+          <w:rFonts w:ascii="Helvetica" w:hAnsi="Helvetica"/>
+          <w:sz w:val="22"/>
+          <w:szCs w:val="22"/>
+        </w:rPr>
+        <w:t xml:space="preserve"> </w:t>
+      </w:r>
+      <w:r>
+        <w:rPr>
+          <w:rFonts w:ascii="Helvetica" w:hAnsi="Helvetica"/>
+          <w:sz w:val="22"/>
+          <w:szCs w:val="22"/>
+        </w:rPr>
+        <w:t>sets based on certain criteria before running the GSEA (exact numbers of gene sets tested for enrichment in</w:t>
+      </w:r>
+      <w:r>
+        <w:rPr>
+          <w:rFonts w:ascii="Helvetica" w:hAnsi="Helvetica"/>
+          <w:sz w:val="22"/>
+          <w:szCs w:val="22"/>
+        </w:rPr>
+        <w:t xml:space="preserve"> </w:t>
+      </w:r>
+      <w:r>
+        <w:rPr>
+          <w:rFonts w:ascii="Helvetica" w:hAnsi="Helvetica"/>
+          <w:sz w:val="22"/>
+          <w:szCs w:val="22"/>
+        </w:rPr>
+        <w:t>each gene set enrichment analysis are given below).</w:t>
+      </w:r>
+      <w:r>
+        <w:rPr>
+          <w:rFonts w:ascii="Helvetica" w:hAnsi="Helvetica"/>
+          <w:sz w:val="22"/>
+          <w:szCs w:val="22"/>
+        </w:rPr>
+        <w:t xml:space="preserve"> </w:t>
+      </w:r>
+      <w:commentRangeEnd w:id="2"/>
+      <w:r>
+        <w:rPr>
+          <w:rStyle w:val="CommentReference"/>
+        </w:rPr>
+        <w:commentReference w:id="2"/>
       </w:r>
     </w:p>
     <w:p>
@@ -2429,7 +3005,16 @@
           <w:sz w:val="22"/>
           <w:szCs w:val="22"/>
         </w:rPr>
-        <w:t>Computing environment for topic modeling analysis</w:t>
+        <w:t xml:space="preserve">Computing environment for topic modeling </w:t>
+      </w:r>
+      <w:r>
+        <w:rPr>
+          <w:rFonts w:ascii="Helvetica" w:hAnsi="Helvetica"/>
+          <w:b/>
+          <w:sz w:val="22"/>
+          <w:szCs w:val="22"/>
+        </w:rPr>
+        <w:t>and gene set enrichment analyses</w:t>
       </w:r>
     </w:p>
     <w:p>
@@ -2624,6 +3209,65 @@
           <w:sz w:val="22"/>
           <w:szCs w:val="22"/>
         </w:rPr>
+        <w:t xml:space="preserve">[biosystems2009] </w:t>
+      </w:r>
+      <w:r>
+        <w:rPr>
+          <w:rFonts w:ascii="Helvetica" w:hAnsi="Helvetica"/>
+          <w:sz w:val="22"/>
+          <w:szCs w:val="22"/>
+        </w:rPr>
+        <w:t xml:space="preserve">Geer, L.Y., Marchler-Bauer, A., Geer, R.C., Han, L., He, J., He, S., Liu, C., Shi, W., Bryant, S.H.: The NCBI biosystems database. </w:t>
+      </w:r>
+      <w:r>
+        <w:rPr>
+          <w:rFonts w:ascii="Helvetica" w:hAnsi="Helvetica"/>
+          <w:i/>
+          <w:sz w:val="22"/>
+          <w:szCs w:val="22"/>
+        </w:rPr>
+        <w:t>Nucleic Acids Research</w:t>
+      </w:r>
+      <w:r>
+        <w:rPr>
+          <w:rFonts w:ascii="Helvetica" w:hAnsi="Helvetica"/>
+          <w:sz w:val="22"/>
+          <w:szCs w:val="22"/>
+        </w:rPr>
+        <w:t xml:space="preserve"> 38(supplement-1), 492–496 (2009)</w:t>
+      </w:r>
+    </w:p>
+    <w:p>
+      <w:pPr>
+        <w:rPr>
+          <w:rFonts w:ascii="Helvetica" w:hAnsi="Helvetica"/>
+          <w:sz w:val="22"/>
+          <w:szCs w:val="22"/>
+        </w:rPr>
+      </w:pPr>
+      <w:r>
+        <w:rPr>
+          <w:rFonts w:ascii="Helvetica" w:hAnsi="Helvetica"/>
+          <w:sz w:val="22"/>
+          <w:szCs w:val="22"/>
+        </w:rPr>
+        <w:t xml:space="preserve"> </w:t>
+      </w:r>
+    </w:p>
+    <w:p>
+      <w:pPr>
+        <w:rPr>
+          <w:rFonts w:ascii="Helvetica" w:hAnsi="Helvetica"/>
+          <w:sz w:val="22"/>
+          <w:szCs w:val="22"/>
+        </w:rPr>
+      </w:pPr>
+      <w:r>
+        <w:rPr>
+          <w:rFonts w:ascii="Helvetica" w:hAnsi="Helvetica"/>
+          <w:sz w:val="22"/>
+          <w:szCs w:val="22"/>
+        </w:rPr>
         <w:t xml:space="preserve">[cistopic2019] </w:t>
       </w:r>
       <w:r>
@@ -2783,7 +3427,135 @@
           <w:sz w:val="22"/>
           <w:szCs w:val="22"/>
         </w:rPr>
-        <w:t xml:space="preserve"> 2105.13440 (2021). </w:t>
+        <w:t xml:space="preserve"> 2105.13440 (2021)</w:t>
+      </w:r>
+    </w:p>
+    <w:p>
+      <w:pPr>
+        <w:rPr>
+          <w:rFonts w:ascii="Helvetica" w:hAnsi="Helvetica"/>
+          <w:sz w:val="22"/>
+          <w:szCs w:val="22"/>
+        </w:rPr>
+      </w:pPr>
+    </w:p>
+    <w:p>
+      <w:pPr>
+        <w:rPr>
+          <w:rFonts w:ascii="Helvetica" w:hAnsi="Helvetica"/>
+          <w:sz w:val="22"/>
+          <w:szCs w:val="22"/>
+        </w:rPr>
+      </w:pPr>
+      <w:r>
+        <w:rPr>
+          <w:rFonts w:ascii="Helvetica" w:hAnsi="Helvetica"/>
+          <w:sz w:val="22"/>
+          <w:szCs w:val="22"/>
+        </w:rPr>
+        <w:t xml:space="preserve">[go2000] </w:t>
+      </w:r>
+      <w:r>
+        <w:rPr>
+          <w:rFonts w:ascii="Helvetica" w:hAnsi="Helvetica"/>
+          <w:sz w:val="22"/>
+          <w:szCs w:val="22"/>
+        </w:rPr>
+        <w:t xml:space="preserve">Ashburner, M., Ball, C.A., Blake, J.A., Botstein, D., Butler, H., Cherry, J.M., Davis, A.P., Dolinski, K., Dwight, S.S., Eppig, J.T., Harris, M.A., Hill, D.P., Issel-Tarver, L., Kasarskis, A., Lewis, S., Matese, J.C., Richardson, J.E., Ringwald, M., Rubin, G.M., Sherlock, G.: Gene Ontology: tool for the unification of biology. </w:t>
+      </w:r>
+      <w:r>
+        <w:rPr>
+          <w:rFonts w:ascii="Helvetica" w:hAnsi="Helvetica"/>
+          <w:i/>
+          <w:sz w:val="22"/>
+          <w:szCs w:val="22"/>
+        </w:rPr>
+        <w:t>Nature Genetics</w:t>
+      </w:r>
+      <w:r>
+        <w:rPr>
+          <w:rFonts w:ascii="Helvetica" w:hAnsi="Helvetica"/>
+          <w:sz w:val="22"/>
+          <w:szCs w:val="22"/>
+        </w:rPr>
+        <w:t xml:space="preserve"> 25(1), 25–29 (2000)</w:t>
+      </w:r>
+    </w:p>
+    <w:p>
+      <w:pPr>
+        <w:rPr>
+          <w:rFonts w:ascii="Helvetica" w:hAnsi="Helvetica"/>
+          <w:sz w:val="22"/>
+          <w:szCs w:val="22"/>
+        </w:rPr>
+      </w:pPr>
+    </w:p>
+    <w:p>
+      <w:pPr>
+        <w:rPr>
+          <w:rFonts w:ascii="Helvetica" w:hAnsi="Helvetica"/>
+          <w:sz w:val="22"/>
+          <w:szCs w:val="22"/>
+        </w:rPr>
+      </w:pPr>
+      <w:r>
+        <w:rPr>
+          <w:rFonts w:ascii="Helvetica" w:hAnsi="Helvetica"/>
+          <w:sz w:val="22"/>
+          <w:szCs w:val="22"/>
+        </w:rPr>
+        <w:t xml:space="preserve">[go2020] </w:t>
+      </w:r>
+      <w:r>
+        <w:rPr>
+          <w:rFonts w:ascii="Helvetica" w:hAnsi="Helvetica"/>
+          <w:sz w:val="22"/>
+          <w:szCs w:val="22"/>
+        </w:rPr>
+        <w:t xml:space="preserve">The Gene Ontology Consortium: </w:t>
+      </w:r>
+      <w:proofErr w:type="gramStart"/>
+      <w:r>
+        <w:rPr>
+          <w:rFonts w:ascii="Helvetica" w:hAnsi="Helvetica"/>
+          <w:sz w:val="22"/>
+          <w:szCs w:val="22"/>
+        </w:rPr>
+        <w:t>t</w:t>
+      </w:r>
+      <w:r>
+        <w:rPr>
+          <w:rFonts w:ascii="Helvetica" w:hAnsi="Helvetica"/>
+          <w:sz w:val="22"/>
+          <w:szCs w:val="22"/>
+        </w:rPr>
+        <w:t>he</w:t>
+      </w:r>
+      <w:proofErr w:type="gramEnd"/>
+      <w:r>
+        <w:rPr>
+          <w:rFonts w:ascii="Helvetica" w:hAnsi="Helvetica"/>
+          <w:sz w:val="22"/>
+          <w:szCs w:val="22"/>
+        </w:rPr>
+        <w:t xml:space="preserve"> Gene Ontology resource: enriching a GOld mine. </w:t>
+      </w:r>
+      <w:r>
+        <w:rPr>
+          <w:rFonts w:ascii="Helvetica" w:hAnsi="Helvetica"/>
+          <w:i/>
+          <w:sz w:val="22"/>
+          <w:szCs w:val="22"/>
+        </w:rPr>
+        <w:t>Nucleic Acids Research</w:t>
+      </w:r>
+      <w:r>
+        <w:rPr>
+          <w:rFonts w:ascii="Helvetica" w:hAnsi="Helvetica"/>
+          <w:sz w:val="22"/>
+          <w:szCs w:val="22"/>
+        </w:rPr>
+        <w:t xml:space="preserve"> 49(D1), 325–334 (2020)</w:t>
       </w:r>
     </w:p>
     <w:p>
@@ -2929,49 +3701,345 @@
           <w:sz w:val="22"/>
           <w:szCs w:val="22"/>
         </w:rPr>
+        <w:t xml:space="preserve"> Interpreting structure in sequence count data with differential expression analysis allowing for grades of membership</w:t>
+      </w:r>
+      <w:r>
+        <w:rPr>
+          <w:rFonts w:ascii="Helvetica" w:hAnsi="Helvetica"/>
+          <w:sz w:val="22"/>
+          <w:szCs w:val="22"/>
+        </w:rPr>
+        <w:t xml:space="preserve">. </w:t>
+      </w:r>
+      <w:r>
+        <w:rPr>
+          <w:rFonts w:ascii="Helvetica" w:hAnsi="Helvetica"/>
+          <w:i/>
+          <w:sz w:val="22"/>
+          <w:szCs w:val="22"/>
+        </w:rPr>
+        <w:t>Manuscript in preparation.</w:t>
+      </w:r>
+    </w:p>
+    <w:p>
+      <w:pPr>
+        <w:rPr>
+          <w:rFonts w:ascii="Helvetica" w:hAnsi="Helvetica"/>
+          <w:sz w:val="22"/>
+          <w:szCs w:val="22"/>
+        </w:rPr>
+      </w:pPr>
+    </w:p>
+    <w:p>
+      <w:pPr>
+        <w:rPr>
+          <w:rFonts w:ascii="Helvetica" w:hAnsi="Helvetica"/>
+          <w:sz w:val="22"/>
+          <w:szCs w:val="22"/>
+        </w:rPr>
+      </w:pPr>
+      <w:r>
+        <w:rPr>
+          <w:rFonts w:ascii="Helvetica" w:hAnsi="Helvetica"/>
+          <w:sz w:val="22"/>
+          <w:szCs w:val="22"/>
+        </w:rPr>
+        <w:t xml:space="preserve">[gsea2005] Subramanian, A., Tamayo, P., Mootha, V.K., Mukherjee, S., Ebert, B.L., Gillette, M.A., Paulovich, A., Pomeroy, S.L., Golub, T.R., Lander, E.S., Mesirov, J.P.: Gene set enrichment analysis: a knowledge-based approach for interpreting genome-wide expression profiles. </w:t>
+      </w:r>
+      <w:r>
+        <w:rPr>
+          <w:rFonts w:ascii="Helvetica" w:hAnsi="Helvetica"/>
+          <w:i/>
+          <w:sz w:val="22"/>
+          <w:szCs w:val="22"/>
+        </w:rPr>
+        <w:t>Proceedings of the National Academy of Sciences</w:t>
+      </w:r>
+      <w:r>
+        <w:rPr>
+          <w:rFonts w:ascii="Helvetica" w:hAnsi="Helvetica"/>
+          <w:sz w:val="22"/>
+          <w:szCs w:val="22"/>
+        </w:rPr>
+        <w:t xml:space="preserve"> 102(43), 15545–15550 (2005)</w:t>
+      </w:r>
+    </w:p>
+    <w:p>
+      <w:pPr>
+        <w:rPr>
+          <w:rFonts w:ascii="Helvetica" w:hAnsi="Helvetica"/>
+          <w:sz w:val="22"/>
+          <w:szCs w:val="22"/>
+        </w:rPr>
+      </w:pPr>
+    </w:p>
+    <w:p>
+      <w:pPr>
+        <w:rPr>
+          <w:rFonts w:ascii="Helvetica" w:hAnsi="Helvetica"/>
+          <w:sz w:val="22"/>
+          <w:szCs w:val="22"/>
+        </w:rPr>
+      </w:pPr>
+      <w:r>
+        <w:rPr>
+          <w:rFonts w:ascii="Helvetica" w:hAnsi="Helvetica"/>
+          <w:sz w:val="22"/>
+          <w:szCs w:val="22"/>
+        </w:rPr>
+        <w:t xml:space="preserve">[hien2021] </w:t>
+      </w:r>
+      <w:r>
+        <w:rPr>
+          <w:rFonts w:ascii="Helvetica" w:hAnsi="Helvetica"/>
+          <w:sz w:val="22"/>
+          <w:szCs w:val="22"/>
+        </w:rPr>
+        <w:t xml:space="preserve">Hien, L.T.K., Gillis, N.: Algorithms for nonnegative matrix factorization with the Kullback–Leibler divergence. </w:t>
+      </w:r>
+      <w:r>
+        <w:rPr>
+          <w:rFonts w:ascii="Helvetica" w:hAnsi="Helvetica"/>
+          <w:i/>
+          <w:sz w:val="22"/>
+          <w:szCs w:val="22"/>
+        </w:rPr>
+        <w:t>Journal of Scientific Computing</w:t>
+      </w:r>
+      <w:r>
+        <w:rPr>
+          <w:rFonts w:ascii="Helvetica" w:hAnsi="Helvetica"/>
+          <w:sz w:val="22"/>
+          <w:szCs w:val="22"/>
+        </w:rPr>
+        <w:t xml:space="preserve"> 87(3), 93 (2021)</w:t>
+      </w:r>
+    </w:p>
+    <w:p>
+      <w:pPr>
+        <w:rPr>
+          <w:rFonts w:ascii="Helvetica" w:hAnsi="Helvetica"/>
+          <w:sz w:val="22"/>
+          <w:szCs w:val="22"/>
+        </w:rPr>
+      </w:pPr>
+    </w:p>
+    <w:p>
+      <w:pPr>
+        <w:rPr>
+          <w:rFonts w:ascii="Helvetica" w:hAnsi="Helvetica"/>
+          <w:sz w:val="22"/>
+          <w:szCs w:val="22"/>
+        </w:rPr>
+      </w:pPr>
+      <w:r>
+        <w:rPr>
+          <w:rFonts w:ascii="Helvetica" w:hAnsi="Helvetica"/>
+          <w:sz w:val="22"/>
+          <w:szCs w:val="22"/>
+        </w:rPr>
+        <w:t>[msigdb2011] Liberzon, A., Subramanian, A., Pinchback, R., Thorvaldsd</w:t>
+      </w:r>
+      <w:r>
+        <w:rPr>
+          <w:rFonts w:ascii="Helvetica" w:hAnsi="Helvetica"/>
+          <w:sz w:val="22"/>
+          <w:szCs w:val="22"/>
+        </w:rPr>
+        <w:t>ó</w:t>
+      </w:r>
+      <w:r>
+        <w:rPr>
+          <w:rFonts w:ascii="Helvetica" w:hAnsi="Helvetica"/>
+          <w:sz w:val="22"/>
+          <w:szCs w:val="22"/>
+        </w:rPr>
+        <w:t xml:space="preserve">ttir, H., Tamayo, P., Mesirov, J.P.: Molecular signatures database (MSigDB) 3.0. </w:t>
+      </w:r>
+      <w:r>
+        <w:rPr>
+          <w:rFonts w:ascii="Helvetica" w:hAnsi="Helvetica"/>
+          <w:i/>
+          <w:sz w:val="22"/>
+          <w:szCs w:val="22"/>
+        </w:rPr>
+        <w:t>Bioinformatics</w:t>
+      </w:r>
+      <w:r>
+        <w:rPr>
+          <w:rFonts w:ascii="Helvetica" w:hAnsi="Helvetica"/>
+          <w:sz w:val="22"/>
+          <w:szCs w:val="22"/>
+        </w:rPr>
+        <w:t xml:space="preserve"> 27(12), 1739–1740 (2011)</w:t>
+      </w:r>
+    </w:p>
+    <w:p>
+      <w:pPr>
+        <w:rPr>
+          <w:rFonts w:ascii="Helvetica" w:hAnsi="Helvetica"/>
+          <w:sz w:val="22"/>
+          <w:szCs w:val="22"/>
+        </w:rPr>
+      </w:pPr>
+    </w:p>
+    <w:p>
+      <w:pPr>
+        <w:rPr>
+          <w:rFonts w:ascii="Helvetica" w:hAnsi="Helvetica"/>
+          <w:sz w:val="22"/>
+          <w:szCs w:val="22"/>
+        </w:rPr>
+      </w:pPr>
+      <w:r>
+        <w:rPr>
+          <w:rFonts w:ascii="Helvetica" w:hAnsi="Helvetica"/>
+          <w:sz w:val="22"/>
+          <w:szCs w:val="22"/>
+        </w:rPr>
+        <w:t>[msigdb2015] Liberzon, A., Birger, C., Thorvaldsd</w:t>
+      </w:r>
+      <w:r>
+        <w:rPr>
+          <w:rFonts w:ascii="Helvetica" w:hAnsi="Helvetica"/>
+          <w:sz w:val="22"/>
+          <w:szCs w:val="22"/>
+        </w:rPr>
+        <w:t>ó</w:t>
+      </w:r>
+      <w:r>
+        <w:rPr>
+          <w:rFonts w:ascii="Helvetica" w:hAnsi="Helvetica"/>
+          <w:sz w:val="22"/>
+          <w:szCs w:val="22"/>
+        </w:rPr>
+        <w:t xml:space="preserve">ttir, H., Ghandi, M., Mesirov, J.P., Tamayo, P.: The molecular signatures database hallmark gene set collection. </w:t>
+      </w:r>
+      <w:r>
+        <w:rPr>
+          <w:rFonts w:ascii="Helvetica" w:hAnsi="Helvetica"/>
+          <w:i/>
+          <w:sz w:val="22"/>
+          <w:szCs w:val="22"/>
+        </w:rPr>
+        <w:t>Cell Systems</w:t>
+      </w:r>
+      <w:r>
+        <w:rPr>
+          <w:rFonts w:ascii="Helvetica" w:hAnsi="Helvetica"/>
+          <w:sz w:val="22"/>
+          <w:szCs w:val="22"/>
+        </w:rPr>
+        <w:t xml:space="preserve"> 1(6), 417–425 (2015)</w:t>
+      </w:r>
+    </w:p>
+    <w:p>
+      <w:pPr>
+        <w:rPr>
+          <w:rFonts w:ascii="Helvetica" w:hAnsi="Helvetica"/>
+          <w:sz w:val="22"/>
+          <w:szCs w:val="22"/>
+        </w:rPr>
+      </w:pPr>
+    </w:p>
+    <w:p>
+      <w:pPr>
+        <w:rPr>
+          <w:rFonts w:ascii="Helvetica" w:hAnsi="Helvetica"/>
+          <w:sz w:val="22"/>
+          <w:szCs w:val="22"/>
+        </w:rPr>
+      </w:pPr>
+      <w:r>
+        <w:rPr>
+          <w:rFonts w:ascii="Helvetica" w:hAnsi="Helvetica"/>
+          <w:sz w:val="22"/>
+          <w:szCs w:val="22"/>
+        </w:rPr>
+        <w:t>[pathways</w:t>
+      </w:r>
+      <w:r>
+        <w:rPr>
+          <w:rFonts w:ascii="Helvetica" w:hAnsi="Helvetica"/>
+          <w:sz w:val="22"/>
+          <w:szCs w:val="22"/>
+        </w:rPr>
+        <w:t>2021</w:t>
+      </w:r>
+      <w:r>
+        <w:rPr>
+          <w:rFonts w:ascii="Helvetica" w:hAnsi="Helvetica"/>
+          <w:sz w:val="22"/>
+          <w:szCs w:val="22"/>
+        </w:rPr>
+        <w:t>]</w:t>
+      </w:r>
+      <w:r>
+        <w:rPr>
+          <w:rFonts w:ascii="CMSS8" w:hAnsi="CMSS8"/>
+          <w:sz w:val="14"/>
+          <w:szCs w:val="14"/>
+        </w:rPr>
         <w:t xml:space="preserve"> </w:t>
       </w:r>
-    </w:p>
-    <w:p>
-      <w:pPr>
-        <w:rPr>
-          <w:rFonts w:ascii="Helvetica" w:hAnsi="Helvetica"/>
-          <w:sz w:val="22"/>
-          <w:szCs w:val="22"/>
-        </w:rPr>
-      </w:pPr>
-      <w:r>
-        <w:rPr>
-          <w:rFonts w:ascii="Helvetica" w:hAnsi="Helvetica"/>
-          <w:sz w:val="22"/>
-          <w:szCs w:val="22"/>
-        </w:rPr>
-        <w:t xml:space="preserve">Interpreting structure in sequence count data with differential expression analysis allowing for </w:t>
-      </w:r>
-    </w:p>
-    <w:p>
-      <w:pPr>
-        <w:rPr>
-          <w:rFonts w:ascii="Helvetica" w:hAnsi="Helvetica"/>
-          <w:sz w:val="22"/>
-          <w:szCs w:val="22"/>
-        </w:rPr>
-      </w:pPr>
-      <w:r>
-        <w:rPr>
-          <w:rFonts w:ascii="Helvetica" w:hAnsi="Helvetica"/>
-          <w:sz w:val="22"/>
-          <w:szCs w:val="22"/>
-        </w:rPr>
-        <w:t>grades of membership</w:t>
-      </w:r>
-      <w:r>
-        <w:rPr>
-          <w:rFonts w:ascii="Helvetica" w:hAnsi="Helvetica"/>
-          <w:sz w:val="22"/>
-          <w:szCs w:val="22"/>
-        </w:rPr>
-        <w:t xml:space="preserve">. </w:t>
+      <w:r>
+        <w:rPr>
+          <w:rFonts w:ascii="Helvetica" w:hAnsi="Helvetica"/>
+          <w:sz w:val="22"/>
+          <w:szCs w:val="22"/>
+        </w:rPr>
+        <w:t xml:space="preserve">Carbonetto, P., Stephens, M.: pathways: gene set enrichment analysis using human and mouse gene sets. R package version 0.1-20 (2021). https://github.com/stephenslab/pathways </w:t>
+      </w:r>
+    </w:p>
+    <w:p>
+      <w:pPr>
+        <w:rPr>
+          <w:rFonts w:ascii="Helvetica" w:hAnsi="Helvetica"/>
+          <w:sz w:val="22"/>
+          <w:szCs w:val="22"/>
+        </w:rPr>
+      </w:pPr>
+    </w:p>
+    <w:p>
+      <w:pPr>
+        <w:rPr>
+          <w:rFonts w:ascii="Helvetica" w:hAnsi="Helvetica"/>
+          <w:sz w:val="22"/>
+          <w:szCs w:val="22"/>
+        </w:rPr>
+      </w:pPr>
+      <w:r>
+        <w:rPr>
+          <w:rFonts w:ascii="Helvetica" w:hAnsi="Helvetica"/>
+          <w:sz w:val="22"/>
+          <w:szCs w:val="22"/>
+        </w:rPr>
+        <w:lastRenderedPageBreak/>
+        <w:t>[pc2010]</w:t>
+      </w:r>
+      <w:r>
+        <w:rPr>
+          <w:rFonts w:ascii="Helvetica" w:hAnsi="Helvetica"/>
+          <w:sz w:val="22"/>
+          <w:szCs w:val="22"/>
+        </w:rPr>
+        <w:t xml:space="preserve"> Cerami, E.G., Gross, B.E., Demir, E., Rodchenkov, I., Babur, </w:t>
+      </w:r>
+      <w:r>
+        <w:rPr>
+          <w:rFonts w:ascii="Helvetica" w:hAnsi="Helvetica"/>
+          <w:sz w:val="22"/>
+          <w:szCs w:val="22"/>
+        </w:rPr>
+        <w:t>Ö</w:t>
+      </w:r>
+      <w:r>
+        <w:rPr>
+          <w:rFonts w:ascii="Helvetica" w:hAnsi="Helvetica"/>
+          <w:sz w:val="22"/>
+          <w:szCs w:val="22"/>
+        </w:rPr>
+        <w:t xml:space="preserve">., Anwar, N., Schultz, N., Bader, G.D., Sander, C.: Pathway Commons, a web resource for biological pathway data. </w:t>
       </w:r>
       <w:r>
         <w:rPr>
@@ -2980,41 +4048,49 @@
           <w:sz w:val="22"/>
           <w:szCs w:val="22"/>
         </w:rPr>
-        <w:t>Manuscript in preparation.</w:t>
-      </w:r>
-    </w:p>
-    <w:p>
-      <w:pPr>
-        <w:rPr>
-          <w:rFonts w:ascii="Helvetica" w:hAnsi="Helvetica"/>
-          <w:sz w:val="22"/>
-          <w:szCs w:val="22"/>
-        </w:rPr>
-      </w:pPr>
-    </w:p>
-    <w:p>
-      <w:pPr>
-        <w:rPr>
-          <w:rFonts w:ascii="Helvetica" w:hAnsi="Helvetica"/>
-          <w:sz w:val="22"/>
-          <w:szCs w:val="22"/>
-        </w:rPr>
-      </w:pPr>
-      <w:r>
-        <w:rPr>
-          <w:rFonts w:ascii="Helvetica" w:hAnsi="Helvetica"/>
-          <w:sz w:val="22"/>
-          <w:szCs w:val="22"/>
-        </w:rPr>
-        <w:t xml:space="preserve">[hien2021] </w:t>
-      </w:r>
-      <w:r>
-        <w:rPr>
-          <w:rFonts w:ascii="Helvetica" w:hAnsi="Helvetica"/>
-          <w:sz w:val="22"/>
-          <w:szCs w:val="22"/>
-        </w:rPr>
-        <w:t xml:space="preserve">Hien, L.T.K., Gillis, N.: Algorithms for nonnegative matrix factorization with the Kullback–Leibler divergence. </w:t>
+        <w:t>Nucleic Acids Research</w:t>
+      </w:r>
+      <w:r>
+        <w:rPr>
+          <w:rFonts w:ascii="Helvetica" w:hAnsi="Helvetica"/>
+          <w:sz w:val="22"/>
+          <w:szCs w:val="22"/>
+        </w:rPr>
+        <w:t xml:space="preserve"> 39(supplement 1), 685–690 (2010) </w:t>
+      </w:r>
+    </w:p>
+    <w:p>
+      <w:pPr>
+        <w:rPr>
+          <w:rFonts w:ascii="Helvetica" w:hAnsi="Helvetica"/>
+          <w:sz w:val="22"/>
+          <w:szCs w:val="22"/>
+        </w:rPr>
+      </w:pPr>
+    </w:p>
+    <w:p>
+      <w:pPr>
+        <w:rPr>
+          <w:rFonts w:ascii="Helvetica" w:hAnsi="Helvetica"/>
+          <w:sz w:val="22"/>
+          <w:szCs w:val="22"/>
+        </w:rPr>
+      </w:pPr>
+      <w:r>
+        <w:rPr>
+          <w:rFonts w:ascii="Helvetica" w:hAnsi="Helvetica"/>
+          <w:sz w:val="22"/>
+          <w:szCs w:val="22"/>
+        </w:rPr>
+        <w:t xml:space="preserve">[pc2019] </w:t>
+      </w:r>
+      <w:r>
+        <w:rPr>
+          <w:rFonts w:ascii="Helvetica" w:hAnsi="Helvetica"/>
+          <w:sz w:val="22"/>
+          <w:szCs w:val="22"/>
+        </w:rPr>
+        <w:t xml:space="preserve">Rodchenkov, I., Babur, O., Luna, A., Aksoy, B.A., Wong, J.V., Fong, D., Franz, M., Siper, M.C., Cheung, M., Wrana, M., Mistry, H., Mosier, L., Dlin, J., Wen, Q., O’Callaghan, C., Li, W., Elder, G., Smith, P.T., Dallago, C., Cerami, E., Gross, B., Dogrusoz, U., Demir, E., Bader, G.D., Sander, C.: Pathway Commons 2019 update: integration, analysis and exploration of pathway data. </w:t>
       </w:r>
       <w:r>
         <w:rPr>
@@ -3023,15 +4099,15 @@
           <w:sz w:val="22"/>
           <w:szCs w:val="22"/>
         </w:rPr>
-        <w:t>Journal of Scientific Computing</w:t>
-      </w:r>
-      <w:r>
-        <w:rPr>
-          <w:rFonts w:ascii="Helvetica" w:hAnsi="Helvetica"/>
-          <w:sz w:val="22"/>
-          <w:szCs w:val="22"/>
-        </w:rPr>
-        <w:t xml:space="preserve"> 87(3), 93 (2021)</w:t>
+        <w:t>Nucleic Acids Research</w:t>
+      </w:r>
+      <w:r>
+        <w:rPr>
+          <w:rFonts w:ascii="Helvetica" w:hAnsi="Helvetica"/>
+          <w:sz w:val="22"/>
+          <w:szCs w:val="22"/>
+        </w:rPr>
+        <w:t xml:space="preserve"> 48(D1), 489–497 (2019)</w:t>
       </w:r>
     </w:p>
     <w:p>
@@ -3263,7 +4339,7 @@
           <w:sz w:val="22"/>
           <w:szCs w:val="22"/>
         </w:rPr>
-        <w:t xml:space="preserve"> 9(86), 2579–2605 (2008) </w:t>
+        <w:t xml:space="preserve"> 9(86), 2579–2605 (2008)</w:t>
       </w:r>
     </w:p>
     <w:p>
@@ -3330,26 +4406,8 @@
           <w:sz w:val="22"/>
           <w:szCs w:val="22"/>
         </w:rPr>
-        <w:t xml:space="preserve"> 8(1749) (2019) </w:t>
-      </w:r>
-    </w:p>
-    <w:p>
-      <w:pPr>
-        <w:rPr>
-          <w:rFonts w:ascii="Helvetica" w:hAnsi="Helvetica"/>
-          <w:sz w:val="22"/>
-          <w:szCs w:val="22"/>
-        </w:rPr>
-      </w:pPr>
-    </w:p>
-    <w:p>
-      <w:pPr>
-        <w:rPr>
-          <w:rFonts w:ascii="Helvetica" w:hAnsi="Helvetica"/>
-          <w:sz w:val="22"/>
-          <w:szCs w:val="22"/>
-        </w:rPr>
-      </w:pPr>
+        <w:t xml:space="preserve"> 8(1749) (2019)</w:t>
+      </w:r>
     </w:p>
     <w:sectPr>
       <w:pgSz w:w="12240" w:h="15840"/>
@@ -3397,18 +4455,68 @@
       </w:r>
     </w:p>
   </w:comment>
+  <w:comment w:id="1" w:author="Peter Carbonetto" w:date="2022-08-19T16:06:00Z" w:initials="PC">
+    <w:p>
+      <w:pPr>
+        <w:pStyle w:val="CommentText"/>
+        <w:rPr>
+          <w:rFonts w:ascii="Helvetica" w:hAnsi="Helvetica"/>
+        </w:rPr>
+      </w:pPr>
+      <w:r>
+        <w:rPr>
+          <w:rStyle w:val="CommentReference"/>
+        </w:rPr>
+        <w:annotationRef/>
+      </w:r>
+      <w:r>
+        <w:rPr>
+          <w:rFonts w:ascii="Helvetica" w:hAnsi="Helvetica"/>
+        </w:rPr>
+        <w:t>TO DO</w:t>
+      </w:r>
+    </w:p>
+  </w:comment>
+  <w:comment w:id="2" w:author="Peter Carbonetto" w:date="2022-08-19T16:48:00Z" w:initials="PC">
+    <w:p>
+      <w:pPr>
+        <w:pStyle w:val="CommentText"/>
+        <w:rPr>
+          <w:rFonts w:ascii="Helvetica" w:hAnsi="Helvetica"/>
+        </w:rPr>
+      </w:pPr>
+      <w:r>
+        <w:rPr>
+          <w:rStyle w:val="CommentReference"/>
+        </w:rPr>
+        <w:annotationRef/>
+      </w:r>
+      <w:bookmarkStart w:id="3" w:name="_GoBack"/>
+      <w:r>
+        <w:rPr>
+          <w:rFonts w:ascii="Helvetica" w:hAnsi="Helvetica"/>
+        </w:rPr>
+        <w:t>Need to work on this part.</w:t>
+      </w:r>
+      <w:bookmarkEnd w:id="3"/>
+    </w:p>
+  </w:comment>
 </w:comments>
 </file>
 
 <file path=word/commentsExtended.xml><?xml version="1.0" encoding="utf-8"?>
 <w15:commentsEx xmlns:wpc="http://schemas.microsoft.com/office/word/2010/wordprocessingCanvas" xmlns:cx="http://schemas.microsoft.com/office/drawing/2014/chartex" xmlns:cx1="http://schemas.microsoft.com/office/drawing/2015/9/8/chartex" xmlns:cx2="http://schemas.microsoft.com/office/drawing/2015/10/21/chartex" xmlns:cx3="http://schemas.microsoft.com/office/drawing/2016/5/9/chartex" xmlns:cx4="http://schemas.microsoft.com/office/drawing/2016/5/10/chartex" xmlns:cx5="http://schemas.microsoft.com/office/drawing/2016/5/11/chartex" xmlns:cx6="http://schemas.microsoft.com/office/drawing/2016/5/12/chartex" xmlns:cx7="http://schemas.microsoft.com/office/drawing/2016/5/13/chartex" xmlns:cx8="http://schemas.microsoft.com/office/drawing/2016/5/14/chartex" xmlns:mc="http://schemas.openxmlformats.org/markup-compatibility/2006" xmlns:aink="http://schemas.microsoft.com/office/drawing/2016/ink" xmlns:am3d="http://schemas.microsoft.com/office/drawing/2017/model3d" xmlns:o="urn:schemas-microsoft-com:office:office" xmlns:r="http://schemas.openxmlformats.org/officeDocument/2006/relationships" xmlns:m="http://schemas.openxmlformats.org/officeDocument/2006/math" xmlns:v="urn:schemas-microsoft-com:vml" xmlns:wp14="http://schemas.microsoft.com/office/word/2010/wordprocessingDrawing" xmlns:wp="http://schemas.openxmlformats.org/drawingml/2006/wordprocessingDrawing" xmlns:w10="urn:schemas-microsoft-com:office:word" xmlns:w="http://schemas.openxmlformats.org/wordprocessingml/2006/main" xmlns:w14="http://schemas.microsoft.com/office/word/2010/wordml" xmlns:w15="http://schemas.microsoft.com/office/word/2012/wordml" xmlns:w16cid="http://schemas.microsoft.com/office/word/2016/wordml/cid" xmlns:w16se="http://schemas.microsoft.com/office/word/2015/wordml/symex" xmlns:wpg="http://schemas.microsoft.com/office/word/2010/wordprocessingGroup" xmlns:wpi="http://schemas.microsoft.com/office/word/2010/wordprocessingInk" xmlns:wne="http://schemas.microsoft.com/office/word/2006/wordml" xmlns:wps="http://schemas.microsoft.com/office/word/2010/wordprocessingShape" mc:Ignorable="w14 w15 w16se w16cid wp14">
   <w15:commentEx w15:paraId="491AB49B" w15:done="0"/>
+  <w15:commentEx w15:paraId="3F79DE9B" w15:done="0"/>
+  <w15:commentEx w15:paraId="77856F23" w15:done="0"/>
 </w15:commentsEx>
 </file>
 
 <file path=word/commentsIds.xml><?xml version="1.0" encoding="utf-8"?>
 <w16cid:commentsIds xmlns:wpc="http://schemas.microsoft.com/office/word/2010/wordprocessingCanvas" xmlns:cx="http://schemas.microsoft.com/office/drawing/2014/chartex" xmlns:cx1="http://schemas.microsoft.com/office/drawing/2015/9/8/chartex" xmlns:cx2="http://schemas.microsoft.com/office/drawing/2015/10/21/chartex" xmlns:cx3="http://schemas.microsoft.com/office/drawing/2016/5/9/chartex" xmlns:cx4="http://schemas.microsoft.com/office/drawing/2016/5/10/chartex" xmlns:cx5="http://schemas.microsoft.com/office/drawing/2016/5/11/chartex" xmlns:cx6="http://schemas.microsoft.com/office/drawing/2016/5/12/chartex" xmlns:cx7="http://schemas.microsoft.com/office/drawing/2016/5/13/chartex" xmlns:cx8="http://schemas.microsoft.com/office/drawing/2016/5/14/chartex" xmlns:mc="http://schemas.openxmlformats.org/markup-compatibility/2006" xmlns:aink="http://schemas.microsoft.com/office/drawing/2016/ink" xmlns:am3d="http://schemas.microsoft.com/office/drawing/2017/model3d" xmlns:o="urn:schemas-microsoft-com:office:office" xmlns:r="http://schemas.openxmlformats.org/officeDocument/2006/relationships" xmlns:m="http://schemas.openxmlformats.org/officeDocument/2006/math" xmlns:v="urn:schemas-microsoft-com:vml" xmlns:wp14="http://schemas.microsoft.com/office/word/2010/wordprocessingDrawing" xmlns:wp="http://schemas.openxmlformats.org/drawingml/2006/wordprocessingDrawing" xmlns:w10="urn:schemas-microsoft-com:office:word" xmlns:w="http://schemas.openxmlformats.org/wordprocessingml/2006/main" xmlns:w14="http://schemas.microsoft.com/office/word/2010/wordml" xmlns:w15="http://schemas.microsoft.com/office/word/2012/wordml" xmlns:w16cid="http://schemas.microsoft.com/office/word/2016/wordml/cid" xmlns:w16se="http://schemas.microsoft.com/office/word/2015/wordml/symex" xmlns:wpg="http://schemas.microsoft.com/office/word/2010/wordprocessingGroup" xmlns:wpi="http://schemas.microsoft.com/office/word/2010/wordprocessingInk" xmlns:wne="http://schemas.microsoft.com/office/word/2006/wordml" xmlns:wps="http://schemas.microsoft.com/office/word/2010/wordprocessingShape" mc:Ignorable="w14 w15 w16se w16cid wp14">
   <w16cid:commentId w16cid:paraId="491AB49B" w16cid:durableId="26A9BACF"/>
+  <w16cid:commentId w16cid:paraId="3F79DE9B" w16cid:durableId="26AA3370"/>
+  <w16cid:commentId w16cid:paraId="77856F23" w16cid:durableId="26AA3D4C"/>
 </w16cid:commentsIds>
 </file>
 
@@ -3528,6 +4636,119 @@
     </w:lvl>
   </w:abstractNum>
   <w:abstractNum w:abstractNumId="1" w15:restartNumberingAfterBreak="0">
+    <w:nsid w:val="1FC86410"/>
+    <w:multiLevelType w:val="multilevel"/>
+    <w:tmpl w:val="161A3FAA"/>
+    <w:lvl w:ilvl="0">
+      <w:start w:val="128"/>
+      <w:numFmt w:val="decimal"/>
+      <w:lvlText w:val="%1."/>
+      <w:lvlJc w:val="left"/>
+      <w:pPr>
+        <w:tabs>
+          <w:tab w:val="num" w:pos="720"/>
+        </w:tabs>
+        <w:ind w:left="720" w:hanging="360"/>
+      </w:pPr>
+    </w:lvl>
+    <w:lvl w:ilvl="1" w:tentative="1">
+      <w:start w:val="1"/>
+      <w:numFmt w:val="decimal"/>
+      <w:lvlText w:val="%2."/>
+      <w:lvlJc w:val="left"/>
+      <w:pPr>
+        <w:tabs>
+          <w:tab w:val="num" w:pos="1440"/>
+        </w:tabs>
+        <w:ind w:left="1440" w:hanging="360"/>
+      </w:pPr>
+    </w:lvl>
+    <w:lvl w:ilvl="2" w:tentative="1">
+      <w:start w:val="1"/>
+      <w:numFmt w:val="decimal"/>
+      <w:lvlText w:val="%3."/>
+      <w:lvlJc w:val="left"/>
+      <w:pPr>
+        <w:tabs>
+          <w:tab w:val="num" w:pos="2160"/>
+        </w:tabs>
+        <w:ind w:left="2160" w:hanging="360"/>
+      </w:pPr>
+    </w:lvl>
+    <w:lvl w:ilvl="3" w:tentative="1">
+      <w:start w:val="1"/>
+      <w:numFmt w:val="decimal"/>
+      <w:lvlText w:val="%4."/>
+      <w:lvlJc w:val="left"/>
+      <w:pPr>
+        <w:tabs>
+          <w:tab w:val="num" w:pos="2880"/>
+        </w:tabs>
+        <w:ind w:left="2880" w:hanging="360"/>
+      </w:pPr>
+    </w:lvl>
+    <w:lvl w:ilvl="4" w:tentative="1">
+      <w:start w:val="1"/>
+      <w:numFmt w:val="decimal"/>
+      <w:lvlText w:val="%5."/>
+      <w:lvlJc w:val="left"/>
+      <w:pPr>
+        <w:tabs>
+          <w:tab w:val="num" w:pos="3600"/>
+        </w:tabs>
+        <w:ind w:left="3600" w:hanging="360"/>
+      </w:pPr>
+    </w:lvl>
+    <w:lvl w:ilvl="5" w:tentative="1">
+      <w:start w:val="1"/>
+      <w:numFmt w:val="decimal"/>
+      <w:lvlText w:val="%6."/>
+      <w:lvlJc w:val="left"/>
+      <w:pPr>
+        <w:tabs>
+          <w:tab w:val="num" w:pos="4320"/>
+        </w:tabs>
+        <w:ind w:left="4320" w:hanging="360"/>
+      </w:pPr>
+    </w:lvl>
+    <w:lvl w:ilvl="6" w:tentative="1">
+      <w:start w:val="1"/>
+      <w:numFmt w:val="decimal"/>
+      <w:lvlText w:val="%7."/>
+      <w:lvlJc w:val="left"/>
+      <w:pPr>
+        <w:tabs>
+          <w:tab w:val="num" w:pos="5040"/>
+        </w:tabs>
+        <w:ind w:left="5040" w:hanging="360"/>
+      </w:pPr>
+    </w:lvl>
+    <w:lvl w:ilvl="7" w:tentative="1">
+      <w:start w:val="1"/>
+      <w:numFmt w:val="decimal"/>
+      <w:lvlText w:val="%8."/>
+      <w:lvlJc w:val="left"/>
+      <w:pPr>
+        <w:tabs>
+          <w:tab w:val="num" w:pos="5760"/>
+        </w:tabs>
+        <w:ind w:left="5760" w:hanging="360"/>
+      </w:pPr>
+    </w:lvl>
+    <w:lvl w:ilvl="8" w:tentative="1">
+      <w:start w:val="1"/>
+      <w:numFmt w:val="decimal"/>
+      <w:lvlText w:val="%9."/>
+      <w:lvlJc w:val="left"/>
+      <w:pPr>
+        <w:tabs>
+          <w:tab w:val="num" w:pos="6480"/>
+        </w:tabs>
+        <w:ind w:left="6480" w:hanging="360"/>
+      </w:pPr>
+    </w:lvl>
+  </w:abstractNum>
+  <w:abstractNum w:abstractNumId="2" w15:restartNumberingAfterBreak="0">
     <w:nsid w:val="25417700"/>
     <w:multiLevelType w:val="multilevel"/>
     <w:tmpl w:val="400C5642"/>
@@ -3640,7 +4861,7 @@
       </w:pPr>
     </w:lvl>
   </w:abstractNum>
-  <w:abstractNum w:abstractNumId="2" w15:restartNumberingAfterBreak="0">
+  <w:abstractNum w:abstractNumId="3" w15:restartNumberingAfterBreak="0">
     <w:nsid w:val="27B45596"/>
     <w:multiLevelType w:val="multilevel"/>
     <w:tmpl w:val="6924E8D0"/>
@@ -3753,7 +4974,120 @@
       </w:pPr>
     </w:lvl>
   </w:abstractNum>
-  <w:abstractNum w:abstractNumId="3" w15:restartNumberingAfterBreak="0">
+  <w:abstractNum w:abstractNumId="4" w15:restartNumberingAfterBreak="0">
+    <w:nsid w:val="422671FF"/>
+    <w:multiLevelType w:val="multilevel"/>
+    <w:tmpl w:val="0FD8239A"/>
+    <w:lvl w:ilvl="0">
+      <w:start w:val="128"/>
+      <w:numFmt w:val="decimal"/>
+      <w:lvlText w:val="%1."/>
+      <w:lvlJc w:val="left"/>
+      <w:pPr>
+        <w:tabs>
+          <w:tab w:val="num" w:pos="720"/>
+        </w:tabs>
+        <w:ind w:left="720" w:hanging="360"/>
+      </w:pPr>
+    </w:lvl>
+    <w:lvl w:ilvl="1" w:tentative="1">
+      <w:start w:val="1"/>
+      <w:numFmt w:val="decimal"/>
+      <w:lvlText w:val="%2."/>
+      <w:lvlJc w:val="left"/>
+      <w:pPr>
+        <w:tabs>
+          <w:tab w:val="num" w:pos="1440"/>
+        </w:tabs>
+        <w:ind w:left="1440" w:hanging="360"/>
+      </w:pPr>
+    </w:lvl>
+    <w:lvl w:ilvl="2" w:tentative="1">
+      <w:start w:val="1"/>
+      <w:numFmt w:val="decimal"/>
+      <w:lvlText w:val="%3."/>
+      <w:lvlJc w:val="left"/>
+      <w:pPr>
+        <w:tabs>
+          <w:tab w:val="num" w:pos="2160"/>
+        </w:tabs>
+        <w:ind w:left="2160" w:hanging="360"/>
+      </w:pPr>
+    </w:lvl>
+    <w:lvl w:ilvl="3" w:tentative="1">
+      <w:start w:val="1"/>
+      <w:numFmt w:val="decimal"/>
+      <w:lvlText w:val="%4."/>
+      <w:lvlJc w:val="left"/>
+      <w:pPr>
+        <w:tabs>
+          <w:tab w:val="num" w:pos="2880"/>
+        </w:tabs>
+        <w:ind w:left="2880" w:hanging="360"/>
+      </w:pPr>
+    </w:lvl>
+    <w:lvl w:ilvl="4" w:tentative="1">
+      <w:start w:val="1"/>
+      <w:numFmt w:val="decimal"/>
+      <w:lvlText w:val="%5."/>
+      <w:lvlJc w:val="left"/>
+      <w:pPr>
+        <w:tabs>
+          <w:tab w:val="num" w:pos="3600"/>
+        </w:tabs>
+        <w:ind w:left="3600" w:hanging="360"/>
+      </w:pPr>
+    </w:lvl>
+    <w:lvl w:ilvl="5" w:tentative="1">
+      <w:start w:val="1"/>
+      <w:numFmt w:val="decimal"/>
+      <w:lvlText w:val="%6."/>
+      <w:lvlJc w:val="left"/>
+      <w:pPr>
+        <w:tabs>
+          <w:tab w:val="num" w:pos="4320"/>
+        </w:tabs>
+        <w:ind w:left="4320" w:hanging="360"/>
+      </w:pPr>
+    </w:lvl>
+    <w:lvl w:ilvl="6" w:tentative="1">
+      <w:start w:val="1"/>
+      <w:numFmt w:val="decimal"/>
+      <w:lvlText w:val="%7."/>
+      <w:lvlJc w:val="left"/>
+      <w:pPr>
+        <w:tabs>
+          <w:tab w:val="num" w:pos="5040"/>
+        </w:tabs>
+        <w:ind w:left="5040" w:hanging="360"/>
+      </w:pPr>
+    </w:lvl>
+    <w:lvl w:ilvl="7" w:tentative="1">
+      <w:start w:val="1"/>
+      <w:numFmt w:val="decimal"/>
+      <w:lvlText w:val="%8."/>
+      <w:lvlJc w:val="left"/>
+      <w:pPr>
+        <w:tabs>
+          <w:tab w:val="num" w:pos="5760"/>
+        </w:tabs>
+        <w:ind w:left="5760" w:hanging="360"/>
+      </w:pPr>
+    </w:lvl>
+    <w:lvl w:ilvl="8" w:tentative="1">
+      <w:start w:val="1"/>
+      <w:numFmt w:val="decimal"/>
+      <w:lvlText w:val="%9."/>
+      <w:lvlJc w:val="left"/>
+      <w:pPr>
+        <w:tabs>
+          <w:tab w:val="num" w:pos="6480"/>
+        </w:tabs>
+        <w:ind w:left="6480" w:hanging="360"/>
+      </w:pPr>
+    </w:lvl>
+  </w:abstractNum>
+  <w:abstractNum w:abstractNumId="5" w15:restartNumberingAfterBreak="0">
     <w:nsid w:val="6B4F7BF7"/>
     <w:multiLevelType w:val="multilevel"/>
     <w:tmpl w:val="1EDE71DE"/>
@@ -3866,17 +5200,139 @@
       </w:pPr>
     </w:lvl>
   </w:abstractNum>
+  <w:abstractNum w:abstractNumId="6" w15:restartNumberingAfterBreak="0">
+    <w:nsid w:val="715C2745"/>
+    <w:multiLevelType w:val="multilevel"/>
+    <w:tmpl w:val="7D64D0BC"/>
+    <w:lvl w:ilvl="0">
+      <w:start w:val="128"/>
+      <w:numFmt w:val="decimal"/>
+      <w:lvlText w:val="%1."/>
+      <w:lvlJc w:val="left"/>
+      <w:pPr>
+        <w:tabs>
+          <w:tab w:val="num" w:pos="720"/>
+        </w:tabs>
+        <w:ind w:left="720" w:hanging="360"/>
+      </w:pPr>
+    </w:lvl>
+    <w:lvl w:ilvl="1" w:tentative="1">
+      <w:start w:val="1"/>
+      <w:numFmt w:val="decimal"/>
+      <w:lvlText w:val="%2."/>
+      <w:lvlJc w:val="left"/>
+      <w:pPr>
+        <w:tabs>
+          <w:tab w:val="num" w:pos="1440"/>
+        </w:tabs>
+        <w:ind w:left="1440" w:hanging="360"/>
+      </w:pPr>
+    </w:lvl>
+    <w:lvl w:ilvl="2" w:tentative="1">
+      <w:start w:val="1"/>
+      <w:numFmt w:val="decimal"/>
+      <w:lvlText w:val="%3."/>
+      <w:lvlJc w:val="left"/>
+      <w:pPr>
+        <w:tabs>
+          <w:tab w:val="num" w:pos="2160"/>
+        </w:tabs>
+        <w:ind w:left="2160" w:hanging="360"/>
+      </w:pPr>
+    </w:lvl>
+    <w:lvl w:ilvl="3" w:tentative="1">
+      <w:start w:val="1"/>
+      <w:numFmt w:val="decimal"/>
+      <w:lvlText w:val="%4."/>
+      <w:lvlJc w:val="left"/>
+      <w:pPr>
+        <w:tabs>
+          <w:tab w:val="num" w:pos="2880"/>
+        </w:tabs>
+        <w:ind w:left="2880" w:hanging="360"/>
+      </w:pPr>
+    </w:lvl>
+    <w:lvl w:ilvl="4" w:tentative="1">
+      <w:start w:val="1"/>
+      <w:numFmt w:val="decimal"/>
+      <w:lvlText w:val="%5."/>
+      <w:lvlJc w:val="left"/>
+      <w:pPr>
+        <w:tabs>
+          <w:tab w:val="num" w:pos="3600"/>
+        </w:tabs>
+        <w:ind w:left="3600" w:hanging="360"/>
+      </w:pPr>
+    </w:lvl>
+    <w:lvl w:ilvl="5" w:tentative="1">
+      <w:start w:val="1"/>
+      <w:numFmt w:val="decimal"/>
+      <w:lvlText w:val="%6."/>
+      <w:lvlJc w:val="left"/>
+      <w:pPr>
+        <w:tabs>
+          <w:tab w:val="num" w:pos="4320"/>
+        </w:tabs>
+        <w:ind w:left="4320" w:hanging="360"/>
+      </w:pPr>
+    </w:lvl>
+    <w:lvl w:ilvl="6" w:tentative="1">
+      <w:start w:val="1"/>
+      <w:numFmt w:val="decimal"/>
+      <w:lvlText w:val="%7."/>
+      <w:lvlJc w:val="left"/>
+      <w:pPr>
+        <w:tabs>
+          <w:tab w:val="num" w:pos="5040"/>
+        </w:tabs>
+        <w:ind w:left="5040" w:hanging="360"/>
+      </w:pPr>
+    </w:lvl>
+    <w:lvl w:ilvl="7" w:tentative="1">
+      <w:start w:val="1"/>
+      <w:numFmt w:val="decimal"/>
+      <w:lvlText w:val="%8."/>
+      <w:lvlJc w:val="left"/>
+      <w:pPr>
+        <w:tabs>
+          <w:tab w:val="num" w:pos="5760"/>
+        </w:tabs>
+        <w:ind w:left="5760" w:hanging="360"/>
+      </w:pPr>
+    </w:lvl>
+    <w:lvl w:ilvl="8" w:tentative="1">
+      <w:start w:val="1"/>
+      <w:numFmt w:val="decimal"/>
+      <w:lvlText w:val="%9."/>
+      <w:lvlJc w:val="left"/>
+      <w:pPr>
+        <w:tabs>
+          <w:tab w:val="num" w:pos="6480"/>
+        </w:tabs>
+        <w:ind w:left="6480" w:hanging="360"/>
+      </w:pPr>
+    </w:lvl>
+  </w:abstractNum>
   <w:num w:numId="1">
     <w:abstractNumId w:val="0"/>
   </w:num>
   <w:num w:numId="2">
+    <w:abstractNumId w:val="5"/>
+  </w:num>
+  <w:num w:numId="3">
     <w:abstractNumId w:val="3"/>
   </w:num>
-  <w:num w:numId="3">
+  <w:num w:numId="4">
     <w:abstractNumId w:val="2"/>
   </w:num>
-  <w:num w:numId="4">
+  <w:num w:numId="5">
+    <w:abstractNumId w:val="6"/>
+  </w:num>
+  <w:num w:numId="6">
     <w:abstractNumId w:val="1"/>
+  </w:num>
+  <w:num w:numId="7">
+    <w:abstractNumId w:val="4"/>
   </w:num>
 </w:numbering>
 </file>

</xml_diff>

<commit_message>
More progress on the methods.
</commit_message>
<xml_diff>
--- a/methods.docx
+++ b/methods.docx
@@ -100,7 +100,7 @@
           <w:sz w:val="22"/>
           <w:szCs w:val="22"/>
         </w:rPr>
-        <w:t xml:space="preserve">a (multinomial) </w:t>
+        <w:t xml:space="preserve">a </w:t>
       </w:r>
       <w:r>
         <w:rPr>
@@ -189,15 +189,31 @@
           <w:sz w:val="22"/>
           <w:szCs w:val="22"/>
         </w:rPr>
-        <w:t>implemennts</w:t>
-      </w:r>
-      <w:r>
-        <w:rPr>
-          <w:rFonts w:ascii="Helvetica" w:hAnsi="Helvetica"/>
-          <w:sz w:val="22"/>
-          <w:szCs w:val="22"/>
-        </w:rPr>
-        <w:t xml:space="preserve"> the following simple strategy to fit the topic model</w:t>
+        <w:t>implements</w:t>
+      </w:r>
+      <w:r>
+        <w:rPr>
+          <w:rFonts w:ascii="Helvetica" w:hAnsi="Helvetica"/>
+          <w:sz w:val="22"/>
+          <w:szCs w:val="22"/>
+        </w:rPr>
+        <w:t xml:space="preserve"> the following </w:t>
+      </w:r>
+      <w:r>
+        <w:rPr>
+          <w:rFonts w:ascii="Helvetica" w:hAnsi="Helvetica"/>
+          <w:sz w:val="22"/>
+          <w:szCs w:val="22"/>
+        </w:rPr>
+        <w:t>two-step approach</w:t>
+      </w:r>
+      <w:r>
+        <w:rPr>
+          <w:rFonts w:ascii="Helvetica" w:hAnsi="Helvetica"/>
+          <w:sz w:val="22"/>
+          <w:szCs w:val="22"/>
+        </w:rPr>
+        <w:t xml:space="preserve"> to fit the topic model</w:t>
       </w:r>
       <w:r>
         <w:rPr>
@@ -221,7 +237,15 @@
           <w:sz w:val="22"/>
           <w:szCs w:val="22"/>
         </w:rPr>
-        <w:t xml:space="preserve">first, </w:t>
+        <w:t>(1)</w:t>
+      </w:r>
+      <w:r>
+        <w:rPr>
+          <w:rFonts w:ascii="Helvetica" w:hAnsi="Helvetica"/>
+          <w:sz w:val="22"/>
+          <w:szCs w:val="22"/>
+        </w:rPr>
+        <w:t xml:space="preserve"> </w:t>
       </w:r>
       <w:r>
         <w:rPr>
@@ -294,7 +318,15 @@
           <w:sz w:val="22"/>
           <w:szCs w:val="22"/>
         </w:rPr>
-        <w:t xml:space="preserve">second, </w:t>
+        <w:t>(2)</w:t>
+      </w:r>
+      <w:r>
+        <w:rPr>
+          <w:rFonts w:ascii="Helvetica" w:hAnsi="Helvetica"/>
+          <w:sz w:val="22"/>
+          <w:szCs w:val="22"/>
+        </w:rPr>
+        <w:t xml:space="preserve"> </w:t>
       </w:r>
       <w:r>
         <w:rPr>
@@ -368,6 +400,14 @@
         </w:rPr>
         <w:t>opics2022].</w:t>
       </w:r>
+      <w:r>
+        <w:rPr>
+          <w:rFonts w:ascii="Helvetica" w:hAnsi="Helvetica"/>
+          <w:sz w:val="22"/>
+          <w:szCs w:val="22"/>
+        </w:rPr>
+        <w:t xml:space="preserve"> </w:t>
+      </w:r>
     </w:p>
     <w:p>
       <w:pPr>
@@ -400,7 +440,55 @@
           <w:sz w:val="22"/>
           <w:szCs w:val="22"/>
         </w:rPr>
-        <w:t xml:space="preserve">fit the </w:t>
+        <w:t>took</w:t>
+      </w:r>
+      <w:r>
+        <w:rPr>
+          <w:rFonts w:ascii="Helvetica" w:hAnsi="Helvetica"/>
+          <w:sz w:val="22"/>
+          <w:szCs w:val="22"/>
+        </w:rPr>
+        <w:t xml:space="preserve"> the following steps.</w:t>
+      </w:r>
+      <w:r>
+        <w:rPr>
+          <w:rFonts w:ascii="Helvetica" w:hAnsi="Helvetica"/>
+          <w:sz w:val="22"/>
+          <w:szCs w:val="22"/>
+        </w:rPr>
+        <w:t xml:space="preserve"> First, we removed genes with very low expression (total </w:t>
+      </w:r>
+      <w:r>
+        <w:rPr>
+          <w:rFonts w:ascii="Helvetica" w:hAnsi="Helvetica"/>
+          <w:sz w:val="22"/>
+          <w:szCs w:val="22"/>
+        </w:rPr>
+        <w:t xml:space="preserve">UMI </w:t>
+      </w:r>
+      <w:r>
+        <w:rPr>
+          <w:rFonts w:ascii="Helvetica" w:hAnsi="Helvetica"/>
+          <w:sz w:val="22"/>
+          <w:szCs w:val="22"/>
+        </w:rPr>
+        <w:t>count ≤ 20)</w:t>
+      </w:r>
+      <w:r>
+        <w:rPr>
+          <w:rFonts w:ascii="Helvetica" w:hAnsi="Helvetica"/>
+          <w:sz w:val="22"/>
+          <w:szCs w:val="22"/>
+        </w:rPr>
+        <w:t xml:space="preserve">. Therefore, </w:t>
+      </w:r>
+      <w:r>
+        <w:rPr>
+          <w:rFonts w:ascii="Helvetica" w:hAnsi="Helvetica"/>
+          <w:sz w:val="22"/>
+          <w:szCs w:val="22"/>
+        </w:rPr>
+        <w:t xml:space="preserve">the </w:t>
       </w:r>
       <w:r>
         <w:rPr>
@@ -417,63 +505,15 @@
           <w:sz w:val="22"/>
           <w:szCs w:val="22"/>
         </w:rPr>
-        <w:t xml:space="preserve"> = 16 topic </w:t>
-      </w:r>
-      <w:r>
-        <w:rPr>
-          <w:rFonts w:ascii="Helvetica" w:hAnsi="Helvetica"/>
-          <w:sz w:val="22"/>
-          <w:szCs w:val="22"/>
-        </w:rPr>
-        <w:t xml:space="preserve">model </w:t>
-      </w:r>
-      <w:r>
-        <w:rPr>
-          <w:rFonts w:ascii="Helvetica" w:hAnsi="Helvetica"/>
-          <w:sz w:val="22"/>
-          <w:szCs w:val="22"/>
-        </w:rPr>
-        <w:t xml:space="preserve">to the UMI counts </w:t>
-      </w:r>
-      <w:r>
-        <w:rPr>
-          <w:rFonts w:ascii="Helvetica" w:hAnsi="Helvetica"/>
-          <w:sz w:val="22"/>
-          <w:szCs w:val="22"/>
-        </w:rPr>
-        <w:t>by taking the following steps.</w:t>
-      </w:r>
-      <w:r>
-        <w:rPr>
-          <w:rFonts w:ascii="Helvetica" w:hAnsi="Helvetica"/>
-          <w:sz w:val="22"/>
-          <w:szCs w:val="22"/>
-        </w:rPr>
-        <w:t xml:space="preserve"> First, we removed genes with very low expression (total </w:t>
-      </w:r>
-      <w:r>
-        <w:rPr>
-          <w:rFonts w:ascii="Helvetica" w:hAnsi="Helvetica"/>
-          <w:sz w:val="22"/>
-          <w:szCs w:val="22"/>
-        </w:rPr>
-        <w:t xml:space="preserve">UMI </w:t>
-      </w:r>
-      <w:r>
-        <w:rPr>
-          <w:rFonts w:ascii="Helvetica" w:hAnsi="Helvetica"/>
-          <w:sz w:val="22"/>
-          <w:szCs w:val="22"/>
-        </w:rPr>
-        <w:t>count ≤ 20)</w:t>
-      </w:r>
-      <w:r>
-        <w:rPr>
-          <w:rFonts w:ascii="Helvetica" w:hAnsi="Helvetica"/>
-          <w:sz w:val="22"/>
-          <w:szCs w:val="22"/>
-        </w:rPr>
-        <w:t>. Therefore, UMI</w:t>
+        <w:t xml:space="preserve"> = 16 topic model was fit to </w:t>
+      </w:r>
+      <w:r>
+        <w:rPr>
+          <w:rFonts w:ascii="Helvetica" w:hAnsi="Helvetica"/>
+          <w:sz w:val="22"/>
+          <w:szCs w:val="22"/>
+        </w:rPr>
+        <w:t>UMI</w:t>
       </w:r>
       <w:r>
         <w:rPr>
@@ -529,30 +569,6 @@
           <w:sz w:val="22"/>
           <w:szCs w:val="22"/>
         </w:rPr>
-        <w:t xml:space="preserve"> were used to </w:t>
-      </w:r>
-      <w:r>
-        <w:rPr>
-          <w:rFonts w:ascii="Helvetica" w:hAnsi="Helvetica"/>
-          <w:sz w:val="22"/>
-          <w:szCs w:val="22"/>
-        </w:rPr>
-        <w:t>estimate the parameters of</w:t>
-      </w:r>
-      <w:r>
-        <w:rPr>
-          <w:rFonts w:ascii="Helvetica" w:hAnsi="Helvetica"/>
-          <w:sz w:val="22"/>
-          <w:szCs w:val="22"/>
-        </w:rPr>
-        <w:t xml:space="preserve"> the topic model</w:t>
-      </w:r>
-      <w:r>
-        <w:rPr>
-          <w:rFonts w:ascii="Helvetica" w:hAnsi="Helvetica"/>
-          <w:sz w:val="22"/>
-          <w:szCs w:val="22"/>
-        </w:rPr>
         <w:t>. Second, we</w:t>
       </w:r>
       <w:r>
@@ -657,21 +673,397 @@
           <w:sz w:val="22"/>
           <w:szCs w:val="22"/>
         </w:rPr>
-        <w:t xml:space="preserve"> to get close to </w:t>
+        <w:t xml:space="preserve"> to get close to a</w:t>
+      </w:r>
+      <w:r>
+        <w:rPr>
+          <w:rFonts w:ascii="Helvetica" w:hAnsi="Helvetica"/>
+          <w:sz w:val="22"/>
+          <w:szCs w:val="22"/>
+        </w:rPr>
+        <w:t>n</w:t>
+      </w:r>
+      <w:r>
+        <w:rPr>
+          <w:rFonts w:ascii="Helvetica" w:hAnsi="Helvetica"/>
+          <w:sz w:val="22"/>
+          <w:szCs w:val="22"/>
+        </w:rPr>
+        <w:t xml:space="preserve"> </w:t>
+      </w:r>
+      <w:r>
+        <w:rPr>
+          <w:rFonts w:ascii="Helvetica" w:hAnsi="Helvetica"/>
+          <w:sz w:val="22"/>
+          <w:szCs w:val="22"/>
+        </w:rPr>
+        <w:t xml:space="preserve">MLE </w:t>
+      </w:r>
+      <w:r>
+        <w:rPr>
+          <w:rFonts w:ascii="Helvetica" w:hAnsi="Helvetica"/>
+          <w:sz w:val="22"/>
+          <w:szCs w:val="22"/>
+        </w:rPr>
+        <w:t>solution (“prefitting phase”)</w:t>
+      </w:r>
+      <w:r>
+        <w:rPr>
+          <w:rFonts w:ascii="Helvetica" w:hAnsi="Helvetica"/>
+          <w:sz w:val="22"/>
+          <w:szCs w:val="22"/>
+        </w:rPr>
+        <w:t>. This prefitting phase was</w:t>
+      </w:r>
+      <w:r>
+        <w:rPr>
+          <w:rFonts w:ascii="Helvetica" w:hAnsi="Helvetica"/>
+          <w:sz w:val="22"/>
+          <w:szCs w:val="22"/>
+        </w:rPr>
+        <w:t xml:space="preserve"> implemented in R by </w:t>
+      </w:r>
+      <w:r>
+        <w:rPr>
+          <w:rFonts w:ascii="Helvetica" w:hAnsi="Helvetica"/>
+          <w:sz w:val="22"/>
+          <w:szCs w:val="22"/>
+        </w:rPr>
+        <w:t xml:space="preserve">calling </w:t>
+      </w:r>
+      <w:r>
+        <w:rPr>
+          <w:rFonts w:ascii="Courier" w:hAnsi="Courier"/>
+          <w:sz w:val="22"/>
+          <w:szCs w:val="22"/>
+        </w:rPr>
+        <w:t>fit_poisson_nmf</w:t>
+      </w:r>
+      <w:r>
+        <w:rPr>
+          <w:rFonts w:ascii="Helvetica" w:hAnsi="Helvetica"/>
+          <w:sz w:val="22"/>
+          <w:szCs w:val="22"/>
+        </w:rPr>
+        <w:t xml:space="preserve"> from </w:t>
+      </w:r>
+      <w:r>
+        <w:rPr>
+          <w:rFonts w:ascii="Courier" w:hAnsi="Courier"/>
+          <w:sz w:val="22"/>
+          <w:szCs w:val="22"/>
+        </w:rPr>
+        <w:t>fastTopics</w:t>
+      </w:r>
+      <w:r>
+        <w:rPr>
+          <w:rFonts w:ascii="Helvetica" w:hAnsi="Helvetica"/>
+          <w:sz w:val="22"/>
+          <w:szCs w:val="22"/>
+        </w:rPr>
+        <w:t xml:space="preserve"> with </w:t>
+      </w:r>
+      <w:r>
+        <w:rPr>
+          <w:rFonts w:ascii="Helvetica" w:hAnsi="Helvetica"/>
+          <w:sz w:val="22"/>
+          <w:szCs w:val="22"/>
+        </w:rPr>
+        <w:t>the following</w:t>
+      </w:r>
+      <w:r>
+        <w:rPr>
+          <w:rFonts w:ascii="Helvetica" w:hAnsi="Helvetica"/>
+          <w:sz w:val="22"/>
+          <w:szCs w:val="22"/>
+        </w:rPr>
+        <w:t xml:space="preserve"> settings: </w:t>
+      </w:r>
+      <w:r>
+        <w:rPr>
+          <w:rFonts w:ascii="Courier" w:hAnsi="Courier"/>
+          <w:sz w:val="22"/>
+          <w:szCs w:val="22"/>
+        </w:rPr>
+        <w:t xml:space="preserve">numiter = </w:t>
+      </w:r>
+      <w:r>
+        <w:rPr>
+          <w:rFonts w:ascii="Courier" w:hAnsi="Courier"/>
+          <w:sz w:val="22"/>
+          <w:szCs w:val="22"/>
+        </w:rPr>
+        <w:t>20</w:t>
+      </w:r>
+      <w:r>
+        <w:rPr>
+          <w:rFonts w:ascii="Helvetica" w:hAnsi="Helvetica"/>
+          <w:sz w:val="22"/>
+          <w:szCs w:val="22"/>
+        </w:rPr>
+        <w:t xml:space="preserve">, </w:t>
+      </w:r>
+      <w:r>
+        <w:rPr>
+          <w:rFonts w:ascii="Courier" w:hAnsi="Courier"/>
+          <w:sz w:val="22"/>
+          <w:szCs w:val="22"/>
+        </w:rPr>
+        <w:t>method = "em"</w:t>
+      </w:r>
+      <w:r>
+        <w:rPr>
+          <w:rFonts w:ascii="Helvetica" w:hAnsi="Helvetica"/>
+          <w:sz w:val="22"/>
+          <w:szCs w:val="22"/>
+        </w:rPr>
+        <w:t xml:space="preserve">, </w:t>
+      </w:r>
+      <w:r>
+        <w:rPr>
+          <w:rFonts w:ascii="Courier" w:hAnsi="Courier"/>
+          <w:sz w:val="22"/>
+          <w:szCs w:val="22"/>
+        </w:rPr>
+        <w:t>init.method = "random"</w:t>
+      </w:r>
+      <w:r>
+        <w:rPr>
+          <w:rFonts w:ascii="Helvetica" w:hAnsi="Helvetica"/>
+          <w:sz w:val="22"/>
+          <w:szCs w:val="22"/>
+        </w:rPr>
+        <w:t xml:space="preserve">, </w:t>
+      </w:r>
+      <w:r>
+        <w:rPr>
+          <w:rFonts w:ascii="Courier" w:hAnsi="Courier"/>
+          <w:sz w:val="22"/>
+          <w:szCs w:val="22"/>
+        </w:rPr>
+        <w:t>control = list(</w:t>
+      </w:r>
+      <w:r>
+        <w:rPr>
+          <w:rFonts w:ascii="Courier" w:hAnsi="Courier"/>
+          <w:sz w:val="22"/>
+          <w:szCs w:val="22"/>
+        </w:rPr>
+        <w:t>nc = 8</w:t>
+      </w:r>
+      <w:r>
+        <w:rPr>
+          <w:rFonts w:ascii="Courier" w:hAnsi="Courier"/>
+          <w:sz w:val="22"/>
+          <w:szCs w:val="22"/>
+        </w:rPr>
+        <w:t>)</w:t>
+      </w:r>
+      <w:r>
+        <w:rPr>
+          <w:rFonts w:ascii="Helvetica" w:hAnsi="Helvetica"/>
+          <w:sz w:val="22"/>
+          <w:szCs w:val="22"/>
+        </w:rPr>
+        <w:t>.</w:t>
+      </w:r>
+      <w:r>
+        <w:rPr>
+          <w:rFonts w:ascii="Helvetica" w:hAnsi="Helvetica"/>
+          <w:sz w:val="22"/>
+          <w:szCs w:val="22"/>
+        </w:rPr>
+        <w:t xml:space="preserve"> </w:t>
+      </w:r>
+      <w:r>
+        <w:rPr>
+          <w:rFonts w:ascii="Helvetica" w:hAnsi="Helvetica"/>
+          <w:sz w:val="22"/>
+          <w:szCs w:val="22"/>
+        </w:rPr>
+        <w:t>Third, we performed</w:t>
+      </w:r>
+      <w:r>
+        <w:rPr>
+          <w:rFonts w:ascii="Helvetica" w:hAnsi="Helvetica"/>
+          <w:sz w:val="22"/>
+          <w:szCs w:val="22"/>
+        </w:rPr>
+        <w:t xml:space="preserve"> an additional </w:t>
+      </w:r>
+      <w:r>
+        <w:rPr>
+          <w:rFonts w:ascii="Helvetica" w:hAnsi="Helvetica"/>
+          <w:sz w:val="22"/>
+          <w:szCs w:val="22"/>
+        </w:rPr>
+        <w:t>180</w:t>
+      </w:r>
+      <w:r>
+        <w:rPr>
+          <w:rFonts w:ascii="Helvetica" w:hAnsi="Helvetica"/>
+          <w:sz w:val="22"/>
+          <w:szCs w:val="22"/>
+        </w:rPr>
+        <w:t xml:space="preserve"> </w:t>
+      </w:r>
+      <w:r>
+        <w:rPr>
+          <w:rFonts w:ascii="Helvetica" w:hAnsi="Helvetica"/>
+          <w:sz w:val="22"/>
+          <w:szCs w:val="22"/>
+        </w:rPr>
+        <w:t>coordinate descent (CD)</w:t>
+      </w:r>
+      <w:r>
+        <w:rPr>
+          <w:rFonts w:ascii="Helvetica" w:hAnsi="Helvetica"/>
+          <w:sz w:val="22"/>
+          <w:szCs w:val="22"/>
+        </w:rPr>
+        <w:t xml:space="preserve"> updates</w:t>
+      </w:r>
+      <w:r>
+        <w:rPr>
+          <w:rFonts w:ascii="Helvetica" w:hAnsi="Helvetica"/>
+          <w:sz w:val="22"/>
+          <w:szCs w:val="22"/>
+        </w:rPr>
+        <w:t>, with extrapolation,</w:t>
+      </w:r>
+      <w:r>
+        <w:rPr>
+          <w:rFonts w:ascii="Helvetica" w:hAnsi="Helvetica"/>
+          <w:sz w:val="22"/>
+          <w:szCs w:val="22"/>
+        </w:rPr>
+        <w:t xml:space="preserve"> to improve the fit (“refinement phase”)</w:t>
+      </w:r>
+      <w:r>
+        <w:rPr>
+          <w:rFonts w:ascii="Helvetica" w:hAnsi="Helvetica"/>
+          <w:sz w:val="22"/>
+          <w:szCs w:val="22"/>
+        </w:rPr>
+        <w:t>.</w:t>
+      </w:r>
+      <w:r>
+        <w:rPr>
+          <w:rFonts w:ascii="Helvetica" w:hAnsi="Helvetica"/>
+          <w:sz w:val="22"/>
+          <w:szCs w:val="22"/>
+        </w:rPr>
+        <w:t xml:space="preserve"> </w:t>
+      </w:r>
+      <w:r>
+        <w:rPr>
+          <w:rFonts w:ascii="Helvetica" w:hAnsi="Helvetica"/>
+          <w:sz w:val="22"/>
+          <w:szCs w:val="22"/>
+        </w:rPr>
+        <w:t xml:space="preserve">This refinement phase was implemented by calling </w:t>
+      </w:r>
+      <w:r>
+        <w:rPr>
+          <w:rFonts w:ascii="Courier" w:hAnsi="Courier"/>
+          <w:sz w:val="22"/>
+          <w:szCs w:val="22"/>
+        </w:rPr>
+        <w:t>fit_poisson_nmf</w:t>
+      </w:r>
+      <w:r>
+        <w:rPr>
+          <w:rFonts w:ascii="Helvetica" w:hAnsi="Helvetica"/>
+          <w:sz w:val="22"/>
+          <w:szCs w:val="22"/>
+        </w:rPr>
+        <w:t xml:space="preserve"> with</w:t>
+      </w:r>
+      <w:r>
+        <w:rPr>
+          <w:rFonts w:ascii="Helvetica" w:hAnsi="Helvetica"/>
+          <w:sz w:val="22"/>
+          <w:szCs w:val="22"/>
+        </w:rPr>
+        <w:t xml:space="preserve"> the following settings: </w:t>
+      </w:r>
+      <w:r>
+        <w:rPr>
+          <w:rFonts w:ascii="Courier" w:hAnsi="Courier"/>
+          <w:sz w:val="22"/>
+          <w:szCs w:val="22"/>
+        </w:rPr>
+        <w:t>method = "scd"</w:t>
+      </w:r>
+      <w:r>
+        <w:rPr>
+          <w:rFonts w:ascii="Helvetica" w:hAnsi="Helvetica"/>
+          <w:sz w:val="22"/>
+          <w:szCs w:val="22"/>
+        </w:rPr>
+        <w:t>,</w:t>
+      </w:r>
+      <w:r>
+        <w:rPr>
+          <w:rFonts w:ascii="Helvetica" w:hAnsi="Helvetica"/>
+          <w:sz w:val="22"/>
+          <w:szCs w:val="22"/>
+        </w:rPr>
+        <w:t xml:space="preserve"> </w:t>
+      </w:r>
+      <w:r>
+        <w:rPr>
+          <w:rFonts w:ascii="Courier" w:hAnsi="Courier"/>
+          <w:sz w:val="22"/>
+          <w:szCs w:val="22"/>
+        </w:rPr>
+        <w:t>numiter = 180</w:t>
+      </w:r>
+      <w:r>
+        <w:rPr>
+          <w:rFonts w:ascii="Helvetica" w:hAnsi="Helvetica"/>
+          <w:sz w:val="22"/>
+          <w:szCs w:val="22"/>
+        </w:rPr>
+        <w:t>,</w:t>
+      </w:r>
+      <w:r>
+        <w:rPr>
+          <w:rFonts w:ascii="Helvetica" w:hAnsi="Helvetica"/>
+          <w:sz w:val="22"/>
+          <w:szCs w:val="22"/>
+        </w:rPr>
+        <w:t xml:space="preserve"> </w:t>
+      </w:r>
+      <w:r>
+        <w:rPr>
+          <w:rFonts w:ascii="Courier" w:hAnsi="Courier"/>
+          <w:sz w:val="22"/>
+          <w:szCs w:val="22"/>
+        </w:rPr>
+        <w:t xml:space="preserve">control = </w:t>
       </w:r>
       <w:proofErr w:type="gramStart"/>
       <w:r>
         <w:rPr>
-          <w:rFonts w:ascii="Helvetica" w:hAnsi="Helvetica"/>
-          <w:sz w:val="22"/>
-          <w:szCs w:val="22"/>
-        </w:rPr>
-        <w:t>a</w:t>
+          <w:rFonts w:ascii="Courier" w:hAnsi="Courier"/>
+          <w:sz w:val="22"/>
+          <w:szCs w:val="22"/>
+        </w:rPr>
+        <w:t>list(</w:t>
       </w:r>
       <w:proofErr w:type="gramEnd"/>
       <w:r>
         <w:rPr>
-          <w:rFonts w:ascii="Helvetica" w:hAnsi="Helvetica"/>
+          <w:rFonts w:ascii="Courier" w:hAnsi="Courier"/>
+          <w:sz w:val="22"/>
+          <w:szCs w:val="22"/>
+        </w:rPr>
+        <w:t>numiter = 4,</w:t>
+      </w:r>
+      <w:r>
+        <w:rPr>
+          <w:rFonts w:ascii="Courier" w:hAnsi="Courier"/>
           <w:sz w:val="22"/>
           <w:szCs w:val="22"/>
         </w:rPr>
@@ -679,59 +1071,11 @@
       </w:r>
       <w:r>
         <w:rPr>
-          <w:rFonts w:ascii="Helvetica" w:hAnsi="Helvetica"/>
-          <w:sz w:val="22"/>
-          <w:szCs w:val="22"/>
-        </w:rPr>
-        <w:t xml:space="preserve">MLE </w:t>
-      </w:r>
-      <w:r>
-        <w:rPr>
-          <w:rFonts w:ascii="Helvetica" w:hAnsi="Helvetica"/>
-          <w:sz w:val="22"/>
-          <w:szCs w:val="22"/>
-        </w:rPr>
-        <w:t>solution (“prefitting phase”)</w:t>
-      </w:r>
-      <w:r>
-        <w:rPr>
-          <w:rFonts w:ascii="Helvetica" w:hAnsi="Helvetica"/>
-          <w:sz w:val="22"/>
-          <w:szCs w:val="22"/>
-        </w:rPr>
-        <w:t>. This prefitting phase was</w:t>
-      </w:r>
-      <w:r>
-        <w:rPr>
-          <w:rFonts w:ascii="Helvetica" w:hAnsi="Helvetica"/>
-          <w:sz w:val="22"/>
-          <w:szCs w:val="22"/>
-        </w:rPr>
-        <w:t xml:space="preserve"> implemented in R by </w:t>
-      </w:r>
-      <w:r>
-        <w:rPr>
-          <w:rFonts w:ascii="Helvetica" w:hAnsi="Helvetica"/>
-          <w:sz w:val="22"/>
-          <w:szCs w:val="22"/>
-        </w:rPr>
-        <w:t xml:space="preserve">calling </w:t>
-      </w:r>
-      <w:r>
-        <w:rPr>
           <w:rFonts w:ascii="Courier" w:hAnsi="Courier"/>
           <w:sz w:val="22"/>
           <w:szCs w:val="22"/>
         </w:rPr>
-        <w:t>fit_poisson_nmf</w:t>
-      </w:r>
-      <w:r>
-        <w:rPr>
-          <w:rFonts w:ascii="Helvetica" w:hAnsi="Helvetica"/>
-          <w:sz w:val="22"/>
-          <w:szCs w:val="22"/>
-        </w:rPr>
-        <w:t xml:space="preserve"> from </w:t>
+        <w:t>nc = 8,</w:t>
       </w:r>
       <w:r>
         <w:rPr>
@@ -739,31 +1083,7 @@
           <w:sz w:val="22"/>
           <w:szCs w:val="22"/>
         </w:rPr>
-        <w:t>fastTopics</w:t>
-      </w:r>
-      <w:r>
-        <w:rPr>
-          <w:rFonts w:ascii="Helvetica" w:hAnsi="Helvetica"/>
-          <w:sz w:val="22"/>
-          <w:szCs w:val="22"/>
-        </w:rPr>
-        <w:t xml:space="preserve"> with </w:t>
-      </w:r>
-      <w:r>
-        <w:rPr>
-          <w:rFonts w:ascii="Helvetica" w:hAnsi="Helvetica"/>
-          <w:sz w:val="22"/>
-          <w:szCs w:val="22"/>
-        </w:rPr>
-        <w:t>the following</w:t>
-      </w:r>
-      <w:r>
-        <w:rPr>
-          <w:rFonts w:ascii="Helvetica" w:hAnsi="Helvetica"/>
-          <w:sz w:val="22"/>
-          <w:szCs w:val="22"/>
-        </w:rPr>
-        <w:t xml:space="preserve"> settings: </w:t>
+        <w:t xml:space="preserve"> </w:t>
       </w:r>
       <w:r>
         <w:rPr>
@@ -771,7 +1091,63 @@
           <w:sz w:val="22"/>
           <w:szCs w:val="22"/>
         </w:rPr>
-        <w:t xml:space="preserve">numiter = </w:t>
+        <w:t>extrapolate = TRUE)</w:t>
+      </w:r>
+      <w:r>
+        <w:rPr>
+          <w:rFonts w:ascii="Helvetica" w:hAnsi="Helvetica"/>
+          <w:sz w:val="22"/>
+          <w:szCs w:val="22"/>
+        </w:rPr>
+        <w:t>,</w:t>
+      </w:r>
+      <w:r>
+        <w:rPr>
+          <w:rFonts w:ascii="Helvetica" w:hAnsi="Helvetica"/>
+          <w:sz w:val="22"/>
+          <w:szCs w:val="22"/>
+        </w:rPr>
+        <w:t xml:space="preserve"> in which the model fit was initialized using the fit obtained from the prefitting phase. </w:t>
+      </w:r>
+      <w:r>
+        <w:rPr>
+          <w:rFonts w:ascii="Helvetica" w:hAnsi="Helvetica"/>
+          <w:sz w:val="22"/>
+          <w:szCs w:val="22"/>
+        </w:rPr>
+        <w:t>Finally, the</w:t>
+      </w:r>
+      <w:r>
+        <w:rPr>
+          <w:rFonts w:ascii="Helvetica" w:hAnsi="Helvetica"/>
+          <w:sz w:val="22"/>
+          <w:szCs w:val="22"/>
+        </w:rPr>
+        <w:t xml:space="preserve"> topic model was recovered </w:t>
+      </w:r>
+      <w:r>
+        <w:rPr>
+          <w:rFonts w:ascii="Helvetica" w:hAnsi="Helvetica"/>
+          <w:sz w:val="22"/>
+          <w:szCs w:val="22"/>
+        </w:rPr>
+        <w:t xml:space="preserve">from the Poisson NMF model </w:t>
+      </w:r>
+      <w:r>
+        <w:rPr>
+          <w:rFonts w:ascii="Helvetica" w:hAnsi="Helvetica"/>
+          <w:sz w:val="22"/>
+          <w:szCs w:val="22"/>
+        </w:rPr>
+        <w:t xml:space="preserve">by calling </w:t>
+      </w:r>
+      <w:r>
+        <w:rPr>
+          <w:rFonts w:ascii="Helvetica" w:hAnsi="Helvetica"/>
+          <w:sz w:val="22"/>
+          <w:szCs w:val="22"/>
+        </w:rPr>
+        <w:t xml:space="preserve">function </w:t>
       </w:r>
       <w:r>
         <w:rPr>
@@ -779,67 +1155,215 @@
           <w:sz w:val="22"/>
           <w:szCs w:val="22"/>
         </w:rPr>
-        <w:t>20</w:t>
-      </w:r>
-      <w:r>
-        <w:rPr>
-          <w:rFonts w:ascii="Helvetica" w:hAnsi="Helvetica"/>
-          <w:sz w:val="22"/>
-          <w:szCs w:val="22"/>
-        </w:rPr>
-        <w:t xml:space="preserve">, </w:t>
-      </w:r>
-      <w:r>
-        <w:rPr>
-          <w:rFonts w:ascii="Courier" w:hAnsi="Courier"/>
-          <w:sz w:val="22"/>
-          <w:szCs w:val="22"/>
-        </w:rPr>
-        <w:t>method = "em"</w:t>
-      </w:r>
-      <w:r>
-        <w:rPr>
-          <w:rFonts w:ascii="Helvetica" w:hAnsi="Helvetica"/>
-          <w:sz w:val="22"/>
-          <w:szCs w:val="22"/>
-        </w:rPr>
-        <w:t xml:space="preserve">, </w:t>
-      </w:r>
-      <w:r>
-        <w:rPr>
-          <w:rFonts w:ascii="Courier" w:hAnsi="Courier"/>
-          <w:sz w:val="22"/>
-          <w:szCs w:val="22"/>
-        </w:rPr>
-        <w:t>init.method = "random"</w:t>
-      </w:r>
-      <w:r>
-        <w:rPr>
-          <w:rFonts w:ascii="Helvetica" w:hAnsi="Helvetica"/>
-          <w:sz w:val="22"/>
-          <w:szCs w:val="22"/>
-        </w:rPr>
-        <w:t xml:space="preserve">, </w:t>
-      </w:r>
-      <w:r>
-        <w:rPr>
-          <w:rFonts w:ascii="Courier" w:hAnsi="Courier"/>
-          <w:sz w:val="22"/>
-          <w:szCs w:val="22"/>
-        </w:rPr>
-        <w:t>control = list(</w:t>
-      </w:r>
-      <w:r>
-        <w:rPr>
-          <w:rFonts w:ascii="Courier" w:hAnsi="Courier"/>
-          <w:sz w:val="22"/>
-          <w:szCs w:val="22"/>
-        </w:rPr>
-        <w:t>nc = 8</w:t>
-      </w:r>
-      <w:r>
-        <w:rPr>
-          <w:rFonts w:ascii="Courier" w:hAnsi="Courier"/>
+        <w:t>poisson2multinom</w:t>
+      </w:r>
+      <w:r>
+        <w:rPr>
+          <w:rFonts w:ascii="Helvetica" w:hAnsi="Helvetica"/>
+          <w:sz w:val="22"/>
+          <w:szCs w:val="22"/>
+        </w:rPr>
+        <w:t xml:space="preserve">. </w:t>
+      </w:r>
+      <w:r>
+        <w:rPr>
+          <w:rFonts w:ascii="Helvetica" w:hAnsi="Helvetica"/>
+          <w:sz w:val="22"/>
+          <w:szCs w:val="22"/>
+        </w:rPr>
+        <w:t>The convergence diagnostics suggested that, after a total of 200 iterations of the Poisson NMF optimization, the parameter estimates were close to a</w:t>
+      </w:r>
+      <w:r>
+        <w:rPr>
+          <w:rFonts w:ascii="Helvetica" w:hAnsi="Helvetica"/>
+          <w:sz w:val="22"/>
+          <w:szCs w:val="22"/>
+        </w:rPr>
+        <w:t>n</w:t>
+      </w:r>
+      <w:r>
+        <w:rPr>
+          <w:rFonts w:ascii="Helvetica" w:hAnsi="Helvetica"/>
+          <w:sz w:val="22"/>
+          <w:szCs w:val="22"/>
+        </w:rPr>
+        <w:t xml:space="preserve"> MLE</w:t>
+      </w:r>
+      <w:r>
+        <w:rPr>
+          <w:rFonts w:ascii="Helvetica" w:hAnsi="Helvetica"/>
+          <w:sz w:val="22"/>
+          <w:szCs w:val="22"/>
+        </w:rPr>
+        <w:t>;</w:t>
+      </w:r>
+      <w:r>
+        <w:rPr>
+          <w:rFonts w:ascii="Helvetica" w:hAnsi="Helvetica"/>
+          <w:sz w:val="22"/>
+          <w:szCs w:val="22"/>
+        </w:rPr>
+        <w:t xml:space="preserve"> the change in log-likelihood between successive iterations was less than 1 </w:t>
+      </w:r>
+      <w:r>
+        <w:rPr>
+          <w:rFonts w:ascii="Helvetica" w:hAnsi="Helvetica"/>
+          <w:sz w:val="22"/>
+          <w:szCs w:val="22"/>
+        </w:rPr>
+        <w:t>×</w:t>
+      </w:r>
+      <w:r>
+        <w:rPr>
+          <w:rFonts w:ascii="Helvetica" w:hAnsi="Helvetica"/>
+          <w:sz w:val="22"/>
+          <w:szCs w:val="22"/>
+        </w:rPr>
+        <w:t xml:space="preserve"> 10</w:t>
+      </w:r>
+      <w:r>
+        <w:rPr>
+          <w:rFonts w:ascii="Helvetica" w:hAnsi="Helvetica"/>
+          <w:sz w:val="22"/>
+          <w:szCs w:val="22"/>
+          <w:vertAlign w:val="superscript"/>
+        </w:rPr>
+        <w:t>-</w:t>
+      </w:r>
+      <w:r>
+        <w:rPr>
+          <w:rFonts w:ascii="Helvetica" w:hAnsi="Helvetica"/>
+          <w:sz w:val="22"/>
+          <w:szCs w:val="22"/>
+          <w:vertAlign w:val="superscript"/>
+        </w:rPr>
+        <w:t>5</w:t>
+      </w:r>
+      <w:r>
+        <w:rPr>
+          <w:rFonts w:ascii="Helvetica" w:hAnsi="Helvetica"/>
+          <w:sz w:val="22"/>
+          <w:szCs w:val="22"/>
+        </w:rPr>
+        <w:t>, and the largest residual in the first-order (“Karush-Kuhn-Tucker”) conditions was less than 1.</w:t>
+      </w:r>
+    </w:p>
+    <w:p>
+      <w:pPr>
+        <w:rPr>
+          <w:rFonts w:ascii="Helvetica" w:hAnsi="Helvetica"/>
+          <w:sz w:val="22"/>
+          <w:szCs w:val="22"/>
+        </w:rPr>
+      </w:pPr>
+    </w:p>
+    <w:p>
+      <w:pPr>
+        <w:rPr>
+          <w:rFonts w:ascii="Helvetica" w:hAnsi="Helvetica"/>
+          <w:sz w:val="22"/>
+          <w:szCs w:val="22"/>
+        </w:rPr>
+      </w:pPr>
+      <w:r>
+        <w:rPr>
+          <w:rFonts w:ascii="Helvetica" w:hAnsi="Helvetica"/>
+          <w:sz w:val="22"/>
+          <w:szCs w:val="22"/>
+        </w:rPr>
+        <w:t>Reassuringly, the estimated topics capture</w:t>
+      </w:r>
+      <w:r>
+        <w:rPr>
+          <w:rFonts w:ascii="Helvetica" w:hAnsi="Helvetica"/>
+          <w:sz w:val="22"/>
+          <w:szCs w:val="22"/>
+        </w:rPr>
+        <w:t>d</w:t>
+      </w:r>
+      <w:r>
+        <w:rPr>
+          <w:rFonts w:ascii="Helvetica" w:hAnsi="Helvetica"/>
+          <w:sz w:val="22"/>
+          <w:szCs w:val="22"/>
+        </w:rPr>
+        <w:t xml:space="preserve"> </w:t>
+      </w:r>
+      <w:r>
+        <w:rPr>
+          <w:rFonts w:ascii="Helvetica" w:hAnsi="Helvetica"/>
+          <w:sz w:val="22"/>
+          <w:szCs w:val="22"/>
+        </w:rPr>
+        <w:t xml:space="preserve">the </w:t>
+      </w:r>
+      <w:r>
+        <w:rPr>
+          <w:rFonts w:ascii="Helvetica" w:hAnsi="Helvetica"/>
+          <w:sz w:val="22"/>
+          <w:szCs w:val="22"/>
+        </w:rPr>
+        <w:t xml:space="preserve">predominant expression patterns, </w:t>
+      </w:r>
+      <w:r>
+        <w:rPr>
+          <w:rFonts w:ascii="Helvetica" w:hAnsi="Helvetica"/>
+          <w:sz w:val="22"/>
+          <w:szCs w:val="22"/>
+        </w:rPr>
+        <w:t>most of which</w:t>
+      </w:r>
+      <w:r>
+        <w:rPr>
+          <w:rFonts w:ascii="Helvetica" w:hAnsi="Helvetica"/>
+          <w:sz w:val="22"/>
+          <w:szCs w:val="22"/>
+        </w:rPr>
+        <w:t xml:space="preserve"> </w:t>
+      </w:r>
+      <w:r>
+        <w:rPr>
+          <w:rFonts w:ascii="Helvetica" w:hAnsi="Helvetica"/>
+          <w:sz w:val="22"/>
+          <w:szCs w:val="22"/>
+        </w:rPr>
+        <w:t xml:space="preserve">identify the </w:t>
+      </w:r>
+      <w:r>
+        <w:rPr>
+          <w:rFonts w:ascii="Helvetica" w:hAnsi="Helvetica"/>
+          <w:sz w:val="22"/>
+          <w:szCs w:val="22"/>
+        </w:rPr>
+        <w:t>13 tissues</w:t>
+      </w:r>
+      <w:r>
+        <w:rPr>
+          <w:rFonts w:ascii="Helvetica" w:hAnsi="Helvetica"/>
+          <w:sz w:val="22"/>
+          <w:szCs w:val="22"/>
+        </w:rPr>
+        <w:t xml:space="preserve"> (t</w:t>
+      </w:r>
+      <w:r>
+        <w:rPr>
+          <w:rFonts w:ascii="Helvetica" w:hAnsi="Helvetica"/>
+          <w:sz w:val="22"/>
+          <w:szCs w:val="22"/>
+        </w:rPr>
+        <w:t>he one exception was iLN and SP</w:t>
+      </w:r>
+      <w:r>
+        <w:rPr>
+          <w:rFonts w:ascii="Helvetica" w:hAnsi="Helvetica"/>
+          <w:sz w:val="22"/>
+          <w:szCs w:val="22"/>
+        </w:rPr>
+        <w:t>, which shared the same expression pattern</w:t>
+      </w:r>
+      <w:r>
+        <w:rPr>
+          <w:rFonts w:ascii="Helvetica" w:hAnsi="Helvetica"/>
           <w:sz w:val="22"/>
           <w:szCs w:val="22"/>
         </w:rPr>
@@ -859,423 +1383,63 @@
           <w:sz w:val="22"/>
           <w:szCs w:val="22"/>
         </w:rPr>
-        <w:t xml:space="preserve"> </w:t>
-      </w:r>
-      <w:r>
-        <w:rPr>
-          <w:rFonts w:ascii="Helvetica" w:hAnsi="Helvetica"/>
-          <w:sz w:val="22"/>
-          <w:szCs w:val="22"/>
-        </w:rPr>
-        <w:t>Third, we performed</w:t>
-      </w:r>
-      <w:r>
-        <w:rPr>
-          <w:rFonts w:ascii="Helvetica" w:hAnsi="Helvetica"/>
-          <w:sz w:val="22"/>
-          <w:szCs w:val="22"/>
-        </w:rPr>
-        <w:t xml:space="preserve"> an additional </w:t>
-      </w:r>
-      <w:r>
-        <w:rPr>
-          <w:rFonts w:ascii="Helvetica" w:hAnsi="Helvetica"/>
-          <w:sz w:val="22"/>
-          <w:szCs w:val="22"/>
-        </w:rPr>
-        <w:t>180</w:t>
-      </w:r>
-      <w:r>
-        <w:rPr>
-          <w:rFonts w:ascii="Helvetica" w:hAnsi="Helvetica"/>
-          <w:sz w:val="22"/>
-          <w:szCs w:val="22"/>
-        </w:rPr>
-        <w:t xml:space="preserve"> </w:t>
-      </w:r>
-      <w:r>
-        <w:rPr>
-          <w:rFonts w:ascii="Helvetica" w:hAnsi="Helvetica"/>
-          <w:sz w:val="22"/>
-          <w:szCs w:val="22"/>
-        </w:rPr>
-        <w:t>coordinate descent (CD)</w:t>
-      </w:r>
-      <w:r>
-        <w:rPr>
-          <w:rFonts w:ascii="Helvetica" w:hAnsi="Helvetica"/>
-          <w:sz w:val="22"/>
-          <w:szCs w:val="22"/>
-        </w:rPr>
-        <w:t xml:space="preserve"> updates</w:t>
-      </w:r>
-      <w:r>
-        <w:rPr>
-          <w:rFonts w:ascii="Helvetica" w:hAnsi="Helvetica"/>
-          <w:sz w:val="22"/>
-          <w:szCs w:val="22"/>
-        </w:rPr>
-        <w:t>, with extrapolation,</w:t>
-      </w:r>
-      <w:r>
-        <w:rPr>
-          <w:rFonts w:ascii="Helvetica" w:hAnsi="Helvetica"/>
-          <w:sz w:val="22"/>
-          <w:szCs w:val="22"/>
-        </w:rPr>
-        <w:t xml:space="preserve"> to improve the fit (“refinement phase”)</w:t>
-      </w:r>
-      <w:r>
-        <w:rPr>
-          <w:rFonts w:ascii="Helvetica" w:hAnsi="Helvetica"/>
-          <w:sz w:val="22"/>
-          <w:szCs w:val="22"/>
-        </w:rPr>
-        <w:t>.</w:t>
-      </w:r>
-      <w:r>
-        <w:rPr>
-          <w:rFonts w:ascii="Helvetica" w:hAnsi="Helvetica"/>
-          <w:sz w:val="22"/>
-          <w:szCs w:val="22"/>
-        </w:rPr>
-        <w:t xml:space="preserve"> </w:t>
-      </w:r>
-      <w:r>
-        <w:rPr>
-          <w:rFonts w:ascii="Helvetica" w:hAnsi="Helvetica"/>
-          <w:sz w:val="22"/>
-          <w:szCs w:val="22"/>
-        </w:rPr>
-        <w:t xml:space="preserve">This refinement phase was implemented by calling </w:t>
-      </w:r>
-      <w:r>
-        <w:rPr>
-          <w:rFonts w:ascii="Courier" w:hAnsi="Courier"/>
-          <w:sz w:val="22"/>
-          <w:szCs w:val="22"/>
-        </w:rPr>
-        <w:t>fit_poisson_nmf</w:t>
-      </w:r>
-      <w:r>
-        <w:rPr>
-          <w:rFonts w:ascii="Helvetica" w:hAnsi="Helvetica"/>
-          <w:sz w:val="22"/>
-          <w:szCs w:val="22"/>
-        </w:rPr>
-        <w:t xml:space="preserve"> with</w:t>
-      </w:r>
-      <w:r>
-        <w:rPr>
-          <w:rFonts w:ascii="Helvetica" w:hAnsi="Helvetica"/>
-          <w:sz w:val="22"/>
-          <w:szCs w:val="22"/>
-        </w:rPr>
-        <w:t xml:space="preserve"> the following settings: </w:t>
-      </w:r>
-      <w:r>
-        <w:rPr>
-          <w:rFonts w:ascii="Courier" w:hAnsi="Courier"/>
-          <w:sz w:val="22"/>
-          <w:szCs w:val="22"/>
-        </w:rPr>
-        <w:t>method = "scd"</w:t>
-      </w:r>
-      <w:r>
-        <w:rPr>
-          <w:rFonts w:ascii="Helvetica" w:hAnsi="Helvetica"/>
-          <w:sz w:val="22"/>
-          <w:szCs w:val="22"/>
-        </w:rPr>
-        <w:t>,</w:t>
-      </w:r>
-      <w:r>
-        <w:rPr>
-          <w:rFonts w:ascii="Helvetica" w:hAnsi="Helvetica"/>
-          <w:sz w:val="22"/>
-          <w:szCs w:val="22"/>
-        </w:rPr>
-        <w:t xml:space="preserve"> </w:t>
-      </w:r>
-      <w:r>
-        <w:rPr>
-          <w:rFonts w:ascii="Courier" w:hAnsi="Courier"/>
-          <w:sz w:val="22"/>
-          <w:szCs w:val="22"/>
-        </w:rPr>
-        <w:t>numiter = 180</w:t>
-      </w:r>
-      <w:r>
-        <w:rPr>
-          <w:rFonts w:ascii="Helvetica" w:hAnsi="Helvetica"/>
-          <w:sz w:val="22"/>
-          <w:szCs w:val="22"/>
-        </w:rPr>
-        <w:t>,</w:t>
-      </w:r>
-      <w:r>
-        <w:rPr>
-          <w:rFonts w:ascii="Helvetica" w:hAnsi="Helvetica"/>
-          <w:sz w:val="22"/>
-          <w:szCs w:val="22"/>
-        </w:rPr>
-        <w:t xml:space="preserve"> </w:t>
-      </w:r>
-      <w:r>
-        <w:rPr>
-          <w:rFonts w:ascii="Courier" w:hAnsi="Courier"/>
-          <w:sz w:val="22"/>
-          <w:szCs w:val="22"/>
-        </w:rPr>
-        <w:t xml:space="preserve">control = </w:t>
-      </w:r>
-      <w:proofErr w:type="gramStart"/>
-      <w:r>
-        <w:rPr>
-          <w:rFonts w:ascii="Courier" w:hAnsi="Courier"/>
-          <w:sz w:val="22"/>
-          <w:szCs w:val="22"/>
-        </w:rPr>
-        <w:t>list(</w:t>
-      </w:r>
-      <w:proofErr w:type="gramEnd"/>
-      <w:r>
-        <w:rPr>
-          <w:rFonts w:ascii="Courier" w:hAnsi="Courier"/>
-          <w:sz w:val="22"/>
-          <w:szCs w:val="22"/>
-        </w:rPr>
-        <w:t>numiter = 4,</w:t>
-      </w:r>
-      <w:r>
-        <w:rPr>
-          <w:rFonts w:ascii="Courier" w:hAnsi="Courier"/>
-          <w:sz w:val="22"/>
-          <w:szCs w:val="22"/>
-        </w:rPr>
-        <w:t xml:space="preserve"> </w:t>
-      </w:r>
-      <w:r>
-        <w:rPr>
-          <w:rFonts w:ascii="Courier" w:hAnsi="Courier"/>
-          <w:sz w:val="22"/>
-          <w:szCs w:val="22"/>
-        </w:rPr>
-        <w:t>nc = 8,</w:t>
-      </w:r>
-      <w:r>
-        <w:rPr>
-          <w:rFonts w:ascii="Courier" w:hAnsi="Courier"/>
-          <w:sz w:val="22"/>
-          <w:szCs w:val="22"/>
-        </w:rPr>
-        <w:t xml:space="preserve"> </w:t>
-      </w:r>
-      <w:r>
-        <w:rPr>
-          <w:rFonts w:ascii="Courier" w:hAnsi="Courier"/>
-          <w:sz w:val="22"/>
-          <w:szCs w:val="22"/>
-        </w:rPr>
-        <w:t>extrapolate = TRUE)</w:t>
-      </w:r>
-      <w:r>
-        <w:rPr>
-          <w:rFonts w:ascii="Helvetica" w:hAnsi="Helvetica"/>
-          <w:sz w:val="22"/>
-          <w:szCs w:val="22"/>
-        </w:rPr>
-        <w:t>,</w:t>
-      </w:r>
-      <w:r>
-        <w:rPr>
-          <w:rFonts w:ascii="Helvetica" w:hAnsi="Helvetica"/>
-          <w:sz w:val="22"/>
-          <w:szCs w:val="22"/>
-        </w:rPr>
-        <w:t xml:space="preserve"> in which the model fit was initialized using the fit obtained from the prefitting phase. </w:t>
-      </w:r>
-      <w:r>
-        <w:rPr>
-          <w:rFonts w:ascii="Helvetica" w:hAnsi="Helvetica"/>
-          <w:sz w:val="22"/>
-          <w:szCs w:val="22"/>
-        </w:rPr>
-        <w:t>Finally, the</w:t>
-      </w:r>
-      <w:r>
-        <w:rPr>
-          <w:rFonts w:ascii="Helvetica" w:hAnsi="Helvetica"/>
-          <w:sz w:val="22"/>
-          <w:szCs w:val="22"/>
-        </w:rPr>
-        <w:t xml:space="preserve"> topic model was recovered </w:t>
-      </w:r>
-      <w:r>
-        <w:rPr>
-          <w:rFonts w:ascii="Helvetica" w:hAnsi="Helvetica"/>
-          <w:sz w:val="22"/>
-          <w:szCs w:val="22"/>
-        </w:rPr>
-        <w:t xml:space="preserve">from the Poisson NMF model </w:t>
-      </w:r>
-      <w:r>
-        <w:rPr>
-          <w:rFonts w:ascii="Helvetica" w:hAnsi="Helvetica"/>
-          <w:sz w:val="22"/>
-          <w:szCs w:val="22"/>
-        </w:rPr>
-        <w:t xml:space="preserve">by calling </w:t>
-      </w:r>
-      <w:r>
-        <w:rPr>
-          <w:rFonts w:ascii="Helvetica" w:hAnsi="Helvetica"/>
-          <w:sz w:val="22"/>
-          <w:szCs w:val="22"/>
-        </w:rPr>
-        <w:t xml:space="preserve">function </w:t>
-      </w:r>
-      <w:r>
-        <w:rPr>
-          <w:rFonts w:ascii="Courier" w:hAnsi="Courier"/>
-          <w:sz w:val="22"/>
-          <w:szCs w:val="22"/>
-        </w:rPr>
-        <w:t>poisson2multinom</w:t>
-      </w:r>
-      <w:r>
-        <w:rPr>
-          <w:rFonts w:ascii="Helvetica" w:hAnsi="Helvetica"/>
-          <w:sz w:val="22"/>
-          <w:szCs w:val="22"/>
-        </w:rPr>
-        <w:t xml:space="preserve">. </w:t>
-      </w:r>
-      <w:r>
-        <w:rPr>
-          <w:rFonts w:ascii="Helvetica" w:hAnsi="Helvetica"/>
-          <w:sz w:val="22"/>
-          <w:szCs w:val="22"/>
-        </w:rPr>
-        <w:t xml:space="preserve">The convergence diagnostics suggested that, after a total of 200 combined iterations of the Poisson NMF optimization, the parameter estimates were very close to </w:t>
-      </w:r>
-      <w:proofErr w:type="gramStart"/>
-      <w:r>
-        <w:rPr>
-          <w:rFonts w:ascii="Helvetica" w:hAnsi="Helvetica"/>
-          <w:sz w:val="22"/>
-          <w:szCs w:val="22"/>
-        </w:rPr>
-        <w:t>a</w:t>
-      </w:r>
-      <w:proofErr w:type="gramEnd"/>
-      <w:r>
-        <w:rPr>
-          <w:rFonts w:ascii="Helvetica" w:hAnsi="Helvetica"/>
-          <w:sz w:val="22"/>
-          <w:szCs w:val="22"/>
-        </w:rPr>
-        <w:t xml:space="preserve"> MLE: the change in log-likelihood between successive iterations was less than 1 </w:t>
-      </w:r>
-      <w:r>
-        <w:rPr>
-          <w:rFonts w:ascii="Helvetica" w:hAnsi="Helvetica"/>
-          <w:sz w:val="22"/>
-          <w:szCs w:val="22"/>
-        </w:rPr>
-        <w:t>×</w:t>
-      </w:r>
-      <w:r>
-        <w:rPr>
-          <w:rFonts w:ascii="Helvetica" w:hAnsi="Helvetica"/>
-          <w:sz w:val="22"/>
-          <w:szCs w:val="22"/>
-        </w:rPr>
-        <w:t xml:space="preserve"> 10</w:t>
-      </w:r>
-      <w:r>
-        <w:rPr>
-          <w:rFonts w:ascii="Helvetica" w:hAnsi="Helvetica"/>
-          <w:sz w:val="22"/>
-          <w:szCs w:val="22"/>
-          <w:vertAlign w:val="superscript"/>
-        </w:rPr>
-        <w:t>-</w:t>
-      </w:r>
-      <w:r>
-        <w:rPr>
-          <w:rFonts w:ascii="Helvetica" w:hAnsi="Helvetica"/>
-          <w:sz w:val="22"/>
-          <w:szCs w:val="22"/>
-          <w:vertAlign w:val="superscript"/>
-        </w:rPr>
-        <w:t>5</w:t>
-      </w:r>
-      <w:r>
-        <w:rPr>
-          <w:rFonts w:ascii="Helvetica" w:hAnsi="Helvetica"/>
-          <w:sz w:val="22"/>
-          <w:szCs w:val="22"/>
-        </w:rPr>
-        <w:t>, and the largest residual in the first-order (“Karush-Kuhn-Tucker”) conditions was less than 1.</w:t>
-      </w:r>
-    </w:p>
-    <w:p>
-      <w:pPr>
-        <w:rPr>
-          <w:rFonts w:ascii="Helvetica" w:hAnsi="Helvetica"/>
-          <w:sz w:val="22"/>
-          <w:szCs w:val="22"/>
-        </w:rPr>
-      </w:pPr>
-    </w:p>
-    <w:p>
-      <w:pPr>
-        <w:rPr>
-          <w:rFonts w:ascii="Helvetica" w:hAnsi="Helvetica"/>
-          <w:sz w:val="22"/>
-          <w:szCs w:val="22"/>
-        </w:rPr>
-      </w:pPr>
-      <w:r>
-        <w:rPr>
-          <w:rFonts w:ascii="Helvetica" w:hAnsi="Helvetica"/>
-          <w:sz w:val="22"/>
-          <w:szCs w:val="22"/>
-        </w:rPr>
-        <w:t>Reassuringly, the estimated topics capture the predominant expression patterns, which largely coincide with the 13 tissues.</w:t>
-      </w:r>
-      <w:r>
-        <w:rPr>
-          <w:rFonts w:ascii="Helvetica" w:hAnsi="Helvetica"/>
-          <w:sz w:val="22"/>
-          <w:szCs w:val="22"/>
-        </w:rPr>
-        <w:t xml:space="preserve"> (The one exception was iLN and SP)</w:t>
-      </w:r>
-      <w:r>
-        <w:rPr>
-          <w:rFonts w:ascii="Helvetica" w:hAnsi="Helvetica"/>
-          <w:sz w:val="22"/>
-          <w:szCs w:val="22"/>
-        </w:rPr>
-        <w:t xml:space="preserve"> Two other topics (topics 1 and 6) capture variation specific to two tissues (LI and PBMC)</w:t>
-      </w:r>
-      <w:r>
-        <w:rPr>
-          <w:rFonts w:ascii="Helvetica" w:hAnsi="Helvetica"/>
-          <w:sz w:val="22"/>
-          <w:szCs w:val="22"/>
-        </w:rPr>
-        <w:t>, and one topic (topic 9) captures</w:t>
-      </w:r>
-      <w:r>
-        <w:rPr>
-          <w:rFonts w:ascii="Helvetica" w:hAnsi="Helvetica"/>
-          <w:sz w:val="22"/>
-          <w:szCs w:val="22"/>
-        </w:rPr>
-        <w:t xml:space="preserve"> changes in expression over time that are not specific to any one tissue.</w:t>
+        <w:t xml:space="preserve"> Two other topics (topics 1 and 6) capture</w:t>
+      </w:r>
+      <w:r>
+        <w:rPr>
+          <w:rFonts w:ascii="Helvetica" w:hAnsi="Helvetica"/>
+          <w:sz w:val="22"/>
+          <w:szCs w:val="22"/>
+        </w:rPr>
+        <w:t>d</w:t>
+      </w:r>
+      <w:r>
+        <w:rPr>
+          <w:rFonts w:ascii="Helvetica" w:hAnsi="Helvetica"/>
+          <w:sz w:val="22"/>
+          <w:szCs w:val="22"/>
+        </w:rPr>
+        <w:t xml:space="preserve"> variation specific to two tissues (LI and PBMC)</w:t>
+      </w:r>
+      <w:r>
+        <w:rPr>
+          <w:rFonts w:ascii="Helvetica" w:hAnsi="Helvetica"/>
+          <w:sz w:val="22"/>
+          <w:szCs w:val="22"/>
+        </w:rPr>
+        <w:t>, and one topic (topic 9) capture</w:t>
+      </w:r>
+      <w:r>
+        <w:rPr>
+          <w:rFonts w:ascii="Helvetica" w:hAnsi="Helvetica"/>
+          <w:sz w:val="22"/>
+          <w:szCs w:val="22"/>
+        </w:rPr>
+        <w:t>d</w:t>
+      </w:r>
+      <w:r>
+        <w:rPr>
+          <w:rFonts w:ascii="Helvetica" w:hAnsi="Helvetica"/>
+          <w:sz w:val="22"/>
+          <w:szCs w:val="22"/>
+        </w:rPr>
+        <w:t xml:space="preserve"> changes in expression over time that </w:t>
+      </w:r>
+      <w:r>
+        <w:rPr>
+          <w:rFonts w:ascii="Helvetica" w:hAnsi="Helvetica"/>
+          <w:sz w:val="22"/>
+          <w:szCs w:val="22"/>
+        </w:rPr>
+        <w:t>were</w:t>
+      </w:r>
+      <w:r>
+        <w:rPr>
+          <w:rFonts w:ascii="Helvetica" w:hAnsi="Helvetica"/>
+          <w:sz w:val="22"/>
+          <w:szCs w:val="22"/>
+        </w:rPr>
+        <w:t xml:space="preserve"> not specific to any one tissue.</w:t>
       </w:r>
     </w:p>
     <w:p>
@@ -1621,7 +1785,15 @@
           <w:sz w:val="22"/>
           <w:szCs w:val="22"/>
         </w:rPr>
-        <w:t xml:space="preserve"> more powerful approach</w:t>
+        <w:t>n alternative</w:t>
+      </w:r>
+      <w:r>
+        <w:rPr>
+          <w:rFonts w:ascii="Helvetica" w:hAnsi="Helvetica"/>
+          <w:sz w:val="22"/>
+          <w:szCs w:val="22"/>
+        </w:rPr>
+        <w:t xml:space="preserve"> powerful approach</w:t>
       </w:r>
       <w:r>
         <w:rPr>
@@ -1670,7 +1842,23 @@
           <w:sz w:val="22"/>
           <w:szCs w:val="22"/>
         </w:rPr>
-        <w:t xml:space="preserve"> − 1 dimensions simultaneously using a Structure plot </w:t>
+        <w:t xml:space="preserve"> − 1 dimensions simultaneously using a Structure plot</w:t>
+      </w:r>
+      <w:r>
+        <w:rPr>
+          <w:rFonts w:ascii="Helvetica" w:hAnsi="Helvetica"/>
+          <w:sz w:val="22"/>
+          <w:szCs w:val="22"/>
+        </w:rPr>
+        <w:t>, which has been used with great success in population genetics</w:t>
+      </w:r>
+      <w:r>
+        <w:rPr>
+          <w:rFonts w:ascii="Helvetica" w:hAnsi="Helvetica"/>
+          <w:sz w:val="22"/>
+          <w:szCs w:val="22"/>
+        </w:rPr>
+        <w:t xml:space="preserve"> </w:t>
       </w:r>
       <w:r>
         <w:rPr>
@@ -1694,7 +1882,23 @@
           <w:sz w:val="22"/>
           <w:szCs w:val="22"/>
         </w:rPr>
-        <w:t xml:space="preserve"> The Structure plot is essentially a stacker bar chart, in which the bars correspond to samples </w:t>
+        <w:t xml:space="preserve"> The Structure plot is essentially a stacke</w:t>
+      </w:r>
+      <w:r>
+        <w:rPr>
+          <w:rFonts w:ascii="Helvetica" w:hAnsi="Helvetica"/>
+          <w:sz w:val="22"/>
+          <w:szCs w:val="22"/>
+        </w:rPr>
+        <w:t>d</w:t>
+      </w:r>
+      <w:r>
+        <w:rPr>
+          <w:rFonts w:ascii="Helvetica" w:hAnsi="Helvetica"/>
+          <w:sz w:val="22"/>
+          <w:szCs w:val="22"/>
+        </w:rPr>
+        <w:t xml:space="preserve"> bar chart, in which bars correspond to samples </w:t>
       </w:r>
       <w:r>
         <w:rPr>
@@ -1861,7 +2065,6 @@
           <w:sz w:val="22"/>
           <w:szCs w:val="22"/>
         </w:rPr>
-        <w:lastRenderedPageBreak/>
         <w:t xml:space="preserve">To annotate the topics, we used the </w:t>
       </w:r>
       <w:r>
@@ -1910,23 +2113,7 @@
           <w:sz w:val="22"/>
           <w:szCs w:val="22"/>
         </w:rPr>
-        <w:t xml:space="preserve">(GoM DE) analysis methods developed in </w:t>
-      </w:r>
-      <w:r>
-        <w:rPr>
-          <w:rFonts w:ascii="Helvetica" w:hAnsi="Helvetica"/>
-          <w:sz w:val="22"/>
-          <w:szCs w:val="22"/>
-        </w:rPr>
-        <w:t>[GoM-DE2022]</w:t>
-      </w:r>
-      <w:r>
-        <w:rPr>
-          <w:rFonts w:ascii="Helvetica" w:hAnsi="Helvetica"/>
-          <w:sz w:val="22"/>
-          <w:szCs w:val="22"/>
-        </w:rPr>
-        <w:t xml:space="preserve"> and implemented in the </w:t>
+        <w:t xml:space="preserve">(GoM DE) analysis methods developed in [GoM-DE2022] and implemented in the </w:t>
       </w:r>
       <w:r>
         <w:rPr>
@@ -1958,7 +2145,71 @@
           <w:sz w:val="22"/>
           <w:szCs w:val="22"/>
         </w:rPr>
-        <w:t xml:space="preserve"> package. In brief, the GoM DE analysis is conceptually similar to standard DE analysis methods, but extends the idea of comparing expression between groups </w:t>
+        <w:t xml:space="preserve"> package. In brief, the GoM DE analysis is conceptually similar to </w:t>
+      </w:r>
+      <w:r>
+        <w:rPr>
+          <w:rFonts w:ascii="Helvetica" w:hAnsi="Helvetica"/>
+          <w:sz w:val="22"/>
+          <w:szCs w:val="22"/>
+        </w:rPr>
+        <w:t xml:space="preserve">a </w:t>
+      </w:r>
+      <w:r>
+        <w:rPr>
+          <w:rFonts w:ascii="Helvetica" w:hAnsi="Helvetica"/>
+          <w:sz w:val="22"/>
+          <w:szCs w:val="22"/>
+        </w:rPr>
+        <w:t>standard DE analysis</w:t>
+      </w:r>
+      <w:r>
+        <w:rPr>
+          <w:rFonts w:ascii="Helvetica" w:hAnsi="Helvetica"/>
+          <w:sz w:val="22"/>
+          <w:szCs w:val="22"/>
+        </w:rPr>
+        <w:t xml:space="preserve"> (e.g., </w:t>
+      </w:r>
+      <w:r>
+        <w:rPr>
+          <w:rFonts w:ascii="Helvetica" w:hAnsi="Helvetica"/>
+          <w:sz w:val="22"/>
+          <w:szCs w:val="22"/>
+        </w:rPr>
+        <w:t>[soneson2018</w:t>
+      </w:r>
+      <w:r>
+        <w:rPr>
+          <w:rFonts w:ascii="Helvetica" w:hAnsi="Helvetica"/>
+          <w:sz w:val="22"/>
+          <w:szCs w:val="22"/>
+        </w:rPr>
+        <w:t>, wang2019</w:t>
+      </w:r>
+      <w:r>
+        <w:rPr>
+          <w:rFonts w:ascii="Helvetica" w:hAnsi="Helvetica"/>
+          <w:sz w:val="22"/>
+          <w:szCs w:val="22"/>
+        </w:rPr>
+        <w:t>]</w:t>
+      </w:r>
+      <w:r>
+        <w:rPr>
+          <w:rFonts w:ascii="Helvetica" w:hAnsi="Helvetica"/>
+          <w:sz w:val="22"/>
+          <w:szCs w:val="22"/>
+        </w:rPr>
+        <w:t>)</w:t>
+      </w:r>
+      <w:r>
+        <w:rPr>
+          <w:rFonts w:ascii="Helvetica" w:hAnsi="Helvetica"/>
+          <w:sz w:val="22"/>
+          <w:szCs w:val="22"/>
+        </w:rPr>
+        <w:t xml:space="preserve">, but extends the idea of comparing expression between groups </w:t>
       </w:r>
       <w:r>
         <w:rPr>
@@ -1980,19 +2231,93 @@
       <w:r>
         <w:rPr>
           <w:rFonts w:ascii="Helvetica" w:hAnsi="Helvetica"/>
-          <w:sz w:val="22"/>
-          <w:szCs w:val="22"/>
-        </w:rPr>
-        <w:t xml:space="preserve"> to multiple groups (</w:t>
-      </w:r>
-      <w:r>
-        <w:rPr>
-          <w:rFonts w:ascii="Helvetica" w:hAnsi="Helvetica"/>
           <w:i/>
           <w:sz w:val="22"/>
           <w:szCs w:val="22"/>
         </w:rPr>
-        <w:t>i.e.</w:t>
+        <w:t xml:space="preserve"> to multiple groups</w:t>
+      </w:r>
+      <w:r>
+        <w:rPr>
+          <w:rFonts w:ascii="Helvetica" w:hAnsi="Helvetica"/>
+          <w:sz w:val="22"/>
+          <w:szCs w:val="22"/>
+        </w:rPr>
+        <w:t xml:space="preserve"> (</w:t>
+      </w:r>
+      <w:r>
+        <w:rPr>
+          <w:rFonts w:ascii="Helvetica" w:hAnsi="Helvetica"/>
+          <w:sz w:val="22"/>
+          <w:szCs w:val="22"/>
+        </w:rPr>
+        <w:t xml:space="preserve">here, the groups are the </w:t>
+      </w:r>
+      <w:r>
+        <w:rPr>
+          <w:rFonts w:ascii="Helvetica" w:hAnsi="Helvetica"/>
+          <w:sz w:val="22"/>
+          <w:szCs w:val="22"/>
+        </w:rPr>
+        <w:t>topics</w:t>
+      </w:r>
+      <w:r>
+        <w:rPr>
+          <w:rFonts w:ascii="Helvetica" w:hAnsi="Helvetica"/>
+          <w:sz w:val="22"/>
+          <w:szCs w:val="22"/>
+        </w:rPr>
+        <w:t xml:space="preserve"> in the topic model</w:t>
+      </w:r>
+      <w:r>
+        <w:rPr>
+          <w:rFonts w:ascii="Helvetica" w:hAnsi="Helvetica"/>
+          <w:sz w:val="22"/>
+          <w:szCs w:val="22"/>
+        </w:rPr>
+        <w:t xml:space="preserve">). </w:t>
+      </w:r>
+      <w:r>
+        <w:rPr>
+          <w:rFonts w:ascii="Helvetica" w:hAnsi="Helvetica"/>
+          <w:sz w:val="22"/>
+          <w:szCs w:val="22"/>
+        </w:rPr>
+        <w:t xml:space="preserve">We called the </w:t>
+      </w:r>
+      <w:r>
+        <w:rPr>
+          <w:rFonts w:ascii="Courier" w:hAnsi="Courier"/>
+          <w:sz w:val="22"/>
+          <w:szCs w:val="22"/>
+        </w:rPr>
+        <w:t>de_analysis</w:t>
+      </w:r>
+      <w:r>
+        <w:rPr>
+          <w:rFonts w:ascii="Helvetica" w:hAnsi="Helvetica"/>
+          <w:sz w:val="22"/>
+          <w:szCs w:val="22"/>
+        </w:rPr>
+        <w:t xml:space="preserve"> function with the following settings: </w:t>
+      </w:r>
+      <w:proofErr w:type="gramStart"/>
+      <w:r>
+        <w:rPr>
+          <w:rFonts w:ascii="Courier" w:hAnsi="Courier"/>
+          <w:sz w:val="22"/>
+          <w:szCs w:val="22"/>
+        </w:rPr>
+        <w:t>shrink.method</w:t>
+      </w:r>
+      <w:proofErr w:type="gramEnd"/>
+      <w:r>
+        <w:rPr>
+          <w:rFonts w:ascii="Courier" w:hAnsi="Courier"/>
+          <w:sz w:val="22"/>
+          <w:szCs w:val="22"/>
+        </w:rPr>
+        <w:t xml:space="preserve"> = "ash"</w:t>
       </w:r>
       <w:r>
         <w:rPr>
@@ -2008,15 +2333,7 @@
           <w:sz w:val="22"/>
           <w:szCs w:val="22"/>
         </w:rPr>
-        <w:t xml:space="preserve"> topics). </w:t>
-      </w:r>
-      <w:r>
-        <w:rPr>
-          <w:rFonts w:ascii="Helvetica" w:hAnsi="Helvetica"/>
-          <w:sz w:val="22"/>
-          <w:szCs w:val="22"/>
-        </w:rPr>
-        <w:t xml:space="preserve">We called the </w:t>
+        <w:t xml:space="preserve"> </w:t>
       </w:r>
       <w:r>
         <w:rPr>
@@ -2024,6 +2341,208 @@
           <w:sz w:val="22"/>
           <w:szCs w:val="22"/>
         </w:rPr>
+        <w:t>pseudocount = 0.1</w:t>
+      </w:r>
+      <w:r>
+        <w:rPr>
+          <w:rFonts w:ascii="Helvetica" w:hAnsi="Helvetica"/>
+          <w:sz w:val="22"/>
+          <w:szCs w:val="22"/>
+        </w:rPr>
+        <w:t xml:space="preserve"> and </w:t>
+      </w:r>
+      <w:r>
+        <w:rPr>
+          <w:rFonts w:ascii="Courier" w:hAnsi="Courier"/>
+          <w:sz w:val="22"/>
+          <w:szCs w:val="22"/>
+        </w:rPr>
+        <w:t>control = list(ns = 1e5,</w:t>
+      </w:r>
+      <w:r>
+        <w:rPr>
+          <w:rFonts w:ascii="Courier" w:hAnsi="Courier"/>
+          <w:sz w:val="22"/>
+          <w:szCs w:val="22"/>
+        </w:rPr>
+        <w:t xml:space="preserve"> </w:t>
+      </w:r>
+      <w:r>
+        <w:rPr>
+          <w:rFonts w:ascii="Courier" w:hAnsi="Courier"/>
+          <w:sz w:val="22"/>
+          <w:szCs w:val="22"/>
+        </w:rPr>
+        <w:t>nc = 8)</w:t>
+      </w:r>
+      <w:r>
+        <w:rPr>
+          <w:rFonts w:ascii="Helvetica" w:hAnsi="Helvetica"/>
+          <w:sz w:val="22"/>
+          <w:szCs w:val="22"/>
+        </w:rPr>
+        <w:t>.</w:t>
+      </w:r>
+      <w:r>
+        <w:rPr>
+          <w:rFonts w:ascii="Helvetica" w:hAnsi="Helvetica"/>
+          <w:sz w:val="22"/>
+          <w:szCs w:val="22"/>
+        </w:rPr>
+        <w:t xml:space="preserve"> We performed a second DE analysis, with the same settings, after merging topics 1 and 5 (capturing </w:t>
+      </w:r>
+      <w:r>
+        <w:rPr>
+          <w:rFonts w:ascii="Helvetica" w:hAnsi="Helvetica"/>
+          <w:sz w:val="22"/>
+          <w:szCs w:val="22"/>
+        </w:rPr>
+        <w:t>variation</w:t>
+      </w:r>
+      <w:r>
+        <w:rPr>
+          <w:rFonts w:ascii="Helvetica" w:hAnsi="Helvetica"/>
+          <w:sz w:val="22"/>
+          <w:szCs w:val="22"/>
+        </w:rPr>
+        <w:t xml:space="preserve"> in PBMC</w:t>
+      </w:r>
+      <w:r>
+        <w:rPr>
+          <w:rFonts w:ascii="Helvetica" w:hAnsi="Helvetica"/>
+          <w:sz w:val="22"/>
+          <w:szCs w:val="22"/>
+        </w:rPr>
+        <w:t xml:space="preserve"> expression</w:t>
+      </w:r>
+      <w:r>
+        <w:rPr>
+          <w:rFonts w:ascii="Helvetica" w:hAnsi="Helvetica"/>
+          <w:sz w:val="22"/>
+          <w:szCs w:val="22"/>
+        </w:rPr>
+        <w:t xml:space="preserve">), 2 and 13 (BM) and topics 6 and 14 (LI). </w:t>
+      </w:r>
+      <w:r>
+        <w:rPr>
+          <w:rFonts w:ascii="Helvetica" w:hAnsi="Helvetica"/>
+          <w:sz w:val="22"/>
+          <w:szCs w:val="22"/>
+        </w:rPr>
+        <w:t xml:space="preserve">The GoM DE analysis </w:t>
+      </w:r>
+      <w:r>
+        <w:rPr>
+          <w:rFonts w:ascii="Helvetica" w:hAnsi="Helvetica"/>
+          <w:sz w:val="22"/>
+          <w:szCs w:val="22"/>
+        </w:rPr>
+        <w:t xml:space="preserve">produces, for each gene </w:t>
+      </w:r>
+      <w:r>
+        <w:rPr>
+          <w:rFonts w:ascii="Helvetica" w:hAnsi="Helvetica"/>
+          <w:i/>
+          <w:sz w:val="22"/>
+          <w:szCs w:val="22"/>
+        </w:rPr>
+        <w:t>j</w:t>
+      </w:r>
+      <w:r>
+        <w:rPr>
+          <w:rFonts w:ascii="Helvetica" w:hAnsi="Helvetica"/>
+          <w:sz w:val="22"/>
+          <w:szCs w:val="22"/>
+        </w:rPr>
+        <w:t xml:space="preserve"> and topic </w:t>
+      </w:r>
+      <w:r>
+        <w:rPr>
+          <w:rFonts w:ascii="Helvetica" w:hAnsi="Helvetica"/>
+          <w:i/>
+          <w:sz w:val="22"/>
+          <w:szCs w:val="22"/>
+        </w:rPr>
+        <w:t>k</w:t>
+      </w:r>
+      <w:r>
+        <w:rPr>
+          <w:rFonts w:ascii="Helvetica" w:hAnsi="Helvetica"/>
+          <w:sz w:val="22"/>
+          <w:szCs w:val="22"/>
+        </w:rPr>
+        <w:t>,</w:t>
+      </w:r>
+      <w:r>
+        <w:rPr>
+          <w:rFonts w:ascii="Helvetica" w:hAnsi="Helvetica"/>
+          <w:sz w:val="22"/>
+          <w:szCs w:val="22"/>
+        </w:rPr>
+        <w:t xml:space="preserve"> </w:t>
+      </w:r>
+      <w:r>
+        <w:rPr>
+          <w:rFonts w:ascii="Helvetica" w:hAnsi="Helvetica"/>
+          <w:sz w:val="22"/>
+          <w:szCs w:val="22"/>
+        </w:rPr>
+        <w:t xml:space="preserve">estimates of differences </w:t>
+      </w:r>
+      <w:r>
+        <w:rPr>
+          <w:rFonts w:ascii="Helvetica" w:hAnsi="Helvetica"/>
+          <w:sz w:val="22"/>
+          <w:szCs w:val="22"/>
+        </w:rPr>
+        <w:t xml:space="preserve">in expression, </w:t>
+      </w:r>
+      <w:r>
+        <w:rPr>
+          <w:rFonts w:ascii="Helvetica" w:hAnsi="Helvetica"/>
+          <w:sz w:val="22"/>
+          <w:szCs w:val="22"/>
+        </w:rPr>
+        <w:t xml:space="preserve">and </w:t>
+      </w:r>
+      <w:r>
+        <w:rPr>
+          <w:rFonts w:ascii="Helvetica" w:hAnsi="Helvetica"/>
+          <w:sz w:val="22"/>
+          <w:szCs w:val="22"/>
+        </w:rPr>
+        <w:t xml:space="preserve">statistics quantifying </w:t>
+      </w:r>
+      <w:r>
+        <w:rPr>
+          <w:rFonts w:ascii="Helvetica" w:hAnsi="Helvetica"/>
+          <w:sz w:val="22"/>
+          <w:szCs w:val="22"/>
+        </w:rPr>
+        <w:t>support for these differences.</w:t>
+      </w:r>
+      <w:r>
+        <w:rPr>
+          <w:rFonts w:ascii="Helvetica" w:hAnsi="Helvetica"/>
+          <w:sz w:val="22"/>
+          <w:szCs w:val="22"/>
+        </w:rPr>
+        <w:t xml:space="preserve"> </w:t>
+      </w:r>
+      <w:r>
+        <w:rPr>
+          <w:rFonts w:ascii="Helvetica" w:hAnsi="Helvetica"/>
+          <w:sz w:val="22"/>
+          <w:szCs w:val="22"/>
+        </w:rPr>
+        <w:t xml:space="preserve">In the </w:t>
+      </w:r>
+      <w:r>
+        <w:rPr>
+          <w:rFonts w:ascii="Courier" w:hAnsi="Courier"/>
+          <w:sz w:val="22"/>
+          <w:szCs w:val="22"/>
+        </w:rPr>
         <w:t>de_analysis</w:t>
       </w:r>
       <w:r>
@@ -2032,7 +2551,147 @@
           <w:sz w:val="22"/>
           <w:szCs w:val="22"/>
         </w:rPr>
-        <w:t xml:space="preserve"> function with the following settings: </w:t>
+        <w:t xml:space="preserve"> interface, e</w:t>
+      </w:r>
+      <w:r>
+        <w:rPr>
+          <w:rFonts w:ascii="Helvetica" w:hAnsi="Helvetica"/>
+          <w:sz w:val="22"/>
+          <w:szCs w:val="22"/>
+        </w:rPr>
+        <w:t>xpression differences are defined by the “least extreme” log-fold change (</w:t>
+      </w:r>
+      <w:r>
+        <w:rPr>
+          <w:rFonts w:ascii="Helvetica" w:hAnsi="Helvetica"/>
+          <w:sz w:val="22"/>
+          <w:szCs w:val="22"/>
+        </w:rPr>
+        <w:t>“</w:t>
+      </w:r>
+      <w:r>
+        <w:rPr>
+          <w:rFonts w:ascii="Helvetica" w:hAnsi="Helvetica"/>
+          <w:sz w:val="22"/>
+          <w:szCs w:val="22"/>
+        </w:rPr>
+        <w:t>l.e. LFC</w:t>
+      </w:r>
+      <w:r>
+        <w:rPr>
+          <w:rFonts w:ascii="Helvetica" w:hAnsi="Helvetica"/>
+          <w:sz w:val="22"/>
+          <w:szCs w:val="22"/>
+        </w:rPr>
+        <w:t>”</w:t>
+      </w:r>
+      <w:r>
+        <w:rPr>
+          <w:rFonts w:ascii="Helvetica" w:hAnsi="Helvetica"/>
+          <w:sz w:val="22"/>
+          <w:szCs w:val="22"/>
+        </w:rPr>
+        <w:t xml:space="preserve">), which is defined for gene </w:t>
+      </w:r>
+      <w:r>
+        <w:rPr>
+          <w:rFonts w:ascii="Helvetica" w:hAnsi="Helvetica"/>
+          <w:i/>
+          <w:sz w:val="22"/>
+          <w:szCs w:val="22"/>
+        </w:rPr>
+        <w:t>j</w:t>
+      </w:r>
+      <w:r>
+        <w:rPr>
+          <w:rFonts w:ascii="Helvetica" w:hAnsi="Helvetica"/>
+          <w:sz w:val="22"/>
+          <w:szCs w:val="22"/>
+        </w:rPr>
+        <w:t xml:space="preserve"> and topic </w:t>
+      </w:r>
+      <w:r>
+        <w:rPr>
+          <w:rFonts w:ascii="Helvetica" w:hAnsi="Helvetica"/>
+          <w:i/>
+          <w:sz w:val="22"/>
+          <w:szCs w:val="22"/>
+        </w:rPr>
+        <w:t>k</w:t>
+      </w:r>
+      <w:r>
+        <w:rPr>
+          <w:rFonts w:ascii="Helvetica" w:hAnsi="Helvetica"/>
+          <w:sz w:val="22"/>
+          <w:szCs w:val="22"/>
+        </w:rPr>
+        <w:t xml:space="preserve"> as the log-fold change that is the smallest in magnitude among </w:t>
+      </w:r>
+      <w:r>
+        <w:rPr>
+          <w:rFonts w:ascii="Helvetica" w:hAnsi="Helvetica"/>
+          <w:sz w:val="22"/>
+          <w:szCs w:val="22"/>
+        </w:rPr>
+        <w:t xml:space="preserve">topic </w:t>
+      </w:r>
+      <w:r>
+        <w:rPr>
+          <w:rFonts w:ascii="Helvetica" w:hAnsi="Helvetica"/>
+          <w:sz w:val="22"/>
+          <w:szCs w:val="22"/>
+        </w:rPr>
+        <w:t>pairs (</w:t>
+      </w:r>
+      <w:r>
+        <w:rPr>
+          <w:rFonts w:ascii="Helvetica" w:hAnsi="Helvetica"/>
+          <w:i/>
+          <w:sz w:val="22"/>
+          <w:szCs w:val="22"/>
+        </w:rPr>
+        <w:t>k</w:t>
+      </w:r>
+      <w:r>
+        <w:rPr>
+          <w:rFonts w:ascii="Helvetica" w:hAnsi="Helvetica"/>
+          <w:sz w:val="22"/>
+          <w:szCs w:val="22"/>
+        </w:rPr>
+        <w:t xml:space="preserve">, </w:t>
+      </w:r>
+      <w:r>
+        <w:rPr>
+          <w:rFonts w:ascii="Helvetica" w:hAnsi="Helvetica"/>
+          <w:i/>
+          <w:sz w:val="22"/>
+          <w:szCs w:val="22"/>
+        </w:rPr>
+        <w:t>l</w:t>
+      </w:r>
+      <w:r>
+        <w:rPr>
+          <w:rFonts w:ascii="Helvetica" w:hAnsi="Helvetica"/>
+          <w:sz w:val="22"/>
+          <w:szCs w:val="22"/>
+        </w:rPr>
+        <w:t xml:space="preserve">). </w:t>
+      </w:r>
+      <w:r>
+        <w:rPr>
+          <w:rFonts w:ascii="Helvetica" w:hAnsi="Helvetica"/>
+          <w:sz w:val="22"/>
+          <w:szCs w:val="22"/>
+        </w:rPr>
+        <w:t>After computing initial estimates, the</w:t>
+      </w:r>
+      <w:r>
+        <w:rPr>
+          <w:rFonts w:ascii="Helvetica" w:hAnsi="Helvetica"/>
+          <w:sz w:val="22"/>
+          <w:szCs w:val="22"/>
+        </w:rPr>
+        <w:t xml:space="preserve"> GoM DE analysis (with </w:t>
       </w:r>
       <w:proofErr w:type="gramStart"/>
       <w:r>
@@ -2050,7 +2709,650 @@
           <w:sz w:val="22"/>
           <w:szCs w:val="22"/>
         </w:rPr>
-        <w:t xml:space="preserve"> = "ash"</w:t>
+        <w:t xml:space="preserve"> = “ash</w:t>
+      </w:r>
+      <w:r>
+        <w:rPr>
+          <w:rFonts w:ascii="Courier" w:hAnsi="Courier"/>
+          <w:sz w:val="22"/>
+          <w:szCs w:val="22"/>
+        </w:rPr>
+        <w:t>”</w:t>
+      </w:r>
+      <w:r>
+        <w:rPr>
+          <w:rFonts w:ascii="Helvetica" w:hAnsi="Helvetica"/>
+          <w:sz w:val="22"/>
+          <w:szCs w:val="22"/>
+        </w:rPr>
+        <w:t>) performs an adaptive shrinkage step [ash2016]</w:t>
+      </w:r>
+      <w:r>
+        <w:rPr>
+          <w:rFonts w:ascii="Helvetica" w:hAnsi="Helvetica"/>
+          <w:sz w:val="22"/>
+          <w:szCs w:val="22"/>
+        </w:rPr>
+        <w:t>, separately for each topic,</w:t>
+      </w:r>
+      <w:r>
+        <w:rPr>
+          <w:rFonts w:ascii="Helvetica" w:hAnsi="Helvetica"/>
+          <w:sz w:val="22"/>
+          <w:szCs w:val="22"/>
+        </w:rPr>
+        <w:t xml:space="preserve"> to stabilize the l.e. LFC estimates. We use</w:t>
+      </w:r>
+      <w:r>
+        <w:rPr>
+          <w:rFonts w:ascii="Helvetica" w:hAnsi="Helvetica"/>
+          <w:sz w:val="22"/>
+          <w:szCs w:val="22"/>
+        </w:rPr>
+        <w:t>d</w:t>
+      </w:r>
+      <w:r>
+        <w:rPr>
+          <w:rFonts w:ascii="Helvetica" w:hAnsi="Helvetica"/>
+          <w:sz w:val="22"/>
+          <w:szCs w:val="22"/>
+        </w:rPr>
+        <w:t xml:space="preserve"> the posterior mean estimates, posterior standard errors</w:t>
+      </w:r>
+      <w:r>
+        <w:rPr>
+          <w:rFonts w:ascii="Helvetica" w:hAnsi="Helvetica"/>
+          <w:sz w:val="22"/>
+          <w:szCs w:val="22"/>
+        </w:rPr>
+        <w:t>, posterior z-scores (</w:t>
+      </w:r>
+      <w:r>
+        <w:rPr>
+          <w:rFonts w:ascii="Helvetica" w:hAnsi="Helvetica"/>
+          <w:sz w:val="22"/>
+          <w:szCs w:val="22"/>
+        </w:rPr>
+        <w:t>posterior mean/s.e.</w:t>
+      </w:r>
+      <w:r>
+        <w:rPr>
+          <w:rFonts w:ascii="Helvetica" w:hAnsi="Helvetica"/>
+          <w:sz w:val="22"/>
+          <w:szCs w:val="22"/>
+        </w:rPr>
+        <w:t>)</w:t>
+      </w:r>
+      <w:r>
+        <w:rPr>
+          <w:rFonts w:ascii="Helvetica" w:hAnsi="Helvetica"/>
+          <w:sz w:val="22"/>
+          <w:szCs w:val="22"/>
+        </w:rPr>
+        <w:t xml:space="preserve"> and local false sign rates </w:t>
+      </w:r>
+      <w:r>
+        <w:rPr>
+          <w:rFonts w:ascii="Helvetica" w:hAnsi="Helvetica"/>
+          <w:sz w:val="22"/>
+          <w:szCs w:val="22"/>
+        </w:rPr>
+        <w:t>(</w:t>
+      </w:r>
+      <w:r>
+        <w:rPr>
+          <w:rFonts w:ascii="Helvetica" w:hAnsi="Helvetica"/>
+          <w:i/>
+          <w:sz w:val="22"/>
+          <w:szCs w:val="22"/>
+        </w:rPr>
+        <w:t>lfsr</w:t>
+      </w:r>
+      <w:r>
+        <w:rPr>
+          <w:rFonts w:ascii="Helvetica" w:hAnsi="Helvetica"/>
+          <w:sz w:val="22"/>
+          <w:szCs w:val="22"/>
+        </w:rPr>
+        <w:t xml:space="preserve">) </w:t>
+      </w:r>
+      <w:r>
+        <w:rPr>
+          <w:rFonts w:ascii="Helvetica" w:hAnsi="Helvetica"/>
+          <w:sz w:val="22"/>
+          <w:szCs w:val="22"/>
+        </w:rPr>
+        <w:t>produced by the adaptive shrinkage step to report results of the GoM DE analysis.</w:t>
+      </w:r>
+      <w:r>
+        <w:rPr>
+          <w:rFonts w:ascii="Helvetica" w:hAnsi="Helvetica"/>
+          <w:sz w:val="22"/>
+          <w:szCs w:val="22"/>
+        </w:rPr>
+        <w:t xml:space="preserve"> </w:t>
+      </w:r>
+      <w:r>
+        <w:rPr>
+          <w:rFonts w:ascii="Helvetica" w:hAnsi="Helvetica"/>
+          <w:sz w:val="22"/>
+          <w:szCs w:val="22"/>
+        </w:rPr>
+        <w:t>Note that the</w:t>
+      </w:r>
+      <w:r>
+        <w:rPr>
+          <w:rFonts w:ascii="Helvetica" w:hAnsi="Helvetica"/>
+          <w:sz w:val="22"/>
+          <w:szCs w:val="22"/>
+        </w:rPr>
+        <w:t xml:space="preserve"> </w:t>
+      </w:r>
+      <w:r>
+        <w:rPr>
+          <w:rFonts w:ascii="Helvetica" w:hAnsi="Helvetica"/>
+          <w:i/>
+          <w:sz w:val="22"/>
+          <w:szCs w:val="22"/>
+        </w:rPr>
+        <w:t>lfsr</w:t>
+      </w:r>
+      <w:r>
+        <w:rPr>
+          <w:rFonts w:ascii="Helvetica" w:hAnsi="Helvetica"/>
+          <w:sz w:val="22"/>
+          <w:szCs w:val="22"/>
+        </w:rPr>
+        <w:t xml:space="preserve"> can be interpreted similarly to the </w:t>
+      </w:r>
+      <w:r>
+        <w:rPr>
+          <w:rFonts w:ascii="Helvetica" w:hAnsi="Helvetica"/>
+          <w:i/>
+          <w:sz w:val="22"/>
+          <w:szCs w:val="22"/>
+        </w:rPr>
+        <w:t>q</w:t>
+      </w:r>
+      <w:r>
+        <w:rPr>
+          <w:rFonts w:ascii="Helvetica" w:hAnsi="Helvetica"/>
+          <w:sz w:val="22"/>
+          <w:szCs w:val="22"/>
+        </w:rPr>
+        <w:t>-value</w:t>
+      </w:r>
+      <w:r>
+        <w:rPr>
+          <w:rFonts w:ascii="Helvetica" w:hAnsi="Helvetica"/>
+          <w:sz w:val="22"/>
+          <w:szCs w:val="22"/>
+        </w:rPr>
+        <w:t xml:space="preserve"> [</w:t>
+      </w:r>
+      <w:r>
+        <w:rPr>
+          <w:rFonts w:ascii="Helvetica" w:hAnsi="Helvetica"/>
+          <w:sz w:val="22"/>
+          <w:szCs w:val="22"/>
+        </w:rPr>
+        <w:t>qvalue2003, qvalue2003b</w:t>
+      </w:r>
+      <w:r>
+        <w:rPr>
+          <w:rFonts w:ascii="Helvetica" w:hAnsi="Helvetica"/>
+          <w:sz w:val="22"/>
+          <w:szCs w:val="22"/>
+        </w:rPr>
+        <w:t>]</w:t>
+      </w:r>
+      <w:r>
+        <w:rPr>
+          <w:rFonts w:ascii="Helvetica" w:hAnsi="Helvetica"/>
+          <w:sz w:val="22"/>
+          <w:szCs w:val="22"/>
+        </w:rPr>
+        <w:t xml:space="preserve">, </w:t>
+      </w:r>
+      <w:r>
+        <w:rPr>
+          <w:rFonts w:ascii="Helvetica" w:hAnsi="Helvetica"/>
+          <w:sz w:val="22"/>
+          <w:szCs w:val="22"/>
+        </w:rPr>
+        <w:t>for example</w:t>
+      </w:r>
+      <w:r>
+        <w:rPr>
+          <w:rFonts w:ascii="Helvetica" w:hAnsi="Helvetica"/>
+          <w:sz w:val="22"/>
+          <w:szCs w:val="22"/>
+        </w:rPr>
+        <w:t xml:space="preserve">, </w:t>
+      </w:r>
+      <w:r>
+        <w:rPr>
+          <w:rFonts w:ascii="Helvetica" w:hAnsi="Helvetica"/>
+          <w:sz w:val="22"/>
+          <w:szCs w:val="22"/>
+        </w:rPr>
+        <w:t>although</w:t>
+      </w:r>
+      <w:r>
+        <w:rPr>
+          <w:rFonts w:ascii="Helvetica" w:hAnsi="Helvetica"/>
+          <w:sz w:val="22"/>
+          <w:szCs w:val="22"/>
+        </w:rPr>
+        <w:t xml:space="preserve"> the </w:t>
+      </w:r>
+      <w:r>
+        <w:rPr>
+          <w:rFonts w:ascii="Helvetica" w:hAnsi="Helvetica"/>
+          <w:i/>
+          <w:sz w:val="22"/>
+          <w:szCs w:val="22"/>
+        </w:rPr>
+        <w:t>lfsr</w:t>
+      </w:r>
+      <w:r>
+        <w:rPr>
+          <w:rFonts w:ascii="Helvetica" w:hAnsi="Helvetica"/>
+          <w:sz w:val="22"/>
+          <w:szCs w:val="22"/>
+        </w:rPr>
+        <w:t xml:space="preserve"> </w:t>
+      </w:r>
+      <w:r>
+        <w:rPr>
+          <w:rFonts w:ascii="Helvetica" w:hAnsi="Helvetica"/>
+          <w:sz w:val="22"/>
+          <w:szCs w:val="22"/>
+        </w:rPr>
+        <w:t xml:space="preserve">tends to be </w:t>
+      </w:r>
+      <w:r>
+        <w:rPr>
+          <w:rFonts w:ascii="Helvetica" w:hAnsi="Helvetica"/>
+          <w:sz w:val="22"/>
+          <w:szCs w:val="22"/>
+        </w:rPr>
+        <w:t xml:space="preserve">more conservative </w:t>
+      </w:r>
+      <w:r>
+        <w:rPr>
+          <w:rFonts w:ascii="Helvetica" w:hAnsi="Helvetica"/>
+          <w:sz w:val="22"/>
+          <w:szCs w:val="22"/>
+        </w:rPr>
+        <w:t xml:space="preserve">than </w:t>
+      </w:r>
+      <w:r>
+        <w:rPr>
+          <w:rFonts w:ascii="Helvetica" w:hAnsi="Helvetica"/>
+          <w:sz w:val="22"/>
+          <w:szCs w:val="22"/>
+        </w:rPr>
+        <w:t xml:space="preserve">quantities such as the </w:t>
+      </w:r>
+      <w:r>
+        <w:rPr>
+          <w:rFonts w:ascii="Helvetica" w:hAnsi="Helvetica"/>
+          <w:i/>
+          <w:sz w:val="22"/>
+          <w:szCs w:val="22"/>
+        </w:rPr>
+        <w:t>q</w:t>
+      </w:r>
+      <w:r>
+        <w:rPr>
+          <w:rFonts w:ascii="Helvetica" w:hAnsi="Helvetica"/>
+          <w:sz w:val="22"/>
+          <w:szCs w:val="22"/>
+        </w:rPr>
+        <w:t xml:space="preserve">-value </w:t>
+      </w:r>
+      <w:r>
+        <w:rPr>
+          <w:rFonts w:ascii="Helvetica" w:hAnsi="Helvetica"/>
+          <w:sz w:val="22"/>
+          <w:szCs w:val="22"/>
+        </w:rPr>
+        <w:t xml:space="preserve">that control for the </w:t>
+      </w:r>
+      <w:r>
+        <w:rPr>
+          <w:rFonts w:ascii="Helvetica" w:hAnsi="Helvetica"/>
+          <w:sz w:val="22"/>
+          <w:szCs w:val="22"/>
+        </w:rPr>
+        <w:t>false discovery rate</w:t>
+      </w:r>
+      <w:r>
+        <w:rPr>
+          <w:rFonts w:ascii="Helvetica" w:hAnsi="Helvetica"/>
+          <w:sz w:val="22"/>
+          <w:szCs w:val="22"/>
+        </w:rPr>
+        <w:t xml:space="preserve"> </w:t>
+      </w:r>
+      <w:r>
+        <w:rPr>
+          <w:rFonts w:ascii="Helvetica" w:hAnsi="Helvetica"/>
+          <w:sz w:val="22"/>
+          <w:szCs w:val="22"/>
+        </w:rPr>
+        <w:t>[ash2016].</w:t>
+      </w:r>
+    </w:p>
+    <w:p>
+      <w:pPr>
+        <w:rPr>
+          <w:rFonts w:ascii="Helvetica" w:hAnsi="Helvetica"/>
+          <w:sz w:val="22"/>
+          <w:szCs w:val="22"/>
+        </w:rPr>
+      </w:pPr>
+    </w:p>
+    <w:p>
+      <w:pPr>
+        <w:rPr>
+          <w:rFonts w:ascii="Helvetica" w:hAnsi="Helvetica"/>
+          <w:b/>
+          <w:sz w:val="22"/>
+          <w:szCs w:val="22"/>
+        </w:rPr>
+      </w:pPr>
+      <w:r>
+        <w:rPr>
+          <w:rFonts w:ascii="Helvetica" w:hAnsi="Helvetica"/>
+          <w:b/>
+          <w:sz w:val="22"/>
+          <w:szCs w:val="22"/>
+        </w:rPr>
+        <w:t>Gene sets</w:t>
+      </w:r>
+    </w:p>
+    <w:p>
+      <w:pPr>
+        <w:rPr>
+          <w:rFonts w:ascii="Helvetica" w:hAnsi="Helvetica"/>
+          <w:sz w:val="22"/>
+          <w:szCs w:val="22"/>
+        </w:rPr>
+      </w:pPr>
+    </w:p>
+    <w:p>
+      <w:pPr>
+        <w:rPr>
+          <w:rFonts w:ascii="Helvetica" w:hAnsi="Helvetica"/>
+          <w:sz w:val="22"/>
+          <w:szCs w:val="22"/>
+        </w:rPr>
+      </w:pPr>
+      <w:r>
+        <w:rPr>
+          <w:rFonts w:ascii="Helvetica" w:hAnsi="Helvetica"/>
+          <w:sz w:val="22"/>
+          <w:szCs w:val="22"/>
+        </w:rPr>
+        <w:t>Mouse</w:t>
+      </w:r>
+      <w:r>
+        <w:rPr>
+          <w:rFonts w:ascii="Helvetica" w:hAnsi="Helvetica"/>
+          <w:sz w:val="22"/>
+          <w:szCs w:val="22"/>
+        </w:rPr>
+        <w:t xml:space="preserve"> gene sets for the gene set enrichment analyses (GSEA) were compil</w:t>
+      </w:r>
+      <w:r>
+        <w:rPr>
+          <w:rFonts w:ascii="Helvetica" w:hAnsi="Helvetica"/>
+          <w:sz w:val="22"/>
+          <w:szCs w:val="22"/>
+        </w:rPr>
+        <w:t>e</w:t>
+      </w:r>
+      <w:r>
+        <w:rPr>
+          <w:rFonts w:ascii="Helvetica" w:hAnsi="Helvetica"/>
+          <w:sz w:val="22"/>
+          <w:szCs w:val="22"/>
+        </w:rPr>
+        <w:t>d from the following gene set databases: NCBI BioSystems [</w:t>
+      </w:r>
+      <w:r>
+        <w:rPr>
+          <w:rFonts w:ascii="Helvetica" w:hAnsi="Helvetica"/>
+          <w:sz w:val="22"/>
+          <w:szCs w:val="22"/>
+        </w:rPr>
+        <w:t>biosystems2009</w:t>
+      </w:r>
+      <w:r>
+        <w:rPr>
+          <w:rFonts w:ascii="Helvetica" w:hAnsi="Helvetica"/>
+          <w:sz w:val="22"/>
+          <w:szCs w:val="22"/>
+        </w:rPr>
+        <w:t>]; Pathway Commons [</w:t>
+      </w:r>
+      <w:r>
+        <w:rPr>
+          <w:rFonts w:ascii="Helvetica" w:hAnsi="Helvetica"/>
+          <w:sz w:val="22"/>
+          <w:szCs w:val="22"/>
+        </w:rPr>
+        <w:t>pc2010</w:t>
+      </w:r>
+      <w:r>
+        <w:rPr>
+          <w:rFonts w:ascii="Helvetica" w:hAnsi="Helvetica"/>
+          <w:sz w:val="22"/>
+          <w:szCs w:val="22"/>
+        </w:rPr>
+        <w:t xml:space="preserve">, </w:t>
+      </w:r>
+      <w:r>
+        <w:rPr>
+          <w:rFonts w:ascii="Helvetica" w:hAnsi="Helvetica"/>
+          <w:sz w:val="22"/>
+          <w:szCs w:val="22"/>
+        </w:rPr>
+        <w:t>pc2019</w:t>
+      </w:r>
+      <w:r>
+        <w:rPr>
+          <w:rFonts w:ascii="Helvetica" w:hAnsi="Helvetica"/>
+          <w:sz w:val="22"/>
+          <w:szCs w:val="22"/>
+        </w:rPr>
+        <w:t>]; and MSigDB [</w:t>
+      </w:r>
+      <w:r>
+        <w:rPr>
+          <w:rFonts w:ascii="Helvetica" w:hAnsi="Helvetica"/>
+          <w:sz w:val="22"/>
+          <w:szCs w:val="22"/>
+        </w:rPr>
+        <w:t>gsea2005, msigdb2011, msigdb2015]</w:t>
+      </w:r>
+      <w:r>
+        <w:rPr>
+          <w:rFonts w:ascii="Helvetica" w:hAnsi="Helvetica"/>
+          <w:sz w:val="22"/>
+          <w:szCs w:val="22"/>
+        </w:rPr>
+        <w:t>, which include</w:t>
+      </w:r>
+      <w:r>
+        <w:rPr>
+          <w:rFonts w:ascii="Helvetica" w:hAnsi="Helvetica"/>
+          <w:sz w:val="22"/>
+          <w:szCs w:val="22"/>
+        </w:rPr>
+        <w:t>d</w:t>
+      </w:r>
+      <w:r>
+        <w:rPr>
+          <w:rFonts w:ascii="Helvetica" w:hAnsi="Helvetica"/>
+          <w:sz w:val="22"/>
+          <w:szCs w:val="22"/>
+        </w:rPr>
+        <w:t xml:space="preserve"> Gene Ontology (GO) gene sets [</w:t>
+      </w:r>
+      <w:r>
+        <w:rPr>
+          <w:rFonts w:ascii="Helvetica" w:hAnsi="Helvetica"/>
+          <w:sz w:val="22"/>
+          <w:szCs w:val="22"/>
+        </w:rPr>
+        <w:t>go2000, go2020</w:t>
+      </w:r>
+      <w:r>
+        <w:rPr>
+          <w:rFonts w:ascii="Helvetica" w:hAnsi="Helvetica"/>
+          <w:sz w:val="22"/>
+          <w:szCs w:val="22"/>
+        </w:rPr>
+        <w:t xml:space="preserve">]. Specifically, we downloaded </w:t>
+      </w:r>
+      <w:r>
+        <w:rPr>
+          <w:rFonts w:ascii="Courier" w:hAnsi="Courier"/>
+          <w:sz w:val="22"/>
+          <w:szCs w:val="22"/>
+        </w:rPr>
+        <w:t>bsid2info.gz</w:t>
+      </w:r>
+      <w:r>
+        <w:rPr>
+          <w:rFonts w:ascii="Helvetica" w:hAnsi="Helvetica"/>
+          <w:sz w:val="22"/>
+          <w:szCs w:val="22"/>
+        </w:rPr>
+        <w:t xml:space="preserve"> and </w:t>
+      </w:r>
+      <w:r>
+        <w:rPr>
+          <w:rFonts w:ascii="Courier" w:hAnsi="Courier"/>
+          <w:sz w:val="22"/>
+          <w:szCs w:val="22"/>
+        </w:rPr>
+        <w:t>biosystems</w:t>
+      </w:r>
+      <w:r>
+        <w:rPr>
+          <w:rFonts w:ascii="Courier" w:hAnsi="Courier"/>
+          <w:sz w:val="22"/>
+          <w:szCs w:val="22"/>
+        </w:rPr>
+        <w:t>_</w:t>
+      </w:r>
+      <w:r>
+        <w:rPr>
+          <w:rFonts w:ascii="Courier" w:hAnsi="Courier"/>
+          <w:sz w:val="22"/>
+          <w:szCs w:val="22"/>
+        </w:rPr>
+        <w:t>gene.gz</w:t>
+      </w:r>
+      <w:r>
+        <w:rPr>
+          <w:rFonts w:ascii="Helvetica" w:hAnsi="Helvetica"/>
+          <w:sz w:val="22"/>
+          <w:szCs w:val="22"/>
+        </w:rPr>
+        <w:t xml:space="preserve"> from the NCBI FTP site (</w:t>
+      </w:r>
+      <w:r>
+        <w:rPr>
+          <w:rFonts w:ascii="Courier" w:hAnsi="Courier"/>
+          <w:sz w:val="22"/>
+          <w:szCs w:val="22"/>
+        </w:rPr>
+        <w:t>https://ftp.ncbi.nih.gov/gene</w:t>
+      </w:r>
+      <w:r>
+        <w:rPr>
+          <w:rFonts w:ascii="Helvetica" w:hAnsi="Helvetica"/>
+          <w:sz w:val="22"/>
+          <w:szCs w:val="22"/>
+        </w:rPr>
+        <w:t xml:space="preserve">) on March 22, 2020; </w:t>
+      </w:r>
+      <w:r>
+        <w:rPr>
+          <w:rFonts w:ascii="Courier" w:hAnsi="Courier"/>
+          <w:sz w:val="22"/>
+          <w:szCs w:val="22"/>
+        </w:rPr>
+        <w:t>PathwayCommons12.All.hgnc.gmt.gz</w:t>
+      </w:r>
+      <w:r>
+        <w:rPr>
+          <w:rFonts w:ascii="Helvetica" w:hAnsi="Helvetica"/>
+          <w:sz w:val="22"/>
+          <w:szCs w:val="22"/>
+        </w:rPr>
+        <w:t xml:space="preserve"> from the Pathway Commons website (</w:t>
+      </w:r>
+      <w:r>
+        <w:rPr>
+          <w:rFonts w:ascii="Courier" w:hAnsi="Courier"/>
+          <w:sz w:val="22"/>
+          <w:szCs w:val="22"/>
+        </w:rPr>
+        <w:t>https://www.pathwaycommons.org</w:t>
+      </w:r>
+      <w:r>
+        <w:rPr>
+          <w:rFonts w:ascii="Helvetica" w:hAnsi="Helvetica"/>
+          <w:sz w:val="22"/>
+          <w:szCs w:val="22"/>
+        </w:rPr>
+        <w:t xml:space="preserve">) on March 20, 2020; and </w:t>
+      </w:r>
+      <w:r>
+        <w:rPr>
+          <w:rFonts w:ascii="Courier" w:hAnsi="Courier"/>
+          <w:sz w:val="22"/>
+          <w:szCs w:val="22"/>
+        </w:rPr>
+        <w:t>msigdb</w:t>
+      </w:r>
+      <w:r>
+        <w:rPr>
+          <w:rFonts w:ascii="Courier" w:hAnsi="Courier"/>
+          <w:sz w:val="22"/>
+          <w:szCs w:val="22"/>
+        </w:rPr>
+        <w:t>_</w:t>
+      </w:r>
+      <w:r>
+        <w:rPr>
+          <w:rFonts w:ascii="Courier" w:hAnsi="Courier"/>
+          <w:sz w:val="22"/>
+          <w:szCs w:val="22"/>
+        </w:rPr>
+        <w:t>v7.2.xml.gz</w:t>
+      </w:r>
+      <w:r>
+        <w:rPr>
+          <w:rFonts w:ascii="Helvetica" w:hAnsi="Helvetica"/>
+          <w:sz w:val="22"/>
+          <w:szCs w:val="22"/>
+        </w:rPr>
+        <w:t xml:space="preserve"> </w:t>
+      </w:r>
+      <w:r>
+        <w:rPr>
+          <w:rFonts w:ascii="Helvetica" w:hAnsi="Helvetica"/>
+          <w:sz w:val="22"/>
+          <w:szCs w:val="22"/>
+        </w:rPr>
+        <w:t>from the MSigDB website (https://www.gsea-msigdb.org) on October 15, 2020. For the gene set enrichment analyses</w:t>
       </w:r>
       <w:r>
         <w:rPr>
@@ -2066,35 +3368,157 @@
           <w:sz w:val="22"/>
           <w:szCs w:val="22"/>
         </w:rPr>
+        <w:t xml:space="preserve"> we also downloaded </w:t>
+      </w:r>
+      <w:r>
+        <w:rPr>
+          <w:rFonts w:ascii="Helvetica" w:hAnsi="Helvetica"/>
+          <w:sz w:val="22"/>
+          <w:szCs w:val="22"/>
+        </w:rPr>
+        <w:t xml:space="preserve">the </w:t>
+      </w:r>
+      <w:r>
+        <w:rPr>
+          <w:rFonts w:ascii="Helvetica" w:hAnsi="Helvetica"/>
+          <w:sz w:val="22"/>
+          <w:szCs w:val="22"/>
+        </w:rPr>
+        <w:t xml:space="preserve">mouse gene information (“gene info”) file </w:t>
+      </w:r>
+      <w:r>
+        <w:rPr>
+          <w:rFonts w:ascii="Courier" w:hAnsi="Courier"/>
+          <w:sz w:val="22"/>
+          <w:szCs w:val="22"/>
+        </w:rPr>
+        <w:t>Mus</w:t>
+      </w:r>
+      <w:r>
+        <w:rPr>
+          <w:rFonts w:ascii="Courier" w:hAnsi="Courier"/>
+          <w:sz w:val="22"/>
+          <w:szCs w:val="22"/>
+        </w:rPr>
+        <w:t>_</w:t>
+      </w:r>
+      <w:r>
+        <w:rPr>
+          <w:rFonts w:ascii="Courier" w:hAnsi="Courier"/>
+          <w:sz w:val="22"/>
+          <w:szCs w:val="22"/>
+        </w:rPr>
+        <w:t>musculus.gene</w:t>
+      </w:r>
+      <w:r>
+        <w:rPr>
+          <w:rFonts w:ascii="Courier" w:hAnsi="Courier"/>
+          <w:sz w:val="22"/>
+          <w:szCs w:val="22"/>
+        </w:rPr>
+        <w:t>_</w:t>
+      </w:r>
+      <w:r>
+        <w:rPr>
+          <w:rFonts w:ascii="Courier" w:hAnsi="Courier"/>
+          <w:sz w:val="22"/>
+          <w:szCs w:val="22"/>
+        </w:rPr>
+        <w:t>info.gz</w:t>
+      </w:r>
+      <w:r>
+        <w:rPr>
+          <w:rFonts w:ascii="Helvetica" w:hAnsi="Helvetica"/>
+          <w:sz w:val="22"/>
+          <w:szCs w:val="22"/>
+        </w:rPr>
+        <w:t xml:space="preserve"> from the NCBI</w:t>
+      </w:r>
+      <w:r>
+        <w:rPr>
+          <w:rFonts w:ascii="Helvetica" w:hAnsi="Helvetica"/>
+          <w:sz w:val="22"/>
+          <w:szCs w:val="22"/>
+        </w:rPr>
         <w:t xml:space="preserve"> </w:t>
       </w:r>
       <w:r>
         <w:rPr>
-          <w:rFonts w:ascii="Courier" w:hAnsi="Courier"/>
-          <w:sz w:val="22"/>
-          <w:szCs w:val="22"/>
-        </w:rPr>
-        <w:t>pseudocount = 0.1</w:t>
-      </w:r>
-      <w:r>
-        <w:rPr>
-          <w:rFonts w:ascii="Helvetica" w:hAnsi="Helvetica"/>
-          <w:sz w:val="22"/>
-          <w:szCs w:val="22"/>
-        </w:rPr>
-        <w:t xml:space="preserve"> and </w:t>
-      </w:r>
-      <w:r>
-        <w:rPr>
-          <w:rFonts w:ascii="Courier" w:hAnsi="Courier"/>
-          <w:sz w:val="22"/>
-          <w:szCs w:val="22"/>
-        </w:rPr>
-        <w:t>control = list(ns = 1e5,</w:t>
-      </w:r>
-      <w:r>
-        <w:rPr>
-          <w:rFonts w:ascii="Courier" w:hAnsi="Courier"/>
+          <w:rFonts w:ascii="Helvetica" w:hAnsi="Helvetica"/>
+          <w:sz w:val="22"/>
+          <w:szCs w:val="22"/>
+        </w:rPr>
+        <w:t xml:space="preserve">FTP site on October 15, 2020. </w:t>
+      </w:r>
+      <w:r>
+        <w:rPr>
+          <w:rFonts w:ascii="Helvetica" w:hAnsi="Helvetica"/>
+          <w:sz w:val="22"/>
+          <w:szCs w:val="22"/>
+        </w:rPr>
+        <w:t>To facilitate integration of these gene sets into our analyses, we have compiled these gene sets into an R package [</w:t>
+      </w:r>
+      <w:r>
+        <w:rPr>
+          <w:rFonts w:ascii="Helvetica" w:hAnsi="Helvetica"/>
+          <w:sz w:val="22"/>
+          <w:szCs w:val="22"/>
+        </w:rPr>
+        <w:t>pathways2021</w:t>
+      </w:r>
+      <w:r>
+        <w:rPr>
+          <w:rFonts w:ascii="Helvetica" w:hAnsi="Helvetica"/>
+          <w:sz w:val="22"/>
+          <w:szCs w:val="22"/>
+        </w:rPr>
+        <w:t>].</w:t>
+      </w:r>
+    </w:p>
+    <w:p>
+      <w:pPr>
+        <w:rPr>
+          <w:rFonts w:ascii="Helvetica" w:hAnsi="Helvetica"/>
+          <w:sz w:val="22"/>
+          <w:szCs w:val="22"/>
+        </w:rPr>
+      </w:pPr>
+    </w:p>
+    <w:p>
+      <w:pPr>
+        <w:rPr>
+          <w:rFonts w:ascii="Helvetica" w:hAnsi="Helvetica"/>
+          <w:sz w:val="22"/>
+          <w:szCs w:val="22"/>
+        </w:rPr>
+      </w:pPr>
+      <w:r>
+        <w:rPr>
+          <w:rFonts w:ascii="Helvetica" w:hAnsi="Helvetica"/>
+          <w:sz w:val="22"/>
+          <w:szCs w:val="22"/>
+        </w:rPr>
+        <w:t>We performed two gene set enrichment analyses. In the first GSEA, we included all gene sets other than the following MSigDB collections: C1, C3, C4 and C6, and gene sets labeled as “archived”. In the second GSEA, we focused on the curated pathways, specifically gene sets belonging to the GO and CP subcategories in the MSigDB C2 gene set collection.</w:t>
+      </w:r>
+      <w:r>
+        <w:rPr>
+          <w:rFonts w:ascii="Helvetica" w:hAnsi="Helvetica"/>
+          <w:sz w:val="22"/>
+          <w:szCs w:val="22"/>
+        </w:rPr>
+        <w:t xml:space="preserve"> In both analyses, we removed </w:t>
+      </w:r>
+      <w:r>
+        <w:rPr>
+          <w:rFonts w:ascii="Helvetica" w:hAnsi="Helvetica"/>
+          <w:sz w:val="22"/>
+          <w:szCs w:val="22"/>
+        </w:rPr>
+        <w:t>gene sets with fewer than 10 genes and with more than</w:t>
+      </w:r>
+      <w:r>
+        <w:rPr>
+          <w:rFonts w:ascii="Helvetica" w:hAnsi="Helvetica"/>
           <w:sz w:val="22"/>
           <w:szCs w:val="22"/>
         </w:rPr>
@@ -2102,69 +3526,27 @@
       </w:r>
       <w:r>
         <w:rPr>
-          <w:rFonts w:ascii="Courier" w:hAnsi="Courier"/>
-          <w:sz w:val="22"/>
-          <w:szCs w:val="22"/>
-        </w:rPr>
-        <w:t>nc = 8)</w:t>
-      </w:r>
-      <w:r>
-        <w:rPr>
-          <w:rFonts w:ascii="Helvetica" w:hAnsi="Helvetica"/>
-          <w:sz w:val="22"/>
-          <w:szCs w:val="22"/>
-        </w:rPr>
-        <w:t>.</w:t>
-      </w:r>
-      <w:r>
-        <w:rPr>
-          <w:rFonts w:ascii="Helvetica" w:hAnsi="Helvetica"/>
-          <w:sz w:val="22"/>
-          <w:szCs w:val="22"/>
-        </w:rPr>
-        <w:t xml:space="preserve"> We also performed a second DE analysis, with the same settings, after merging topics 1 and 5 (capturing expression in PBMC), 2 and 13 (BM) and topics 6 and 14 (LI). </w:t>
-      </w:r>
-      <w:r>
-        <w:rPr>
-          <w:rFonts w:ascii="Helvetica" w:hAnsi="Helvetica"/>
-          <w:sz w:val="22"/>
-          <w:szCs w:val="22"/>
-        </w:rPr>
-        <w:t xml:space="preserve">The GoM DE analysis </w:t>
-      </w:r>
-      <w:r>
-        <w:rPr>
-          <w:rFonts w:ascii="Helvetica" w:hAnsi="Helvetica"/>
-          <w:sz w:val="22"/>
-          <w:szCs w:val="22"/>
-        </w:rPr>
-        <w:t xml:space="preserve">produces, for each gene </w:t>
-      </w:r>
-      <w:r>
-        <w:rPr>
-          <w:rFonts w:ascii="Helvetica" w:hAnsi="Helvetica"/>
-          <w:i/>
-          <w:sz w:val="22"/>
-          <w:szCs w:val="22"/>
-        </w:rPr>
-        <w:t>j</w:t>
-      </w:r>
-      <w:r>
-        <w:rPr>
-          <w:rFonts w:ascii="Helvetica" w:hAnsi="Helvetica"/>
-          <w:sz w:val="22"/>
-          <w:szCs w:val="22"/>
-        </w:rPr>
-        <w:t xml:space="preserve"> and topic </w:t>
-      </w:r>
-      <w:r>
-        <w:rPr>
-          <w:rFonts w:ascii="Helvetica" w:hAnsi="Helvetica"/>
-          <w:i/>
-          <w:sz w:val="22"/>
-          <w:szCs w:val="22"/>
-        </w:rPr>
-        <w:t>k</w:t>
+          <w:rFonts w:ascii="Helvetica" w:hAnsi="Helvetica"/>
+          <w:sz w:val="22"/>
+          <w:szCs w:val="22"/>
+        </w:rPr>
+        <w:t>400 genes</w:t>
+      </w:r>
+      <w:r>
+        <w:rPr>
+          <w:rFonts w:ascii="Helvetica" w:hAnsi="Helvetica"/>
+          <w:sz w:val="22"/>
+          <w:szCs w:val="22"/>
+        </w:rPr>
+        <w:t xml:space="preserve">. After removing these gene sets, </w:t>
+      </w:r>
+      <w:r>
+        <w:rPr>
+          <w:rFonts w:ascii="Helvetica" w:hAnsi="Helvetica"/>
+          <w:sz w:val="22"/>
+          <w:szCs w:val="22"/>
+        </w:rPr>
+        <w:t>21</w:t>
       </w:r>
       <w:r>
         <w:rPr>
@@ -2180,592 +3562,23 @@
           <w:sz w:val="22"/>
           <w:szCs w:val="22"/>
         </w:rPr>
-        <w:t xml:space="preserve"> </w:t>
-      </w:r>
-      <w:r>
-        <w:rPr>
-          <w:rFonts w:ascii="Helvetica" w:hAnsi="Helvetica"/>
-          <w:sz w:val="22"/>
-          <w:szCs w:val="22"/>
-        </w:rPr>
-        <w:t xml:space="preserve">estimates of expression differences and </w:t>
-      </w:r>
-      <w:r>
-        <w:rPr>
-          <w:rFonts w:ascii="Helvetica" w:hAnsi="Helvetica"/>
-          <w:sz w:val="22"/>
-          <w:szCs w:val="22"/>
-        </w:rPr>
-        <w:t xml:space="preserve">statistics quantifying </w:t>
-      </w:r>
-      <w:r>
-        <w:rPr>
-          <w:rFonts w:ascii="Helvetica" w:hAnsi="Helvetica"/>
-          <w:sz w:val="22"/>
-          <w:szCs w:val="22"/>
-        </w:rPr>
-        <w:t>support for these differences.</w:t>
-      </w:r>
-      <w:r>
-        <w:rPr>
-          <w:rFonts w:ascii="Helvetica" w:hAnsi="Helvetica"/>
-          <w:sz w:val="22"/>
-          <w:szCs w:val="22"/>
-        </w:rPr>
-        <w:t xml:space="preserve"> </w:t>
-      </w:r>
-      <w:r>
-        <w:rPr>
-          <w:rFonts w:ascii="Helvetica" w:hAnsi="Helvetica"/>
-          <w:sz w:val="22"/>
-          <w:szCs w:val="22"/>
-        </w:rPr>
-        <w:t xml:space="preserve">Expression differences are defined by the “least extreme” log-fold change (l.e. LFC), which is defined for gene </w:t>
-      </w:r>
-      <w:r>
-        <w:rPr>
-          <w:rFonts w:ascii="Helvetica" w:hAnsi="Helvetica"/>
-          <w:i/>
-          <w:sz w:val="22"/>
-          <w:szCs w:val="22"/>
-        </w:rPr>
-        <w:t>j</w:t>
-      </w:r>
-      <w:r>
-        <w:rPr>
-          <w:rFonts w:ascii="Helvetica" w:hAnsi="Helvetica"/>
-          <w:sz w:val="22"/>
-          <w:szCs w:val="22"/>
-        </w:rPr>
-        <w:t xml:space="preserve"> and topic </w:t>
-      </w:r>
-      <w:r>
-        <w:rPr>
-          <w:rFonts w:ascii="Helvetica" w:hAnsi="Helvetica"/>
-          <w:i/>
-          <w:sz w:val="22"/>
-          <w:szCs w:val="22"/>
-        </w:rPr>
-        <w:t>k</w:t>
-      </w:r>
-      <w:r>
-        <w:rPr>
-          <w:rFonts w:ascii="Helvetica" w:hAnsi="Helvetica"/>
-          <w:sz w:val="22"/>
-          <w:szCs w:val="22"/>
-        </w:rPr>
-        <w:t xml:space="preserve"> as the log-fold change that is the smallest (in magnitude) among all pairs of topics (</w:t>
-      </w:r>
-      <w:r>
-        <w:rPr>
-          <w:rFonts w:ascii="Helvetica" w:hAnsi="Helvetica"/>
-          <w:i/>
-          <w:sz w:val="22"/>
-          <w:szCs w:val="22"/>
-        </w:rPr>
-        <w:t>k</w:t>
-      </w:r>
-      <w:r>
-        <w:rPr>
-          <w:rFonts w:ascii="Helvetica" w:hAnsi="Helvetica"/>
-          <w:sz w:val="22"/>
-          <w:szCs w:val="22"/>
-        </w:rPr>
-        <w:t xml:space="preserve">, </w:t>
-      </w:r>
-      <w:r>
-        <w:rPr>
-          <w:rFonts w:ascii="Helvetica" w:hAnsi="Helvetica"/>
-          <w:i/>
-          <w:sz w:val="22"/>
-          <w:szCs w:val="22"/>
-        </w:rPr>
-        <w:t>l</w:t>
-      </w:r>
-      <w:r>
-        <w:rPr>
-          <w:rFonts w:ascii="Helvetica" w:hAnsi="Helvetica"/>
-          <w:sz w:val="22"/>
-          <w:szCs w:val="22"/>
-        </w:rPr>
-        <w:t xml:space="preserve">). The GoM DE analysis (with </w:t>
-      </w:r>
-      <w:proofErr w:type="gramStart"/>
-      <w:r>
-        <w:rPr>
-          <w:rFonts w:ascii="Courier" w:hAnsi="Courier"/>
-          <w:sz w:val="22"/>
-          <w:szCs w:val="22"/>
-        </w:rPr>
-        <w:t>shrink.method</w:t>
-      </w:r>
-      <w:proofErr w:type="gramEnd"/>
-      <w:r>
-        <w:rPr>
-          <w:rFonts w:ascii="Courier" w:hAnsi="Courier"/>
-          <w:sz w:val="22"/>
-          <w:szCs w:val="22"/>
-        </w:rPr>
-        <w:t xml:space="preserve"> = “ash</w:t>
-      </w:r>
-      <w:r>
-        <w:rPr>
-          <w:rFonts w:ascii="Courier" w:hAnsi="Courier"/>
-          <w:sz w:val="22"/>
-          <w:szCs w:val="22"/>
-        </w:rPr>
-        <w:t>”</w:t>
-      </w:r>
-      <w:r>
-        <w:rPr>
-          <w:rFonts w:ascii="Helvetica" w:hAnsi="Helvetica"/>
-          <w:sz w:val="22"/>
-          <w:szCs w:val="22"/>
-        </w:rPr>
-        <w:t>) performs an adaptive shrinkage step [ash2016] to stabilize the l.e. LFC estimates, separately for each topicc. We use the posterior mean estimates, posterior standard errors</w:t>
-      </w:r>
-      <w:r>
-        <w:rPr>
-          <w:rFonts w:ascii="Helvetica" w:hAnsi="Helvetica"/>
-          <w:sz w:val="22"/>
-          <w:szCs w:val="22"/>
-        </w:rPr>
-        <w:t>, posterior z-scores (</w:t>
-      </w:r>
-      <w:r>
-        <w:rPr>
-          <w:rFonts w:ascii="Helvetica" w:hAnsi="Helvetica"/>
-          <w:sz w:val="22"/>
-          <w:szCs w:val="22"/>
-        </w:rPr>
-        <w:t>posterior mean/posterior s.e.</w:t>
-      </w:r>
-      <w:r>
-        <w:rPr>
-          <w:rFonts w:ascii="Helvetica" w:hAnsi="Helvetica"/>
-          <w:sz w:val="22"/>
-          <w:szCs w:val="22"/>
-        </w:rPr>
-        <w:t>)</w:t>
-      </w:r>
-      <w:r>
-        <w:rPr>
-          <w:rFonts w:ascii="Helvetica" w:hAnsi="Helvetica"/>
-          <w:sz w:val="22"/>
-          <w:szCs w:val="22"/>
-        </w:rPr>
-        <w:t xml:space="preserve"> and local false sign rates </w:t>
-      </w:r>
-      <w:r>
-        <w:rPr>
-          <w:rFonts w:ascii="Helvetica" w:hAnsi="Helvetica"/>
-          <w:sz w:val="22"/>
-          <w:szCs w:val="22"/>
-        </w:rPr>
-        <w:t>(</w:t>
-      </w:r>
-      <w:r>
-        <w:rPr>
-          <w:rFonts w:ascii="Helvetica" w:hAnsi="Helvetica"/>
-          <w:i/>
-          <w:sz w:val="22"/>
-          <w:szCs w:val="22"/>
-        </w:rPr>
-        <w:t>lfsr</w:t>
-      </w:r>
-      <w:r>
-        <w:rPr>
-          <w:rFonts w:ascii="Helvetica" w:hAnsi="Helvetica"/>
-          <w:sz w:val="22"/>
-          <w:szCs w:val="22"/>
-        </w:rPr>
-        <w:t xml:space="preserve">) </w:t>
-      </w:r>
-      <w:r>
-        <w:rPr>
-          <w:rFonts w:ascii="Helvetica" w:hAnsi="Helvetica"/>
-          <w:sz w:val="22"/>
-          <w:szCs w:val="22"/>
-        </w:rPr>
-        <w:t>produced by the adaptive shrinkage step to report results of the GoM DE analysis.</w:t>
-      </w:r>
-      <w:r>
-        <w:rPr>
-          <w:rFonts w:ascii="Helvetica" w:hAnsi="Helvetica"/>
-          <w:sz w:val="22"/>
-          <w:szCs w:val="22"/>
-        </w:rPr>
-        <w:t xml:space="preserve"> </w:t>
-      </w:r>
-      <w:r>
-        <w:rPr>
-          <w:rFonts w:ascii="Helvetica" w:hAnsi="Helvetica"/>
-          <w:sz w:val="22"/>
-          <w:szCs w:val="22"/>
-        </w:rPr>
-        <w:t>Note that the</w:t>
-      </w:r>
-      <w:r>
-        <w:rPr>
-          <w:rFonts w:ascii="Helvetica" w:hAnsi="Helvetica"/>
-          <w:sz w:val="22"/>
-          <w:szCs w:val="22"/>
-        </w:rPr>
-        <w:t xml:space="preserve"> </w:t>
-      </w:r>
-      <w:r>
-        <w:rPr>
-          <w:rFonts w:ascii="Helvetica" w:hAnsi="Helvetica"/>
-          <w:i/>
-          <w:sz w:val="22"/>
-          <w:szCs w:val="22"/>
-        </w:rPr>
-        <w:t>lfsr</w:t>
-      </w:r>
-      <w:r>
-        <w:rPr>
-          <w:rFonts w:ascii="Helvetica" w:hAnsi="Helvetica"/>
-          <w:sz w:val="22"/>
-          <w:szCs w:val="22"/>
-        </w:rPr>
-        <w:t xml:space="preserve"> can be interpreted similarly to the </w:t>
-      </w:r>
-      <w:r>
-        <w:rPr>
-          <w:rFonts w:ascii="Helvetica" w:hAnsi="Helvetica"/>
-          <w:i/>
-          <w:sz w:val="22"/>
-          <w:szCs w:val="22"/>
-        </w:rPr>
-        <w:t>q</w:t>
-      </w:r>
-      <w:r>
-        <w:rPr>
-          <w:rFonts w:ascii="Helvetica" w:hAnsi="Helvetica"/>
-          <w:sz w:val="22"/>
-          <w:szCs w:val="22"/>
-        </w:rPr>
-        <w:t xml:space="preserve">-value, or </w:t>
-      </w:r>
-      <w:r>
-        <w:rPr>
-          <w:rFonts w:ascii="Helvetica" w:hAnsi="Helvetica"/>
-          <w:i/>
-          <w:sz w:val="22"/>
-          <w:szCs w:val="22"/>
-        </w:rPr>
-        <w:t>p</w:t>
-      </w:r>
-      <w:r>
-        <w:rPr>
-          <w:rFonts w:ascii="Helvetica" w:hAnsi="Helvetica"/>
-          <w:sz w:val="22"/>
-          <w:szCs w:val="22"/>
-        </w:rPr>
-        <w:t xml:space="preserve">-value adjusted for multiple testing, but the </w:t>
-      </w:r>
-      <w:r>
-        <w:rPr>
-          <w:rFonts w:ascii="Helvetica" w:hAnsi="Helvetica"/>
-          <w:i/>
-          <w:sz w:val="22"/>
-          <w:szCs w:val="22"/>
-        </w:rPr>
-        <w:t>lfsr</w:t>
-      </w:r>
-      <w:r>
-        <w:rPr>
-          <w:rFonts w:ascii="Helvetica" w:hAnsi="Helvetica"/>
-          <w:sz w:val="22"/>
-          <w:szCs w:val="22"/>
-        </w:rPr>
-        <w:t xml:space="preserve"> is a more conservative measure [ash2016].</w:t>
-      </w:r>
-    </w:p>
-    <w:p>
-      <w:pPr>
-        <w:rPr>
-          <w:rFonts w:ascii="Helvetica" w:hAnsi="Helvetica"/>
-          <w:sz w:val="22"/>
-          <w:szCs w:val="22"/>
-        </w:rPr>
-      </w:pPr>
-    </w:p>
-    <w:p>
-      <w:pPr>
-        <w:rPr>
-          <w:rFonts w:ascii="Helvetica" w:hAnsi="Helvetica"/>
-          <w:b/>
-          <w:sz w:val="22"/>
-          <w:szCs w:val="22"/>
-        </w:rPr>
-      </w:pPr>
-      <w:r>
-        <w:rPr>
-          <w:rFonts w:ascii="Helvetica" w:hAnsi="Helvetica"/>
-          <w:b/>
-          <w:sz w:val="22"/>
-          <w:szCs w:val="22"/>
-        </w:rPr>
-        <w:t xml:space="preserve">Gene sets </w:t>
-      </w:r>
-    </w:p>
-    <w:p>
-      <w:pPr>
-        <w:rPr>
-          <w:rFonts w:ascii="Helvetica" w:hAnsi="Helvetica"/>
-          <w:sz w:val="22"/>
-          <w:szCs w:val="22"/>
-        </w:rPr>
-      </w:pPr>
-    </w:p>
-    <w:p>
-      <w:pPr>
-        <w:rPr>
-          <w:rFonts w:ascii="Helvetica" w:hAnsi="Helvetica"/>
-          <w:sz w:val="22"/>
-          <w:szCs w:val="22"/>
-        </w:rPr>
-      </w:pPr>
-      <w:r>
-        <w:rPr>
-          <w:rFonts w:ascii="Helvetica" w:hAnsi="Helvetica"/>
-          <w:sz w:val="22"/>
-          <w:szCs w:val="22"/>
-        </w:rPr>
-        <w:t>Mouse</w:t>
-      </w:r>
-      <w:r>
-        <w:rPr>
-          <w:rFonts w:ascii="Helvetica" w:hAnsi="Helvetica"/>
-          <w:sz w:val="22"/>
-          <w:szCs w:val="22"/>
-        </w:rPr>
-        <w:t xml:space="preserve"> gene sets for the gene set enrichment analyses (GSEA) were compil</w:t>
-      </w:r>
-      <w:r>
-        <w:rPr>
-          <w:rFonts w:ascii="Helvetica" w:hAnsi="Helvetica"/>
-          <w:sz w:val="22"/>
-          <w:szCs w:val="22"/>
-        </w:rPr>
-        <w:t>e</w:t>
-      </w:r>
-      <w:r>
-        <w:rPr>
-          <w:rFonts w:ascii="Helvetica" w:hAnsi="Helvetica"/>
-          <w:sz w:val="22"/>
-          <w:szCs w:val="22"/>
-        </w:rPr>
-        <w:t>d from the fol- lowing gene set databases: NCBI BioSystems [</w:t>
-      </w:r>
-      <w:r>
-        <w:rPr>
-          <w:rFonts w:ascii="Helvetica" w:hAnsi="Helvetica"/>
-          <w:sz w:val="22"/>
-          <w:szCs w:val="22"/>
-        </w:rPr>
-        <w:t>biosystems2009</w:t>
-      </w:r>
-      <w:r>
-        <w:rPr>
-          <w:rFonts w:ascii="Helvetica" w:hAnsi="Helvetica"/>
-          <w:sz w:val="22"/>
-          <w:szCs w:val="22"/>
-        </w:rPr>
-        <w:t>]; Pathway Commons [</w:t>
-      </w:r>
-      <w:r>
-        <w:rPr>
-          <w:rFonts w:ascii="Helvetica" w:hAnsi="Helvetica"/>
-          <w:sz w:val="22"/>
-          <w:szCs w:val="22"/>
-        </w:rPr>
-        <w:t>pc2010</w:t>
-      </w:r>
-      <w:r>
-        <w:rPr>
-          <w:rFonts w:ascii="Helvetica" w:hAnsi="Helvetica"/>
-          <w:sz w:val="22"/>
-          <w:szCs w:val="22"/>
-        </w:rPr>
-        <w:t xml:space="preserve">, </w:t>
-      </w:r>
-      <w:r>
-        <w:rPr>
-          <w:rFonts w:ascii="Helvetica" w:hAnsi="Helvetica"/>
-          <w:sz w:val="22"/>
-          <w:szCs w:val="22"/>
-        </w:rPr>
-        <w:t>pc2019</w:t>
-      </w:r>
-      <w:r>
-        <w:rPr>
-          <w:rFonts w:ascii="Helvetica" w:hAnsi="Helvetica"/>
-          <w:sz w:val="22"/>
-          <w:szCs w:val="22"/>
-        </w:rPr>
-        <w:t>]; and MSigDB [</w:t>
-      </w:r>
-      <w:r>
-        <w:rPr>
-          <w:rFonts w:ascii="Helvetica" w:hAnsi="Helvetica"/>
-          <w:sz w:val="22"/>
-          <w:szCs w:val="22"/>
-        </w:rPr>
-        <w:t>gsea2005</w:t>
-      </w:r>
-      <w:r>
-        <w:rPr>
-          <w:rFonts w:ascii="Helvetica" w:hAnsi="Helvetica"/>
-          <w:sz w:val="22"/>
-          <w:szCs w:val="22"/>
-        </w:rPr>
-        <w:t>, msigdb2011, msigdb2015]</w:t>
-      </w:r>
-      <w:r>
-        <w:rPr>
-          <w:rFonts w:ascii="Helvetica" w:hAnsi="Helvetica"/>
-          <w:sz w:val="22"/>
-          <w:szCs w:val="22"/>
-        </w:rPr>
-        <w:t>, which include</w:t>
-      </w:r>
-      <w:r>
-        <w:rPr>
-          <w:rFonts w:ascii="Helvetica" w:hAnsi="Helvetica"/>
-          <w:sz w:val="22"/>
-          <w:szCs w:val="22"/>
-        </w:rPr>
-        <w:t>d</w:t>
-      </w:r>
-      <w:r>
-        <w:rPr>
-          <w:rFonts w:ascii="Helvetica" w:hAnsi="Helvetica"/>
-          <w:sz w:val="22"/>
-          <w:szCs w:val="22"/>
-        </w:rPr>
-        <w:t xml:space="preserve"> Gene Ontology (GO) gene sets [</w:t>
-      </w:r>
-      <w:r>
-        <w:rPr>
-          <w:rFonts w:ascii="Helvetica" w:hAnsi="Helvetica"/>
-          <w:sz w:val="22"/>
-          <w:szCs w:val="22"/>
-        </w:rPr>
-        <w:t>go2000</w:t>
-      </w:r>
-      <w:r>
-        <w:rPr>
-          <w:rFonts w:ascii="Helvetica" w:hAnsi="Helvetica"/>
-          <w:sz w:val="22"/>
-          <w:szCs w:val="22"/>
-        </w:rPr>
-        <w:t>, go2020</w:t>
-      </w:r>
-      <w:r>
-        <w:rPr>
-          <w:rFonts w:ascii="Helvetica" w:hAnsi="Helvetica"/>
-          <w:sz w:val="22"/>
-          <w:szCs w:val="22"/>
-        </w:rPr>
-        <w:t xml:space="preserve">]. Specifically, we downloaded </w:t>
-      </w:r>
-      <w:r>
-        <w:rPr>
-          <w:rFonts w:ascii="Courier" w:hAnsi="Courier"/>
-          <w:sz w:val="22"/>
-          <w:szCs w:val="22"/>
-        </w:rPr>
-        <w:t>bsid2info.gz</w:t>
-      </w:r>
-      <w:r>
-        <w:rPr>
-          <w:rFonts w:ascii="Helvetica" w:hAnsi="Helvetica"/>
-          <w:sz w:val="22"/>
-          <w:szCs w:val="22"/>
-        </w:rPr>
-        <w:t xml:space="preserve"> and </w:t>
-      </w:r>
-      <w:r>
-        <w:rPr>
-          <w:rFonts w:ascii="Courier" w:hAnsi="Courier"/>
-          <w:sz w:val="22"/>
-          <w:szCs w:val="22"/>
-        </w:rPr>
-        <w:t>biosystems gene.gz</w:t>
-      </w:r>
-      <w:r>
-        <w:rPr>
-          <w:rFonts w:ascii="Helvetica" w:hAnsi="Helvetica"/>
-          <w:sz w:val="22"/>
-          <w:szCs w:val="22"/>
-        </w:rPr>
-        <w:t xml:space="preserve"> from the NCBI FTP site (</w:t>
-      </w:r>
-      <w:r>
-        <w:rPr>
-          <w:rFonts w:ascii="Courier" w:hAnsi="Courier"/>
-          <w:sz w:val="22"/>
-          <w:szCs w:val="22"/>
-        </w:rPr>
-        <w:t>https://ftp.ncbi.nih.gov/gene</w:t>
-      </w:r>
-      <w:r>
-        <w:rPr>
-          <w:rFonts w:ascii="Helvetica" w:hAnsi="Helvetica"/>
-          <w:sz w:val="22"/>
-          <w:szCs w:val="22"/>
-        </w:rPr>
-        <w:t xml:space="preserve">) on March 22, 2020; </w:t>
-      </w:r>
-      <w:r>
-        <w:rPr>
-          <w:rFonts w:ascii="Courier" w:hAnsi="Courier"/>
-          <w:sz w:val="22"/>
-          <w:szCs w:val="22"/>
-        </w:rPr>
-        <w:t>PathwayCommons12.All.hgnc.gmt.gz</w:t>
-      </w:r>
-      <w:r>
-        <w:rPr>
-          <w:rFonts w:ascii="Helvetica" w:hAnsi="Helvetica"/>
-          <w:sz w:val="22"/>
-          <w:szCs w:val="22"/>
-        </w:rPr>
-        <w:t xml:space="preserve"> from the Pathway Commons website (</w:t>
-      </w:r>
-      <w:r>
-        <w:rPr>
-          <w:rFonts w:ascii="Courier" w:hAnsi="Courier"/>
-          <w:sz w:val="22"/>
-          <w:szCs w:val="22"/>
-        </w:rPr>
-        <w:t>https://www.pathwaycommons.org</w:t>
-      </w:r>
-      <w:r>
-        <w:rPr>
-          <w:rFonts w:ascii="Helvetica" w:hAnsi="Helvetica"/>
-          <w:sz w:val="22"/>
-          <w:szCs w:val="22"/>
-        </w:rPr>
-        <w:t>) on March 20, 2020; and msigdb v7.2.xml.gz</w:t>
-      </w:r>
-      <w:r>
-        <w:rPr>
-          <w:rFonts w:ascii="Helvetica" w:hAnsi="Helvetica"/>
-          <w:sz w:val="22"/>
-          <w:szCs w:val="22"/>
-        </w:rPr>
-        <w:t xml:space="preserve"> </w:t>
-      </w:r>
-      <w:r>
-        <w:rPr>
-          <w:rFonts w:ascii="Helvetica" w:hAnsi="Helvetica"/>
-          <w:sz w:val="22"/>
-          <w:szCs w:val="22"/>
-        </w:rPr>
-        <w:t>from the MSigDB website (https://www.gsea-msigdb.org) on October 15, 2020. For the gene set enrichment analyses</w:t>
+        <w:t>442</w:t>
+      </w:r>
+      <w:r>
+        <w:rPr>
+          <w:rFonts w:ascii="Helvetica" w:hAnsi="Helvetica"/>
+          <w:sz w:val="22"/>
+          <w:szCs w:val="22"/>
+        </w:rPr>
+        <w:t xml:space="preserve"> candidate gene sets remained for the first analysis, and </w:t>
+      </w:r>
+      <w:r>
+        <w:rPr>
+          <w:rFonts w:ascii="Helvetica" w:hAnsi="Helvetica"/>
+          <w:sz w:val="22"/>
+          <w:szCs w:val="22"/>
+        </w:rPr>
+        <w:t>8</w:t>
       </w:r>
       <w:r>
         <w:rPr>
@@ -2781,202 +3594,18 @@
           <w:sz w:val="22"/>
           <w:szCs w:val="22"/>
         </w:rPr>
-        <w:t xml:space="preserve"> we also downloaded </w:t>
-      </w:r>
-      <w:r>
-        <w:rPr>
-          <w:rFonts w:ascii="Helvetica" w:hAnsi="Helvetica"/>
-          <w:sz w:val="22"/>
-          <w:szCs w:val="22"/>
-        </w:rPr>
-        <w:t xml:space="preserve">the </w:t>
-      </w:r>
-      <w:r>
-        <w:rPr>
-          <w:rFonts w:ascii="Helvetica" w:hAnsi="Helvetica"/>
-          <w:sz w:val="22"/>
-          <w:szCs w:val="22"/>
-        </w:rPr>
-        <w:t xml:space="preserve">mouse gene information (“gene info”) file </w:t>
-      </w:r>
-      <w:r>
-        <w:rPr>
-          <w:rFonts w:ascii="Courier" w:hAnsi="Courier"/>
-          <w:sz w:val="22"/>
-          <w:szCs w:val="22"/>
-        </w:rPr>
-        <w:t>Mus</w:t>
-      </w:r>
-      <w:r>
-        <w:rPr>
-          <w:rFonts w:ascii="Courier" w:hAnsi="Courier"/>
-          <w:sz w:val="22"/>
-          <w:szCs w:val="22"/>
-        </w:rPr>
-        <w:t>_</w:t>
-      </w:r>
-      <w:r>
-        <w:rPr>
-          <w:rFonts w:ascii="Courier" w:hAnsi="Courier"/>
-          <w:sz w:val="22"/>
-          <w:szCs w:val="22"/>
-        </w:rPr>
-        <w:t>musculus.gene</w:t>
-      </w:r>
-      <w:r>
-        <w:rPr>
-          <w:rFonts w:ascii="Courier" w:hAnsi="Courier"/>
-          <w:sz w:val="22"/>
-          <w:szCs w:val="22"/>
-        </w:rPr>
-        <w:t>_</w:t>
-      </w:r>
-      <w:r>
-        <w:rPr>
-          <w:rFonts w:ascii="Courier" w:hAnsi="Courier"/>
-          <w:sz w:val="22"/>
-          <w:szCs w:val="22"/>
-        </w:rPr>
-        <w:t>info.gz</w:t>
-      </w:r>
-      <w:r>
-        <w:rPr>
-          <w:rFonts w:ascii="Helvetica" w:hAnsi="Helvetica"/>
-          <w:sz w:val="22"/>
-          <w:szCs w:val="22"/>
-        </w:rPr>
-        <w:t xml:space="preserve"> from the NCBI</w:t>
-      </w:r>
-      <w:r>
-        <w:rPr>
-          <w:rFonts w:ascii="Helvetica" w:hAnsi="Helvetica"/>
-          <w:sz w:val="22"/>
-          <w:szCs w:val="22"/>
-        </w:rPr>
-        <w:t xml:space="preserve"> </w:t>
-      </w:r>
-      <w:r>
-        <w:rPr>
-          <w:rFonts w:ascii="Helvetica" w:hAnsi="Helvetica"/>
-          <w:sz w:val="22"/>
-          <w:szCs w:val="22"/>
-        </w:rPr>
-        <w:t xml:space="preserve">FTP site on October 15, 2020. </w:t>
-      </w:r>
-      <w:r>
-        <w:rPr>
-          <w:rFonts w:ascii="Helvetica" w:hAnsi="Helvetica"/>
-          <w:sz w:val="22"/>
-          <w:szCs w:val="22"/>
-        </w:rPr>
-        <w:t>To facilitate integration of these gene sets into our analyses, we have compiled these gene sets into an R package [</w:t>
-      </w:r>
-      <w:r>
-        <w:rPr>
-          <w:rFonts w:ascii="Helvetica" w:hAnsi="Helvetica"/>
-          <w:sz w:val="22"/>
-          <w:szCs w:val="22"/>
-        </w:rPr>
-        <w:t>pathways2021</w:t>
-      </w:r>
-      <w:r>
-        <w:rPr>
-          <w:rFonts w:ascii="Helvetica" w:hAnsi="Helvetica"/>
-          <w:sz w:val="22"/>
-          <w:szCs w:val="22"/>
-        </w:rPr>
-        <w:t>].</w:t>
-      </w:r>
-    </w:p>
-    <w:p>
-      <w:pPr>
-        <w:rPr>
-          <w:rFonts w:ascii="Helvetica" w:hAnsi="Helvetica"/>
-          <w:sz w:val="22"/>
-          <w:szCs w:val="22"/>
-        </w:rPr>
-      </w:pPr>
-    </w:p>
-    <w:p>
-      <w:pPr>
-        <w:rPr>
-          <w:rFonts w:ascii="Helvetica" w:hAnsi="Helvetica"/>
-          <w:sz w:val="22"/>
-          <w:szCs w:val="22"/>
-        </w:rPr>
-      </w:pPr>
-      <w:commentRangeStart w:id="2"/>
-      <w:r>
-        <w:rPr>
-          <w:rFonts w:ascii="Helvetica" w:hAnsi="Helvetica"/>
-          <w:sz w:val="22"/>
-          <w:szCs w:val="22"/>
-        </w:rPr>
-        <w:t>Put together, we obtained 33,380 mouse gene</w:t>
-      </w:r>
-      <w:r>
-        <w:rPr>
-          <w:rFonts w:ascii="Helvetica" w:hAnsi="Helvetica"/>
-          <w:sz w:val="22"/>
-          <w:szCs w:val="22"/>
-        </w:rPr>
-        <w:t xml:space="preserve"> </w:t>
-      </w:r>
-      <w:r>
-        <w:rPr>
-          <w:rFonts w:ascii="Helvetica" w:hAnsi="Helvetica"/>
-          <w:sz w:val="22"/>
-          <w:szCs w:val="22"/>
-        </w:rPr>
-        <w:t>sets, although in practice we filtered out many gene</w:t>
-      </w:r>
-      <w:r>
-        <w:rPr>
-          <w:rFonts w:ascii="Helvetica" w:hAnsi="Helvetica"/>
-          <w:sz w:val="22"/>
-          <w:szCs w:val="22"/>
-        </w:rPr>
-        <w:t xml:space="preserve"> </w:t>
-      </w:r>
-      <w:r>
-        <w:rPr>
-          <w:rFonts w:ascii="Helvetica" w:hAnsi="Helvetica"/>
-          <w:sz w:val="22"/>
-          <w:szCs w:val="22"/>
-        </w:rPr>
-        <w:t>sets based on certain criteria before running the GSEA (exact numbers of gene sets tested for enrichment in</w:t>
-      </w:r>
-      <w:r>
-        <w:rPr>
-          <w:rFonts w:ascii="Helvetica" w:hAnsi="Helvetica"/>
-          <w:sz w:val="22"/>
-          <w:szCs w:val="22"/>
-        </w:rPr>
-        <w:t xml:space="preserve"> </w:t>
-      </w:r>
-      <w:r>
-        <w:rPr>
-          <w:rFonts w:ascii="Helvetica" w:hAnsi="Helvetica"/>
-          <w:sz w:val="22"/>
-          <w:szCs w:val="22"/>
-        </w:rPr>
-        <w:t>each gene set enrichment analysis are given below).</w:t>
-      </w:r>
-      <w:r>
-        <w:rPr>
-          <w:rFonts w:ascii="Helvetica" w:hAnsi="Helvetica"/>
-          <w:sz w:val="22"/>
-          <w:szCs w:val="22"/>
-        </w:rPr>
-        <w:t xml:space="preserve"> </w:t>
-      </w:r>
-      <w:commentRangeEnd w:id="2"/>
-      <w:r>
-        <w:rPr>
-          <w:rStyle w:val="CommentReference"/>
-        </w:rPr>
-        <w:commentReference w:id="2"/>
-      </w:r>
+        <w:t>939</w:t>
+      </w:r>
+      <w:r>
+        <w:rPr>
+          <w:rFonts w:ascii="Helvetica" w:hAnsi="Helvetica"/>
+          <w:sz w:val="22"/>
+          <w:szCs w:val="22"/>
+        </w:rPr>
+        <w:t xml:space="preserve"> gene sets remained for the second analysis.</w:t>
+      </w:r>
+      <w:bookmarkStart w:id="2" w:name="_GoBack"/>
+      <w:bookmarkEnd w:id="2"/>
     </w:p>
     <w:p>
       <w:pPr>
@@ -3044,6 +3673,7 @@
           <w:sz w:val="22"/>
           <w:szCs w:val="22"/>
         </w:rPr>
+        <w:lastRenderedPageBreak/>
         <w:t xml:space="preserve">Most computations on real data sets were </w:t>
       </w:r>
       <w:r>
@@ -3897,6 +4527,7 @@
           <w:sz w:val="22"/>
           <w:szCs w:val="22"/>
         </w:rPr>
+        <w:lastRenderedPageBreak/>
         <w:t>[msigdb2015] Liberzon, A., Birger, C., Thorvaldsd</w:t>
       </w:r>
       <w:r>
@@ -4014,7 +4645,6 @@
           <w:sz w:val="22"/>
           <w:szCs w:val="22"/>
         </w:rPr>
-        <w:lastRenderedPageBreak/>
         <w:t>[pc2010]</w:t>
       </w:r>
       <w:r>
@@ -4133,6 +4763,224 @@
           <w:sz w:val="22"/>
           <w:szCs w:val="22"/>
         </w:rPr>
+        <w:t xml:space="preserve">[qvalue2003] </w:t>
+      </w:r>
+      <w:r>
+        <w:rPr>
+          <w:rFonts w:ascii="Helvetica" w:hAnsi="Helvetica"/>
+          <w:sz w:val="22"/>
+          <w:szCs w:val="22"/>
+        </w:rPr>
+        <w:t>Storey, J. D</w:t>
+      </w:r>
+      <w:r>
+        <w:rPr>
+          <w:rFonts w:ascii="Helvetica" w:hAnsi="Helvetica"/>
+          <w:sz w:val="22"/>
+          <w:szCs w:val="22"/>
+        </w:rPr>
+        <w:t>.:</w:t>
+      </w:r>
+      <w:r>
+        <w:rPr>
+          <w:rFonts w:ascii="Helvetica" w:hAnsi="Helvetica"/>
+          <w:sz w:val="22"/>
+          <w:szCs w:val="22"/>
+        </w:rPr>
+        <w:t xml:space="preserve"> The positive false discovery rate: a Bayesian interpretation and the q -value. </w:t>
+      </w:r>
+      <w:r>
+        <w:rPr>
+          <w:rFonts w:ascii="Helvetica" w:hAnsi="Helvetica"/>
+          <w:i/>
+          <w:iCs/>
+          <w:sz w:val="22"/>
+          <w:szCs w:val="22"/>
+        </w:rPr>
+        <w:t>Annals of Statistics</w:t>
+      </w:r>
+      <w:r>
+        <w:rPr>
+          <w:rFonts w:ascii="Helvetica" w:hAnsi="Helvetica"/>
+          <w:sz w:val="22"/>
+          <w:szCs w:val="22"/>
+        </w:rPr>
+        <w:t xml:space="preserve"> </w:t>
+      </w:r>
+      <w:r>
+        <w:rPr>
+          <w:rFonts w:ascii="Helvetica" w:hAnsi="Helvetica"/>
+          <w:iCs/>
+          <w:sz w:val="22"/>
+          <w:szCs w:val="22"/>
+        </w:rPr>
+        <w:t>31</w:t>
+      </w:r>
+      <w:r>
+        <w:rPr>
+          <w:rFonts w:ascii="Helvetica" w:hAnsi="Helvetica"/>
+          <w:sz w:val="22"/>
+          <w:szCs w:val="22"/>
+        </w:rPr>
+        <w:t>(6), 2013–2035</w:t>
+      </w:r>
+      <w:r>
+        <w:rPr>
+          <w:rFonts w:ascii="Helvetica" w:hAnsi="Helvetica"/>
+          <w:sz w:val="22"/>
+          <w:szCs w:val="22"/>
+        </w:rPr>
+        <w:t xml:space="preserve"> (2003).</w:t>
+      </w:r>
+    </w:p>
+    <w:p>
+      <w:pPr>
+        <w:rPr>
+          <w:rFonts w:ascii="Helvetica" w:hAnsi="Helvetica"/>
+          <w:sz w:val="22"/>
+          <w:szCs w:val="22"/>
+        </w:rPr>
+      </w:pPr>
+    </w:p>
+    <w:p>
+      <w:pPr>
+        <w:rPr>
+          <w:rFonts w:ascii="Helvetica" w:hAnsi="Helvetica"/>
+          <w:sz w:val="22"/>
+          <w:szCs w:val="22"/>
+        </w:rPr>
+      </w:pPr>
+      <w:r>
+        <w:rPr>
+          <w:rFonts w:ascii="Helvetica" w:hAnsi="Helvetica"/>
+          <w:sz w:val="22"/>
+          <w:szCs w:val="22"/>
+        </w:rPr>
+        <w:t xml:space="preserve">[qvalue2003b] </w:t>
+      </w:r>
+      <w:r>
+        <w:rPr>
+          <w:rFonts w:ascii="Helvetica" w:hAnsi="Helvetica"/>
+          <w:sz w:val="22"/>
+          <w:szCs w:val="22"/>
+        </w:rPr>
+        <w:t>Storey, J. D.</w:t>
+      </w:r>
+      <w:r>
+        <w:rPr>
+          <w:rFonts w:ascii="Helvetica" w:hAnsi="Helvetica"/>
+          <w:sz w:val="22"/>
+          <w:szCs w:val="22"/>
+        </w:rPr>
+        <w:t>,</w:t>
+      </w:r>
+      <w:r>
+        <w:rPr>
+          <w:rFonts w:ascii="Helvetica" w:hAnsi="Helvetica"/>
+          <w:sz w:val="22"/>
+          <w:szCs w:val="22"/>
+        </w:rPr>
+        <w:t xml:space="preserve"> Tibshirani, R.</w:t>
+      </w:r>
+      <w:r>
+        <w:rPr>
+          <w:rFonts w:ascii="Helvetica" w:hAnsi="Helvetica"/>
+          <w:sz w:val="22"/>
+          <w:szCs w:val="22"/>
+        </w:rPr>
+        <w:t>:</w:t>
+      </w:r>
+      <w:r>
+        <w:rPr>
+          <w:rFonts w:ascii="Helvetica" w:hAnsi="Helvetica"/>
+          <w:sz w:val="22"/>
+          <w:szCs w:val="22"/>
+        </w:rPr>
+        <w:t xml:space="preserve"> Statistical significance for genomewide studies. </w:t>
+      </w:r>
+      <w:r>
+        <w:rPr>
+          <w:rFonts w:ascii="Helvetica" w:hAnsi="Helvetica"/>
+          <w:i/>
+          <w:iCs/>
+          <w:sz w:val="22"/>
+          <w:szCs w:val="22"/>
+        </w:rPr>
+        <w:t>Proceedings of the National Academy of Sciences of the United States of America</w:t>
+      </w:r>
+      <w:r>
+        <w:rPr>
+          <w:rFonts w:ascii="Helvetica" w:hAnsi="Helvetica"/>
+          <w:sz w:val="22"/>
+          <w:szCs w:val="22"/>
+        </w:rPr>
+        <w:t xml:space="preserve"> </w:t>
+      </w:r>
+      <w:r>
+        <w:rPr>
+          <w:rFonts w:ascii="Helvetica" w:hAnsi="Helvetica"/>
+          <w:iCs/>
+          <w:sz w:val="22"/>
+          <w:szCs w:val="22"/>
+        </w:rPr>
+        <w:t>100</w:t>
+      </w:r>
+      <w:r>
+        <w:rPr>
+          <w:rFonts w:ascii="Helvetica" w:hAnsi="Helvetica"/>
+          <w:sz w:val="22"/>
+          <w:szCs w:val="22"/>
+        </w:rPr>
+        <w:t>(16), 9440–9445</w:t>
+      </w:r>
+      <w:r>
+        <w:rPr>
+          <w:rFonts w:ascii="Helvetica" w:hAnsi="Helvetica"/>
+          <w:sz w:val="22"/>
+          <w:szCs w:val="22"/>
+        </w:rPr>
+        <w:t xml:space="preserve"> (2003)</w:t>
+      </w:r>
+      <w:r>
+        <w:rPr>
+          <w:rFonts w:ascii="Helvetica" w:hAnsi="Helvetica"/>
+          <w:sz w:val="22"/>
+          <w:szCs w:val="22"/>
+        </w:rPr>
+        <w:t>.</w:t>
+      </w:r>
+      <w:r>
+        <w:rPr>
+          <w:rFonts w:ascii="Helvetica" w:hAnsi="Helvetica"/>
+          <w:sz w:val="22"/>
+          <w:szCs w:val="22"/>
+        </w:rPr>
+        <w:t xml:space="preserve"> </w:t>
+      </w:r>
+    </w:p>
+    <w:p>
+      <w:pPr>
+        <w:rPr>
+          <w:rFonts w:ascii="Helvetica" w:hAnsi="Helvetica"/>
+          <w:sz w:val="22"/>
+          <w:szCs w:val="22"/>
+        </w:rPr>
+      </w:pPr>
+    </w:p>
+    <w:p>
+      <w:pPr>
+        <w:rPr>
+          <w:rFonts w:ascii="Helvetica" w:hAnsi="Helvetica"/>
+          <w:sz w:val="22"/>
+          <w:szCs w:val="22"/>
+        </w:rPr>
+      </w:pPr>
+      <w:r>
+        <w:rPr>
+          <w:rFonts w:ascii="Helvetica" w:hAnsi="Helvetica"/>
+          <w:sz w:val="22"/>
+          <w:szCs w:val="22"/>
+        </w:rPr>
         <w:t>[</w:t>
       </w:r>
       <w:r>
@@ -4298,6 +5146,57 @@
           <w:sz w:val="22"/>
           <w:szCs w:val="22"/>
         </w:rPr>
+        <w:t xml:space="preserve">[soneson2018] </w:t>
+      </w:r>
+      <w:r>
+        <w:rPr>
+          <w:rFonts w:ascii="Helvetica" w:hAnsi="Helvetica"/>
+          <w:sz w:val="22"/>
+          <w:szCs w:val="22"/>
+        </w:rPr>
+        <w:t xml:space="preserve">Soneson, C., Robinson, M.D.: Bias, robustness and scalability in single-cell differential expression analysis. </w:t>
+      </w:r>
+      <w:r>
+        <w:rPr>
+          <w:rFonts w:ascii="Helvetica" w:hAnsi="Helvetica"/>
+          <w:i/>
+          <w:sz w:val="22"/>
+          <w:szCs w:val="22"/>
+        </w:rPr>
+        <w:t>Nature Methods</w:t>
+      </w:r>
+      <w:r>
+        <w:rPr>
+          <w:rFonts w:ascii="Helvetica" w:hAnsi="Helvetica"/>
+          <w:sz w:val="22"/>
+          <w:szCs w:val="22"/>
+        </w:rPr>
+        <w:t xml:space="preserve"> 15(4), 255–261 (2018) </w:t>
+      </w:r>
+    </w:p>
+    <w:p>
+      <w:pPr>
+        <w:rPr>
+          <w:rFonts w:ascii="Helvetica" w:hAnsi="Helvetica"/>
+          <w:sz w:val="22"/>
+          <w:szCs w:val="22"/>
+        </w:rPr>
+      </w:pPr>
+    </w:p>
+    <w:p>
+      <w:pPr>
+        <w:rPr>
+          <w:rFonts w:ascii="Helvetica" w:hAnsi="Helvetica"/>
+          <w:sz w:val="22"/>
+          <w:szCs w:val="22"/>
+        </w:rPr>
+      </w:pPr>
+      <w:r>
+        <w:rPr>
+          <w:rFonts w:ascii="Helvetica" w:hAnsi="Helvetica"/>
+          <w:sz w:val="22"/>
+          <w:szCs w:val="22"/>
+        </w:rPr>
         <w:t>[t</w:t>
       </w:r>
       <w:r>
@@ -4340,6 +5239,57 @@
           <w:szCs w:val="22"/>
         </w:rPr>
         <w:t xml:space="preserve"> 9(86), 2579–2605 (2008)</w:t>
+      </w:r>
+    </w:p>
+    <w:p>
+      <w:pPr>
+        <w:rPr>
+          <w:rFonts w:ascii="Helvetica" w:hAnsi="Helvetica"/>
+          <w:sz w:val="22"/>
+          <w:szCs w:val="22"/>
+        </w:rPr>
+      </w:pPr>
+    </w:p>
+    <w:p>
+      <w:pPr>
+        <w:rPr>
+          <w:rFonts w:ascii="Helvetica" w:hAnsi="Helvetica"/>
+          <w:sz w:val="22"/>
+          <w:szCs w:val="22"/>
+        </w:rPr>
+      </w:pPr>
+      <w:r>
+        <w:rPr>
+          <w:rFonts w:ascii="Helvetica" w:hAnsi="Helvetica"/>
+          <w:sz w:val="22"/>
+          <w:szCs w:val="22"/>
+        </w:rPr>
+        <w:t xml:space="preserve">[wang2019] </w:t>
+      </w:r>
+      <w:r>
+        <w:rPr>
+          <w:rFonts w:ascii="Helvetica" w:hAnsi="Helvetica"/>
+          <w:sz w:val="22"/>
+          <w:szCs w:val="22"/>
+        </w:rPr>
+        <w:t xml:space="preserve">Wang, T., Li, B., Nelson, C.E., Nabavi, S.: Comparative analysis of differential gene expression analysis tools for single-cell RNA sequencing data. </w:t>
+      </w:r>
+      <w:r>
+        <w:rPr>
+          <w:rFonts w:ascii="Helvetica" w:hAnsi="Helvetica"/>
+          <w:i/>
+          <w:sz w:val="22"/>
+          <w:szCs w:val="22"/>
+        </w:rPr>
+        <w:t>BMC bioinformatics</w:t>
+      </w:r>
+      <w:r>
+        <w:rPr>
+          <w:rFonts w:ascii="Helvetica" w:hAnsi="Helvetica"/>
+          <w:sz w:val="22"/>
+          <w:szCs w:val="22"/>
+        </w:rPr>
+        <w:t xml:space="preserve"> 20, 1–16 (2019) </w:t>
       </w:r>
     </w:p>
     <w:p>
@@ -4477,30 +5427,6 @@
       </w:r>
     </w:p>
   </w:comment>
-  <w:comment w:id="2" w:author="Peter Carbonetto" w:date="2022-08-19T16:48:00Z" w:initials="PC">
-    <w:p>
-      <w:pPr>
-        <w:pStyle w:val="CommentText"/>
-        <w:rPr>
-          <w:rFonts w:ascii="Helvetica" w:hAnsi="Helvetica"/>
-        </w:rPr>
-      </w:pPr>
-      <w:r>
-        <w:rPr>
-          <w:rStyle w:val="CommentReference"/>
-        </w:rPr>
-        <w:annotationRef/>
-      </w:r>
-      <w:bookmarkStart w:id="3" w:name="_GoBack"/>
-      <w:r>
-        <w:rPr>
-          <w:rFonts w:ascii="Helvetica" w:hAnsi="Helvetica"/>
-        </w:rPr>
-        <w:t>Need to work on this part.</w:t>
-      </w:r>
-      <w:bookmarkEnd w:id="3"/>
-    </w:p>
-  </w:comment>
 </w:comments>
 </file>
 
@@ -4508,7 +5434,6 @@
 <w15:commentsEx xmlns:wpc="http://schemas.microsoft.com/office/word/2010/wordprocessingCanvas" xmlns:cx="http://schemas.microsoft.com/office/drawing/2014/chartex" xmlns:cx1="http://schemas.microsoft.com/office/drawing/2015/9/8/chartex" xmlns:cx2="http://schemas.microsoft.com/office/drawing/2015/10/21/chartex" xmlns:cx3="http://schemas.microsoft.com/office/drawing/2016/5/9/chartex" xmlns:cx4="http://schemas.microsoft.com/office/drawing/2016/5/10/chartex" xmlns:cx5="http://schemas.microsoft.com/office/drawing/2016/5/11/chartex" xmlns:cx6="http://schemas.microsoft.com/office/drawing/2016/5/12/chartex" xmlns:cx7="http://schemas.microsoft.com/office/drawing/2016/5/13/chartex" xmlns:cx8="http://schemas.microsoft.com/office/drawing/2016/5/14/chartex" xmlns:mc="http://schemas.openxmlformats.org/markup-compatibility/2006" xmlns:aink="http://schemas.microsoft.com/office/drawing/2016/ink" xmlns:am3d="http://schemas.microsoft.com/office/drawing/2017/model3d" xmlns:o="urn:schemas-microsoft-com:office:office" xmlns:r="http://schemas.openxmlformats.org/officeDocument/2006/relationships" xmlns:m="http://schemas.openxmlformats.org/officeDocument/2006/math" xmlns:v="urn:schemas-microsoft-com:vml" xmlns:wp14="http://schemas.microsoft.com/office/word/2010/wordprocessingDrawing" xmlns:wp="http://schemas.openxmlformats.org/drawingml/2006/wordprocessingDrawing" xmlns:w10="urn:schemas-microsoft-com:office:word" xmlns:w="http://schemas.openxmlformats.org/wordprocessingml/2006/main" xmlns:w14="http://schemas.microsoft.com/office/word/2010/wordml" xmlns:w15="http://schemas.microsoft.com/office/word/2012/wordml" xmlns:w16cid="http://schemas.microsoft.com/office/word/2016/wordml/cid" xmlns:w16se="http://schemas.microsoft.com/office/word/2015/wordml/symex" xmlns:wpg="http://schemas.microsoft.com/office/word/2010/wordprocessingGroup" xmlns:wpi="http://schemas.microsoft.com/office/word/2010/wordprocessingInk" xmlns:wne="http://schemas.microsoft.com/office/word/2006/wordml" xmlns:wps="http://schemas.microsoft.com/office/word/2010/wordprocessingShape" mc:Ignorable="w14 w15 w16se w16cid wp14">
   <w15:commentEx w15:paraId="491AB49B" w15:done="0"/>
   <w15:commentEx w15:paraId="3F79DE9B" w15:done="0"/>
-  <w15:commentEx w15:paraId="77856F23" w15:done="0"/>
 </w15:commentsEx>
 </file>
 
@@ -4516,7 +5441,6 @@
 <w16cid:commentsIds xmlns:wpc="http://schemas.microsoft.com/office/word/2010/wordprocessingCanvas" xmlns:cx="http://schemas.microsoft.com/office/drawing/2014/chartex" xmlns:cx1="http://schemas.microsoft.com/office/drawing/2015/9/8/chartex" xmlns:cx2="http://schemas.microsoft.com/office/drawing/2015/10/21/chartex" xmlns:cx3="http://schemas.microsoft.com/office/drawing/2016/5/9/chartex" xmlns:cx4="http://schemas.microsoft.com/office/drawing/2016/5/10/chartex" xmlns:cx5="http://schemas.microsoft.com/office/drawing/2016/5/11/chartex" xmlns:cx6="http://schemas.microsoft.com/office/drawing/2016/5/12/chartex" xmlns:cx7="http://schemas.microsoft.com/office/drawing/2016/5/13/chartex" xmlns:cx8="http://schemas.microsoft.com/office/drawing/2016/5/14/chartex" xmlns:mc="http://schemas.openxmlformats.org/markup-compatibility/2006" xmlns:aink="http://schemas.microsoft.com/office/drawing/2016/ink" xmlns:am3d="http://schemas.microsoft.com/office/drawing/2017/model3d" xmlns:o="urn:schemas-microsoft-com:office:office" xmlns:r="http://schemas.openxmlformats.org/officeDocument/2006/relationships" xmlns:m="http://schemas.openxmlformats.org/officeDocument/2006/math" xmlns:v="urn:schemas-microsoft-com:vml" xmlns:wp14="http://schemas.microsoft.com/office/word/2010/wordprocessingDrawing" xmlns:wp="http://schemas.openxmlformats.org/drawingml/2006/wordprocessingDrawing" xmlns:w10="urn:schemas-microsoft-com:office:word" xmlns:w="http://schemas.openxmlformats.org/wordprocessingml/2006/main" xmlns:w14="http://schemas.microsoft.com/office/word/2010/wordml" xmlns:w15="http://schemas.microsoft.com/office/word/2012/wordml" xmlns:w16cid="http://schemas.microsoft.com/office/word/2016/wordml/cid" xmlns:w16se="http://schemas.microsoft.com/office/word/2015/wordml/symex" xmlns:wpg="http://schemas.microsoft.com/office/word/2010/wordprocessingGroup" xmlns:wpi="http://schemas.microsoft.com/office/word/2010/wordprocessingInk" xmlns:wne="http://schemas.microsoft.com/office/word/2006/wordml" xmlns:wps="http://schemas.microsoft.com/office/word/2010/wordprocessingShape" mc:Ignorable="w14 w15 w16se w16cid wp14">
   <w16cid:commentId w16cid:paraId="491AB49B" w16cid:durableId="26A9BACF"/>
   <w16cid:commentId w16cid:paraId="3F79DE9B" w16cid:durableId="26AA3370"/>
-  <w16cid:commentId w16cid:paraId="77856F23" w16cid:durableId="26AA3D4C"/>
 </w16cid:commentsIds>
 </file>
 
@@ -5088,6 +6012,119 @@
     </w:lvl>
   </w:abstractNum>
   <w:abstractNum w:abstractNumId="5" w15:restartNumberingAfterBreak="0">
+    <w:nsid w:val="67114F45"/>
+    <w:multiLevelType w:val="multilevel"/>
+    <w:tmpl w:val="B88EC8EE"/>
+    <w:lvl w:ilvl="0">
+      <w:start w:val="50"/>
+      <w:numFmt w:val="decimal"/>
+      <w:lvlText w:val="%1."/>
+      <w:lvlJc w:val="left"/>
+      <w:pPr>
+        <w:tabs>
+          <w:tab w:val="num" w:pos="720"/>
+        </w:tabs>
+        <w:ind w:left="720" w:hanging="360"/>
+      </w:pPr>
+    </w:lvl>
+    <w:lvl w:ilvl="1" w:tentative="1">
+      <w:start w:val="1"/>
+      <w:numFmt w:val="decimal"/>
+      <w:lvlText w:val="%2."/>
+      <w:lvlJc w:val="left"/>
+      <w:pPr>
+        <w:tabs>
+          <w:tab w:val="num" w:pos="1440"/>
+        </w:tabs>
+        <w:ind w:left="1440" w:hanging="360"/>
+      </w:pPr>
+    </w:lvl>
+    <w:lvl w:ilvl="2" w:tentative="1">
+      <w:start w:val="1"/>
+      <w:numFmt w:val="decimal"/>
+      <w:lvlText w:val="%3."/>
+      <w:lvlJc w:val="left"/>
+      <w:pPr>
+        <w:tabs>
+          <w:tab w:val="num" w:pos="2160"/>
+        </w:tabs>
+        <w:ind w:left="2160" w:hanging="360"/>
+      </w:pPr>
+    </w:lvl>
+    <w:lvl w:ilvl="3" w:tentative="1">
+      <w:start w:val="1"/>
+      <w:numFmt w:val="decimal"/>
+      <w:lvlText w:val="%4."/>
+      <w:lvlJc w:val="left"/>
+      <w:pPr>
+        <w:tabs>
+          <w:tab w:val="num" w:pos="2880"/>
+        </w:tabs>
+        <w:ind w:left="2880" w:hanging="360"/>
+      </w:pPr>
+    </w:lvl>
+    <w:lvl w:ilvl="4" w:tentative="1">
+      <w:start w:val="1"/>
+      <w:numFmt w:val="decimal"/>
+      <w:lvlText w:val="%5."/>
+      <w:lvlJc w:val="left"/>
+      <w:pPr>
+        <w:tabs>
+          <w:tab w:val="num" w:pos="3600"/>
+        </w:tabs>
+        <w:ind w:left="3600" w:hanging="360"/>
+      </w:pPr>
+    </w:lvl>
+    <w:lvl w:ilvl="5" w:tentative="1">
+      <w:start w:val="1"/>
+      <w:numFmt w:val="decimal"/>
+      <w:lvlText w:val="%6."/>
+      <w:lvlJc w:val="left"/>
+      <w:pPr>
+        <w:tabs>
+          <w:tab w:val="num" w:pos="4320"/>
+        </w:tabs>
+        <w:ind w:left="4320" w:hanging="360"/>
+      </w:pPr>
+    </w:lvl>
+    <w:lvl w:ilvl="6" w:tentative="1">
+      <w:start w:val="1"/>
+      <w:numFmt w:val="decimal"/>
+      <w:lvlText w:val="%7."/>
+      <w:lvlJc w:val="left"/>
+      <w:pPr>
+        <w:tabs>
+          <w:tab w:val="num" w:pos="5040"/>
+        </w:tabs>
+        <w:ind w:left="5040" w:hanging="360"/>
+      </w:pPr>
+    </w:lvl>
+    <w:lvl w:ilvl="7" w:tentative="1">
+      <w:start w:val="1"/>
+      <w:numFmt w:val="decimal"/>
+      <w:lvlText w:val="%8."/>
+      <w:lvlJc w:val="left"/>
+      <w:pPr>
+        <w:tabs>
+          <w:tab w:val="num" w:pos="5760"/>
+        </w:tabs>
+        <w:ind w:left="5760" w:hanging="360"/>
+      </w:pPr>
+    </w:lvl>
+    <w:lvl w:ilvl="8" w:tentative="1">
+      <w:start w:val="1"/>
+      <w:numFmt w:val="decimal"/>
+      <w:lvlText w:val="%9."/>
+      <w:lvlJc w:val="left"/>
+      <w:pPr>
+        <w:tabs>
+          <w:tab w:val="num" w:pos="6480"/>
+        </w:tabs>
+        <w:ind w:left="6480" w:hanging="360"/>
+      </w:pPr>
+    </w:lvl>
+  </w:abstractNum>
+  <w:abstractNum w:abstractNumId="6" w15:restartNumberingAfterBreak="0">
     <w:nsid w:val="6B4F7BF7"/>
     <w:multiLevelType w:val="multilevel"/>
     <w:tmpl w:val="1EDE71DE"/>
@@ -5200,7 +6237,120 @@
       </w:pPr>
     </w:lvl>
   </w:abstractNum>
-  <w:abstractNum w:abstractNumId="6" w15:restartNumberingAfterBreak="0">
+  <w:abstractNum w:abstractNumId="7" w15:restartNumberingAfterBreak="0">
+    <w:nsid w:val="703E503C"/>
+    <w:multiLevelType w:val="multilevel"/>
+    <w:tmpl w:val="93B86EEE"/>
+    <w:lvl w:ilvl="0">
+      <w:start w:val="50"/>
+      <w:numFmt w:val="decimal"/>
+      <w:lvlText w:val="%1."/>
+      <w:lvlJc w:val="left"/>
+      <w:pPr>
+        <w:tabs>
+          <w:tab w:val="num" w:pos="720"/>
+        </w:tabs>
+        <w:ind w:left="720" w:hanging="360"/>
+      </w:pPr>
+    </w:lvl>
+    <w:lvl w:ilvl="1" w:tentative="1">
+      <w:start w:val="1"/>
+      <w:numFmt w:val="decimal"/>
+      <w:lvlText w:val="%2."/>
+      <w:lvlJc w:val="left"/>
+      <w:pPr>
+        <w:tabs>
+          <w:tab w:val="num" w:pos="1440"/>
+        </w:tabs>
+        <w:ind w:left="1440" w:hanging="360"/>
+      </w:pPr>
+    </w:lvl>
+    <w:lvl w:ilvl="2" w:tentative="1">
+      <w:start w:val="1"/>
+      <w:numFmt w:val="decimal"/>
+      <w:lvlText w:val="%3."/>
+      <w:lvlJc w:val="left"/>
+      <w:pPr>
+        <w:tabs>
+          <w:tab w:val="num" w:pos="2160"/>
+        </w:tabs>
+        <w:ind w:left="2160" w:hanging="360"/>
+      </w:pPr>
+    </w:lvl>
+    <w:lvl w:ilvl="3" w:tentative="1">
+      <w:start w:val="1"/>
+      <w:numFmt w:val="decimal"/>
+      <w:lvlText w:val="%4."/>
+      <w:lvlJc w:val="left"/>
+      <w:pPr>
+        <w:tabs>
+          <w:tab w:val="num" w:pos="2880"/>
+        </w:tabs>
+        <w:ind w:left="2880" w:hanging="360"/>
+      </w:pPr>
+    </w:lvl>
+    <w:lvl w:ilvl="4" w:tentative="1">
+      <w:start w:val="1"/>
+      <w:numFmt w:val="decimal"/>
+      <w:lvlText w:val="%5."/>
+      <w:lvlJc w:val="left"/>
+      <w:pPr>
+        <w:tabs>
+          <w:tab w:val="num" w:pos="3600"/>
+        </w:tabs>
+        <w:ind w:left="3600" w:hanging="360"/>
+      </w:pPr>
+    </w:lvl>
+    <w:lvl w:ilvl="5" w:tentative="1">
+      <w:start w:val="1"/>
+      <w:numFmt w:val="decimal"/>
+      <w:lvlText w:val="%6."/>
+      <w:lvlJc w:val="left"/>
+      <w:pPr>
+        <w:tabs>
+          <w:tab w:val="num" w:pos="4320"/>
+        </w:tabs>
+        <w:ind w:left="4320" w:hanging="360"/>
+      </w:pPr>
+    </w:lvl>
+    <w:lvl w:ilvl="6" w:tentative="1">
+      <w:start w:val="1"/>
+      <w:numFmt w:val="decimal"/>
+      <w:lvlText w:val="%7."/>
+      <w:lvlJc w:val="left"/>
+      <w:pPr>
+        <w:tabs>
+          <w:tab w:val="num" w:pos="5040"/>
+        </w:tabs>
+        <w:ind w:left="5040" w:hanging="360"/>
+      </w:pPr>
+    </w:lvl>
+    <w:lvl w:ilvl="7" w:tentative="1">
+      <w:start w:val="1"/>
+      <w:numFmt w:val="decimal"/>
+      <w:lvlText w:val="%8."/>
+      <w:lvlJc w:val="left"/>
+      <w:pPr>
+        <w:tabs>
+          <w:tab w:val="num" w:pos="5760"/>
+        </w:tabs>
+        <w:ind w:left="5760" w:hanging="360"/>
+      </w:pPr>
+    </w:lvl>
+    <w:lvl w:ilvl="8" w:tentative="1">
+      <w:start w:val="1"/>
+      <w:numFmt w:val="decimal"/>
+      <w:lvlText w:val="%9."/>
+      <w:lvlJc w:val="left"/>
+      <w:pPr>
+        <w:tabs>
+          <w:tab w:val="num" w:pos="6480"/>
+        </w:tabs>
+        <w:ind w:left="6480" w:hanging="360"/>
+      </w:pPr>
+    </w:lvl>
+  </w:abstractNum>
+  <w:abstractNum w:abstractNumId="8" w15:restartNumberingAfterBreak="0">
     <w:nsid w:val="715C2745"/>
     <w:multiLevelType w:val="multilevel"/>
     <w:tmpl w:val="7D64D0BC"/>
@@ -5313,11 +6463,124 @@
       </w:pPr>
     </w:lvl>
   </w:abstractNum>
+  <w:abstractNum w:abstractNumId="9" w15:restartNumberingAfterBreak="0">
+    <w:nsid w:val="76990C2A"/>
+    <w:multiLevelType w:val="multilevel"/>
+    <w:tmpl w:val="C204B290"/>
+    <w:lvl w:ilvl="0">
+      <w:start w:val="50"/>
+      <w:numFmt w:val="decimal"/>
+      <w:lvlText w:val="%1."/>
+      <w:lvlJc w:val="left"/>
+      <w:pPr>
+        <w:tabs>
+          <w:tab w:val="num" w:pos="720"/>
+        </w:tabs>
+        <w:ind w:left="720" w:hanging="360"/>
+      </w:pPr>
+    </w:lvl>
+    <w:lvl w:ilvl="1" w:tentative="1">
+      <w:start w:val="1"/>
+      <w:numFmt w:val="decimal"/>
+      <w:lvlText w:val="%2."/>
+      <w:lvlJc w:val="left"/>
+      <w:pPr>
+        <w:tabs>
+          <w:tab w:val="num" w:pos="1440"/>
+        </w:tabs>
+        <w:ind w:left="1440" w:hanging="360"/>
+      </w:pPr>
+    </w:lvl>
+    <w:lvl w:ilvl="2" w:tentative="1">
+      <w:start w:val="1"/>
+      <w:numFmt w:val="decimal"/>
+      <w:lvlText w:val="%3."/>
+      <w:lvlJc w:val="left"/>
+      <w:pPr>
+        <w:tabs>
+          <w:tab w:val="num" w:pos="2160"/>
+        </w:tabs>
+        <w:ind w:left="2160" w:hanging="360"/>
+      </w:pPr>
+    </w:lvl>
+    <w:lvl w:ilvl="3" w:tentative="1">
+      <w:start w:val="1"/>
+      <w:numFmt w:val="decimal"/>
+      <w:lvlText w:val="%4."/>
+      <w:lvlJc w:val="left"/>
+      <w:pPr>
+        <w:tabs>
+          <w:tab w:val="num" w:pos="2880"/>
+        </w:tabs>
+        <w:ind w:left="2880" w:hanging="360"/>
+      </w:pPr>
+    </w:lvl>
+    <w:lvl w:ilvl="4" w:tentative="1">
+      <w:start w:val="1"/>
+      <w:numFmt w:val="decimal"/>
+      <w:lvlText w:val="%5."/>
+      <w:lvlJc w:val="left"/>
+      <w:pPr>
+        <w:tabs>
+          <w:tab w:val="num" w:pos="3600"/>
+        </w:tabs>
+        <w:ind w:left="3600" w:hanging="360"/>
+      </w:pPr>
+    </w:lvl>
+    <w:lvl w:ilvl="5" w:tentative="1">
+      <w:start w:val="1"/>
+      <w:numFmt w:val="decimal"/>
+      <w:lvlText w:val="%6."/>
+      <w:lvlJc w:val="left"/>
+      <w:pPr>
+        <w:tabs>
+          <w:tab w:val="num" w:pos="4320"/>
+        </w:tabs>
+        <w:ind w:left="4320" w:hanging="360"/>
+      </w:pPr>
+    </w:lvl>
+    <w:lvl w:ilvl="6" w:tentative="1">
+      <w:start w:val="1"/>
+      <w:numFmt w:val="decimal"/>
+      <w:lvlText w:val="%7."/>
+      <w:lvlJc w:val="left"/>
+      <w:pPr>
+        <w:tabs>
+          <w:tab w:val="num" w:pos="5040"/>
+        </w:tabs>
+        <w:ind w:left="5040" w:hanging="360"/>
+      </w:pPr>
+    </w:lvl>
+    <w:lvl w:ilvl="7" w:tentative="1">
+      <w:start w:val="1"/>
+      <w:numFmt w:val="decimal"/>
+      <w:lvlText w:val="%8."/>
+      <w:lvlJc w:val="left"/>
+      <w:pPr>
+        <w:tabs>
+          <w:tab w:val="num" w:pos="5760"/>
+        </w:tabs>
+        <w:ind w:left="5760" w:hanging="360"/>
+      </w:pPr>
+    </w:lvl>
+    <w:lvl w:ilvl="8" w:tentative="1">
+      <w:start w:val="1"/>
+      <w:numFmt w:val="decimal"/>
+      <w:lvlText w:val="%9."/>
+      <w:lvlJc w:val="left"/>
+      <w:pPr>
+        <w:tabs>
+          <w:tab w:val="num" w:pos="6480"/>
+        </w:tabs>
+        <w:ind w:left="6480" w:hanging="360"/>
+      </w:pPr>
+    </w:lvl>
+  </w:abstractNum>
   <w:num w:numId="1">
     <w:abstractNumId w:val="0"/>
   </w:num>
   <w:num w:numId="2">
-    <w:abstractNumId w:val="5"/>
+    <w:abstractNumId w:val="6"/>
   </w:num>
   <w:num w:numId="3">
     <w:abstractNumId w:val="3"/>
@@ -5326,13 +6589,22 @@
     <w:abstractNumId w:val="2"/>
   </w:num>
   <w:num w:numId="5">
-    <w:abstractNumId w:val="6"/>
+    <w:abstractNumId w:val="8"/>
   </w:num>
   <w:num w:numId="6">
     <w:abstractNumId w:val="1"/>
   </w:num>
   <w:num w:numId="7">
     <w:abstractNumId w:val="4"/>
+  </w:num>
+  <w:num w:numId="8">
+    <w:abstractNumId w:val="5"/>
+  </w:num>
+  <w:num w:numId="9">
+    <w:abstractNumId w:val="7"/>
+  </w:num>
+  <w:num w:numId="10">
+    <w:abstractNumId w:val="9"/>
   </w:num>
 </w:numbering>
 </file>
@@ -5728,7 +7000,7 @@
   <w:style w:type="paragraph" w:default="1" w:styleId="Normal">
     <w:name w:val="Normal"/>
     <w:qFormat/>
-    <w:rsid w:val="00E0310B"/>
+    <w:rsid w:val="001E061A"/>
   </w:style>
   <w:style w:type="character" w:default="1" w:styleId="DefaultParagraphFont">
     <w:name w:val="Default Paragraph Font"/>

</xml_diff>

<commit_message>
A few edits to the methods writeup.
</commit_message>
<xml_diff>
--- a/methods.docx
+++ b/methods.docx
@@ -3604,8 +3604,6 @@
         </w:rPr>
         <w:t xml:space="preserve"> gene sets remained for the second analysis.</w:t>
       </w:r>
-      <w:bookmarkStart w:id="2" w:name="_GoBack"/>
-      <w:bookmarkEnd w:id="2"/>
     </w:p>
     <w:p>
       <w:pPr>
@@ -3706,7 +3704,15 @@
           <w:sz w:val="22"/>
           <w:szCs w:val="22"/>
         </w:rPr>
-        <w:t>], linked to the OpenBLAS 0.2.19 optimized numerical libraries, on Linux machines (Scientific Linux 7.4) with Intel Xeon E5-2680v4 (“Broadwell”) processors. For performing the Poisson NMF optimization</w:t>
+        <w:t xml:space="preserve">], linked to the OpenBLAS 0.2.19 optimized numerical libraries, on Linux machines (Scientific Linux 7.4) with Intel Xeon E5-2680v4 (“Broadwell”) processors. For performing the </w:t>
+      </w:r>
+      <w:r>
+        <w:rPr>
+          <w:rFonts w:ascii="Helvetica" w:hAnsi="Helvetica"/>
+          <w:sz w:val="22"/>
+          <w:szCs w:val="22"/>
+        </w:rPr>
+        <w:t>model topic model optimization</w:t>
       </w:r>
       <w:r>
         <w:rPr>
@@ -3722,7 +3728,23 @@
           <w:sz w:val="22"/>
           <w:szCs w:val="22"/>
         </w:rPr>
-        <w:t xml:space="preserve">, which included some multithreaded computations, as many as 8 CPUs and 16 GB of memory were used. More details about the computing environment, including the R packages used, are recorded in the workflowr </w:t>
+        <w:t xml:space="preserve">, which included multithreaded computations, as many as 8 CPUs and 16 GB of memory were used. More details about the computing environment, including the R packages used, </w:t>
+      </w:r>
+      <w:r>
+        <w:rPr>
+          <w:rFonts w:ascii="Helvetica" w:hAnsi="Helvetica"/>
+          <w:sz w:val="22"/>
+          <w:szCs w:val="22"/>
+        </w:rPr>
+        <w:t>were</w:t>
+      </w:r>
+      <w:r>
+        <w:rPr>
+          <w:rFonts w:ascii="Helvetica" w:hAnsi="Helvetica"/>
+          <w:sz w:val="22"/>
+          <w:szCs w:val="22"/>
+        </w:rPr>
+        <w:t xml:space="preserve"> recorded in the workflowr </w:t>
       </w:r>
       <w:r>
         <w:rPr>
@@ -3756,13 +3778,58 @@
         </w:rPr>
         <w:t xml:space="preserve">pages in the companion code repository </w:t>
       </w:r>
-      <w:r>
-        <w:rPr>
-          <w:rFonts w:ascii="Helvetica" w:hAnsi="Helvetica"/>
-          <w:sz w:val="22"/>
-          <w:szCs w:val="22"/>
-        </w:rPr>
-        <w:t>[TO DO: create Zenodo repository].</w:t>
+      <w:commentRangeStart w:id="2"/>
+      <w:r>
+        <w:rPr>
+          <w:rFonts w:ascii="Helvetica" w:hAnsi="Helvetica"/>
+          <w:sz w:val="22"/>
+          <w:szCs w:val="22"/>
+        </w:rPr>
+        <w:t>[TO DO: create Zenodo repository]</w:t>
+      </w:r>
+      <w:commentRangeEnd w:id="2"/>
+      <w:r>
+        <w:rPr>
+          <w:rStyle w:val="CommentReference"/>
+          <w:rFonts w:asciiTheme="minorHAnsi" w:eastAsiaTheme="minorHAnsi" w:hAnsiTheme="minorHAnsi" w:cstheme="minorBidi"/>
+        </w:rPr>
+        <w:commentReference w:id="2"/>
+      </w:r>
+      <w:r>
+        <w:rPr>
+          <w:rFonts w:ascii="Helvetica" w:hAnsi="Helvetica"/>
+          <w:sz w:val="22"/>
+          <w:szCs w:val="22"/>
+        </w:rPr>
+        <w:t>.</w:t>
+      </w:r>
+    </w:p>
+    <w:p>
+      <w:pPr>
+        <w:rPr>
+          <w:rFonts w:ascii="Helvetica" w:hAnsi="Helvetica"/>
+          <w:sz w:val="22"/>
+          <w:szCs w:val="22"/>
+        </w:rPr>
+      </w:pPr>
+    </w:p>
+    <w:p>
+      <w:pPr>
+        <w:rPr>
+          <w:rFonts w:ascii="Helvetica" w:hAnsi="Helvetica"/>
+          <w:b/>
+          <w:sz w:val="22"/>
+          <w:szCs w:val="22"/>
+        </w:rPr>
+      </w:pPr>
+      <w:r>
+        <w:rPr>
+          <w:rFonts w:ascii="Helvetica" w:hAnsi="Helvetica"/>
+          <w:b/>
+          <w:sz w:val="22"/>
+          <w:szCs w:val="22"/>
+        </w:rPr>
+        <w:t>References</w:t>
       </w:r>
     </w:p>
     <w:p>
@@ -3973,7 +4040,17 @@
           <w:sz w:val="22"/>
           <w:szCs w:val="22"/>
         </w:rPr>
-        <w:t xml:space="preserve">Dey, K.K., Hsiao, C.J., Stephens, M.: Visualizing the structure of RNA-seq expression data using grade of membership models. </w:t>
+        <w:t xml:space="preserve">Dey, K.K., Hsiao, C.J., Stephens, M.: Visualizing the structure of RNA-seq expression data using grade of </w:t>
+      </w:r>
+      <w:bookmarkStart w:id="3" w:name="_GoBack"/>
+      <w:bookmarkEnd w:id="3"/>
+      <w:r>
+        <w:rPr>
+          <w:rFonts w:ascii="Helvetica" w:hAnsi="Helvetica"/>
+          <w:sz w:val="22"/>
+          <w:szCs w:val="22"/>
+        </w:rPr>
+        <w:t xml:space="preserve">membership models. </w:t>
       </w:r>
       <w:r>
         <w:rPr>
@@ -4527,7 +4604,6 @@
           <w:sz w:val="22"/>
           <w:szCs w:val="22"/>
         </w:rPr>
-        <w:lastRenderedPageBreak/>
         <w:t>[msigdb2015] Liberzon, A., Birger, C., Thorvaldsd</w:t>
       </w:r>
       <w:r>
@@ -5401,11 +5477,45 @@
         <w:rPr>
           <w:rFonts w:ascii="Helvetica" w:hAnsi="Helvetica"/>
         </w:rPr>
-        <w:t>—are these UMI counts?</w:t>
+        <w:t xml:space="preserve">—are these UMI </w:t>
+      </w:r>
+      <w:r>
+        <w:rPr>
+          <w:rFonts w:ascii="Helvetica" w:hAnsi="Helvetica"/>
+        </w:rPr>
+        <w:t xml:space="preserve">or read </w:t>
+      </w:r>
+      <w:r>
+        <w:rPr>
+          <w:rFonts w:ascii="Helvetica" w:hAnsi="Helvetica"/>
+        </w:rPr>
+        <w:t>counts?</w:t>
       </w:r>
     </w:p>
   </w:comment>
   <w:comment w:id="1" w:author="Peter Carbonetto" w:date="2022-08-19T16:06:00Z" w:initials="PC">
+    <w:p>
+      <w:pPr>
+        <w:pStyle w:val="CommentText"/>
+        <w:rPr>
+          <w:rFonts w:ascii="Helvetica" w:hAnsi="Helvetica"/>
+        </w:rPr>
+      </w:pPr>
+      <w:r>
+        <w:rPr>
+          <w:rStyle w:val="CommentReference"/>
+        </w:rPr>
+        <w:annotationRef/>
+      </w:r>
+      <w:r>
+        <w:rPr>
+          <w:rFonts w:ascii="Helvetica" w:hAnsi="Helvetica"/>
+        </w:rPr>
+        <w:t>TO DO</w:t>
+      </w:r>
+    </w:p>
+  </w:comment>
+  <w:comment w:id="2" w:author="Peter Carbonetto" w:date="2022-08-22T07:25:00Z" w:initials="PC">
     <w:p>
       <w:pPr>
         <w:pStyle w:val="CommentText"/>
@@ -5434,6 +5544,7 @@
 <w15:commentsEx xmlns:wpc="http://schemas.microsoft.com/office/word/2010/wordprocessingCanvas" xmlns:cx="http://schemas.microsoft.com/office/drawing/2014/chartex" xmlns:cx1="http://schemas.microsoft.com/office/drawing/2015/9/8/chartex" xmlns:cx2="http://schemas.microsoft.com/office/drawing/2015/10/21/chartex" xmlns:cx3="http://schemas.microsoft.com/office/drawing/2016/5/9/chartex" xmlns:cx4="http://schemas.microsoft.com/office/drawing/2016/5/10/chartex" xmlns:cx5="http://schemas.microsoft.com/office/drawing/2016/5/11/chartex" xmlns:cx6="http://schemas.microsoft.com/office/drawing/2016/5/12/chartex" xmlns:cx7="http://schemas.microsoft.com/office/drawing/2016/5/13/chartex" xmlns:cx8="http://schemas.microsoft.com/office/drawing/2016/5/14/chartex" xmlns:mc="http://schemas.openxmlformats.org/markup-compatibility/2006" xmlns:aink="http://schemas.microsoft.com/office/drawing/2016/ink" xmlns:am3d="http://schemas.microsoft.com/office/drawing/2017/model3d" xmlns:o="urn:schemas-microsoft-com:office:office" xmlns:r="http://schemas.openxmlformats.org/officeDocument/2006/relationships" xmlns:m="http://schemas.openxmlformats.org/officeDocument/2006/math" xmlns:v="urn:schemas-microsoft-com:vml" xmlns:wp14="http://schemas.microsoft.com/office/word/2010/wordprocessingDrawing" xmlns:wp="http://schemas.openxmlformats.org/drawingml/2006/wordprocessingDrawing" xmlns:w10="urn:schemas-microsoft-com:office:word" xmlns:w="http://schemas.openxmlformats.org/wordprocessingml/2006/main" xmlns:w14="http://schemas.microsoft.com/office/word/2010/wordml" xmlns:w15="http://schemas.microsoft.com/office/word/2012/wordml" xmlns:w16cid="http://schemas.microsoft.com/office/word/2016/wordml/cid" xmlns:w16se="http://schemas.microsoft.com/office/word/2015/wordml/symex" xmlns:wpg="http://schemas.microsoft.com/office/word/2010/wordprocessingGroup" xmlns:wpi="http://schemas.microsoft.com/office/word/2010/wordprocessingInk" xmlns:wne="http://schemas.microsoft.com/office/word/2006/wordml" xmlns:wps="http://schemas.microsoft.com/office/word/2010/wordprocessingShape" mc:Ignorable="w14 w15 w16se w16cid wp14">
   <w15:commentEx w15:paraId="491AB49B" w15:done="0"/>
   <w15:commentEx w15:paraId="3F79DE9B" w15:done="0"/>
+  <w15:commentEx w15:paraId="3B8BE6D1" w15:done="0"/>
 </w15:commentsEx>
 </file>
 
@@ -5441,6 +5552,7 @@
 <w16cid:commentsIds xmlns:wpc="http://schemas.microsoft.com/office/word/2010/wordprocessingCanvas" xmlns:cx="http://schemas.microsoft.com/office/drawing/2014/chartex" xmlns:cx1="http://schemas.microsoft.com/office/drawing/2015/9/8/chartex" xmlns:cx2="http://schemas.microsoft.com/office/drawing/2015/10/21/chartex" xmlns:cx3="http://schemas.microsoft.com/office/drawing/2016/5/9/chartex" xmlns:cx4="http://schemas.microsoft.com/office/drawing/2016/5/10/chartex" xmlns:cx5="http://schemas.microsoft.com/office/drawing/2016/5/11/chartex" xmlns:cx6="http://schemas.microsoft.com/office/drawing/2016/5/12/chartex" xmlns:cx7="http://schemas.microsoft.com/office/drawing/2016/5/13/chartex" xmlns:cx8="http://schemas.microsoft.com/office/drawing/2016/5/14/chartex" xmlns:mc="http://schemas.openxmlformats.org/markup-compatibility/2006" xmlns:aink="http://schemas.microsoft.com/office/drawing/2016/ink" xmlns:am3d="http://schemas.microsoft.com/office/drawing/2017/model3d" xmlns:o="urn:schemas-microsoft-com:office:office" xmlns:r="http://schemas.openxmlformats.org/officeDocument/2006/relationships" xmlns:m="http://schemas.openxmlformats.org/officeDocument/2006/math" xmlns:v="urn:schemas-microsoft-com:vml" xmlns:wp14="http://schemas.microsoft.com/office/word/2010/wordprocessingDrawing" xmlns:wp="http://schemas.openxmlformats.org/drawingml/2006/wordprocessingDrawing" xmlns:w10="urn:schemas-microsoft-com:office:word" xmlns:w="http://schemas.openxmlformats.org/wordprocessingml/2006/main" xmlns:w14="http://schemas.microsoft.com/office/word/2010/wordml" xmlns:w15="http://schemas.microsoft.com/office/word/2012/wordml" xmlns:w16cid="http://schemas.microsoft.com/office/word/2016/wordml/cid" xmlns:w16se="http://schemas.microsoft.com/office/word/2015/wordml/symex" xmlns:wpg="http://schemas.microsoft.com/office/word/2010/wordprocessingGroup" xmlns:wpi="http://schemas.microsoft.com/office/word/2010/wordprocessingInk" xmlns:wne="http://schemas.microsoft.com/office/word/2006/wordml" xmlns:wps="http://schemas.microsoft.com/office/word/2010/wordprocessingShape" mc:Ignorable="w14 w15 w16se w16cid wp14">
   <w16cid:commentId w16cid:paraId="491AB49B" w16cid:durableId="26A9BACF"/>
   <w16cid:commentId w16cid:paraId="3F79DE9B" w16cid:durableId="26AA3370"/>
+  <w16cid:commentId w16cid:paraId="3B8BE6D1" w16cid:durableId="26ADAE07"/>
 </w16cid:commentsIds>
 </file>
 

</xml_diff>

<commit_message>
Filled out the gsea part of the methods writeup.
</commit_message>
<xml_diff>
--- a/methods.docx
+++ b/methods.docx
@@ -2177,31 +2177,7 @@
           <w:sz w:val="22"/>
           <w:szCs w:val="22"/>
         </w:rPr>
-        <w:t>[soneson2018</w:t>
-      </w:r>
-      <w:r>
-        <w:rPr>
-          <w:rFonts w:ascii="Helvetica" w:hAnsi="Helvetica"/>
-          <w:sz w:val="22"/>
-          <w:szCs w:val="22"/>
-        </w:rPr>
-        <w:t>, wang2019</w:t>
-      </w:r>
-      <w:r>
-        <w:rPr>
-          <w:rFonts w:ascii="Helvetica" w:hAnsi="Helvetica"/>
-          <w:sz w:val="22"/>
-          <w:szCs w:val="22"/>
-        </w:rPr>
-        <w:t>]</w:t>
-      </w:r>
-      <w:r>
-        <w:rPr>
-          <w:rFonts w:ascii="Helvetica" w:hAnsi="Helvetica"/>
-          <w:sz w:val="22"/>
-          <w:szCs w:val="22"/>
-        </w:rPr>
-        <w:t>)</w:t>
+        <w:t>[soneson2018, wang2019])</w:t>
       </w:r>
       <w:r>
         <w:rPr>
@@ -3616,6 +3592,1599 @@
     </w:p>
     <w:p>
       <w:pPr>
+        <w:rPr>
+          <w:rFonts w:ascii="Helvetica" w:hAnsi="Helvetica"/>
+          <w:b/>
+          <w:sz w:val="22"/>
+          <w:szCs w:val="22"/>
+        </w:rPr>
+      </w:pPr>
+      <w:r>
+        <w:rPr>
+          <w:rFonts w:ascii="Helvetica" w:hAnsi="Helvetica"/>
+          <w:b/>
+          <w:sz w:val="22"/>
+          <w:szCs w:val="22"/>
+        </w:rPr>
+        <w:t>Gene set enrichment analysis</w:t>
+      </w:r>
+    </w:p>
+    <w:p>
+      <w:pPr>
+        <w:rPr>
+          <w:rFonts w:ascii="Helvetica" w:hAnsi="Helvetica"/>
+          <w:sz w:val="22"/>
+          <w:szCs w:val="22"/>
+        </w:rPr>
+      </w:pPr>
+      <w:r>
+        <w:rPr>
+          <w:rFonts w:ascii="Helvetica" w:hAnsi="Helvetica"/>
+          <w:sz w:val="22"/>
+          <w:szCs w:val="22"/>
+        </w:rPr>
+        <w:lastRenderedPageBreak/>
+        <w:t xml:space="preserve">We </w:t>
+      </w:r>
+      <w:r>
+        <w:rPr>
+          <w:rFonts w:ascii="Helvetica" w:hAnsi="Helvetica"/>
+          <w:sz w:val="22"/>
+          <w:szCs w:val="22"/>
+        </w:rPr>
+        <w:t>took</w:t>
+      </w:r>
+      <w:r>
+        <w:rPr>
+          <w:rFonts w:ascii="Helvetica" w:hAnsi="Helvetica"/>
+          <w:sz w:val="22"/>
+          <w:szCs w:val="22"/>
+        </w:rPr>
+        <w:t xml:space="preserve"> a simple multiple linear regression approach to the gene set</w:t>
+      </w:r>
+      <w:r>
+        <w:rPr>
+          <w:rFonts w:ascii="Helvetica" w:hAnsi="Helvetica"/>
+          <w:sz w:val="22"/>
+          <w:szCs w:val="22"/>
+        </w:rPr>
+        <w:t xml:space="preserve"> </w:t>
+      </w:r>
+      <w:r>
+        <w:rPr>
+          <w:rFonts w:ascii="Helvetica" w:hAnsi="Helvetica"/>
+          <w:sz w:val="22"/>
+          <w:szCs w:val="22"/>
+        </w:rPr>
+        <w:t>enrichment analysis (GSEA), in which we model</w:t>
+      </w:r>
+      <w:r>
+        <w:rPr>
+          <w:rFonts w:ascii="Helvetica" w:hAnsi="Helvetica"/>
+          <w:sz w:val="22"/>
+          <w:szCs w:val="22"/>
+        </w:rPr>
+        <w:t>ed</w:t>
+      </w:r>
+      <w:r>
+        <w:rPr>
+          <w:rFonts w:ascii="Helvetica" w:hAnsi="Helvetica"/>
+          <w:sz w:val="22"/>
+          <w:szCs w:val="22"/>
+        </w:rPr>
+        <w:t xml:space="preserve">, for a given topic </w:t>
+      </w:r>
+      <w:r>
+        <w:rPr>
+          <w:rFonts w:ascii="Helvetica" w:hAnsi="Helvetica"/>
+          <w:i/>
+          <w:sz w:val="22"/>
+          <w:szCs w:val="22"/>
+        </w:rPr>
+        <w:t>k</w:t>
+      </w:r>
+      <w:r>
+        <w:rPr>
+          <w:rFonts w:ascii="Helvetica" w:hAnsi="Helvetica"/>
+          <w:sz w:val="22"/>
+          <w:szCs w:val="22"/>
+        </w:rPr>
+        <w:t>,</w:t>
+      </w:r>
+      <w:r>
+        <w:rPr>
+          <w:rFonts w:ascii="Helvetica" w:hAnsi="Helvetica"/>
+          <w:sz w:val="22"/>
+          <w:szCs w:val="22"/>
+        </w:rPr>
+        <w:t xml:space="preserve"> the (least extreme) LFC</w:t>
+      </w:r>
+      <w:r>
+        <w:rPr>
+          <w:rFonts w:ascii="Helvetica" w:hAnsi="Helvetica"/>
+          <w:sz w:val="22"/>
+          <w:szCs w:val="22"/>
+        </w:rPr>
+        <w:t xml:space="preserve"> </w:t>
+      </w:r>
+      <w:r>
+        <w:rPr>
+          <w:rFonts w:ascii="Helvetica" w:hAnsi="Helvetica"/>
+          <w:sz w:val="22"/>
+          <w:szCs w:val="22"/>
+        </w:rPr>
+        <w:t>estimate</w:t>
+      </w:r>
+      <w:r>
+        <w:rPr>
+          <w:rFonts w:ascii="Helvetica" w:hAnsi="Helvetica"/>
+          <w:sz w:val="22"/>
+          <w:szCs w:val="22"/>
+        </w:rPr>
+        <w:t>s</w:t>
+      </w:r>
+      <w:r>
+        <w:rPr>
+          <w:rFonts w:ascii="Helvetica" w:hAnsi="Helvetica"/>
+          <w:sz w:val="22"/>
+          <w:szCs w:val="22"/>
+        </w:rPr>
+        <w:t xml:space="preserve"> for </w:t>
+      </w:r>
+      <w:r>
+        <w:rPr>
+          <w:rFonts w:ascii="Helvetica" w:hAnsi="Helvetica"/>
+          <w:sz w:val="22"/>
+          <w:szCs w:val="22"/>
+        </w:rPr>
+        <w:t xml:space="preserve">all </w:t>
+      </w:r>
+      <w:r>
+        <w:rPr>
+          <w:rFonts w:ascii="Helvetica" w:hAnsi="Helvetica"/>
+          <w:sz w:val="22"/>
+          <w:szCs w:val="22"/>
+        </w:rPr>
+        <w:t>gene</w:t>
+      </w:r>
+      <w:r>
+        <w:rPr>
+          <w:rFonts w:ascii="Helvetica" w:hAnsi="Helvetica"/>
+          <w:sz w:val="22"/>
+          <w:szCs w:val="22"/>
+        </w:rPr>
+        <w:t>s using a multiple linear regression model</w:t>
+      </w:r>
+      <w:r>
+        <w:rPr>
+          <w:rFonts w:ascii="Helvetica" w:hAnsi="Helvetica"/>
+          <w:sz w:val="22"/>
+          <w:szCs w:val="22"/>
+        </w:rPr>
+        <w:t xml:space="preserve"> in which the regression variables </w:t>
+      </w:r>
+      <w:r>
+        <w:rPr>
+          <w:rFonts w:ascii="Helvetica" w:hAnsi="Helvetica"/>
+          <w:sz w:val="22"/>
+          <w:szCs w:val="22"/>
+        </w:rPr>
+        <w:t>were</w:t>
+      </w:r>
+      <w:r>
+        <w:rPr>
+          <w:rFonts w:ascii="Helvetica" w:hAnsi="Helvetica"/>
+          <w:sz w:val="22"/>
+          <w:szCs w:val="22"/>
+        </w:rPr>
+        <w:t xml:space="preserve"> gene-set memberships, 1 if gene </w:t>
+      </w:r>
+      <w:r>
+        <w:rPr>
+          <w:rFonts w:ascii="Helvetica" w:hAnsi="Helvetica"/>
+          <w:i/>
+          <w:sz w:val="22"/>
+          <w:szCs w:val="22"/>
+        </w:rPr>
+        <w:t>i</w:t>
+      </w:r>
+      <w:r>
+        <w:rPr>
+          <w:rFonts w:ascii="Helvetica" w:hAnsi="Helvetica"/>
+          <w:sz w:val="22"/>
+          <w:szCs w:val="22"/>
+        </w:rPr>
+        <w:t xml:space="preserve"> belongs to gene set </w:t>
+      </w:r>
+      <w:r>
+        <w:rPr>
+          <w:rFonts w:ascii="Helvetica" w:hAnsi="Helvetica"/>
+          <w:i/>
+          <w:sz w:val="22"/>
+          <w:szCs w:val="22"/>
+        </w:rPr>
+        <w:t>j</w:t>
+      </w:r>
+      <w:r>
+        <w:rPr>
+          <w:rFonts w:ascii="Helvetica" w:hAnsi="Helvetica"/>
+          <w:sz w:val="22"/>
+          <w:szCs w:val="22"/>
+        </w:rPr>
+        <w:t>, otherwise 0</w:t>
+      </w:r>
+      <w:r>
+        <w:rPr>
+          <w:rFonts w:ascii="Helvetica" w:hAnsi="Helvetica"/>
+          <w:sz w:val="22"/>
+          <w:szCs w:val="22"/>
+        </w:rPr>
+        <w:t>. The model fitting for the</w:t>
+      </w:r>
+      <w:r>
+        <w:rPr>
+          <w:rFonts w:ascii="Helvetica" w:hAnsi="Helvetica"/>
+          <w:sz w:val="22"/>
+          <w:szCs w:val="22"/>
+        </w:rPr>
+        <w:t xml:space="preserve"> multiple linear regression </w:t>
+      </w:r>
+      <w:r>
+        <w:rPr>
+          <w:rFonts w:ascii="Helvetica" w:hAnsi="Helvetica"/>
+          <w:sz w:val="22"/>
+          <w:szCs w:val="22"/>
+        </w:rPr>
+        <w:t xml:space="preserve">model </w:t>
+      </w:r>
+      <w:r>
+        <w:rPr>
+          <w:rFonts w:ascii="Helvetica" w:hAnsi="Helvetica"/>
+          <w:sz w:val="22"/>
+          <w:szCs w:val="22"/>
+        </w:rPr>
+        <w:t>was</w:t>
+      </w:r>
+      <w:r>
+        <w:rPr>
+          <w:rFonts w:ascii="Helvetica" w:hAnsi="Helvetica"/>
+          <w:sz w:val="22"/>
+          <w:szCs w:val="22"/>
+        </w:rPr>
+        <w:t xml:space="preserve"> implemented in </w:t>
+      </w:r>
+      <w:r>
+        <w:rPr>
+          <w:rFonts w:ascii="Helvetica" w:hAnsi="Helvetica"/>
+          <w:sz w:val="22"/>
+          <w:szCs w:val="22"/>
+        </w:rPr>
+        <w:t>SuSiE</w:t>
+      </w:r>
+      <w:r>
+        <w:rPr>
+          <w:rFonts w:ascii="Helvetica" w:hAnsi="Helvetica"/>
+          <w:sz w:val="22"/>
+          <w:szCs w:val="22"/>
+        </w:rPr>
+        <w:t xml:space="preserve"> [susie2020].</w:t>
+      </w:r>
+      <w:r>
+        <w:rPr>
+          <w:rFonts w:ascii="Helvetica" w:hAnsi="Helvetica"/>
+          <w:sz w:val="22"/>
+          <w:szCs w:val="22"/>
+        </w:rPr>
+        <w:t xml:space="preserve"> The idea behind this simple </w:t>
+      </w:r>
+      <w:r>
+        <w:rPr>
+          <w:rFonts w:ascii="Helvetica" w:hAnsi="Helvetica"/>
+          <w:sz w:val="22"/>
+          <w:szCs w:val="22"/>
+        </w:rPr>
+        <w:t xml:space="preserve">multiple linear regression </w:t>
+      </w:r>
+      <w:r>
+        <w:rPr>
+          <w:rFonts w:ascii="Helvetica" w:hAnsi="Helvetica"/>
+          <w:sz w:val="22"/>
+          <w:szCs w:val="22"/>
+        </w:rPr>
+        <w:t>approach is that the</w:t>
+      </w:r>
+      <w:r>
+        <w:rPr>
+          <w:rFonts w:ascii="Helvetica" w:hAnsi="Helvetica"/>
+          <w:sz w:val="22"/>
+          <w:szCs w:val="22"/>
+        </w:rPr>
+        <w:t xml:space="preserve"> </w:t>
+      </w:r>
+      <w:r>
+        <w:rPr>
+          <w:rFonts w:ascii="Helvetica" w:hAnsi="Helvetica"/>
+          <w:sz w:val="22"/>
+          <w:szCs w:val="22"/>
+        </w:rPr>
+        <w:t>most relevant gene sets are those that best explain the log-fold</w:t>
+      </w:r>
+      <w:r>
+        <w:rPr>
+          <w:rFonts w:ascii="Helvetica" w:hAnsi="Helvetica"/>
+          <w:sz w:val="22"/>
+          <w:szCs w:val="22"/>
+        </w:rPr>
+        <w:t xml:space="preserve"> </w:t>
+      </w:r>
+      <w:r>
+        <w:rPr>
+          <w:rFonts w:ascii="Helvetica" w:hAnsi="Helvetica"/>
+          <w:sz w:val="22"/>
+          <w:szCs w:val="22"/>
+        </w:rPr>
+        <w:t xml:space="preserve">changes, and therefore in the multiple regression we </w:t>
+      </w:r>
+      <w:r>
+        <w:rPr>
+          <w:rFonts w:ascii="Helvetica" w:hAnsi="Helvetica"/>
+          <w:sz w:val="22"/>
+          <w:szCs w:val="22"/>
+        </w:rPr>
+        <w:t>sought</w:t>
+      </w:r>
+      <w:r>
+        <w:rPr>
+          <w:rFonts w:ascii="Helvetica" w:hAnsi="Helvetica"/>
+          <w:sz w:val="22"/>
+          <w:szCs w:val="22"/>
+        </w:rPr>
+        <w:t xml:space="preserve"> to</w:t>
+      </w:r>
+      <w:r>
+        <w:rPr>
+          <w:rFonts w:ascii="Helvetica" w:hAnsi="Helvetica"/>
+          <w:sz w:val="22"/>
+          <w:szCs w:val="22"/>
+        </w:rPr>
+        <w:t xml:space="preserve"> </w:t>
+      </w:r>
+      <w:r>
+        <w:rPr>
+          <w:rFonts w:ascii="Helvetica" w:hAnsi="Helvetica"/>
+          <w:sz w:val="22"/>
+          <w:szCs w:val="22"/>
+        </w:rPr>
+        <w:t xml:space="preserve">identify these gene sets by finding </w:t>
+      </w:r>
+      <w:r>
+        <w:rPr>
+          <w:rFonts w:ascii="Helvetica" w:hAnsi="Helvetica"/>
+          <w:sz w:val="22"/>
+          <w:szCs w:val="22"/>
+        </w:rPr>
+        <w:t xml:space="preserve">regression </w:t>
+      </w:r>
+      <w:r>
+        <w:rPr>
+          <w:rFonts w:ascii="Helvetica" w:hAnsi="Helvetica"/>
+          <w:sz w:val="22"/>
+          <w:szCs w:val="22"/>
+        </w:rPr>
+        <w:t>coefficients that are</w:t>
+      </w:r>
+      <w:r>
+        <w:rPr>
+          <w:rFonts w:ascii="Helvetica" w:hAnsi="Helvetica"/>
+          <w:sz w:val="22"/>
+          <w:szCs w:val="22"/>
+        </w:rPr>
+        <w:t xml:space="preserve"> </w:t>
+      </w:r>
+      <w:r>
+        <w:rPr>
+          <w:rFonts w:ascii="Helvetica" w:hAnsi="Helvetica"/>
+          <w:sz w:val="22"/>
+          <w:szCs w:val="22"/>
+        </w:rPr>
+        <w:t>nonzero with high probability.</w:t>
+      </w:r>
+      <w:r>
+        <w:rPr>
+          <w:rFonts w:ascii="Helvetica" w:hAnsi="Helvetica"/>
+          <w:sz w:val="22"/>
+          <w:szCs w:val="22"/>
+        </w:rPr>
+        <w:t xml:space="preserve"> M</w:t>
+      </w:r>
+      <w:r>
+        <w:rPr>
+          <w:rFonts w:ascii="Helvetica" w:hAnsi="Helvetica"/>
+          <w:sz w:val="22"/>
+          <w:szCs w:val="22"/>
+        </w:rPr>
+        <w:t xml:space="preserve">odeling </w:t>
+      </w:r>
+      <w:r>
+        <w:rPr>
+          <w:rFonts w:ascii="Helvetica" w:hAnsi="Helvetica"/>
+          <w:sz w:val="22"/>
+          <w:szCs w:val="22"/>
+        </w:rPr>
+        <w:t xml:space="preserve">the </w:t>
+      </w:r>
+      <w:r>
+        <w:rPr>
+          <w:rFonts w:ascii="Helvetica" w:hAnsi="Helvetica"/>
+          <w:sz w:val="22"/>
+          <w:szCs w:val="22"/>
+        </w:rPr>
+        <w:t xml:space="preserve">LFC </w:t>
+      </w:r>
+      <w:r>
+        <w:rPr>
+          <w:rFonts w:ascii="Helvetica" w:hAnsi="Helvetica"/>
+          <w:sz w:val="22"/>
+          <w:szCs w:val="22"/>
+        </w:rPr>
+        <w:t xml:space="preserve">estimates also </w:t>
+      </w:r>
+      <w:r>
+        <w:rPr>
+          <w:rFonts w:ascii="Helvetica" w:hAnsi="Helvetica"/>
+          <w:sz w:val="22"/>
+          <w:szCs w:val="22"/>
+        </w:rPr>
+        <w:t>helped</w:t>
+      </w:r>
+      <w:r>
+        <w:rPr>
+          <w:rFonts w:ascii="Helvetica" w:hAnsi="Helvetica"/>
+          <w:sz w:val="22"/>
+          <w:szCs w:val="22"/>
+        </w:rPr>
+        <w:t xml:space="preserve"> distinguish among DE genes that show only a</w:t>
+      </w:r>
+      <w:r>
+        <w:rPr>
+          <w:rFonts w:ascii="Helvetica" w:hAnsi="Helvetica"/>
+          <w:sz w:val="22"/>
+          <w:szCs w:val="22"/>
+        </w:rPr>
+        <w:t xml:space="preserve"> </w:t>
+      </w:r>
+      <w:r>
+        <w:rPr>
+          <w:rFonts w:ascii="Helvetica" w:hAnsi="Helvetica"/>
+          <w:sz w:val="22"/>
+          <w:szCs w:val="22"/>
+        </w:rPr>
+        <w:t>slight increase in expression versus those that are highly</w:t>
+      </w:r>
+      <w:r>
+        <w:rPr>
+          <w:rFonts w:ascii="Helvetica" w:hAnsi="Helvetica"/>
+          <w:sz w:val="22"/>
+          <w:szCs w:val="22"/>
+        </w:rPr>
+        <w:t xml:space="preserve"> </w:t>
+      </w:r>
+      <w:r>
+        <w:rPr>
+          <w:rFonts w:ascii="Helvetica" w:hAnsi="Helvetica"/>
+          <w:sz w:val="22"/>
+          <w:szCs w:val="22"/>
+        </w:rPr>
+        <w:t xml:space="preserve">overexpressed. </w:t>
+      </w:r>
+      <w:r>
+        <w:rPr>
+          <w:rFonts w:ascii="Helvetica" w:hAnsi="Helvetica"/>
+          <w:sz w:val="22"/>
+          <w:szCs w:val="22"/>
+        </w:rPr>
+        <w:t>This</w:t>
+      </w:r>
+      <w:r>
+        <w:rPr>
+          <w:rFonts w:ascii="Helvetica" w:hAnsi="Helvetica"/>
+          <w:sz w:val="22"/>
+          <w:szCs w:val="22"/>
+        </w:rPr>
+        <w:t xml:space="preserve"> simple</w:t>
+      </w:r>
+      <w:r>
+        <w:rPr>
+          <w:rFonts w:ascii="Helvetica" w:hAnsi="Helvetica"/>
+          <w:sz w:val="22"/>
+          <w:szCs w:val="22"/>
+        </w:rPr>
+        <w:t xml:space="preserve"> </w:t>
+      </w:r>
+      <w:r>
+        <w:rPr>
+          <w:rFonts w:ascii="Helvetica" w:hAnsi="Helvetica"/>
+          <w:sz w:val="22"/>
+          <w:szCs w:val="22"/>
+        </w:rPr>
+        <w:t>multiple linear approach ignore</w:t>
+      </w:r>
+      <w:r>
+        <w:rPr>
+          <w:rFonts w:ascii="Helvetica" w:hAnsi="Helvetica"/>
+          <w:sz w:val="22"/>
+          <w:szCs w:val="22"/>
+        </w:rPr>
+        <w:t>d</w:t>
+      </w:r>
+      <w:r>
+        <w:rPr>
+          <w:rFonts w:ascii="Helvetica" w:hAnsi="Helvetica"/>
+          <w:sz w:val="22"/>
+          <w:szCs w:val="22"/>
+        </w:rPr>
+        <w:t xml:space="preserve"> uncertainty in the LFC estimates. </w:t>
+      </w:r>
+      <w:r>
+        <w:rPr>
+          <w:rFonts w:ascii="Helvetica" w:hAnsi="Helvetica"/>
+          <w:sz w:val="22"/>
+          <w:szCs w:val="22"/>
+        </w:rPr>
+        <w:t>So, to</w:t>
+      </w:r>
+      <w:r>
+        <w:rPr>
+          <w:rFonts w:ascii="Helvetica" w:hAnsi="Helvetica"/>
+          <w:sz w:val="22"/>
+          <w:szCs w:val="22"/>
+        </w:rPr>
+        <w:t xml:space="preserve"> address this issue</w:t>
+      </w:r>
+      <w:r>
+        <w:rPr>
+          <w:rFonts w:ascii="Helvetica" w:hAnsi="Helvetica"/>
+          <w:sz w:val="22"/>
+          <w:szCs w:val="22"/>
+        </w:rPr>
+        <w:t xml:space="preserve">, we </w:t>
+      </w:r>
+      <w:r>
+        <w:rPr>
+          <w:rFonts w:ascii="Helvetica" w:hAnsi="Helvetica"/>
+          <w:sz w:val="22"/>
+          <w:szCs w:val="22"/>
+        </w:rPr>
+        <w:t>shr</w:t>
+      </w:r>
+      <w:r>
+        <w:rPr>
+          <w:rFonts w:ascii="Helvetica" w:hAnsi="Helvetica"/>
+          <w:sz w:val="22"/>
+          <w:szCs w:val="22"/>
+        </w:rPr>
+        <w:t>u</w:t>
+      </w:r>
+      <w:r>
+        <w:rPr>
+          <w:rFonts w:ascii="Helvetica" w:hAnsi="Helvetica"/>
+          <w:sz w:val="22"/>
+          <w:szCs w:val="22"/>
+        </w:rPr>
+        <w:t>nk</w:t>
+      </w:r>
+      <w:r>
+        <w:rPr>
+          <w:rFonts w:ascii="Helvetica" w:hAnsi="Helvetica"/>
+          <w:sz w:val="22"/>
+          <w:szCs w:val="22"/>
+        </w:rPr>
+        <w:t xml:space="preserve"> </w:t>
+      </w:r>
+      <w:r>
+        <w:rPr>
+          <w:rFonts w:ascii="Helvetica" w:hAnsi="Helvetica"/>
+          <w:sz w:val="22"/>
+          <w:szCs w:val="22"/>
+        </w:rPr>
+        <w:t xml:space="preserve">the LFC estimates prior to running the GSEA; that is, we </w:t>
+      </w:r>
+      <w:r>
+        <w:rPr>
+          <w:rFonts w:ascii="Helvetica" w:hAnsi="Helvetica"/>
+          <w:sz w:val="22"/>
+          <w:szCs w:val="22"/>
+        </w:rPr>
+        <w:t xml:space="preserve">defined </w:t>
+      </w:r>
+      <w:r>
+        <w:rPr>
+          <w:rFonts w:ascii="Helvetica" w:hAnsi="Helvetica"/>
+          <w:sz w:val="22"/>
+          <w:szCs w:val="22"/>
+        </w:rPr>
+        <w:t>the regression outcome</w:t>
+      </w:r>
+      <w:r>
+        <w:rPr>
+          <w:rFonts w:ascii="Helvetica" w:hAnsi="Helvetica"/>
+          <w:sz w:val="22"/>
+          <w:szCs w:val="22"/>
+        </w:rPr>
+        <w:t xml:space="preserve"> to be the posterior mean LFC estimate after applying</w:t>
+      </w:r>
+      <w:r>
+        <w:rPr>
+          <w:rFonts w:ascii="Helvetica" w:hAnsi="Helvetica"/>
+          <w:sz w:val="22"/>
+          <w:szCs w:val="22"/>
+        </w:rPr>
+        <w:t xml:space="preserve"> </w:t>
+      </w:r>
+      <w:r>
+        <w:rPr>
+          <w:rFonts w:ascii="Helvetica" w:hAnsi="Helvetica"/>
+          <w:sz w:val="22"/>
+          <w:szCs w:val="22"/>
+        </w:rPr>
+        <w:t>adaptive shrinkage, as described above. This ha</w:t>
+      </w:r>
+      <w:r>
+        <w:rPr>
+          <w:rFonts w:ascii="Helvetica" w:hAnsi="Helvetica"/>
+          <w:sz w:val="22"/>
+          <w:szCs w:val="22"/>
+        </w:rPr>
+        <w:t>d</w:t>
+      </w:r>
+      <w:r>
+        <w:rPr>
+          <w:rFonts w:ascii="Helvetica" w:hAnsi="Helvetica"/>
+          <w:sz w:val="22"/>
+          <w:szCs w:val="22"/>
+        </w:rPr>
+        <w:t xml:space="preserve"> the effect that genes that</w:t>
+      </w:r>
+      <w:r>
+        <w:rPr>
+          <w:rFonts w:ascii="Helvetica" w:hAnsi="Helvetica"/>
+          <w:sz w:val="22"/>
+          <w:szCs w:val="22"/>
+        </w:rPr>
+        <w:t xml:space="preserve"> </w:t>
+      </w:r>
+      <w:r>
+        <w:rPr>
+          <w:rFonts w:ascii="Helvetica" w:hAnsi="Helvetica"/>
+          <w:sz w:val="22"/>
+          <w:szCs w:val="22"/>
+        </w:rPr>
+        <w:t xml:space="preserve">we </w:t>
+      </w:r>
+      <w:r>
+        <w:rPr>
+          <w:rFonts w:ascii="Helvetica" w:hAnsi="Helvetica"/>
+          <w:sz w:val="22"/>
+          <w:szCs w:val="22"/>
+        </w:rPr>
+        <w:t>were</w:t>
+      </w:r>
+      <w:r>
+        <w:rPr>
+          <w:rFonts w:ascii="Helvetica" w:hAnsi="Helvetica"/>
+          <w:sz w:val="22"/>
+          <w:szCs w:val="22"/>
+        </w:rPr>
+        <w:t xml:space="preserve"> more uncertain about </w:t>
+      </w:r>
+      <w:r>
+        <w:rPr>
+          <w:rFonts w:ascii="Helvetica" w:hAnsi="Helvetica"/>
+          <w:sz w:val="22"/>
+          <w:szCs w:val="22"/>
+        </w:rPr>
+        <w:t xml:space="preserve">had </w:t>
+      </w:r>
+      <w:r>
+        <w:rPr>
+          <w:rFonts w:ascii="Helvetica" w:hAnsi="Helvetica"/>
+          <w:sz w:val="22"/>
+          <w:szCs w:val="22"/>
+        </w:rPr>
+        <w:t xml:space="preserve">an LFC estimate that </w:t>
+      </w:r>
+      <w:r>
+        <w:rPr>
+          <w:rFonts w:ascii="Helvetica" w:hAnsi="Helvetica"/>
+          <w:sz w:val="22"/>
+          <w:szCs w:val="22"/>
+        </w:rPr>
+        <w:t>was</w:t>
+      </w:r>
+      <w:r>
+        <w:rPr>
+          <w:rFonts w:ascii="Helvetica" w:hAnsi="Helvetica"/>
+          <w:sz w:val="22"/>
+          <w:szCs w:val="22"/>
+        </w:rPr>
+        <w:t xml:space="preserve"> </w:t>
+      </w:r>
+      <w:r>
+        <w:rPr>
+          <w:rFonts w:ascii="Helvetica" w:hAnsi="Helvetica"/>
+          <w:sz w:val="22"/>
+          <w:szCs w:val="22"/>
+        </w:rPr>
+        <w:t>zero or near zero.</w:t>
+      </w:r>
+    </w:p>
+    <w:p>
+      <w:pPr>
+        <w:rPr>
+          <w:rFonts w:ascii="Helvetica" w:hAnsi="Helvetica"/>
+          <w:sz w:val="22"/>
+          <w:szCs w:val="22"/>
+        </w:rPr>
+      </w:pPr>
+    </w:p>
+    <w:p>
+      <w:pPr>
+        <w:rPr>
+          <w:rFonts w:ascii="Helvetica" w:hAnsi="Helvetica"/>
+          <w:sz w:val="22"/>
+          <w:szCs w:val="22"/>
+        </w:rPr>
+      </w:pPr>
+      <w:r>
+        <w:rPr>
+          <w:rFonts w:ascii="Helvetica" w:hAnsi="Helvetica"/>
+          <w:sz w:val="22"/>
+          <w:szCs w:val="22"/>
+        </w:rPr>
+        <w:t>A benefit to</w:t>
+      </w:r>
+      <w:r>
+        <w:rPr>
+          <w:rFonts w:ascii="Helvetica" w:hAnsi="Helvetica"/>
+          <w:sz w:val="22"/>
+          <w:szCs w:val="22"/>
+        </w:rPr>
+        <w:t xml:space="preserve"> </w:t>
+      </w:r>
+      <w:r>
+        <w:rPr>
+          <w:rFonts w:ascii="Helvetica" w:hAnsi="Helvetica"/>
+          <w:sz w:val="22"/>
+          <w:szCs w:val="22"/>
+        </w:rPr>
+        <w:t>using SuSiE is that it automatically organizes similar or redundant</w:t>
+      </w:r>
+      <w:r>
+        <w:rPr>
+          <w:rFonts w:ascii="Helvetica" w:hAnsi="Helvetica"/>
+          <w:sz w:val="22"/>
+          <w:szCs w:val="22"/>
+        </w:rPr>
+        <w:t xml:space="preserve"> </w:t>
+      </w:r>
+      <w:r>
+        <w:rPr>
+          <w:rFonts w:ascii="Helvetica" w:hAnsi="Helvetica"/>
+          <w:sz w:val="22"/>
+          <w:szCs w:val="22"/>
+        </w:rPr>
+        <w:t xml:space="preserve">gene sets into </w:t>
+      </w:r>
+      <w:r>
+        <w:rPr>
+          <w:rFonts w:ascii="Helvetica" w:hAnsi="Helvetica"/>
+          <w:i/>
+          <w:sz w:val="22"/>
+          <w:szCs w:val="22"/>
+        </w:rPr>
+        <w:t>credible sets</w:t>
+      </w:r>
+      <w:r>
+        <w:rPr>
+          <w:rFonts w:ascii="Helvetica" w:hAnsi="Helvetica"/>
+          <w:sz w:val="22"/>
+          <w:szCs w:val="22"/>
+        </w:rPr>
+        <w:t xml:space="preserve"> (CSs)</w:t>
+      </w:r>
+      <w:r>
+        <w:rPr>
+          <w:rFonts w:ascii="Helvetica" w:hAnsi="Helvetica"/>
+          <w:sz w:val="22"/>
+          <w:szCs w:val="22"/>
+        </w:rPr>
+        <w:t xml:space="preserve"> [susie2020]</w:t>
+      </w:r>
+      <w:r>
+        <w:rPr>
+          <w:rFonts w:ascii="Helvetica" w:hAnsi="Helvetica"/>
+          <w:sz w:val="22"/>
+          <w:szCs w:val="22"/>
+        </w:rPr>
+        <w:t>, making it easier to quickly</w:t>
+      </w:r>
+      <w:r>
+        <w:rPr>
+          <w:rFonts w:ascii="Helvetica" w:hAnsi="Helvetica"/>
+          <w:sz w:val="22"/>
+          <w:szCs w:val="22"/>
+        </w:rPr>
+        <w:t xml:space="preserve"> </w:t>
+      </w:r>
+      <w:r>
+        <w:rPr>
+          <w:rFonts w:ascii="Helvetica" w:hAnsi="Helvetica"/>
+          <w:sz w:val="22"/>
+          <w:szCs w:val="22"/>
+        </w:rPr>
+        <w:t>recognize complementary gene sets</w:t>
+      </w:r>
+      <w:r>
+        <w:rPr>
+          <w:rFonts w:ascii="Helvetica" w:hAnsi="Helvetica"/>
+          <w:sz w:val="22"/>
+          <w:szCs w:val="22"/>
+        </w:rPr>
+        <w:t>.</w:t>
+      </w:r>
+    </w:p>
+    <w:p>
+      <w:pPr>
+        <w:rPr>
+          <w:rFonts w:ascii="Helvetica" w:hAnsi="Helvetica"/>
+          <w:sz w:val="22"/>
+          <w:szCs w:val="22"/>
+        </w:rPr>
+      </w:pPr>
+    </w:p>
+    <w:p>
+      <w:pPr>
+        <w:rPr>
+          <w:rFonts w:ascii="Helvetica" w:hAnsi="Helvetica"/>
+          <w:sz w:val="22"/>
+          <w:szCs w:val="22"/>
+        </w:rPr>
+      </w:pPr>
+      <w:r>
+        <w:rPr>
+          <w:rFonts w:ascii="Helvetica" w:hAnsi="Helvetica"/>
+          <w:sz w:val="22"/>
+          <w:szCs w:val="22"/>
+        </w:rPr>
+        <w:t>In detail, the GSEA was performed as follows. We performed a separate</w:t>
+      </w:r>
+      <w:r>
+        <w:rPr>
+          <w:rFonts w:ascii="Helvetica" w:hAnsi="Helvetica"/>
+          <w:sz w:val="22"/>
+          <w:szCs w:val="22"/>
+        </w:rPr>
+        <w:t xml:space="preserve"> </w:t>
+      </w:r>
+      <w:r>
+        <w:rPr>
+          <w:rFonts w:ascii="Helvetica" w:hAnsi="Helvetica"/>
+          <w:sz w:val="22"/>
+          <w:szCs w:val="22"/>
+        </w:rPr>
+        <w:t>GSEA for each topic, Specifically, for topic</w:t>
+      </w:r>
+      <w:r>
+        <w:rPr>
+          <w:rFonts w:ascii="Helvetica" w:hAnsi="Helvetica"/>
+          <w:sz w:val="22"/>
+          <w:szCs w:val="22"/>
+        </w:rPr>
+        <w:t xml:space="preserve"> </w:t>
+      </w:r>
+      <w:r>
+        <w:rPr>
+          <w:rFonts w:ascii="Helvetica" w:hAnsi="Helvetica"/>
+          <w:i/>
+          <w:sz w:val="22"/>
+          <w:szCs w:val="22"/>
+        </w:rPr>
+        <w:t>k</w:t>
+      </w:r>
+      <w:r>
+        <w:rPr>
+          <w:rFonts w:ascii="Helvetica" w:hAnsi="Helvetica"/>
+          <w:sz w:val="22"/>
+          <w:szCs w:val="22"/>
+        </w:rPr>
+        <w:t xml:space="preserve">, we ran the </w:t>
+      </w:r>
+      <w:r>
+        <w:rPr>
+          <w:rFonts w:ascii="Courier" w:hAnsi="Courier"/>
+          <w:sz w:val="22"/>
+          <w:szCs w:val="22"/>
+        </w:rPr>
+        <w:t>susieR</w:t>
+      </w:r>
+      <w:r>
+        <w:rPr>
+          <w:rFonts w:ascii="Helvetica" w:hAnsi="Helvetica"/>
+          <w:sz w:val="22"/>
+          <w:szCs w:val="22"/>
+        </w:rPr>
+        <w:t xml:space="preserve"> function </w:t>
+      </w:r>
+      <w:r>
+        <w:rPr>
+          <w:rFonts w:ascii="Courier" w:hAnsi="Courier"/>
+          <w:sz w:val="22"/>
+          <w:szCs w:val="22"/>
+        </w:rPr>
+        <w:t>susie</w:t>
+      </w:r>
+      <w:r>
+        <w:rPr>
+          <w:rFonts w:ascii="Helvetica" w:hAnsi="Helvetica"/>
+          <w:sz w:val="22"/>
+          <w:szCs w:val="22"/>
+        </w:rPr>
+        <w:t xml:space="preserve"> with the following</w:t>
+      </w:r>
+      <w:r>
+        <w:rPr>
+          <w:rFonts w:ascii="Helvetica" w:hAnsi="Helvetica"/>
+          <w:sz w:val="22"/>
+          <w:szCs w:val="22"/>
+        </w:rPr>
+        <w:t xml:space="preserve"> </w:t>
+      </w:r>
+      <w:r>
+        <w:rPr>
+          <w:rFonts w:ascii="Helvetica" w:hAnsi="Helvetica"/>
+          <w:sz w:val="22"/>
+          <w:szCs w:val="22"/>
+        </w:rPr>
+        <w:t xml:space="preserve">options: </w:t>
+      </w:r>
+      <w:r>
+        <w:rPr>
+          <w:rFonts w:ascii="Courier" w:hAnsi="Courier"/>
+          <w:sz w:val="22"/>
+          <w:szCs w:val="22"/>
+        </w:rPr>
+        <w:t>L = 10</w:t>
+      </w:r>
+      <w:r>
+        <w:rPr>
+          <w:rFonts w:ascii="Helvetica" w:hAnsi="Helvetica"/>
+          <w:sz w:val="22"/>
+          <w:szCs w:val="22"/>
+        </w:rPr>
+        <w:t xml:space="preserve">, </w:t>
+      </w:r>
+      <w:r>
+        <w:rPr>
+          <w:rFonts w:ascii="Courier" w:hAnsi="Courier"/>
+          <w:sz w:val="22"/>
+          <w:szCs w:val="22"/>
+        </w:rPr>
+        <w:t>intercept = TRUE</w:t>
+      </w:r>
+      <w:r>
+        <w:rPr>
+          <w:rFonts w:ascii="Helvetica" w:hAnsi="Helvetica"/>
+          <w:sz w:val="22"/>
+          <w:szCs w:val="22"/>
+        </w:rPr>
+        <w:t xml:space="preserve">, </w:t>
+      </w:r>
+      <w:r>
+        <w:rPr>
+          <w:rFonts w:ascii="Courier" w:hAnsi="Courier"/>
+          <w:sz w:val="22"/>
+          <w:szCs w:val="22"/>
+        </w:rPr>
+        <w:t>standardize = FALSE</w:t>
+      </w:r>
+      <w:r>
+        <w:rPr>
+          <w:rFonts w:ascii="Helvetica" w:hAnsi="Helvetica"/>
+          <w:sz w:val="22"/>
+          <w:szCs w:val="22"/>
+        </w:rPr>
+        <w:t xml:space="preserve">, </w:t>
+      </w:r>
+      <w:r>
+        <w:rPr>
+          <w:rFonts w:ascii="Courier" w:hAnsi="Courier"/>
+          <w:sz w:val="22"/>
+          <w:szCs w:val="22"/>
+        </w:rPr>
+        <w:t>estimate_residual_variance = TRUE</w:t>
+      </w:r>
+      <w:r>
+        <w:rPr>
+          <w:rFonts w:ascii="Helvetica" w:hAnsi="Helvetica"/>
+          <w:sz w:val="22"/>
+          <w:szCs w:val="22"/>
+        </w:rPr>
+        <w:t xml:space="preserve">, </w:t>
+      </w:r>
+      <w:r>
+        <w:rPr>
+          <w:rFonts w:ascii="Courier" w:hAnsi="Courier"/>
+          <w:sz w:val="22"/>
+          <w:szCs w:val="22"/>
+        </w:rPr>
+        <w:t>r</w:t>
+      </w:r>
+      <w:r>
+        <w:rPr>
+          <w:rFonts w:ascii="Courier" w:hAnsi="Courier"/>
+          <w:sz w:val="22"/>
+          <w:szCs w:val="22"/>
+        </w:rPr>
+        <w:t>efine = FALSE</w:t>
+      </w:r>
+      <w:r>
+        <w:rPr>
+          <w:rFonts w:ascii="Helvetica" w:hAnsi="Helvetica"/>
+          <w:sz w:val="22"/>
+          <w:szCs w:val="22"/>
+        </w:rPr>
+        <w:t xml:space="preserve">}, </w:t>
+      </w:r>
+      <w:r>
+        <w:rPr>
+          <w:rFonts w:ascii="Courier" w:hAnsi="Courier"/>
+          <w:sz w:val="22"/>
+          <w:szCs w:val="22"/>
+        </w:rPr>
+        <w:t>compute_univariate_zscore = FALSE</w:t>
+      </w:r>
+      <w:r>
+        <w:rPr>
+          <w:rFonts w:ascii="Helvetica" w:hAnsi="Helvetica"/>
+          <w:sz w:val="22"/>
+          <w:szCs w:val="22"/>
+        </w:rPr>
+        <w:t xml:space="preserve"> and </w:t>
+      </w:r>
+      <w:r>
+        <w:rPr>
+          <w:rFonts w:ascii="Courier" w:hAnsi="Courier"/>
+          <w:sz w:val="22"/>
+          <w:szCs w:val="22"/>
+        </w:rPr>
+        <w:t>min_abs_corr = 0</w:t>
+      </w:r>
+      <w:r>
+        <w:rPr>
+          <w:rFonts w:ascii="Helvetica" w:hAnsi="Helvetica"/>
+          <w:sz w:val="22"/>
+          <w:szCs w:val="22"/>
+        </w:rPr>
+        <w:t xml:space="preserve">. We set </w:t>
+      </w:r>
+      <w:r>
+        <w:rPr>
+          <w:rFonts w:ascii="Helvetica" w:hAnsi="Helvetica"/>
+          <w:i/>
+          <w:sz w:val="22"/>
+          <w:szCs w:val="22"/>
+        </w:rPr>
+        <w:t>L</w:t>
+      </w:r>
+      <w:r>
+        <w:rPr>
+          <w:rFonts w:ascii="Helvetica" w:hAnsi="Helvetica"/>
+          <w:sz w:val="22"/>
+          <w:szCs w:val="22"/>
+        </w:rPr>
+        <w:t xml:space="preserve"> = 10 so that SuSiE returned at</w:t>
+      </w:r>
+      <w:r>
+        <w:rPr>
+          <w:rFonts w:ascii="Helvetica" w:hAnsi="Helvetica"/>
+          <w:sz w:val="22"/>
+          <w:szCs w:val="22"/>
+        </w:rPr>
+        <w:t xml:space="preserve"> </w:t>
+      </w:r>
+      <w:r>
+        <w:rPr>
+          <w:rFonts w:ascii="Helvetica" w:hAnsi="Helvetica"/>
+          <w:sz w:val="22"/>
+          <w:szCs w:val="22"/>
+        </w:rPr>
+        <w:t>most 10 credible sets</w:t>
+      </w:r>
+      <w:r>
+        <w:rPr>
+          <w:rFonts w:ascii="Helvetica" w:hAnsi="Helvetica"/>
+          <w:sz w:val="22"/>
+          <w:szCs w:val="22"/>
+        </w:rPr>
+        <w:t>—</w:t>
+      </w:r>
+      <w:r>
+        <w:rPr>
+          <w:rFonts w:ascii="Helvetica" w:hAnsi="Helvetica"/>
+          <w:sz w:val="22"/>
+          <w:szCs w:val="22"/>
+        </w:rPr>
+        <w:t xml:space="preserve">that is, at most 10 enriched gene sets. </w:t>
+      </w:r>
+    </w:p>
+    <w:p>
+      <w:pPr>
+        <w:rPr>
+          <w:rFonts w:ascii="Helvetica" w:hAnsi="Helvetica"/>
+          <w:sz w:val="22"/>
+          <w:szCs w:val="22"/>
+        </w:rPr>
+      </w:pPr>
+    </w:p>
+    <w:p>
+      <w:pPr>
+        <w:rPr>
+          <w:rFonts w:ascii="Helvetica" w:hAnsi="Helvetica"/>
+          <w:sz w:val="22"/>
+          <w:szCs w:val="22"/>
+        </w:rPr>
+      </w:pPr>
+      <w:r>
+        <w:rPr>
+          <w:rFonts w:ascii="Helvetica" w:hAnsi="Helvetica"/>
+          <w:sz w:val="22"/>
+          <w:szCs w:val="22"/>
+        </w:rPr>
+        <w:t>For a</w:t>
+      </w:r>
+      <w:r>
+        <w:rPr>
+          <w:rFonts w:ascii="Helvetica" w:hAnsi="Helvetica"/>
+          <w:sz w:val="22"/>
+          <w:szCs w:val="22"/>
+        </w:rPr>
+        <w:t xml:space="preserve"> </w:t>
+      </w:r>
+      <w:r>
+        <w:rPr>
+          <w:rFonts w:ascii="Helvetica" w:hAnsi="Helvetica"/>
+          <w:sz w:val="22"/>
+          <w:szCs w:val="22"/>
+        </w:rPr>
+        <w:t xml:space="preserve">given topic </w:t>
+      </w:r>
+      <w:r>
+        <w:rPr>
+          <w:rFonts w:ascii="Helvetica" w:hAnsi="Helvetica"/>
+          <w:i/>
+          <w:sz w:val="22"/>
+          <w:szCs w:val="22"/>
+        </w:rPr>
+        <w:t>k</w:t>
+      </w:r>
+      <w:r>
+        <w:rPr>
+          <w:rFonts w:ascii="Helvetica" w:hAnsi="Helvetica"/>
+          <w:sz w:val="22"/>
+          <w:szCs w:val="22"/>
+        </w:rPr>
+        <w:t>, we reported a gene set as being enriched if it was</w:t>
+      </w:r>
+      <w:r>
+        <w:rPr>
+          <w:rFonts w:ascii="Helvetica" w:hAnsi="Helvetica"/>
+          <w:sz w:val="22"/>
+          <w:szCs w:val="22"/>
+        </w:rPr>
+        <w:t xml:space="preserve"> </w:t>
+      </w:r>
+      <w:r>
+        <w:rPr>
+          <w:rFonts w:ascii="Helvetica" w:hAnsi="Helvetica"/>
+          <w:sz w:val="22"/>
+          <w:szCs w:val="22"/>
+        </w:rPr>
+        <w:t>included in at least one CS. We organized the enriched gene sets by</w:t>
+      </w:r>
+      <w:r>
+        <w:rPr>
+          <w:rFonts w:ascii="Helvetica" w:hAnsi="Helvetica"/>
+          <w:sz w:val="22"/>
+          <w:szCs w:val="22"/>
+        </w:rPr>
+        <w:t xml:space="preserve"> </w:t>
+      </w:r>
+      <w:r>
+        <w:rPr>
+          <w:rFonts w:ascii="Helvetica" w:hAnsi="Helvetica"/>
+          <w:sz w:val="22"/>
+          <w:szCs w:val="22"/>
+        </w:rPr>
+        <w:t>credible set (specifically, 95% credible sets). We also recorded the</w:t>
+      </w:r>
+      <w:r>
+        <w:rPr>
+          <w:rFonts w:ascii="Helvetica" w:hAnsi="Helvetica"/>
+          <w:sz w:val="22"/>
+          <w:szCs w:val="22"/>
+        </w:rPr>
+        <w:t xml:space="preserve"> </w:t>
+      </w:r>
+      <w:r>
+        <w:rPr>
+          <w:rFonts w:ascii="Helvetica" w:hAnsi="Helvetica"/>
+          <w:sz w:val="22"/>
+          <w:szCs w:val="22"/>
+        </w:rPr>
+        <w:t>Bayes factor for each CS, which gives a measure of the level of</w:t>
+      </w:r>
+      <w:r>
+        <w:rPr>
+          <w:rFonts w:ascii="Helvetica" w:hAnsi="Helvetica"/>
+          <w:sz w:val="22"/>
+          <w:szCs w:val="22"/>
+        </w:rPr>
+        <w:t xml:space="preserve"> </w:t>
+      </w:r>
+      <w:r>
+        <w:rPr>
+          <w:rFonts w:ascii="Helvetica" w:hAnsi="Helvetica"/>
+          <w:sz w:val="22"/>
+          <w:szCs w:val="22"/>
+        </w:rPr>
+        <w:t>support for that CS. For each gene set included in a CS, we reported</w:t>
+      </w:r>
+      <w:r>
+        <w:rPr>
+          <w:rFonts w:ascii="Helvetica" w:hAnsi="Helvetica"/>
+          <w:sz w:val="22"/>
+          <w:szCs w:val="22"/>
+        </w:rPr>
+        <w:t xml:space="preserve"> </w:t>
+      </w:r>
+      <w:r>
+        <w:rPr>
+          <w:rFonts w:ascii="Helvetica" w:hAnsi="Helvetica"/>
+          <w:sz w:val="22"/>
+          <w:szCs w:val="22"/>
+        </w:rPr>
+        <w:t>the posterior inclusion probability (PIP), and the posterior mean</w:t>
+      </w:r>
+      <w:r>
+        <w:rPr>
+          <w:rFonts w:ascii="Helvetica" w:hAnsi="Helvetica"/>
+          <w:sz w:val="22"/>
+          <w:szCs w:val="22"/>
+        </w:rPr>
+        <w:t xml:space="preserve"> </w:t>
+      </w:r>
+      <w:r>
+        <w:rPr>
+          <w:rFonts w:ascii="Helvetica" w:hAnsi="Helvetica"/>
+          <w:sz w:val="22"/>
+          <w:szCs w:val="22"/>
+        </w:rPr>
+        <w:t>estimate of the regression coefficient. In the results, we refer</w:t>
+      </w:r>
+      <w:r>
+        <w:rPr>
+          <w:rFonts w:ascii="Helvetica" w:hAnsi="Helvetica"/>
+          <w:sz w:val="22"/>
+          <w:szCs w:val="22"/>
+        </w:rPr>
+        <w:t xml:space="preserve"> </w:t>
+      </w:r>
+      <w:r>
+        <w:rPr>
+          <w:rFonts w:ascii="Helvetica" w:hAnsi="Helvetica"/>
+          <w:sz w:val="22"/>
+          <w:szCs w:val="22"/>
+        </w:rPr>
+        <w:t xml:space="preserve">to </w:t>
+      </w:r>
+      <w:r>
+        <w:rPr>
+          <w:rFonts w:ascii="Helvetica" w:hAnsi="Helvetica"/>
+          <w:sz w:val="22"/>
+          <w:szCs w:val="22"/>
+        </w:rPr>
+        <w:t>the regression coefficient</w:t>
+      </w:r>
+      <w:r>
+        <w:rPr>
+          <w:rFonts w:ascii="Helvetica" w:hAnsi="Helvetica"/>
+          <w:sz w:val="22"/>
+          <w:szCs w:val="22"/>
+        </w:rPr>
+        <w:t xml:space="preserve"> as the enrichment coefficient for </w:t>
+      </w:r>
+      <w:r>
+        <w:rPr>
+          <w:rFonts w:ascii="Helvetica" w:hAnsi="Helvetica"/>
+          <w:sz w:val="22"/>
+          <w:szCs w:val="22"/>
+        </w:rPr>
+        <w:t xml:space="preserve">a given </w:t>
+      </w:r>
+      <w:r>
+        <w:rPr>
+          <w:rFonts w:ascii="Helvetica" w:hAnsi="Helvetica"/>
+          <w:sz w:val="22"/>
+          <w:szCs w:val="22"/>
+        </w:rPr>
+        <w:t xml:space="preserve">gene set </w:t>
+      </w:r>
+      <w:r>
+        <w:rPr>
+          <w:rFonts w:ascii="Helvetica" w:hAnsi="Helvetica"/>
+          <w:i/>
+          <w:sz w:val="22"/>
+          <w:szCs w:val="22"/>
+        </w:rPr>
+        <w:t>j</w:t>
+      </w:r>
+      <w:r>
+        <w:rPr>
+          <w:rFonts w:ascii="Helvetica" w:hAnsi="Helvetica"/>
+          <w:sz w:val="22"/>
+          <w:szCs w:val="22"/>
+        </w:rPr>
+        <w:t xml:space="preserve"> </w:t>
+      </w:r>
+      <w:r>
+        <w:rPr>
+          <w:rFonts w:ascii="Helvetica" w:hAnsi="Helvetica"/>
+          <w:sz w:val="22"/>
+          <w:szCs w:val="22"/>
+        </w:rPr>
+        <w:t>since it</w:t>
+      </w:r>
+      <w:r>
+        <w:rPr>
+          <w:rFonts w:ascii="Helvetica" w:hAnsi="Helvetica"/>
+          <w:sz w:val="22"/>
+          <w:szCs w:val="22"/>
+        </w:rPr>
+        <w:t xml:space="preserve"> </w:t>
+      </w:r>
+      <w:r>
+        <w:rPr>
+          <w:rFonts w:ascii="Helvetica" w:hAnsi="Helvetica"/>
+          <w:sz w:val="22"/>
+          <w:szCs w:val="22"/>
+        </w:rPr>
+        <w:t>is an estimate of the expected increase in the LFC for genes that</w:t>
+      </w:r>
+      <w:r>
+        <w:rPr>
+          <w:rFonts w:ascii="Helvetica" w:hAnsi="Helvetica"/>
+          <w:sz w:val="22"/>
+          <w:szCs w:val="22"/>
+        </w:rPr>
+        <w:t xml:space="preserve"> </w:t>
+      </w:r>
+      <w:r>
+        <w:rPr>
+          <w:rFonts w:ascii="Helvetica" w:hAnsi="Helvetica"/>
+          <w:sz w:val="22"/>
+          <w:szCs w:val="22"/>
+        </w:rPr>
+        <w:t xml:space="preserve">belong to gene set </w:t>
+      </w:r>
+      <w:r>
+        <w:rPr>
+          <w:rFonts w:ascii="Helvetica" w:hAnsi="Helvetica"/>
+          <w:i/>
+          <w:sz w:val="22"/>
+          <w:szCs w:val="22"/>
+        </w:rPr>
+        <w:t>j</w:t>
+      </w:r>
+      <w:r>
+        <w:rPr>
+          <w:rFonts w:ascii="Helvetica" w:hAnsi="Helvetica"/>
+          <w:sz w:val="22"/>
+          <w:szCs w:val="22"/>
+        </w:rPr>
+        <w:t xml:space="preserve"> relative to genes that do not belong to the</w:t>
+      </w:r>
+      <w:r>
+        <w:rPr>
+          <w:rFonts w:ascii="Helvetica" w:hAnsi="Helvetica"/>
+          <w:sz w:val="22"/>
+          <w:szCs w:val="22"/>
+        </w:rPr>
+        <w:t xml:space="preserve"> </w:t>
+      </w:r>
+      <w:r>
+        <w:rPr>
+          <w:rFonts w:ascii="Helvetica" w:hAnsi="Helvetica"/>
+          <w:sz w:val="22"/>
+          <w:szCs w:val="22"/>
+        </w:rPr>
+        <w:t>gene set.</w:t>
+      </w:r>
+    </w:p>
+    <w:p>
+      <w:pPr>
+        <w:rPr>
+          <w:rFonts w:ascii="Helvetica" w:hAnsi="Helvetica"/>
+          <w:sz w:val="22"/>
+          <w:szCs w:val="22"/>
+        </w:rPr>
+      </w:pPr>
+    </w:p>
+    <w:p>
+      <w:pPr>
+        <w:rPr>
+          <w:rFonts w:ascii="Helvetica" w:hAnsi="Helvetica"/>
+          <w:sz w:val="22"/>
+          <w:szCs w:val="22"/>
+        </w:rPr>
+      </w:pPr>
+      <w:r>
+        <w:rPr>
+          <w:rFonts w:ascii="Helvetica" w:hAnsi="Helvetica"/>
+          <w:sz w:val="22"/>
+          <w:szCs w:val="22"/>
+        </w:rPr>
+        <w:t>Often, a CS contained only one gene set, in which case the PIP for</w:t>
+      </w:r>
+      <w:r>
+        <w:rPr>
+          <w:rFonts w:ascii="Helvetica" w:hAnsi="Helvetica"/>
+          <w:sz w:val="22"/>
+          <w:szCs w:val="22"/>
+        </w:rPr>
+        <w:t xml:space="preserve"> </w:t>
+      </w:r>
+      <w:r>
+        <w:rPr>
+          <w:rFonts w:ascii="Helvetica" w:hAnsi="Helvetica"/>
+          <w:sz w:val="22"/>
+          <w:szCs w:val="22"/>
+        </w:rPr>
+        <w:t>that gene set was close to 1. In several other cases, the CS contained</w:t>
+      </w:r>
+      <w:r>
+        <w:rPr>
+          <w:rFonts w:ascii="Helvetica" w:hAnsi="Helvetica"/>
+          <w:sz w:val="22"/>
+          <w:szCs w:val="22"/>
+        </w:rPr>
+        <w:t xml:space="preserve"> </w:t>
+      </w:r>
+      <w:r>
+        <w:rPr>
+          <w:rFonts w:ascii="Helvetica" w:hAnsi="Helvetica"/>
+          <w:sz w:val="22"/>
+          <w:szCs w:val="22"/>
+        </w:rPr>
+        <w:t>multiple similar gene sets; in these cases, the smaller PIPs indicate</w:t>
+      </w:r>
+      <w:r>
+        <w:rPr>
+          <w:rFonts w:ascii="Helvetica" w:hAnsi="Helvetica"/>
+          <w:sz w:val="22"/>
+          <w:szCs w:val="22"/>
+        </w:rPr>
+        <w:t xml:space="preserve"> </w:t>
+      </w:r>
+      <w:r>
+        <w:rPr>
+          <w:rFonts w:ascii="Helvetica" w:hAnsi="Helvetica"/>
+          <w:sz w:val="22"/>
+          <w:szCs w:val="22"/>
+        </w:rPr>
+        <w:t>that it is difficult to choose among the gene sets because they are</w:t>
+      </w:r>
+      <w:r>
+        <w:rPr>
+          <w:rFonts w:ascii="Helvetica" w:hAnsi="Helvetica"/>
+          <w:sz w:val="22"/>
+          <w:szCs w:val="22"/>
+        </w:rPr>
+        <w:t xml:space="preserve"> </w:t>
+      </w:r>
+      <w:r>
+        <w:rPr>
+          <w:rFonts w:ascii="Helvetica" w:hAnsi="Helvetica"/>
+          <w:sz w:val="22"/>
+          <w:szCs w:val="22"/>
+        </w:rPr>
+        <w:t>similar to each other. (Note that the sum of the PIPs in a 95% CS</w:t>
+      </w:r>
+      <w:r>
+        <w:rPr>
+          <w:rFonts w:ascii="Helvetica" w:hAnsi="Helvetica"/>
+          <w:sz w:val="22"/>
+          <w:szCs w:val="22"/>
+        </w:rPr>
+        <w:t xml:space="preserve"> </w:t>
+      </w:r>
+      <w:r>
+        <w:rPr>
+          <w:rFonts w:ascii="Helvetica" w:hAnsi="Helvetica"/>
+          <w:sz w:val="22"/>
+          <w:szCs w:val="22"/>
+        </w:rPr>
+        <w:t>should always be above 0.95 and less than 1.) Occasionally, SuSiE</w:t>
+      </w:r>
+      <w:r>
+        <w:rPr>
+          <w:rFonts w:ascii="Helvetica" w:hAnsi="Helvetica"/>
+          <w:sz w:val="22"/>
+          <w:szCs w:val="22"/>
+        </w:rPr>
+        <w:t xml:space="preserve"> </w:t>
+      </w:r>
+      <w:r>
+        <w:rPr>
+          <w:rFonts w:ascii="Helvetica" w:hAnsi="Helvetica"/>
+          <w:sz w:val="22"/>
+          <w:szCs w:val="22"/>
+        </w:rPr>
+        <w:t>returned a CS with a small Bayes factor containing a large number of</w:t>
+      </w:r>
+      <w:r>
+        <w:rPr>
+          <w:rFonts w:ascii="Helvetica" w:hAnsi="Helvetica"/>
+          <w:sz w:val="22"/>
+          <w:szCs w:val="22"/>
+        </w:rPr>
+        <w:t xml:space="preserve"> </w:t>
+      </w:r>
+      <w:r>
+        <w:rPr>
+          <w:rFonts w:ascii="Helvetica" w:hAnsi="Helvetica"/>
+          <w:sz w:val="22"/>
+          <w:szCs w:val="22"/>
+        </w:rPr>
+        <w:t>gene sets. When this happened, we did not include these gene sets in</w:t>
+      </w:r>
+      <w:r>
+        <w:rPr>
+          <w:rFonts w:ascii="Helvetica" w:hAnsi="Helvetica"/>
+          <w:sz w:val="22"/>
+          <w:szCs w:val="22"/>
+        </w:rPr>
+        <w:t xml:space="preserve"> </w:t>
+      </w:r>
+      <w:r>
+        <w:rPr>
+          <w:rFonts w:ascii="Helvetica" w:hAnsi="Helvetica"/>
+          <w:sz w:val="22"/>
+          <w:szCs w:val="22"/>
+        </w:rPr>
+        <w:t>the results</w:t>
+      </w:r>
+      <w:bookmarkStart w:id="2" w:name="_GoBack"/>
+      <w:bookmarkEnd w:id="2"/>
+      <w:r>
+        <w:rPr>
+          <w:rFonts w:ascii="Helvetica" w:hAnsi="Helvetica"/>
+          <w:sz w:val="22"/>
+          <w:szCs w:val="22"/>
+        </w:rPr>
+        <w:t>.</w:t>
+      </w:r>
+    </w:p>
+    <w:p>
+      <w:pPr>
+        <w:rPr>
+          <w:rFonts w:ascii="Helvetica" w:hAnsi="Helvetica"/>
+          <w:sz w:val="22"/>
+          <w:szCs w:val="22"/>
+        </w:rPr>
+      </w:pPr>
+    </w:p>
+    <w:p>
+      <w:pPr>
         <w:pStyle w:val="NormalWeb"/>
         <w:spacing w:before="0" w:beforeAutospacing="0" w:after="0" w:afterAutospacing="0"/>
         <w:rPr>
@@ -3671,64 +5240,72 @@
           <w:sz w:val="22"/>
           <w:szCs w:val="22"/>
         </w:rPr>
+        <w:t xml:space="preserve">Most computations on real data sets were </w:t>
+      </w:r>
+      <w:r>
+        <w:rPr>
+          <w:rFonts w:ascii="Helvetica" w:hAnsi="Helvetica"/>
+          <w:sz w:val="22"/>
+          <w:szCs w:val="22"/>
+        </w:rPr>
+        <w:t>performed</w:t>
+      </w:r>
+      <w:r>
+        <w:rPr>
+          <w:rFonts w:ascii="Helvetica" w:hAnsi="Helvetica"/>
+          <w:sz w:val="22"/>
+          <w:szCs w:val="22"/>
+        </w:rPr>
+        <w:t xml:space="preserve"> in R 3.5.1 [</w:t>
+      </w:r>
+      <w:r>
+        <w:rPr>
+          <w:rFonts w:ascii="Helvetica" w:hAnsi="Helvetica"/>
+          <w:sz w:val="22"/>
+          <w:szCs w:val="22"/>
+        </w:rPr>
+        <w:t>R2018</w:t>
+      </w:r>
+      <w:r>
+        <w:rPr>
+          <w:rFonts w:ascii="Helvetica" w:hAnsi="Helvetica"/>
+          <w:sz w:val="22"/>
+          <w:szCs w:val="22"/>
+        </w:rPr>
+        <w:t xml:space="preserve">], linked to the OpenBLAS 0.2.19 optimized numerical libraries, on Linux machines (Scientific Linux 7.4) with Intel Xeon E5-2680v4 (“Broadwell”) processors. For performing the </w:t>
+      </w:r>
+      <w:r>
+        <w:rPr>
+          <w:rFonts w:ascii="Helvetica" w:hAnsi="Helvetica"/>
+          <w:sz w:val="22"/>
+          <w:szCs w:val="22"/>
+        </w:rPr>
+        <w:t>model topic model optimization</w:t>
+      </w:r>
+      <w:r>
+        <w:rPr>
+          <w:rFonts w:ascii="Helvetica" w:hAnsi="Helvetica"/>
+          <w:sz w:val="22"/>
+          <w:szCs w:val="22"/>
+        </w:rPr>
+        <w:t xml:space="preserve"> and DE analysis</w:t>
+      </w:r>
+      <w:r>
+        <w:rPr>
+          <w:rFonts w:ascii="Helvetica" w:hAnsi="Helvetica"/>
+          <w:sz w:val="22"/>
+          <w:szCs w:val="22"/>
+        </w:rPr>
+        <w:t xml:space="preserve">, which included multithreaded computations, as many as 8 CPUs and 16 GB of memory were used. More details about the computing environment, including the </w:t>
+      </w:r>
+      <w:r>
+        <w:rPr>
+          <w:rFonts w:ascii="Helvetica" w:hAnsi="Helvetica"/>
+          <w:sz w:val="22"/>
+          <w:szCs w:val="22"/>
+        </w:rPr>
         <w:lastRenderedPageBreak/>
-        <w:t xml:space="preserve">Most computations on real data sets were </w:t>
-      </w:r>
-      <w:r>
-        <w:rPr>
-          <w:rFonts w:ascii="Helvetica" w:hAnsi="Helvetica"/>
-          <w:sz w:val="22"/>
-          <w:szCs w:val="22"/>
-        </w:rPr>
-        <w:t>performed</w:t>
-      </w:r>
-      <w:r>
-        <w:rPr>
-          <w:rFonts w:ascii="Helvetica" w:hAnsi="Helvetica"/>
-          <w:sz w:val="22"/>
-          <w:szCs w:val="22"/>
-        </w:rPr>
-        <w:t xml:space="preserve"> in R 3.5.1 [</w:t>
-      </w:r>
-      <w:r>
-        <w:rPr>
-          <w:rFonts w:ascii="Helvetica" w:hAnsi="Helvetica"/>
-          <w:sz w:val="22"/>
-          <w:szCs w:val="22"/>
-        </w:rPr>
-        <w:t>R2018</w:t>
-      </w:r>
-      <w:r>
-        <w:rPr>
-          <w:rFonts w:ascii="Helvetica" w:hAnsi="Helvetica"/>
-          <w:sz w:val="22"/>
-          <w:szCs w:val="22"/>
-        </w:rPr>
-        <w:t xml:space="preserve">], linked to the OpenBLAS 0.2.19 optimized numerical libraries, on Linux machines (Scientific Linux 7.4) with Intel Xeon E5-2680v4 (“Broadwell”) processors. For performing the </w:t>
-      </w:r>
-      <w:r>
-        <w:rPr>
-          <w:rFonts w:ascii="Helvetica" w:hAnsi="Helvetica"/>
-          <w:sz w:val="22"/>
-          <w:szCs w:val="22"/>
-        </w:rPr>
-        <w:t>model topic model optimization</w:t>
-      </w:r>
-      <w:r>
-        <w:rPr>
-          <w:rFonts w:ascii="Helvetica" w:hAnsi="Helvetica"/>
-          <w:sz w:val="22"/>
-          <w:szCs w:val="22"/>
-        </w:rPr>
-        <w:t xml:space="preserve"> and DE analysis</w:t>
-      </w:r>
-      <w:r>
-        <w:rPr>
-          <w:rFonts w:ascii="Helvetica" w:hAnsi="Helvetica"/>
-          <w:sz w:val="22"/>
-          <w:szCs w:val="22"/>
-        </w:rPr>
-        <w:t xml:space="preserve">, which included multithreaded computations, as many as 8 CPUs and 16 GB of memory were used. More details about the computing environment, including the R packages used, </w:t>
+        <w:t xml:space="preserve">R packages used, </w:t>
       </w:r>
       <w:r>
         <w:rPr>
@@ -3778,7 +5355,7 @@
         </w:rPr>
         <w:t xml:space="preserve">pages in the companion code repository </w:t>
       </w:r>
-      <w:commentRangeStart w:id="2"/>
+      <w:commentRangeStart w:id="3"/>
       <w:r>
         <w:rPr>
           <w:rFonts w:ascii="Helvetica" w:hAnsi="Helvetica"/>
@@ -3787,13 +5364,13 @@
         </w:rPr>
         <w:t>[TO DO: create Zenodo repository]</w:t>
       </w:r>
-      <w:commentRangeEnd w:id="2"/>
+      <w:commentRangeEnd w:id="3"/>
       <w:r>
         <w:rPr>
           <w:rStyle w:val="CommentReference"/>
           <w:rFonts w:asciiTheme="minorHAnsi" w:eastAsiaTheme="minorHAnsi" w:hAnsiTheme="minorHAnsi" w:cstheme="minorBidi"/>
         </w:rPr>
-        <w:commentReference w:id="2"/>
+        <w:commentReference w:id="3"/>
       </w:r>
       <w:r>
         <w:rPr>
@@ -4040,17 +5617,7 @@
           <w:sz w:val="22"/>
           <w:szCs w:val="22"/>
         </w:rPr>
-        <w:t xml:space="preserve">Dey, K.K., Hsiao, C.J., Stephens, M.: Visualizing the structure of RNA-seq expression data using grade of </w:t>
-      </w:r>
-      <w:bookmarkStart w:id="3" w:name="_GoBack"/>
-      <w:bookmarkEnd w:id="3"/>
-      <w:r>
-        <w:rPr>
-          <w:rFonts w:ascii="Helvetica" w:hAnsi="Helvetica"/>
-          <w:sz w:val="22"/>
-          <w:szCs w:val="22"/>
-        </w:rPr>
-        <w:t xml:space="preserve">membership models. </w:t>
+        <w:t xml:space="preserve">Dey, K.K., Hsiao, C.J., Stephens, M.: Visualizing the structure of RNA-seq expression data using grade of membership models. </w:t>
       </w:r>
       <w:r>
         <w:rPr>
@@ -4663,6 +6230,7 @@
           <w:sz w:val="22"/>
           <w:szCs w:val="22"/>
         </w:rPr>
+        <w:lastRenderedPageBreak/>
         <w:t>[pathways</w:t>
       </w:r>
       <w:r>
@@ -4695,7 +6263,23 @@
           <w:sz w:val="22"/>
           <w:szCs w:val="22"/>
         </w:rPr>
-        <w:t xml:space="preserve">Carbonetto, P., Stephens, M.: pathways: gene set enrichment analysis using human and mouse gene sets. R package version 0.1-20 (2021). https://github.com/stephenslab/pathways </w:t>
+        <w:t>Carbonetto, P., Stephens, M.: pathways: gene set enrichment analysis using human and mouse gene sets. R package version 0.1-20 (2021)</w:t>
+      </w:r>
+      <w:r>
+        <w:rPr>
+          <w:rFonts w:ascii="Helvetica" w:hAnsi="Helvetica"/>
+          <w:sz w:val="22"/>
+          <w:szCs w:val="22"/>
+        </w:rPr>
+        <w:t xml:space="preserve">. </w:t>
+      </w:r>
+      <w:r>
+        <w:rPr>
+          <w:rFonts w:ascii="Helvetica" w:hAnsi="Helvetica"/>
+          <w:sz w:val="22"/>
+          <w:szCs w:val="22"/>
+        </w:rPr>
+        <w:t xml:space="preserve">https://github.com/stephenslab/pathways </w:t>
       </w:r>
     </w:p>
     <w:p>
@@ -5248,6 +6832,65 @@
           <w:szCs w:val="22"/>
         </w:rPr>
         <w:t xml:space="preserve"> 15(4), 255–261 (2018) </w:t>
+      </w:r>
+    </w:p>
+    <w:p>
+      <w:pPr>
+        <w:rPr>
+          <w:rFonts w:ascii="Helvetica" w:hAnsi="Helvetica"/>
+          <w:sz w:val="22"/>
+          <w:szCs w:val="22"/>
+        </w:rPr>
+      </w:pPr>
+    </w:p>
+    <w:p>
+      <w:pPr>
+        <w:rPr>
+          <w:rFonts w:ascii="Helvetica" w:hAnsi="Helvetica"/>
+          <w:sz w:val="22"/>
+          <w:szCs w:val="22"/>
+        </w:rPr>
+      </w:pPr>
+      <w:r>
+        <w:rPr>
+          <w:rFonts w:ascii="Helvetica" w:hAnsi="Helvetica"/>
+          <w:sz w:val="22"/>
+          <w:szCs w:val="22"/>
+        </w:rPr>
+        <w:t>[susie2020]</w:t>
+      </w:r>
+      <w:r>
+        <w:rPr>
+          <w:rFonts w:ascii="CMSS8" w:hAnsi="CMSS8"/>
+          <w:sz w:val="14"/>
+          <w:szCs w:val="14"/>
+        </w:rPr>
+        <w:t xml:space="preserve"> </w:t>
+      </w:r>
+      <w:r>
+        <w:rPr>
+          <w:rFonts w:ascii="Helvetica" w:hAnsi="Helvetica"/>
+          <w:sz w:val="22"/>
+          <w:szCs w:val="22"/>
+        </w:rPr>
+        <w:t xml:space="preserve">Wang, G., Sarkar, A., Carbonetto, P., Stephens, M.: A simple new approach to variable selection in regression, with application to genetic fine mapping. </w:t>
+      </w:r>
+      <w:r>
+        <w:rPr>
+          <w:rFonts w:ascii="Helvetica" w:hAnsi="Helvetica"/>
+          <w:i/>
+          <w:sz w:val="22"/>
+          <w:szCs w:val="22"/>
+        </w:rPr>
+        <w:t>Journal of the Royal Statistical Society, Series B</w:t>
+      </w:r>
+      <w:r>
+        <w:rPr>
+          <w:rFonts w:ascii="Helvetica" w:hAnsi="Helvetica"/>
+          <w:sz w:val="22"/>
+          <w:szCs w:val="22"/>
+        </w:rPr>
+        <w:t xml:space="preserve"> 82(5), 1273–1300 (2020) </w:t>
       </w:r>
     </w:p>
     <w:p>
@@ -5515,7 +7158,7 @@
       </w:r>
     </w:p>
   </w:comment>
-  <w:comment w:id="2" w:author="Peter Carbonetto" w:date="2022-08-22T07:25:00Z" w:initials="PC">
+  <w:comment w:id="3" w:author="Peter Carbonetto" w:date="2022-08-22T07:25:00Z" w:initials="PC">
     <w:p>
       <w:pPr>
         <w:pStyle w:val="CommentText"/>
@@ -5672,6 +7315,119 @@
     </w:lvl>
   </w:abstractNum>
   <w:abstractNum w:abstractNumId="1" w15:restartNumberingAfterBreak="0">
+    <w:nsid w:val="1C56433D"/>
+    <w:multiLevelType w:val="multilevel"/>
+    <w:tmpl w:val="7382D30C"/>
+    <w:lvl w:ilvl="0">
+      <w:start w:val="89"/>
+      <w:numFmt w:val="decimal"/>
+      <w:lvlText w:val="%1."/>
+      <w:lvlJc w:val="left"/>
+      <w:pPr>
+        <w:tabs>
+          <w:tab w:val="num" w:pos="720"/>
+        </w:tabs>
+        <w:ind w:left="720" w:hanging="360"/>
+      </w:pPr>
+    </w:lvl>
+    <w:lvl w:ilvl="1" w:tentative="1">
+      <w:start w:val="1"/>
+      <w:numFmt w:val="decimal"/>
+      <w:lvlText w:val="%2."/>
+      <w:lvlJc w:val="left"/>
+      <w:pPr>
+        <w:tabs>
+          <w:tab w:val="num" w:pos="1440"/>
+        </w:tabs>
+        <w:ind w:left="1440" w:hanging="360"/>
+      </w:pPr>
+    </w:lvl>
+    <w:lvl w:ilvl="2" w:tentative="1">
+      <w:start w:val="1"/>
+      <w:numFmt w:val="decimal"/>
+      <w:lvlText w:val="%3."/>
+      <w:lvlJc w:val="left"/>
+      <w:pPr>
+        <w:tabs>
+          <w:tab w:val="num" w:pos="2160"/>
+        </w:tabs>
+        <w:ind w:left="2160" w:hanging="360"/>
+      </w:pPr>
+    </w:lvl>
+    <w:lvl w:ilvl="3" w:tentative="1">
+      <w:start w:val="1"/>
+      <w:numFmt w:val="decimal"/>
+      <w:lvlText w:val="%4."/>
+      <w:lvlJc w:val="left"/>
+      <w:pPr>
+        <w:tabs>
+          <w:tab w:val="num" w:pos="2880"/>
+        </w:tabs>
+        <w:ind w:left="2880" w:hanging="360"/>
+      </w:pPr>
+    </w:lvl>
+    <w:lvl w:ilvl="4" w:tentative="1">
+      <w:start w:val="1"/>
+      <w:numFmt w:val="decimal"/>
+      <w:lvlText w:val="%5."/>
+      <w:lvlJc w:val="left"/>
+      <w:pPr>
+        <w:tabs>
+          <w:tab w:val="num" w:pos="3600"/>
+        </w:tabs>
+        <w:ind w:left="3600" w:hanging="360"/>
+      </w:pPr>
+    </w:lvl>
+    <w:lvl w:ilvl="5" w:tentative="1">
+      <w:start w:val="1"/>
+      <w:numFmt w:val="decimal"/>
+      <w:lvlText w:val="%6."/>
+      <w:lvlJc w:val="left"/>
+      <w:pPr>
+        <w:tabs>
+          <w:tab w:val="num" w:pos="4320"/>
+        </w:tabs>
+        <w:ind w:left="4320" w:hanging="360"/>
+      </w:pPr>
+    </w:lvl>
+    <w:lvl w:ilvl="6" w:tentative="1">
+      <w:start w:val="1"/>
+      <w:numFmt w:val="decimal"/>
+      <w:lvlText w:val="%7."/>
+      <w:lvlJc w:val="left"/>
+      <w:pPr>
+        <w:tabs>
+          <w:tab w:val="num" w:pos="5040"/>
+        </w:tabs>
+        <w:ind w:left="5040" w:hanging="360"/>
+      </w:pPr>
+    </w:lvl>
+    <w:lvl w:ilvl="7" w:tentative="1">
+      <w:start w:val="1"/>
+      <w:numFmt w:val="decimal"/>
+      <w:lvlText w:val="%8."/>
+      <w:lvlJc w:val="left"/>
+      <w:pPr>
+        <w:tabs>
+          <w:tab w:val="num" w:pos="5760"/>
+        </w:tabs>
+        <w:ind w:left="5760" w:hanging="360"/>
+      </w:pPr>
+    </w:lvl>
+    <w:lvl w:ilvl="8" w:tentative="1">
+      <w:start w:val="1"/>
+      <w:numFmt w:val="decimal"/>
+      <w:lvlText w:val="%9."/>
+      <w:lvlJc w:val="left"/>
+      <w:pPr>
+        <w:tabs>
+          <w:tab w:val="num" w:pos="6480"/>
+        </w:tabs>
+        <w:ind w:left="6480" w:hanging="360"/>
+      </w:pPr>
+    </w:lvl>
+  </w:abstractNum>
+  <w:abstractNum w:abstractNumId="2" w15:restartNumberingAfterBreak="0">
     <w:nsid w:val="1FC86410"/>
     <w:multiLevelType w:val="multilevel"/>
     <w:tmpl w:val="161A3FAA"/>
@@ -5784,7 +7540,7 @@
       </w:pPr>
     </w:lvl>
   </w:abstractNum>
-  <w:abstractNum w:abstractNumId="2" w15:restartNumberingAfterBreak="0">
+  <w:abstractNum w:abstractNumId="3" w15:restartNumberingAfterBreak="0">
     <w:nsid w:val="25417700"/>
     <w:multiLevelType w:val="multilevel"/>
     <w:tmpl w:val="400C5642"/>
@@ -5897,7 +7653,7 @@
       </w:pPr>
     </w:lvl>
   </w:abstractNum>
-  <w:abstractNum w:abstractNumId="3" w15:restartNumberingAfterBreak="0">
+  <w:abstractNum w:abstractNumId="4" w15:restartNumberingAfterBreak="0">
     <w:nsid w:val="27B45596"/>
     <w:multiLevelType w:val="multilevel"/>
     <w:tmpl w:val="6924E8D0"/>
@@ -6010,7 +7766,7 @@
       </w:pPr>
     </w:lvl>
   </w:abstractNum>
-  <w:abstractNum w:abstractNumId="4" w15:restartNumberingAfterBreak="0">
+  <w:abstractNum w:abstractNumId="5" w15:restartNumberingAfterBreak="0">
     <w:nsid w:val="422671FF"/>
     <w:multiLevelType w:val="multilevel"/>
     <w:tmpl w:val="0FD8239A"/>
@@ -6123,7 +7879,7 @@
       </w:pPr>
     </w:lvl>
   </w:abstractNum>
-  <w:abstractNum w:abstractNumId="5" w15:restartNumberingAfterBreak="0">
+  <w:abstractNum w:abstractNumId="6" w15:restartNumberingAfterBreak="0">
     <w:nsid w:val="67114F45"/>
     <w:multiLevelType w:val="multilevel"/>
     <w:tmpl w:val="B88EC8EE"/>
@@ -6236,7 +7992,7 @@
       </w:pPr>
     </w:lvl>
   </w:abstractNum>
-  <w:abstractNum w:abstractNumId="6" w15:restartNumberingAfterBreak="0">
+  <w:abstractNum w:abstractNumId="7" w15:restartNumberingAfterBreak="0">
     <w:nsid w:val="6B4F7BF7"/>
     <w:multiLevelType w:val="multilevel"/>
     <w:tmpl w:val="1EDE71DE"/>
@@ -6349,7 +8105,7 @@
       </w:pPr>
     </w:lvl>
   </w:abstractNum>
-  <w:abstractNum w:abstractNumId="7" w15:restartNumberingAfterBreak="0">
+  <w:abstractNum w:abstractNumId="8" w15:restartNumberingAfterBreak="0">
     <w:nsid w:val="703E503C"/>
     <w:multiLevelType w:val="multilevel"/>
     <w:tmpl w:val="93B86EEE"/>
@@ -6462,7 +8218,7 @@
       </w:pPr>
     </w:lvl>
   </w:abstractNum>
-  <w:abstractNum w:abstractNumId="8" w15:restartNumberingAfterBreak="0">
+  <w:abstractNum w:abstractNumId="9" w15:restartNumberingAfterBreak="0">
     <w:nsid w:val="715C2745"/>
     <w:multiLevelType w:val="multilevel"/>
     <w:tmpl w:val="7D64D0BC"/>
@@ -6575,7 +8331,7 @@
       </w:pPr>
     </w:lvl>
   </w:abstractNum>
-  <w:abstractNum w:abstractNumId="9" w15:restartNumberingAfterBreak="0">
+  <w:abstractNum w:abstractNumId="10" w15:restartNumberingAfterBreak="0">
     <w:nsid w:val="76990C2A"/>
     <w:multiLevelType w:val="multilevel"/>
     <w:tmpl w:val="C204B290"/>
@@ -6692,31 +8448,34 @@
     <w:abstractNumId w:val="0"/>
   </w:num>
   <w:num w:numId="2">
+    <w:abstractNumId w:val="7"/>
+  </w:num>
+  <w:num w:numId="3">
+    <w:abstractNumId w:val="4"/>
+  </w:num>
+  <w:num w:numId="4">
+    <w:abstractNumId w:val="3"/>
+  </w:num>
+  <w:num w:numId="5">
+    <w:abstractNumId w:val="9"/>
+  </w:num>
+  <w:num w:numId="6">
+    <w:abstractNumId w:val="2"/>
+  </w:num>
+  <w:num w:numId="7">
+    <w:abstractNumId w:val="5"/>
+  </w:num>
+  <w:num w:numId="8">
     <w:abstractNumId w:val="6"/>
   </w:num>
-  <w:num w:numId="3">
-    <w:abstractNumId w:val="3"/>
-  </w:num>
-  <w:num w:numId="4">
-    <w:abstractNumId w:val="2"/>
-  </w:num>
-  <w:num w:numId="5">
+  <w:num w:numId="9">
     <w:abstractNumId w:val="8"/>
   </w:num>
-  <w:num w:numId="6">
+  <w:num w:numId="10">
+    <w:abstractNumId w:val="10"/>
+  </w:num>
+  <w:num w:numId="11">
     <w:abstractNumId w:val="1"/>
-  </w:num>
-  <w:num w:numId="7">
-    <w:abstractNumId w:val="4"/>
-  </w:num>
-  <w:num w:numId="8">
-    <w:abstractNumId w:val="5"/>
-  </w:num>
-  <w:num w:numId="9">
-    <w:abstractNumId w:val="7"/>
-  </w:num>
-  <w:num w:numId="10">
-    <w:abstractNumId w:val="9"/>
   </w:num>
 </w:numbering>
 </file>

</xml_diff>